<commit_message>
feat(use cases): Added use cases documentation
</commit_message>
<xml_diff>
--- a/monografia-apresentada-falta-correcoes.docx
+++ b/monografia-apresentada-falta-correcoes.docx
@@ -12813,16 +12813,7 @@
           <w:sz w:val="20"/>
           <w:szCs w:val="20"/>
         </w:rPr>
-        <w:t xml:space="preserve">Figura 1: Gráfico com o questionamento: Você tem dificuldade com os conteúdos da </w:t>
-      </w:r>
-      <w:bookmarkStart w:id="83" w:name="_GoBack"/>
-      <w:bookmarkEnd w:id="83"/>
-      <w:r>
-        <w:rPr>
-          <w:sz w:val="20"/>
-          <w:szCs w:val="20"/>
-        </w:rPr>
-        <w:t>faculdade?</w:t>
+        <w:t>Figura 1: Gráfico com o questionamento: Você tem dificuldade com os conteúdos da faculdade?</w:t>
       </w:r>
     </w:p>
     <w:p>
@@ -13357,16 +13348,17 @@
           <w:szCs w:val="26"/>
         </w:rPr>
       </w:pPr>
-      <w:bookmarkStart w:id="84" w:name="_Toc9943864"/>
-      <w:bookmarkStart w:id="85" w:name="_Toc9943915"/>
-      <w:bookmarkStart w:id="86" w:name="_Toc10039862"/>
-      <w:bookmarkStart w:id="87" w:name="_Toc10039943"/>
-      <w:bookmarkStart w:id="88" w:name="_Toc10039997"/>
-      <w:bookmarkStart w:id="89" w:name="_Toc10040045"/>
-      <w:bookmarkStart w:id="90" w:name="_Toc10040099"/>
-      <w:bookmarkStart w:id="91" w:name="_Toc24446105"/>
-      <w:bookmarkStart w:id="92" w:name="_Toc24459024"/>
-      <w:bookmarkStart w:id="93" w:name="_Toc24461545"/>
+      <w:bookmarkStart w:id="83" w:name="_Toc9943864"/>
+      <w:bookmarkStart w:id="84" w:name="_Toc9943915"/>
+      <w:bookmarkStart w:id="85" w:name="_Toc10039862"/>
+      <w:bookmarkStart w:id="86" w:name="_Toc10039943"/>
+      <w:bookmarkStart w:id="87" w:name="_Toc10039997"/>
+      <w:bookmarkStart w:id="88" w:name="_Toc10040045"/>
+      <w:bookmarkStart w:id="89" w:name="_Toc10040099"/>
+      <w:bookmarkStart w:id="90" w:name="_Toc24446105"/>
+      <w:bookmarkStart w:id="91" w:name="_Toc24459024"/>
+      <w:bookmarkStart w:id="92" w:name="_Toc24461545"/>
+      <w:bookmarkEnd w:id="83"/>
       <w:bookmarkEnd w:id="84"/>
       <w:bookmarkEnd w:id="85"/>
       <w:bookmarkEnd w:id="86"/>
@@ -13376,7 +13368,6 @@
       <w:bookmarkEnd w:id="90"/>
       <w:bookmarkEnd w:id="91"/>
       <w:bookmarkEnd w:id="92"/>
-      <w:bookmarkEnd w:id="93"/>
     </w:p>
     <w:p>
       <w:pPr>
@@ -13397,14 +13388,15 @@
           <w:szCs w:val="26"/>
         </w:rPr>
       </w:pPr>
-      <w:bookmarkStart w:id="94" w:name="_Toc10039863"/>
-      <w:bookmarkStart w:id="95" w:name="_Toc10039944"/>
-      <w:bookmarkStart w:id="96" w:name="_Toc10039998"/>
-      <w:bookmarkStart w:id="97" w:name="_Toc10040046"/>
-      <w:bookmarkStart w:id="98" w:name="_Toc10040100"/>
-      <w:bookmarkStart w:id="99" w:name="_Toc24446106"/>
-      <w:bookmarkStart w:id="100" w:name="_Toc24459025"/>
-      <w:bookmarkStart w:id="101" w:name="_Toc24461546"/>
+      <w:bookmarkStart w:id="93" w:name="_Toc10039863"/>
+      <w:bookmarkStart w:id="94" w:name="_Toc10039944"/>
+      <w:bookmarkStart w:id="95" w:name="_Toc10039998"/>
+      <w:bookmarkStart w:id="96" w:name="_Toc10040046"/>
+      <w:bookmarkStart w:id="97" w:name="_Toc10040100"/>
+      <w:bookmarkStart w:id="98" w:name="_Toc24446106"/>
+      <w:bookmarkStart w:id="99" w:name="_Toc24459025"/>
+      <w:bookmarkStart w:id="100" w:name="_Toc24461546"/>
+      <w:bookmarkEnd w:id="93"/>
       <w:bookmarkEnd w:id="94"/>
       <w:bookmarkEnd w:id="95"/>
       <w:bookmarkEnd w:id="96"/>
@@ -13412,18 +13404,17 @@
       <w:bookmarkEnd w:id="98"/>
       <w:bookmarkEnd w:id="99"/>
       <w:bookmarkEnd w:id="100"/>
-      <w:bookmarkEnd w:id="101"/>
     </w:p>
     <w:p>
       <w:pPr>
         <w:pStyle w:val="Ttulo2"/>
         <w:ind w:left="993" w:hanging="633"/>
       </w:pPr>
-      <w:bookmarkStart w:id="102" w:name="_Toc24461547"/>
+      <w:bookmarkStart w:id="101" w:name="_Toc24461547"/>
       <w:r>
         <w:t>LEVANTAMENTO DE REQUISITOS</w:t>
       </w:r>
-      <w:bookmarkEnd w:id="102"/>
+      <w:bookmarkEnd w:id="101"/>
     </w:p>
     <w:p>
       <w:pPr>
@@ -26731,12 +26722,12 @@
         <w:pStyle w:val="Ttulo2"/>
         <w:ind w:left="993" w:hanging="633"/>
       </w:pPr>
-      <w:bookmarkStart w:id="103" w:name="_Toc24461548"/>
+      <w:bookmarkStart w:id="102" w:name="_Toc24461548"/>
       <w:r>
         <w:lastRenderedPageBreak/>
         <w:t xml:space="preserve">Os diagramas da </w:t>
       </w:r>
-      <w:bookmarkEnd w:id="103"/>
+      <w:bookmarkEnd w:id="102"/>
       <w:r>
         <w:t>linguagem de modelagem unicafada</w:t>
       </w:r>
@@ -26751,7 +26742,7 @@
         <w:pStyle w:val="Legenda"/>
         <w:jc w:val="center"/>
       </w:pPr>
-      <w:bookmarkStart w:id="104" w:name="_Toc10041117"/>
+      <w:bookmarkStart w:id="103" w:name="_Toc10041117"/>
       <w:r>
         <w:rPr>
           <w:noProof/>
@@ -26826,7 +26817,7 @@
       <w:r>
         <w:t>Figura 8: Diagrama de caso de uso: Casos de uso gerais do aplicativo</w:t>
       </w:r>
-      <w:bookmarkEnd w:id="104"/>
+      <w:bookmarkEnd w:id="103"/>
     </w:p>
     <w:p>
       <w:pPr>
@@ -26873,6 +26864,4137 @@
     </w:p>
     <w:p/>
     <w:p>
+      <w:r>
+        <w:lastRenderedPageBreak/>
+        <w:t>A seguir será descrito a documentação dos casos de uso:</w:t>
+      </w:r>
+    </w:p>
+    <w:p/>
+    <w:tbl>
+      <w:tblPr>
+        <w:tblStyle w:val="Tabelacomgrade"/>
+        <w:tblW w:w="0" w:type="auto"/>
+        <w:tblLook w:val="04A0" w:firstRow="1" w:lastRow="0" w:firstColumn="1" w:lastColumn="0" w:noHBand="0" w:noVBand="1"/>
+      </w:tblPr>
+      <w:tblGrid>
+        <w:gridCol w:w="4247"/>
+        <w:gridCol w:w="4247"/>
+      </w:tblGrid>
+      <w:tr>
+        <w:tc>
+          <w:tcPr>
+            <w:tcW w:w="8494" w:type="dxa"/>
+            <w:gridSpan w:val="2"/>
+          </w:tcPr>
+          <w:p>
+            <w:pPr>
+              <w:ind w:firstLine="0"/>
+              <w:jc w:val="left"/>
+              <w:rPr>
+                <w:szCs w:val="24"/>
+              </w:rPr>
+            </w:pPr>
+            <w:r>
+              <w:rPr>
+                <w:szCs w:val="24"/>
+              </w:rPr>
+              <w:t xml:space="preserve">Nome:  </w:t>
+            </w:r>
+            <w:r>
+              <w:rPr>
+                <w:szCs w:val="24"/>
+              </w:rPr>
+              <w:t>Recuperar Senha</w:t>
+            </w:r>
+          </w:p>
+        </w:tc>
+      </w:tr>
+      <w:tr>
+        <w:tc>
+          <w:tcPr>
+            <w:tcW w:w="8494" w:type="dxa"/>
+            <w:gridSpan w:val="2"/>
+          </w:tcPr>
+          <w:p>
+            <w:pPr>
+              <w:ind w:firstLine="0"/>
+              <w:jc w:val="left"/>
+              <w:rPr>
+                <w:szCs w:val="24"/>
+              </w:rPr>
+            </w:pPr>
+            <w:r>
+              <w:rPr>
+                <w:szCs w:val="24"/>
+              </w:rPr>
+              <w:t>Atores Envolvidos: Usuário</w:t>
+            </w:r>
+          </w:p>
+        </w:tc>
+      </w:tr>
+      <w:tr>
+        <w:tc>
+          <w:tcPr>
+            <w:tcW w:w="8494" w:type="dxa"/>
+            <w:gridSpan w:val="2"/>
+          </w:tcPr>
+          <w:p>
+            <w:pPr>
+              <w:ind w:firstLine="0"/>
+              <w:jc w:val="left"/>
+              <w:rPr>
+                <w:szCs w:val="24"/>
+              </w:rPr>
+            </w:pPr>
+            <w:r>
+              <w:rPr>
+                <w:szCs w:val="24"/>
+              </w:rPr>
+              <w:t xml:space="preserve">Descrição: </w:t>
+            </w:r>
+            <w:r>
+              <w:rPr>
+                <w:szCs w:val="24"/>
+              </w:rPr>
+              <w:t>E</w:t>
+            </w:r>
+            <w:r>
+              <w:rPr>
+                <w:szCs w:val="24"/>
+              </w:rPr>
+              <w:t>sse documento demonstra de forma detalhada o requisito recuperar senha</w:t>
+            </w:r>
+          </w:p>
+        </w:tc>
+      </w:tr>
+      <w:tr>
+        <w:tc>
+          <w:tcPr>
+            <w:tcW w:w="8494" w:type="dxa"/>
+            <w:gridSpan w:val="2"/>
+          </w:tcPr>
+          <w:p>
+            <w:pPr>
+              <w:ind w:firstLine="0"/>
+              <w:jc w:val="left"/>
+              <w:rPr>
+                <w:szCs w:val="24"/>
+              </w:rPr>
+            </w:pPr>
+            <w:r>
+              <w:rPr>
+                <w:szCs w:val="24"/>
+              </w:rPr>
+              <w:t xml:space="preserve">Pré-Condição: </w:t>
+            </w:r>
+            <w:r>
+              <w:rPr>
+                <w:szCs w:val="24"/>
+              </w:rPr>
+              <w:t>T</w:t>
+            </w:r>
+            <w:r>
+              <w:rPr>
+                <w:szCs w:val="24"/>
+              </w:rPr>
+              <w:t>er executado caso de uso registrar-se</w:t>
+            </w:r>
+          </w:p>
+        </w:tc>
+      </w:tr>
+      <w:tr>
+        <w:tc>
+          <w:tcPr>
+            <w:tcW w:w="8494" w:type="dxa"/>
+            <w:gridSpan w:val="2"/>
+          </w:tcPr>
+          <w:p>
+            <w:pPr>
+              <w:ind w:firstLine="0"/>
+              <w:jc w:val="left"/>
+              <w:rPr>
+                <w:szCs w:val="24"/>
+              </w:rPr>
+            </w:pPr>
+            <w:r>
+              <w:rPr>
+                <w:szCs w:val="24"/>
+              </w:rPr>
+              <w:t>Pós-Condição: S</w:t>
+            </w:r>
+            <w:r>
+              <w:rPr>
+                <w:szCs w:val="24"/>
+              </w:rPr>
+              <w:t>enha recuperada</w:t>
+            </w:r>
+          </w:p>
+        </w:tc>
+      </w:tr>
+      <w:tr>
+        <w:tc>
+          <w:tcPr>
+            <w:tcW w:w="8494" w:type="dxa"/>
+            <w:gridSpan w:val="2"/>
+          </w:tcPr>
+          <w:p>
+            <w:pPr>
+              <w:ind w:firstLine="0"/>
+              <w:jc w:val="left"/>
+              <w:rPr>
+                <w:szCs w:val="24"/>
+              </w:rPr>
+            </w:pPr>
+            <w:r>
+              <w:rPr>
+                <w:szCs w:val="24"/>
+              </w:rPr>
+              <w:t>Fluxo Principal</w:t>
+            </w:r>
+          </w:p>
+        </w:tc>
+      </w:tr>
+      <w:tr>
+        <w:tc>
+          <w:tcPr>
+            <w:tcW w:w="4247" w:type="dxa"/>
+          </w:tcPr>
+          <w:p>
+            <w:pPr>
+              <w:ind w:firstLine="0"/>
+              <w:jc w:val="left"/>
+              <w:rPr>
+                <w:szCs w:val="24"/>
+              </w:rPr>
+            </w:pPr>
+            <w:r>
+              <w:rPr>
+                <w:szCs w:val="24"/>
+              </w:rPr>
+              <w:t>Ações dos Atores</w:t>
+            </w:r>
+          </w:p>
+        </w:tc>
+        <w:tc>
+          <w:tcPr>
+            <w:tcW w:w="4247" w:type="dxa"/>
+          </w:tcPr>
+          <w:p>
+            <w:pPr>
+              <w:ind w:firstLine="0"/>
+              <w:jc w:val="left"/>
+              <w:rPr>
+                <w:szCs w:val="24"/>
+              </w:rPr>
+            </w:pPr>
+            <w:r>
+              <w:rPr>
+                <w:szCs w:val="24"/>
+              </w:rPr>
+              <w:t>Ações do Sistema</w:t>
+            </w:r>
+          </w:p>
+        </w:tc>
+      </w:tr>
+      <w:tr>
+        <w:tc>
+          <w:tcPr>
+            <w:tcW w:w="4247" w:type="dxa"/>
+          </w:tcPr>
+          <w:p>
+            <w:pPr>
+              <w:ind w:firstLine="0"/>
+              <w:jc w:val="left"/>
+              <w:rPr>
+                <w:szCs w:val="24"/>
+              </w:rPr>
+            </w:pPr>
+            <w:r>
+              <w:rPr>
+                <w:szCs w:val="24"/>
+              </w:rPr>
+              <w:t>1 – A Usuário clica no botão recuperar senha.</w:t>
+            </w:r>
+          </w:p>
+        </w:tc>
+        <w:tc>
+          <w:tcPr>
+            <w:tcW w:w="4247" w:type="dxa"/>
+          </w:tcPr>
+          <w:p>
+            <w:pPr>
+              <w:ind w:firstLine="0"/>
+              <w:jc w:val="left"/>
+              <w:rPr>
+                <w:szCs w:val="24"/>
+              </w:rPr>
+            </w:pPr>
+          </w:p>
+        </w:tc>
+      </w:tr>
+      <w:tr>
+        <w:tc>
+          <w:tcPr>
+            <w:tcW w:w="4247" w:type="dxa"/>
+          </w:tcPr>
+          <w:p>
+            <w:pPr>
+              <w:ind w:firstLine="0"/>
+              <w:jc w:val="left"/>
+              <w:rPr>
+                <w:szCs w:val="24"/>
+              </w:rPr>
+            </w:pPr>
+          </w:p>
+        </w:tc>
+        <w:tc>
+          <w:tcPr>
+            <w:tcW w:w="4247" w:type="dxa"/>
+          </w:tcPr>
+          <w:p>
+            <w:pPr>
+              <w:ind w:firstLine="0"/>
+              <w:jc w:val="left"/>
+              <w:rPr>
+                <w:szCs w:val="24"/>
+              </w:rPr>
+            </w:pPr>
+            <w:r>
+              <w:rPr>
+                <w:szCs w:val="24"/>
+              </w:rPr>
+              <w:t xml:space="preserve">2 – A API </w:t>
+            </w:r>
+            <w:r>
+              <w:rPr>
+                <w:rFonts w:eastAsia="Times New Roman"/>
+                <w:szCs w:val="24"/>
+                <w:lang w:eastAsia="pt-BR"/>
+              </w:rPr>
+              <w:t xml:space="preserve">deve enviar por e-mail um link de recuperação </w:t>
+            </w:r>
+          </w:p>
+        </w:tc>
+      </w:tr>
+      <w:tr>
+        <w:tc>
+          <w:tcPr>
+            <w:tcW w:w="4247" w:type="dxa"/>
+          </w:tcPr>
+          <w:p>
+            <w:pPr>
+              <w:ind w:firstLine="0"/>
+              <w:jc w:val="left"/>
+              <w:rPr>
+                <w:szCs w:val="24"/>
+              </w:rPr>
+            </w:pPr>
+            <w:r>
+              <w:rPr>
+                <w:szCs w:val="24"/>
+              </w:rPr>
+              <w:t>3 – Ao clicar no link o usuário deve informar a nova senha.</w:t>
+            </w:r>
+          </w:p>
+        </w:tc>
+        <w:tc>
+          <w:tcPr>
+            <w:tcW w:w="4247" w:type="dxa"/>
+          </w:tcPr>
+          <w:p>
+            <w:pPr>
+              <w:ind w:firstLine="0"/>
+              <w:jc w:val="left"/>
+              <w:rPr>
+                <w:szCs w:val="24"/>
+              </w:rPr>
+            </w:pPr>
+          </w:p>
+        </w:tc>
+      </w:tr>
+      <w:tr>
+        <w:tc>
+          <w:tcPr>
+            <w:tcW w:w="4247" w:type="dxa"/>
+          </w:tcPr>
+          <w:p>
+            <w:pPr>
+              <w:ind w:firstLine="0"/>
+              <w:jc w:val="left"/>
+              <w:rPr>
+                <w:szCs w:val="24"/>
+              </w:rPr>
+            </w:pPr>
+          </w:p>
+        </w:tc>
+        <w:tc>
+          <w:tcPr>
+            <w:tcW w:w="4247" w:type="dxa"/>
+          </w:tcPr>
+          <w:p>
+            <w:pPr>
+              <w:ind w:firstLine="0"/>
+              <w:jc w:val="left"/>
+              <w:rPr>
+                <w:szCs w:val="24"/>
+              </w:rPr>
+            </w:pPr>
+            <w:r>
+              <w:rPr>
+                <w:szCs w:val="24"/>
+              </w:rPr>
+              <w:t xml:space="preserve">4 – A API </w:t>
+            </w:r>
+            <w:r>
+              <w:rPr>
+                <w:rFonts w:eastAsia="Times New Roman"/>
+                <w:szCs w:val="24"/>
+                <w:lang w:eastAsia="pt-BR"/>
+              </w:rPr>
+              <w:t xml:space="preserve">deve atualizar a nova senha no banco. </w:t>
+            </w:r>
+          </w:p>
+        </w:tc>
+      </w:tr>
+      <w:tr>
+        <w:tc>
+          <w:tcPr>
+            <w:tcW w:w="4247" w:type="dxa"/>
+          </w:tcPr>
+          <w:p>
+            <w:pPr>
+              <w:ind w:firstLine="0"/>
+              <w:jc w:val="left"/>
+              <w:rPr>
+                <w:szCs w:val="24"/>
+              </w:rPr>
+            </w:pPr>
+          </w:p>
+        </w:tc>
+        <w:tc>
+          <w:tcPr>
+            <w:tcW w:w="4247" w:type="dxa"/>
+          </w:tcPr>
+          <w:p>
+            <w:pPr>
+              <w:ind w:firstLine="0"/>
+              <w:jc w:val="left"/>
+              <w:rPr>
+                <w:szCs w:val="24"/>
+              </w:rPr>
+            </w:pPr>
+            <w:r>
+              <w:rPr>
+                <w:szCs w:val="24"/>
+              </w:rPr>
+              <w:t xml:space="preserve">5 – O aplicativo </w:t>
+            </w:r>
+            <w:r>
+              <w:rPr>
+                <w:rFonts w:eastAsia="Times New Roman"/>
+                <w:szCs w:val="24"/>
+                <w:lang w:eastAsia="pt-BR"/>
+              </w:rPr>
+              <w:t>informar a pessoa que a senha foi recuperada com sucesso.</w:t>
+            </w:r>
+          </w:p>
+        </w:tc>
+      </w:tr>
+      <w:tr>
+        <w:tc>
+          <w:tcPr>
+            <w:tcW w:w="8494" w:type="dxa"/>
+            <w:gridSpan w:val="2"/>
+          </w:tcPr>
+          <w:p>
+            <w:pPr>
+              <w:ind w:firstLine="0"/>
+              <w:jc w:val="left"/>
+              <w:rPr>
+                <w:szCs w:val="24"/>
+              </w:rPr>
+            </w:pPr>
+            <w:r>
+              <w:rPr>
+                <w:szCs w:val="24"/>
+              </w:rPr>
+              <w:t>Fluxos Alternativos:</w:t>
+            </w:r>
+          </w:p>
+        </w:tc>
+      </w:tr>
+      <w:tr>
+        <w:tc>
+          <w:tcPr>
+            <w:tcW w:w="8494" w:type="dxa"/>
+            <w:gridSpan w:val="2"/>
+          </w:tcPr>
+          <w:p>
+            <w:pPr>
+              <w:ind w:firstLine="0"/>
+              <w:jc w:val="left"/>
+              <w:rPr>
+                <w:szCs w:val="24"/>
+              </w:rPr>
+            </w:pPr>
+            <w:r>
+              <w:rPr>
+                <w:szCs w:val="24"/>
+              </w:rPr>
+              <w:t>Não contém.</w:t>
+            </w:r>
+          </w:p>
+        </w:tc>
+      </w:tr>
+      <w:tr>
+        <w:tc>
+          <w:tcPr>
+            <w:tcW w:w="8494" w:type="dxa"/>
+            <w:gridSpan w:val="2"/>
+          </w:tcPr>
+          <w:p>
+            <w:pPr>
+              <w:ind w:firstLine="0"/>
+              <w:jc w:val="left"/>
+              <w:rPr>
+                <w:szCs w:val="24"/>
+              </w:rPr>
+            </w:pPr>
+            <w:r>
+              <w:rPr>
+                <w:szCs w:val="24"/>
+              </w:rPr>
+              <w:t>Restrições e Validações:</w:t>
+            </w:r>
+          </w:p>
+        </w:tc>
+      </w:tr>
+      <w:tr>
+        <w:tc>
+          <w:tcPr>
+            <w:tcW w:w="8494" w:type="dxa"/>
+            <w:gridSpan w:val="2"/>
+          </w:tcPr>
+          <w:p>
+            <w:pPr>
+              <w:ind w:firstLine="0"/>
+              <w:jc w:val="left"/>
+              <w:rPr>
+                <w:szCs w:val="24"/>
+              </w:rPr>
+            </w:pPr>
+            <w:r>
+              <w:rPr>
+                <w:szCs w:val="24"/>
+              </w:rPr>
+              <w:t>1 – O Usuário só poderá recuperar senha se tiver um e-mail cadastrado no app.</w:t>
+            </w:r>
+          </w:p>
+        </w:tc>
+      </w:tr>
+    </w:tbl>
+    <w:p>
+      <w:pPr>
+        <w:ind w:firstLine="0"/>
+        <w:jc w:val="left"/>
+        <w:rPr>
+          <w:szCs w:val="24"/>
+        </w:rPr>
+      </w:pPr>
+    </w:p>
+    <w:tbl>
+      <w:tblPr>
+        <w:tblStyle w:val="Tabelacomgrade"/>
+        <w:tblW w:w="0" w:type="auto"/>
+        <w:tblLook w:val="04A0" w:firstRow="1" w:lastRow="0" w:firstColumn="1" w:lastColumn="0" w:noHBand="0" w:noVBand="1"/>
+      </w:tblPr>
+      <w:tblGrid>
+        <w:gridCol w:w="4247"/>
+        <w:gridCol w:w="4247"/>
+      </w:tblGrid>
+      <w:tr>
+        <w:tc>
+          <w:tcPr>
+            <w:tcW w:w="8494" w:type="dxa"/>
+            <w:gridSpan w:val="2"/>
+          </w:tcPr>
+          <w:p>
+            <w:pPr>
+              <w:ind w:firstLine="0"/>
+              <w:jc w:val="left"/>
+              <w:rPr>
+                <w:szCs w:val="24"/>
+              </w:rPr>
+            </w:pPr>
+            <w:r>
+              <w:rPr>
+                <w:szCs w:val="24"/>
+              </w:rPr>
+              <w:t>Nome:  R</w:t>
+            </w:r>
+            <w:r>
+              <w:rPr>
+                <w:szCs w:val="24"/>
+              </w:rPr>
+              <w:t>egistrar-se</w:t>
+            </w:r>
+          </w:p>
+        </w:tc>
+      </w:tr>
+      <w:tr>
+        <w:tc>
+          <w:tcPr>
+            <w:tcW w:w="8494" w:type="dxa"/>
+            <w:gridSpan w:val="2"/>
+          </w:tcPr>
+          <w:p>
+            <w:pPr>
+              <w:ind w:firstLine="0"/>
+              <w:jc w:val="left"/>
+              <w:rPr>
+                <w:szCs w:val="24"/>
+              </w:rPr>
+            </w:pPr>
+            <w:r>
+              <w:rPr>
+                <w:szCs w:val="24"/>
+              </w:rPr>
+              <w:t>Atores Envolvidos: Usuário</w:t>
+            </w:r>
+          </w:p>
+        </w:tc>
+      </w:tr>
+      <w:tr>
+        <w:tc>
+          <w:tcPr>
+            <w:tcW w:w="8494" w:type="dxa"/>
+            <w:gridSpan w:val="2"/>
+          </w:tcPr>
+          <w:p>
+            <w:pPr>
+              <w:ind w:firstLine="0"/>
+              <w:jc w:val="left"/>
+              <w:rPr>
+                <w:szCs w:val="24"/>
+              </w:rPr>
+            </w:pPr>
+            <w:r>
+              <w:rPr>
+                <w:szCs w:val="24"/>
+              </w:rPr>
+              <w:t>Descrição: E</w:t>
+            </w:r>
+            <w:r>
+              <w:rPr>
+                <w:szCs w:val="24"/>
+              </w:rPr>
+              <w:t>sse documento demonstra de forma detalhada o requisito registrar-se</w:t>
+            </w:r>
+          </w:p>
+        </w:tc>
+      </w:tr>
+      <w:tr>
+        <w:tc>
+          <w:tcPr>
+            <w:tcW w:w="8494" w:type="dxa"/>
+            <w:gridSpan w:val="2"/>
+          </w:tcPr>
+          <w:p>
+            <w:pPr>
+              <w:ind w:firstLine="0"/>
+              <w:jc w:val="left"/>
+              <w:rPr>
+                <w:szCs w:val="24"/>
+              </w:rPr>
+            </w:pPr>
+            <w:r>
+              <w:rPr>
+                <w:szCs w:val="24"/>
+              </w:rPr>
+              <w:t>Pré-Condição: T</w:t>
+            </w:r>
+            <w:r>
+              <w:rPr>
+                <w:szCs w:val="24"/>
+              </w:rPr>
+              <w:t>er um e-mail para utilização</w:t>
+            </w:r>
+          </w:p>
+        </w:tc>
+      </w:tr>
+      <w:tr>
+        <w:tc>
+          <w:tcPr>
+            <w:tcW w:w="8494" w:type="dxa"/>
+            <w:gridSpan w:val="2"/>
+          </w:tcPr>
+          <w:p>
+            <w:pPr>
+              <w:ind w:firstLine="0"/>
+              <w:jc w:val="left"/>
+              <w:rPr>
+                <w:szCs w:val="24"/>
+              </w:rPr>
+            </w:pPr>
+            <w:r>
+              <w:rPr>
+                <w:szCs w:val="24"/>
+              </w:rPr>
+              <w:lastRenderedPageBreak/>
+              <w:t>Pós-Condição: C</w:t>
+            </w:r>
+            <w:r>
+              <w:rPr>
+                <w:szCs w:val="24"/>
+              </w:rPr>
+              <w:t>onta aberta no aplicativo</w:t>
+            </w:r>
+          </w:p>
+        </w:tc>
+      </w:tr>
+      <w:tr>
+        <w:tc>
+          <w:tcPr>
+            <w:tcW w:w="8494" w:type="dxa"/>
+            <w:gridSpan w:val="2"/>
+          </w:tcPr>
+          <w:p>
+            <w:pPr>
+              <w:ind w:firstLine="0"/>
+              <w:jc w:val="left"/>
+              <w:rPr>
+                <w:szCs w:val="24"/>
+              </w:rPr>
+            </w:pPr>
+            <w:r>
+              <w:rPr>
+                <w:szCs w:val="24"/>
+              </w:rPr>
+              <w:t>Fluxo Principal</w:t>
+            </w:r>
+          </w:p>
+        </w:tc>
+      </w:tr>
+      <w:tr>
+        <w:tc>
+          <w:tcPr>
+            <w:tcW w:w="4247" w:type="dxa"/>
+          </w:tcPr>
+          <w:p>
+            <w:pPr>
+              <w:ind w:firstLine="0"/>
+              <w:jc w:val="left"/>
+              <w:rPr>
+                <w:szCs w:val="24"/>
+              </w:rPr>
+            </w:pPr>
+            <w:r>
+              <w:rPr>
+                <w:szCs w:val="24"/>
+              </w:rPr>
+              <w:t>Ações dos Atores</w:t>
+            </w:r>
+          </w:p>
+        </w:tc>
+        <w:tc>
+          <w:tcPr>
+            <w:tcW w:w="4247" w:type="dxa"/>
+          </w:tcPr>
+          <w:p>
+            <w:pPr>
+              <w:ind w:firstLine="0"/>
+              <w:jc w:val="left"/>
+              <w:rPr>
+                <w:szCs w:val="24"/>
+              </w:rPr>
+            </w:pPr>
+            <w:r>
+              <w:rPr>
+                <w:szCs w:val="24"/>
+              </w:rPr>
+              <w:t>Ações do Sistema</w:t>
+            </w:r>
+          </w:p>
+        </w:tc>
+      </w:tr>
+      <w:tr>
+        <w:tc>
+          <w:tcPr>
+            <w:tcW w:w="4247" w:type="dxa"/>
+          </w:tcPr>
+          <w:p>
+            <w:pPr>
+              <w:ind w:firstLine="0"/>
+              <w:jc w:val="left"/>
+              <w:rPr>
+                <w:szCs w:val="24"/>
+              </w:rPr>
+            </w:pPr>
+            <w:r>
+              <w:rPr>
+                <w:szCs w:val="24"/>
+              </w:rPr>
+              <w:t>1 – O Usuário clica no botão cadastrar.</w:t>
+            </w:r>
+          </w:p>
+        </w:tc>
+        <w:tc>
+          <w:tcPr>
+            <w:tcW w:w="4247" w:type="dxa"/>
+          </w:tcPr>
+          <w:p>
+            <w:pPr>
+              <w:ind w:firstLine="0"/>
+              <w:jc w:val="left"/>
+              <w:rPr>
+                <w:szCs w:val="24"/>
+              </w:rPr>
+            </w:pPr>
+          </w:p>
+        </w:tc>
+      </w:tr>
+      <w:tr>
+        <w:tc>
+          <w:tcPr>
+            <w:tcW w:w="4247" w:type="dxa"/>
+          </w:tcPr>
+          <w:p>
+            <w:pPr>
+              <w:ind w:firstLine="0"/>
+              <w:jc w:val="left"/>
+              <w:rPr>
+                <w:szCs w:val="24"/>
+              </w:rPr>
+            </w:pPr>
+          </w:p>
+        </w:tc>
+        <w:tc>
+          <w:tcPr>
+            <w:tcW w:w="4247" w:type="dxa"/>
+          </w:tcPr>
+          <w:p>
+            <w:pPr>
+              <w:ind w:firstLine="0"/>
+              <w:jc w:val="left"/>
+              <w:rPr>
+                <w:szCs w:val="24"/>
+              </w:rPr>
+            </w:pPr>
+            <w:r>
+              <w:rPr>
+                <w:szCs w:val="24"/>
+              </w:rPr>
+              <w:t>2 – O aplicativo redireciona para tela de castrado.</w:t>
+            </w:r>
+            <w:r>
+              <w:rPr>
+                <w:rFonts w:eastAsia="Times New Roman"/>
+                <w:szCs w:val="24"/>
+                <w:lang w:eastAsia="pt-BR"/>
+              </w:rPr>
+              <w:t xml:space="preserve"> </w:t>
+            </w:r>
+          </w:p>
+        </w:tc>
+      </w:tr>
+      <w:tr>
+        <w:tc>
+          <w:tcPr>
+            <w:tcW w:w="4247" w:type="dxa"/>
+          </w:tcPr>
+          <w:p>
+            <w:pPr>
+              <w:ind w:firstLine="0"/>
+              <w:jc w:val="left"/>
+              <w:rPr>
+                <w:szCs w:val="24"/>
+              </w:rPr>
+            </w:pPr>
+            <w:r>
+              <w:rPr>
+                <w:szCs w:val="24"/>
+              </w:rPr>
+              <w:t>3 – O Usuário informa o nome completo, e-mail e senha.</w:t>
+            </w:r>
+          </w:p>
+        </w:tc>
+        <w:tc>
+          <w:tcPr>
+            <w:tcW w:w="4247" w:type="dxa"/>
+          </w:tcPr>
+          <w:p>
+            <w:pPr>
+              <w:ind w:firstLine="0"/>
+              <w:jc w:val="left"/>
+              <w:rPr>
+                <w:szCs w:val="24"/>
+              </w:rPr>
+            </w:pPr>
+          </w:p>
+        </w:tc>
+      </w:tr>
+      <w:tr>
+        <w:tc>
+          <w:tcPr>
+            <w:tcW w:w="4247" w:type="dxa"/>
+          </w:tcPr>
+          <w:p>
+            <w:pPr>
+              <w:ind w:firstLine="0"/>
+              <w:jc w:val="left"/>
+              <w:rPr>
+                <w:szCs w:val="24"/>
+              </w:rPr>
+            </w:pPr>
+            <w:r>
+              <w:rPr>
+                <w:szCs w:val="24"/>
+              </w:rPr>
+              <w:t>4 – O Usuário clica no botão cadastrar.</w:t>
+            </w:r>
+          </w:p>
+        </w:tc>
+        <w:tc>
+          <w:tcPr>
+            <w:tcW w:w="4247" w:type="dxa"/>
+          </w:tcPr>
+          <w:p>
+            <w:pPr>
+              <w:ind w:firstLine="0"/>
+              <w:jc w:val="left"/>
+              <w:rPr>
+                <w:szCs w:val="24"/>
+              </w:rPr>
+            </w:pPr>
+          </w:p>
+        </w:tc>
+      </w:tr>
+      <w:tr>
+        <w:tc>
+          <w:tcPr>
+            <w:tcW w:w="4247" w:type="dxa"/>
+          </w:tcPr>
+          <w:p>
+            <w:pPr>
+              <w:ind w:firstLine="0"/>
+              <w:jc w:val="left"/>
+              <w:rPr>
+                <w:szCs w:val="24"/>
+              </w:rPr>
+            </w:pPr>
+          </w:p>
+        </w:tc>
+        <w:tc>
+          <w:tcPr>
+            <w:tcW w:w="4247" w:type="dxa"/>
+          </w:tcPr>
+          <w:p>
+            <w:pPr>
+              <w:ind w:firstLine="0"/>
+              <w:jc w:val="left"/>
+              <w:rPr>
+                <w:szCs w:val="24"/>
+              </w:rPr>
+            </w:pPr>
+            <w:r>
+              <w:rPr>
+                <w:szCs w:val="24"/>
+              </w:rPr>
+              <w:t xml:space="preserve">5 – </w:t>
+            </w:r>
+            <w:r>
+              <w:rPr>
+                <w:rFonts w:eastAsia="Times New Roman"/>
+                <w:szCs w:val="24"/>
+                <w:lang w:eastAsia="pt-BR"/>
+              </w:rPr>
+              <w:t>O aplicativo informa que a conta foi criada com sucesso.</w:t>
+            </w:r>
+          </w:p>
+        </w:tc>
+      </w:tr>
+      <w:tr>
+        <w:tc>
+          <w:tcPr>
+            <w:tcW w:w="4247" w:type="dxa"/>
+          </w:tcPr>
+          <w:p>
+            <w:pPr>
+              <w:ind w:firstLine="0"/>
+              <w:jc w:val="left"/>
+              <w:rPr>
+                <w:szCs w:val="24"/>
+              </w:rPr>
+            </w:pPr>
+          </w:p>
+        </w:tc>
+        <w:tc>
+          <w:tcPr>
+            <w:tcW w:w="4247" w:type="dxa"/>
+          </w:tcPr>
+          <w:p>
+            <w:pPr>
+              <w:ind w:firstLine="0"/>
+              <w:jc w:val="left"/>
+              <w:rPr>
+                <w:szCs w:val="24"/>
+              </w:rPr>
+            </w:pPr>
+            <w:r>
+              <w:rPr>
+                <w:szCs w:val="24"/>
+              </w:rPr>
+              <w:t xml:space="preserve">6 – </w:t>
+            </w:r>
+            <w:r>
+              <w:rPr>
+                <w:rFonts w:eastAsia="Times New Roman"/>
+                <w:szCs w:val="24"/>
+                <w:lang w:eastAsia="pt-BR"/>
+              </w:rPr>
+              <w:t>O aplicativo redireciona o usuário para página home.</w:t>
+            </w:r>
+          </w:p>
+        </w:tc>
+      </w:tr>
+      <w:tr>
+        <w:tc>
+          <w:tcPr>
+            <w:tcW w:w="8494" w:type="dxa"/>
+            <w:gridSpan w:val="2"/>
+          </w:tcPr>
+          <w:p>
+            <w:pPr>
+              <w:ind w:firstLine="0"/>
+              <w:jc w:val="left"/>
+              <w:rPr>
+                <w:szCs w:val="24"/>
+              </w:rPr>
+            </w:pPr>
+            <w:r>
+              <w:rPr>
+                <w:szCs w:val="24"/>
+              </w:rPr>
+              <w:t>Fluxos Alternativos:</w:t>
+            </w:r>
+          </w:p>
+        </w:tc>
+      </w:tr>
+      <w:tr>
+        <w:tc>
+          <w:tcPr>
+            <w:tcW w:w="8494" w:type="dxa"/>
+            <w:gridSpan w:val="2"/>
+          </w:tcPr>
+          <w:p>
+            <w:pPr>
+              <w:ind w:firstLine="0"/>
+              <w:jc w:val="left"/>
+              <w:rPr>
+                <w:szCs w:val="24"/>
+              </w:rPr>
+            </w:pPr>
+            <w:r>
+              <w:rPr>
+                <w:szCs w:val="24"/>
+              </w:rPr>
+              <w:t>Não contém.</w:t>
+            </w:r>
+          </w:p>
+        </w:tc>
+      </w:tr>
+      <w:tr>
+        <w:tc>
+          <w:tcPr>
+            <w:tcW w:w="8494" w:type="dxa"/>
+            <w:gridSpan w:val="2"/>
+          </w:tcPr>
+          <w:p>
+            <w:pPr>
+              <w:ind w:firstLine="0"/>
+              <w:jc w:val="left"/>
+              <w:rPr>
+                <w:szCs w:val="24"/>
+              </w:rPr>
+            </w:pPr>
+            <w:r>
+              <w:rPr>
+                <w:szCs w:val="24"/>
+              </w:rPr>
+              <w:t>Restrições e Validações:</w:t>
+            </w:r>
+          </w:p>
+        </w:tc>
+      </w:tr>
+      <w:tr>
+        <w:tc>
+          <w:tcPr>
+            <w:tcW w:w="8494" w:type="dxa"/>
+            <w:gridSpan w:val="2"/>
+          </w:tcPr>
+          <w:p>
+            <w:pPr>
+              <w:ind w:firstLine="0"/>
+              <w:jc w:val="left"/>
+              <w:rPr>
+                <w:szCs w:val="24"/>
+              </w:rPr>
+            </w:pPr>
+            <w:r>
+              <w:rPr>
+                <w:szCs w:val="24"/>
+              </w:rPr>
+              <w:t>1 – O Usuário só poderá se cadastrar se tiver um e-mail.</w:t>
+            </w:r>
+          </w:p>
+        </w:tc>
+      </w:tr>
+    </w:tbl>
+    <w:p>
+      <w:pPr>
+        <w:ind w:firstLine="0"/>
+        <w:jc w:val="left"/>
+        <w:rPr>
+          <w:szCs w:val="24"/>
+        </w:rPr>
+      </w:pPr>
+    </w:p>
+    <w:tbl>
+      <w:tblPr>
+        <w:tblStyle w:val="Tabelacomgrade"/>
+        <w:tblW w:w="0" w:type="auto"/>
+        <w:tblLook w:val="04A0" w:firstRow="1" w:lastRow="0" w:firstColumn="1" w:lastColumn="0" w:noHBand="0" w:noVBand="1"/>
+      </w:tblPr>
+      <w:tblGrid>
+        <w:gridCol w:w="4247"/>
+        <w:gridCol w:w="4247"/>
+      </w:tblGrid>
+      <w:tr>
+        <w:tc>
+          <w:tcPr>
+            <w:tcW w:w="8494" w:type="dxa"/>
+            <w:gridSpan w:val="2"/>
+          </w:tcPr>
+          <w:p>
+            <w:pPr>
+              <w:ind w:firstLine="0"/>
+              <w:jc w:val="left"/>
+              <w:rPr>
+                <w:szCs w:val="24"/>
+              </w:rPr>
+            </w:pPr>
+            <w:r>
+              <w:rPr>
+                <w:szCs w:val="24"/>
+              </w:rPr>
+              <w:t>Nome:  R</w:t>
+            </w:r>
+            <w:r>
+              <w:rPr>
+                <w:szCs w:val="24"/>
+              </w:rPr>
+              <w:t>emover conhecimento</w:t>
+            </w:r>
+          </w:p>
+        </w:tc>
+      </w:tr>
+      <w:tr>
+        <w:tc>
+          <w:tcPr>
+            <w:tcW w:w="8494" w:type="dxa"/>
+            <w:gridSpan w:val="2"/>
+          </w:tcPr>
+          <w:p>
+            <w:pPr>
+              <w:ind w:firstLine="0"/>
+              <w:jc w:val="left"/>
+              <w:rPr>
+                <w:szCs w:val="24"/>
+              </w:rPr>
+            </w:pPr>
+            <w:r>
+              <w:rPr>
+                <w:szCs w:val="24"/>
+              </w:rPr>
+              <w:t>Atores Envolvidos: Usuário</w:t>
+            </w:r>
+          </w:p>
+        </w:tc>
+      </w:tr>
+      <w:tr>
+        <w:tc>
+          <w:tcPr>
+            <w:tcW w:w="8494" w:type="dxa"/>
+            <w:gridSpan w:val="2"/>
+          </w:tcPr>
+          <w:p>
+            <w:pPr>
+              <w:ind w:firstLine="0"/>
+              <w:jc w:val="left"/>
+              <w:rPr>
+                <w:szCs w:val="24"/>
+              </w:rPr>
+            </w:pPr>
+            <w:r>
+              <w:rPr>
+                <w:szCs w:val="24"/>
+              </w:rPr>
+              <w:t>Descrição: E</w:t>
+            </w:r>
+            <w:r>
+              <w:rPr>
+                <w:szCs w:val="24"/>
+              </w:rPr>
+              <w:t>sse documento demonstra de forma detalhada o requisito remover conhecimento</w:t>
+            </w:r>
+          </w:p>
+        </w:tc>
+      </w:tr>
+      <w:tr>
+        <w:tc>
+          <w:tcPr>
+            <w:tcW w:w="8494" w:type="dxa"/>
+            <w:gridSpan w:val="2"/>
+          </w:tcPr>
+          <w:p>
+            <w:pPr>
+              <w:ind w:firstLine="0"/>
+              <w:jc w:val="left"/>
+              <w:rPr>
+                <w:szCs w:val="24"/>
+              </w:rPr>
+            </w:pPr>
+            <w:r>
+              <w:rPr>
+                <w:szCs w:val="24"/>
+              </w:rPr>
+              <w:t>Pré-Condição: T</w:t>
+            </w:r>
+            <w:r>
+              <w:rPr>
+                <w:szCs w:val="24"/>
+              </w:rPr>
+              <w:t xml:space="preserve">er um conhecimento </w:t>
+            </w:r>
+            <w:r>
+              <w:rPr>
+                <w:szCs w:val="24"/>
+              </w:rPr>
+              <w:t>ca</w:t>
+            </w:r>
+            <w:r>
+              <w:rPr>
+                <w:szCs w:val="24"/>
+              </w:rPr>
+              <w:t>dastrado</w:t>
+            </w:r>
+            <w:r>
+              <w:rPr>
+                <w:szCs w:val="24"/>
+              </w:rPr>
+              <w:t>.</w:t>
+            </w:r>
+          </w:p>
+        </w:tc>
+      </w:tr>
+      <w:tr>
+        <w:tc>
+          <w:tcPr>
+            <w:tcW w:w="8494" w:type="dxa"/>
+            <w:gridSpan w:val="2"/>
+          </w:tcPr>
+          <w:p>
+            <w:pPr>
+              <w:ind w:firstLine="0"/>
+              <w:jc w:val="left"/>
+              <w:rPr>
+                <w:szCs w:val="24"/>
+              </w:rPr>
+            </w:pPr>
+            <w:r>
+              <w:rPr>
+                <w:szCs w:val="24"/>
+              </w:rPr>
+              <w:t>Pós-Condição: C</w:t>
+            </w:r>
+            <w:r>
+              <w:rPr>
+                <w:szCs w:val="24"/>
+              </w:rPr>
+              <w:t>onhecimento não estar mais listado na tela de conhecimentos</w:t>
+            </w:r>
+          </w:p>
+        </w:tc>
+      </w:tr>
+      <w:tr>
+        <w:tc>
+          <w:tcPr>
+            <w:tcW w:w="8494" w:type="dxa"/>
+            <w:gridSpan w:val="2"/>
+          </w:tcPr>
+          <w:p>
+            <w:pPr>
+              <w:ind w:firstLine="0"/>
+              <w:jc w:val="left"/>
+              <w:rPr>
+                <w:szCs w:val="24"/>
+              </w:rPr>
+            </w:pPr>
+            <w:r>
+              <w:rPr>
+                <w:szCs w:val="24"/>
+              </w:rPr>
+              <w:t>Fluxo Principal</w:t>
+            </w:r>
+          </w:p>
+        </w:tc>
+      </w:tr>
+      <w:tr>
+        <w:tc>
+          <w:tcPr>
+            <w:tcW w:w="4247" w:type="dxa"/>
+          </w:tcPr>
+          <w:p>
+            <w:pPr>
+              <w:ind w:firstLine="0"/>
+              <w:jc w:val="left"/>
+              <w:rPr>
+                <w:szCs w:val="24"/>
+              </w:rPr>
+            </w:pPr>
+            <w:r>
+              <w:rPr>
+                <w:szCs w:val="24"/>
+              </w:rPr>
+              <w:t>Ações dos Atores</w:t>
+            </w:r>
+          </w:p>
+        </w:tc>
+        <w:tc>
+          <w:tcPr>
+            <w:tcW w:w="4247" w:type="dxa"/>
+          </w:tcPr>
+          <w:p>
+            <w:pPr>
+              <w:ind w:firstLine="0"/>
+              <w:jc w:val="left"/>
+              <w:rPr>
+                <w:szCs w:val="24"/>
+              </w:rPr>
+            </w:pPr>
+            <w:r>
+              <w:rPr>
+                <w:szCs w:val="24"/>
+              </w:rPr>
+              <w:t>Ações do Sistema</w:t>
+            </w:r>
+          </w:p>
+        </w:tc>
+      </w:tr>
+      <w:tr>
+        <w:tc>
+          <w:tcPr>
+            <w:tcW w:w="4247" w:type="dxa"/>
+          </w:tcPr>
+          <w:p>
+            <w:pPr>
+              <w:ind w:firstLine="0"/>
+              <w:jc w:val="left"/>
+              <w:rPr>
+                <w:szCs w:val="24"/>
+              </w:rPr>
+            </w:pPr>
+            <w:r>
+              <w:rPr>
+                <w:szCs w:val="24"/>
+              </w:rPr>
+              <w:t xml:space="preserve">1 – O Usuário Realiza Login, </w:t>
+            </w:r>
+          </w:p>
+          <w:p>
+            <w:pPr>
+              <w:ind w:firstLine="0"/>
+              <w:jc w:val="left"/>
+              <w:rPr>
+                <w:szCs w:val="24"/>
+              </w:rPr>
+            </w:pPr>
+            <w:r>
+              <w:rPr>
+                <w:szCs w:val="24"/>
+              </w:rPr>
+              <w:t>clica no botão com ícone de “X” para remover o conhecimento.</w:t>
+            </w:r>
+          </w:p>
+        </w:tc>
+        <w:tc>
+          <w:tcPr>
+            <w:tcW w:w="4247" w:type="dxa"/>
+          </w:tcPr>
+          <w:p>
+            <w:pPr>
+              <w:ind w:firstLine="0"/>
+              <w:jc w:val="left"/>
+              <w:rPr>
+                <w:szCs w:val="24"/>
+              </w:rPr>
+            </w:pPr>
+          </w:p>
+        </w:tc>
+      </w:tr>
+      <w:tr>
+        <w:tc>
+          <w:tcPr>
+            <w:tcW w:w="4247" w:type="dxa"/>
+          </w:tcPr>
+          <w:p>
+            <w:pPr>
+              <w:ind w:firstLine="0"/>
+              <w:jc w:val="left"/>
+              <w:rPr>
+                <w:szCs w:val="24"/>
+              </w:rPr>
+            </w:pPr>
+            <w:r>
+              <w:rPr>
+                <w:szCs w:val="24"/>
+              </w:rPr>
+              <w:lastRenderedPageBreak/>
+              <w:t>2 – O Usuário clica em visualizar configurações da conta.</w:t>
+            </w:r>
+          </w:p>
+        </w:tc>
+        <w:tc>
+          <w:tcPr>
+            <w:tcW w:w="4247" w:type="dxa"/>
+          </w:tcPr>
+          <w:p>
+            <w:pPr>
+              <w:ind w:firstLine="0"/>
+              <w:jc w:val="left"/>
+              <w:rPr>
+                <w:szCs w:val="24"/>
+              </w:rPr>
+            </w:pPr>
+          </w:p>
+        </w:tc>
+      </w:tr>
+      <w:tr>
+        <w:tc>
+          <w:tcPr>
+            <w:tcW w:w="4247" w:type="dxa"/>
+          </w:tcPr>
+          <w:p>
+            <w:pPr>
+              <w:ind w:firstLine="0"/>
+              <w:jc w:val="left"/>
+              <w:rPr>
+                <w:szCs w:val="24"/>
+              </w:rPr>
+            </w:pPr>
+            <w:r>
+              <w:rPr>
+                <w:szCs w:val="24"/>
+              </w:rPr>
+              <w:t>3 – O Usuário clica em visualizar conhecimentos.</w:t>
+            </w:r>
+          </w:p>
+        </w:tc>
+        <w:tc>
+          <w:tcPr>
+            <w:tcW w:w="4247" w:type="dxa"/>
+          </w:tcPr>
+          <w:p>
+            <w:pPr>
+              <w:ind w:firstLine="0"/>
+              <w:jc w:val="left"/>
+              <w:rPr>
+                <w:szCs w:val="24"/>
+              </w:rPr>
+            </w:pPr>
+          </w:p>
+        </w:tc>
+      </w:tr>
+      <w:tr>
+        <w:tc>
+          <w:tcPr>
+            <w:tcW w:w="4247" w:type="dxa"/>
+          </w:tcPr>
+          <w:p>
+            <w:pPr>
+              <w:ind w:firstLine="0"/>
+              <w:jc w:val="left"/>
+              <w:rPr>
+                <w:szCs w:val="24"/>
+              </w:rPr>
+            </w:pPr>
+            <w:r>
+              <w:rPr>
+                <w:szCs w:val="24"/>
+              </w:rPr>
+              <w:t>4 – O Usuário clica no botão com ícone de X para remover o conhecimento.</w:t>
+            </w:r>
+          </w:p>
+        </w:tc>
+        <w:tc>
+          <w:tcPr>
+            <w:tcW w:w="4247" w:type="dxa"/>
+          </w:tcPr>
+          <w:p>
+            <w:pPr>
+              <w:ind w:firstLine="0"/>
+              <w:jc w:val="left"/>
+              <w:rPr>
+                <w:szCs w:val="24"/>
+              </w:rPr>
+            </w:pPr>
+          </w:p>
+        </w:tc>
+      </w:tr>
+      <w:tr>
+        <w:tc>
+          <w:tcPr>
+            <w:tcW w:w="4247" w:type="dxa"/>
+          </w:tcPr>
+          <w:p>
+            <w:pPr>
+              <w:ind w:firstLine="0"/>
+              <w:jc w:val="left"/>
+              <w:rPr>
+                <w:szCs w:val="24"/>
+              </w:rPr>
+            </w:pPr>
+          </w:p>
+        </w:tc>
+        <w:tc>
+          <w:tcPr>
+            <w:tcW w:w="4247" w:type="dxa"/>
+          </w:tcPr>
+          <w:p>
+            <w:pPr>
+              <w:ind w:firstLine="0"/>
+              <w:jc w:val="left"/>
+              <w:rPr>
+                <w:szCs w:val="24"/>
+              </w:rPr>
+            </w:pPr>
+            <w:r>
+              <w:rPr>
+                <w:szCs w:val="24"/>
+              </w:rPr>
+              <w:t>5 – O aplicativo retorna uma mensagem informando que o conhecimento foi removido com sucesso.</w:t>
+            </w:r>
+            <w:r>
+              <w:rPr>
+                <w:rFonts w:eastAsia="Times New Roman"/>
+                <w:szCs w:val="24"/>
+                <w:lang w:eastAsia="pt-BR"/>
+              </w:rPr>
+              <w:t xml:space="preserve"> </w:t>
+            </w:r>
+          </w:p>
+        </w:tc>
+      </w:tr>
+      <w:tr>
+        <w:tc>
+          <w:tcPr>
+            <w:tcW w:w="8494" w:type="dxa"/>
+            <w:gridSpan w:val="2"/>
+          </w:tcPr>
+          <w:p>
+            <w:pPr>
+              <w:ind w:firstLine="0"/>
+              <w:jc w:val="left"/>
+              <w:rPr>
+                <w:szCs w:val="24"/>
+              </w:rPr>
+            </w:pPr>
+            <w:r>
+              <w:rPr>
+                <w:szCs w:val="24"/>
+              </w:rPr>
+              <w:t>Fluxos Alternativos:</w:t>
+            </w:r>
+          </w:p>
+        </w:tc>
+      </w:tr>
+      <w:tr>
+        <w:tc>
+          <w:tcPr>
+            <w:tcW w:w="8494" w:type="dxa"/>
+            <w:gridSpan w:val="2"/>
+          </w:tcPr>
+          <w:p>
+            <w:pPr>
+              <w:ind w:firstLine="0"/>
+              <w:jc w:val="left"/>
+              <w:rPr>
+                <w:szCs w:val="24"/>
+              </w:rPr>
+            </w:pPr>
+            <w:r>
+              <w:rPr>
+                <w:szCs w:val="24"/>
+              </w:rPr>
+              <w:t>Não contém.</w:t>
+            </w:r>
+          </w:p>
+        </w:tc>
+      </w:tr>
+      <w:tr>
+        <w:tc>
+          <w:tcPr>
+            <w:tcW w:w="8494" w:type="dxa"/>
+            <w:gridSpan w:val="2"/>
+          </w:tcPr>
+          <w:p>
+            <w:pPr>
+              <w:ind w:firstLine="0"/>
+              <w:jc w:val="left"/>
+              <w:rPr>
+                <w:szCs w:val="24"/>
+              </w:rPr>
+            </w:pPr>
+            <w:r>
+              <w:rPr>
+                <w:szCs w:val="24"/>
+              </w:rPr>
+              <w:t>Restrições e Validações:</w:t>
+            </w:r>
+          </w:p>
+        </w:tc>
+      </w:tr>
+      <w:tr>
+        <w:tc>
+          <w:tcPr>
+            <w:tcW w:w="8494" w:type="dxa"/>
+            <w:gridSpan w:val="2"/>
+          </w:tcPr>
+          <w:p>
+            <w:pPr>
+              <w:ind w:firstLine="0"/>
+              <w:jc w:val="left"/>
+              <w:rPr>
+                <w:szCs w:val="24"/>
+              </w:rPr>
+            </w:pPr>
+            <w:r>
+              <w:rPr>
+                <w:szCs w:val="24"/>
+              </w:rPr>
+              <w:t>1 – O Usuário só poderá remover o conhecimento se tiver um conhecimento cadastrado.</w:t>
+            </w:r>
+          </w:p>
+        </w:tc>
+      </w:tr>
+    </w:tbl>
+    <w:p>
+      <w:pPr>
+        <w:ind w:firstLine="0"/>
+        <w:jc w:val="left"/>
+        <w:rPr>
+          <w:szCs w:val="24"/>
+        </w:rPr>
+      </w:pPr>
+    </w:p>
+    <w:tbl>
+      <w:tblPr>
+        <w:tblStyle w:val="Tabelacomgrade"/>
+        <w:tblW w:w="0" w:type="auto"/>
+        <w:tblLook w:val="04A0" w:firstRow="1" w:lastRow="0" w:firstColumn="1" w:lastColumn="0" w:noHBand="0" w:noVBand="1"/>
+      </w:tblPr>
+      <w:tblGrid>
+        <w:gridCol w:w="4247"/>
+        <w:gridCol w:w="4247"/>
+      </w:tblGrid>
+      <w:tr>
+        <w:tc>
+          <w:tcPr>
+            <w:tcW w:w="8494" w:type="dxa"/>
+            <w:gridSpan w:val="2"/>
+          </w:tcPr>
+          <w:p>
+            <w:pPr>
+              <w:ind w:firstLine="0"/>
+              <w:jc w:val="left"/>
+              <w:rPr>
+                <w:szCs w:val="24"/>
+              </w:rPr>
+            </w:pPr>
+            <w:r>
+              <w:rPr>
+                <w:szCs w:val="24"/>
+              </w:rPr>
+              <w:t>Nome:  C</w:t>
+            </w:r>
+            <w:r>
+              <w:rPr>
+                <w:szCs w:val="24"/>
+              </w:rPr>
+              <w:t>adastrar conhecimentos</w:t>
+            </w:r>
+          </w:p>
+        </w:tc>
+      </w:tr>
+      <w:tr>
+        <w:tc>
+          <w:tcPr>
+            <w:tcW w:w="8494" w:type="dxa"/>
+            <w:gridSpan w:val="2"/>
+          </w:tcPr>
+          <w:p>
+            <w:pPr>
+              <w:ind w:firstLine="0"/>
+              <w:jc w:val="left"/>
+              <w:rPr>
+                <w:szCs w:val="24"/>
+              </w:rPr>
+            </w:pPr>
+            <w:r>
+              <w:rPr>
+                <w:szCs w:val="24"/>
+              </w:rPr>
+              <w:t>Atores Envolvidos: Usuário</w:t>
+            </w:r>
+          </w:p>
+        </w:tc>
+      </w:tr>
+      <w:tr>
+        <w:tc>
+          <w:tcPr>
+            <w:tcW w:w="8494" w:type="dxa"/>
+            <w:gridSpan w:val="2"/>
+          </w:tcPr>
+          <w:p>
+            <w:pPr>
+              <w:ind w:firstLine="0"/>
+              <w:jc w:val="left"/>
+              <w:rPr>
+                <w:szCs w:val="24"/>
+              </w:rPr>
+            </w:pPr>
+            <w:r>
+              <w:rPr>
+                <w:szCs w:val="24"/>
+              </w:rPr>
+              <w:t>Descrição: E</w:t>
+            </w:r>
+            <w:r>
+              <w:rPr>
+                <w:szCs w:val="24"/>
+              </w:rPr>
+              <w:t>sse documento demonstra de forma detalhada o requisito cadastrar conhecimentos</w:t>
+            </w:r>
+          </w:p>
+        </w:tc>
+      </w:tr>
+      <w:tr>
+        <w:tc>
+          <w:tcPr>
+            <w:tcW w:w="8494" w:type="dxa"/>
+            <w:gridSpan w:val="2"/>
+          </w:tcPr>
+          <w:p>
+            <w:pPr>
+              <w:ind w:firstLine="0"/>
+              <w:jc w:val="left"/>
+              <w:rPr>
+                <w:szCs w:val="24"/>
+              </w:rPr>
+            </w:pPr>
+            <w:r>
+              <w:rPr>
+                <w:szCs w:val="24"/>
+              </w:rPr>
+              <w:t>Pré-Condição: E</w:t>
+            </w:r>
+            <w:r>
+              <w:rPr>
+                <w:szCs w:val="24"/>
+              </w:rPr>
+              <w:t>star logado no aplicativo</w:t>
+            </w:r>
+          </w:p>
+        </w:tc>
+      </w:tr>
+      <w:tr>
+        <w:tc>
+          <w:tcPr>
+            <w:tcW w:w="8494" w:type="dxa"/>
+            <w:gridSpan w:val="2"/>
+          </w:tcPr>
+          <w:p>
+            <w:pPr>
+              <w:ind w:firstLine="0"/>
+              <w:jc w:val="left"/>
+              <w:rPr>
+                <w:szCs w:val="24"/>
+              </w:rPr>
+            </w:pPr>
+            <w:r>
+              <w:rPr>
+                <w:szCs w:val="24"/>
+              </w:rPr>
+              <w:t>Pós-Condição: C</w:t>
+            </w:r>
+            <w:r>
+              <w:rPr>
+                <w:szCs w:val="24"/>
+              </w:rPr>
+              <w:t>onhecimento pronto para ser pesquisado por outros usuários</w:t>
+            </w:r>
+          </w:p>
+        </w:tc>
+      </w:tr>
+      <w:tr>
+        <w:tc>
+          <w:tcPr>
+            <w:tcW w:w="8494" w:type="dxa"/>
+            <w:gridSpan w:val="2"/>
+          </w:tcPr>
+          <w:p>
+            <w:pPr>
+              <w:ind w:firstLine="0"/>
+              <w:jc w:val="left"/>
+              <w:rPr>
+                <w:szCs w:val="24"/>
+              </w:rPr>
+            </w:pPr>
+            <w:r>
+              <w:rPr>
+                <w:szCs w:val="24"/>
+              </w:rPr>
+              <w:t>Fluxo Principal</w:t>
+            </w:r>
+          </w:p>
+        </w:tc>
+      </w:tr>
+      <w:tr>
+        <w:tc>
+          <w:tcPr>
+            <w:tcW w:w="4247" w:type="dxa"/>
+          </w:tcPr>
+          <w:p>
+            <w:pPr>
+              <w:ind w:firstLine="0"/>
+              <w:jc w:val="left"/>
+              <w:rPr>
+                <w:szCs w:val="24"/>
+              </w:rPr>
+            </w:pPr>
+            <w:r>
+              <w:rPr>
+                <w:szCs w:val="24"/>
+              </w:rPr>
+              <w:t>Ações dos Atores</w:t>
+            </w:r>
+          </w:p>
+        </w:tc>
+        <w:tc>
+          <w:tcPr>
+            <w:tcW w:w="4247" w:type="dxa"/>
+          </w:tcPr>
+          <w:p>
+            <w:pPr>
+              <w:ind w:firstLine="0"/>
+              <w:jc w:val="left"/>
+              <w:rPr>
+                <w:szCs w:val="24"/>
+              </w:rPr>
+            </w:pPr>
+            <w:r>
+              <w:rPr>
+                <w:szCs w:val="24"/>
+              </w:rPr>
+              <w:t>Ações do Sistema</w:t>
+            </w:r>
+          </w:p>
+        </w:tc>
+      </w:tr>
+      <w:tr>
+        <w:tc>
+          <w:tcPr>
+            <w:tcW w:w="4247" w:type="dxa"/>
+          </w:tcPr>
+          <w:p>
+            <w:pPr>
+              <w:ind w:firstLine="0"/>
+              <w:jc w:val="left"/>
+              <w:rPr>
+                <w:szCs w:val="24"/>
+              </w:rPr>
+            </w:pPr>
+            <w:r>
+              <w:rPr>
+                <w:szCs w:val="24"/>
+              </w:rPr>
+              <w:t>1 – O Usuário realiza login.</w:t>
+            </w:r>
+          </w:p>
+        </w:tc>
+        <w:tc>
+          <w:tcPr>
+            <w:tcW w:w="4247" w:type="dxa"/>
+          </w:tcPr>
+          <w:p>
+            <w:pPr>
+              <w:ind w:firstLine="0"/>
+              <w:jc w:val="left"/>
+              <w:rPr>
+                <w:szCs w:val="24"/>
+              </w:rPr>
+            </w:pPr>
+          </w:p>
+        </w:tc>
+      </w:tr>
+      <w:tr>
+        <w:tc>
+          <w:tcPr>
+            <w:tcW w:w="4247" w:type="dxa"/>
+          </w:tcPr>
+          <w:p>
+            <w:pPr>
+              <w:ind w:firstLine="0"/>
+              <w:jc w:val="left"/>
+              <w:rPr>
+                <w:szCs w:val="24"/>
+              </w:rPr>
+            </w:pPr>
+            <w:r>
+              <w:rPr>
+                <w:szCs w:val="24"/>
+              </w:rPr>
+              <w:t>2 – O Usuário clica no botão de visualizar configurações da conta.</w:t>
+            </w:r>
+          </w:p>
+        </w:tc>
+        <w:tc>
+          <w:tcPr>
+            <w:tcW w:w="4247" w:type="dxa"/>
+          </w:tcPr>
+          <w:p>
+            <w:pPr>
+              <w:ind w:firstLine="0"/>
+              <w:jc w:val="left"/>
+              <w:rPr>
+                <w:szCs w:val="24"/>
+              </w:rPr>
+            </w:pPr>
+          </w:p>
+        </w:tc>
+      </w:tr>
+      <w:tr>
+        <w:tc>
+          <w:tcPr>
+            <w:tcW w:w="4247" w:type="dxa"/>
+          </w:tcPr>
+          <w:p>
+            <w:pPr>
+              <w:ind w:firstLine="0"/>
+              <w:jc w:val="left"/>
+              <w:rPr>
+                <w:szCs w:val="24"/>
+              </w:rPr>
+            </w:pPr>
+            <w:r>
+              <w:rPr>
+                <w:szCs w:val="24"/>
+              </w:rPr>
+              <w:t>3 – O Usuário digita o nome do conhecimento no campo de conhecimentos.</w:t>
+            </w:r>
+          </w:p>
+        </w:tc>
+        <w:tc>
+          <w:tcPr>
+            <w:tcW w:w="4247" w:type="dxa"/>
+          </w:tcPr>
+          <w:p>
+            <w:pPr>
+              <w:ind w:firstLine="0"/>
+              <w:jc w:val="left"/>
+              <w:rPr>
+                <w:szCs w:val="24"/>
+              </w:rPr>
+            </w:pPr>
+          </w:p>
+        </w:tc>
+      </w:tr>
+      <w:tr>
+        <w:tc>
+          <w:tcPr>
+            <w:tcW w:w="4247" w:type="dxa"/>
+          </w:tcPr>
+          <w:p>
+            <w:pPr>
+              <w:ind w:firstLine="0"/>
+              <w:jc w:val="left"/>
+              <w:rPr>
+                <w:szCs w:val="24"/>
+              </w:rPr>
+            </w:pPr>
+            <w:r>
+              <w:rPr>
+                <w:szCs w:val="24"/>
+              </w:rPr>
+              <w:lastRenderedPageBreak/>
+              <w:t>4 – O Usuário clica no ícone de “+” para adicionar o conhecimento no app.</w:t>
+            </w:r>
+          </w:p>
+        </w:tc>
+        <w:tc>
+          <w:tcPr>
+            <w:tcW w:w="4247" w:type="dxa"/>
+          </w:tcPr>
+          <w:p>
+            <w:pPr>
+              <w:ind w:firstLine="0"/>
+              <w:jc w:val="left"/>
+              <w:rPr>
+                <w:szCs w:val="24"/>
+              </w:rPr>
+            </w:pPr>
+          </w:p>
+        </w:tc>
+      </w:tr>
+      <w:tr>
+        <w:tc>
+          <w:tcPr>
+            <w:tcW w:w="4247" w:type="dxa"/>
+          </w:tcPr>
+          <w:p>
+            <w:pPr>
+              <w:ind w:firstLine="0"/>
+              <w:jc w:val="left"/>
+              <w:rPr>
+                <w:szCs w:val="24"/>
+              </w:rPr>
+            </w:pPr>
+          </w:p>
+        </w:tc>
+        <w:tc>
+          <w:tcPr>
+            <w:tcW w:w="4247" w:type="dxa"/>
+          </w:tcPr>
+          <w:p>
+            <w:pPr>
+              <w:ind w:firstLine="0"/>
+              <w:jc w:val="left"/>
+              <w:rPr>
+                <w:szCs w:val="24"/>
+              </w:rPr>
+            </w:pPr>
+            <w:r>
+              <w:rPr>
+                <w:szCs w:val="24"/>
+              </w:rPr>
+              <w:t>2 – O aplicativo adiciona o conhecimento na listagem de conhecimentos.</w:t>
+            </w:r>
+            <w:r>
+              <w:rPr>
+                <w:rFonts w:eastAsia="Times New Roman"/>
+                <w:szCs w:val="24"/>
+                <w:lang w:eastAsia="pt-BR"/>
+              </w:rPr>
+              <w:t xml:space="preserve"> </w:t>
+            </w:r>
+          </w:p>
+        </w:tc>
+      </w:tr>
+      <w:tr>
+        <w:tc>
+          <w:tcPr>
+            <w:tcW w:w="8494" w:type="dxa"/>
+            <w:gridSpan w:val="2"/>
+          </w:tcPr>
+          <w:p>
+            <w:pPr>
+              <w:ind w:firstLine="0"/>
+              <w:jc w:val="left"/>
+              <w:rPr>
+                <w:szCs w:val="24"/>
+              </w:rPr>
+            </w:pPr>
+            <w:r>
+              <w:rPr>
+                <w:szCs w:val="24"/>
+              </w:rPr>
+              <w:t>Fluxos Alternativos:</w:t>
+            </w:r>
+          </w:p>
+        </w:tc>
+      </w:tr>
+      <w:tr>
+        <w:tc>
+          <w:tcPr>
+            <w:tcW w:w="8494" w:type="dxa"/>
+            <w:gridSpan w:val="2"/>
+          </w:tcPr>
+          <w:p>
+            <w:pPr>
+              <w:ind w:firstLine="0"/>
+              <w:jc w:val="left"/>
+              <w:rPr>
+                <w:szCs w:val="24"/>
+              </w:rPr>
+            </w:pPr>
+            <w:r>
+              <w:rPr>
+                <w:szCs w:val="24"/>
+              </w:rPr>
+              <w:t>Não contém.</w:t>
+            </w:r>
+          </w:p>
+        </w:tc>
+      </w:tr>
+      <w:tr>
+        <w:tc>
+          <w:tcPr>
+            <w:tcW w:w="8494" w:type="dxa"/>
+            <w:gridSpan w:val="2"/>
+          </w:tcPr>
+          <w:p>
+            <w:pPr>
+              <w:ind w:firstLine="0"/>
+              <w:jc w:val="left"/>
+              <w:rPr>
+                <w:szCs w:val="24"/>
+              </w:rPr>
+            </w:pPr>
+            <w:r>
+              <w:rPr>
+                <w:szCs w:val="24"/>
+              </w:rPr>
+              <w:t>Restrições e Validações:</w:t>
+            </w:r>
+          </w:p>
+        </w:tc>
+      </w:tr>
+      <w:tr>
+        <w:tc>
+          <w:tcPr>
+            <w:tcW w:w="8494" w:type="dxa"/>
+            <w:gridSpan w:val="2"/>
+          </w:tcPr>
+          <w:p>
+            <w:pPr>
+              <w:ind w:firstLine="0"/>
+              <w:jc w:val="left"/>
+              <w:rPr>
+                <w:szCs w:val="24"/>
+              </w:rPr>
+            </w:pPr>
+            <w:r>
+              <w:rPr>
+                <w:szCs w:val="24"/>
+              </w:rPr>
+              <w:t>1 – A Usuário deve estar logado.</w:t>
+            </w:r>
+          </w:p>
+        </w:tc>
+      </w:tr>
+    </w:tbl>
+    <w:p>
+      <w:pPr>
+        <w:ind w:firstLine="0"/>
+        <w:jc w:val="left"/>
+        <w:rPr>
+          <w:szCs w:val="24"/>
+        </w:rPr>
+      </w:pPr>
+    </w:p>
+    <w:tbl>
+      <w:tblPr>
+        <w:tblStyle w:val="Tabelacomgrade"/>
+        <w:tblW w:w="0" w:type="auto"/>
+        <w:tblLook w:val="04A0" w:firstRow="1" w:lastRow="0" w:firstColumn="1" w:lastColumn="0" w:noHBand="0" w:noVBand="1"/>
+      </w:tblPr>
+      <w:tblGrid>
+        <w:gridCol w:w="4247"/>
+        <w:gridCol w:w="4247"/>
+      </w:tblGrid>
+      <w:tr>
+        <w:tc>
+          <w:tcPr>
+            <w:tcW w:w="8494" w:type="dxa"/>
+            <w:gridSpan w:val="2"/>
+          </w:tcPr>
+          <w:p>
+            <w:pPr>
+              <w:ind w:firstLine="0"/>
+              <w:jc w:val="left"/>
+              <w:rPr>
+                <w:szCs w:val="24"/>
+              </w:rPr>
+            </w:pPr>
+            <w:r>
+              <w:rPr>
+                <w:szCs w:val="24"/>
+              </w:rPr>
+              <w:t>Nome:  E</w:t>
+            </w:r>
+            <w:r>
+              <w:rPr>
+                <w:szCs w:val="24"/>
+              </w:rPr>
+              <w:t>nviar mensagem</w:t>
+            </w:r>
+          </w:p>
+        </w:tc>
+      </w:tr>
+      <w:tr>
+        <w:tc>
+          <w:tcPr>
+            <w:tcW w:w="8494" w:type="dxa"/>
+            <w:gridSpan w:val="2"/>
+          </w:tcPr>
+          <w:p>
+            <w:pPr>
+              <w:ind w:firstLine="0"/>
+              <w:jc w:val="left"/>
+              <w:rPr>
+                <w:szCs w:val="24"/>
+              </w:rPr>
+            </w:pPr>
+            <w:r>
+              <w:rPr>
+                <w:szCs w:val="24"/>
+              </w:rPr>
+              <w:t>Atores Envolvidos: Usuário</w:t>
+            </w:r>
+          </w:p>
+        </w:tc>
+      </w:tr>
+      <w:tr>
+        <w:tc>
+          <w:tcPr>
+            <w:tcW w:w="8494" w:type="dxa"/>
+            <w:gridSpan w:val="2"/>
+          </w:tcPr>
+          <w:p>
+            <w:pPr>
+              <w:ind w:firstLine="0"/>
+              <w:jc w:val="left"/>
+              <w:rPr>
+                <w:szCs w:val="24"/>
+              </w:rPr>
+            </w:pPr>
+            <w:r>
+              <w:rPr>
+                <w:szCs w:val="24"/>
+              </w:rPr>
+              <w:t>Descrição: E</w:t>
+            </w:r>
+            <w:r>
+              <w:rPr>
+                <w:szCs w:val="24"/>
+              </w:rPr>
+              <w:t>sse documento demonstra de forma detalhada o requisito enviar mensagem</w:t>
+            </w:r>
+          </w:p>
+        </w:tc>
+      </w:tr>
+      <w:tr>
+        <w:tc>
+          <w:tcPr>
+            <w:tcW w:w="8494" w:type="dxa"/>
+            <w:gridSpan w:val="2"/>
+          </w:tcPr>
+          <w:p>
+            <w:pPr>
+              <w:ind w:firstLine="0"/>
+              <w:jc w:val="left"/>
+              <w:rPr>
+                <w:szCs w:val="24"/>
+              </w:rPr>
+            </w:pPr>
+            <w:r>
+              <w:rPr>
+                <w:szCs w:val="24"/>
+              </w:rPr>
+              <w:t>Pré-Condição: E</w:t>
+            </w:r>
+            <w:r>
+              <w:rPr>
+                <w:szCs w:val="24"/>
+              </w:rPr>
+              <w:t>star logado no aplicativo</w:t>
+            </w:r>
+          </w:p>
+        </w:tc>
+      </w:tr>
+      <w:tr>
+        <w:tc>
+          <w:tcPr>
+            <w:tcW w:w="8494" w:type="dxa"/>
+            <w:gridSpan w:val="2"/>
+          </w:tcPr>
+          <w:p>
+            <w:pPr>
+              <w:ind w:firstLine="0"/>
+              <w:jc w:val="left"/>
+              <w:rPr>
+                <w:szCs w:val="24"/>
+              </w:rPr>
+            </w:pPr>
+            <w:r>
+              <w:rPr>
+                <w:szCs w:val="24"/>
+              </w:rPr>
+              <w:t>Pós-Condição: M</w:t>
+            </w:r>
+            <w:r>
+              <w:rPr>
+                <w:szCs w:val="24"/>
+              </w:rPr>
+              <w:t>ensagem enviada para o usuário detentor do conhecimento</w:t>
+            </w:r>
+          </w:p>
+        </w:tc>
+      </w:tr>
+      <w:tr>
+        <w:tc>
+          <w:tcPr>
+            <w:tcW w:w="8494" w:type="dxa"/>
+            <w:gridSpan w:val="2"/>
+          </w:tcPr>
+          <w:p>
+            <w:pPr>
+              <w:ind w:firstLine="0"/>
+              <w:jc w:val="left"/>
+              <w:rPr>
+                <w:szCs w:val="24"/>
+              </w:rPr>
+            </w:pPr>
+            <w:r>
+              <w:rPr>
+                <w:szCs w:val="24"/>
+              </w:rPr>
+              <w:t>Fluxo Principal</w:t>
+            </w:r>
+          </w:p>
+        </w:tc>
+      </w:tr>
+      <w:tr>
+        <w:tc>
+          <w:tcPr>
+            <w:tcW w:w="4247" w:type="dxa"/>
+          </w:tcPr>
+          <w:p>
+            <w:pPr>
+              <w:ind w:firstLine="0"/>
+              <w:jc w:val="left"/>
+              <w:rPr>
+                <w:szCs w:val="24"/>
+              </w:rPr>
+            </w:pPr>
+            <w:r>
+              <w:rPr>
+                <w:szCs w:val="24"/>
+              </w:rPr>
+              <w:t>Ações dos Atores</w:t>
+            </w:r>
+          </w:p>
+        </w:tc>
+        <w:tc>
+          <w:tcPr>
+            <w:tcW w:w="4247" w:type="dxa"/>
+          </w:tcPr>
+          <w:p>
+            <w:pPr>
+              <w:ind w:firstLine="0"/>
+              <w:jc w:val="left"/>
+              <w:rPr>
+                <w:szCs w:val="24"/>
+              </w:rPr>
+            </w:pPr>
+            <w:r>
+              <w:rPr>
+                <w:szCs w:val="24"/>
+              </w:rPr>
+              <w:t>Ações do Sistema</w:t>
+            </w:r>
+          </w:p>
+        </w:tc>
+      </w:tr>
+      <w:tr>
+        <w:tc>
+          <w:tcPr>
+            <w:tcW w:w="4247" w:type="dxa"/>
+          </w:tcPr>
+          <w:p>
+            <w:pPr>
+              <w:ind w:firstLine="0"/>
+              <w:jc w:val="left"/>
+              <w:rPr>
+                <w:szCs w:val="24"/>
+              </w:rPr>
+            </w:pPr>
+            <w:r>
+              <w:rPr>
+                <w:szCs w:val="24"/>
+              </w:rPr>
+              <w:t>1 – O Usuário realiza login.</w:t>
+            </w:r>
+          </w:p>
+        </w:tc>
+        <w:tc>
+          <w:tcPr>
+            <w:tcW w:w="4247" w:type="dxa"/>
+          </w:tcPr>
+          <w:p>
+            <w:pPr>
+              <w:ind w:firstLine="0"/>
+              <w:jc w:val="left"/>
+              <w:rPr>
+                <w:szCs w:val="24"/>
+              </w:rPr>
+            </w:pPr>
+          </w:p>
+        </w:tc>
+      </w:tr>
+      <w:tr>
+        <w:tc>
+          <w:tcPr>
+            <w:tcW w:w="4247" w:type="dxa"/>
+          </w:tcPr>
+          <w:p>
+            <w:pPr>
+              <w:ind w:firstLine="0"/>
+              <w:jc w:val="left"/>
+              <w:rPr>
+                <w:szCs w:val="24"/>
+              </w:rPr>
+            </w:pPr>
+            <w:r>
+              <w:rPr>
+                <w:szCs w:val="24"/>
+              </w:rPr>
+              <w:t>2 – O Usuário clica no botão de Chat para visualizar os usuários cadastrados no aplicativo.</w:t>
+            </w:r>
+          </w:p>
+        </w:tc>
+        <w:tc>
+          <w:tcPr>
+            <w:tcW w:w="4247" w:type="dxa"/>
+          </w:tcPr>
+          <w:p>
+            <w:pPr>
+              <w:ind w:firstLine="0"/>
+              <w:jc w:val="left"/>
+              <w:rPr>
+                <w:szCs w:val="24"/>
+              </w:rPr>
+            </w:pPr>
+          </w:p>
+        </w:tc>
+      </w:tr>
+      <w:tr>
+        <w:tc>
+          <w:tcPr>
+            <w:tcW w:w="4247" w:type="dxa"/>
+          </w:tcPr>
+          <w:p>
+            <w:pPr>
+              <w:ind w:firstLine="0"/>
+              <w:jc w:val="left"/>
+              <w:rPr>
+                <w:szCs w:val="24"/>
+              </w:rPr>
+            </w:pPr>
+            <w:r>
+              <w:rPr>
+                <w:szCs w:val="24"/>
+              </w:rPr>
+              <w:t>3 – O Usuário seleciona um usuário cadastrado no aplicativo.</w:t>
+            </w:r>
+          </w:p>
+        </w:tc>
+        <w:tc>
+          <w:tcPr>
+            <w:tcW w:w="4247" w:type="dxa"/>
+          </w:tcPr>
+          <w:p>
+            <w:pPr>
+              <w:ind w:firstLine="0"/>
+              <w:jc w:val="left"/>
+              <w:rPr>
+                <w:szCs w:val="24"/>
+              </w:rPr>
+            </w:pPr>
+          </w:p>
+        </w:tc>
+      </w:tr>
+      <w:tr>
+        <w:tc>
+          <w:tcPr>
+            <w:tcW w:w="4247" w:type="dxa"/>
+          </w:tcPr>
+          <w:p>
+            <w:pPr>
+              <w:ind w:firstLine="0"/>
+              <w:jc w:val="left"/>
+              <w:rPr>
+                <w:szCs w:val="24"/>
+              </w:rPr>
+            </w:pPr>
+          </w:p>
+        </w:tc>
+        <w:tc>
+          <w:tcPr>
+            <w:tcW w:w="4247" w:type="dxa"/>
+          </w:tcPr>
+          <w:p>
+            <w:pPr>
+              <w:ind w:firstLine="0"/>
+              <w:jc w:val="left"/>
+              <w:rPr>
+                <w:szCs w:val="24"/>
+              </w:rPr>
+            </w:pPr>
+            <w:r>
+              <w:rPr>
+                <w:szCs w:val="24"/>
+              </w:rPr>
+              <w:t>2 – O aplicativo redireciona para tela de conversa com o usuário desejado.</w:t>
+            </w:r>
+            <w:r>
+              <w:rPr>
+                <w:rFonts w:eastAsia="Times New Roman"/>
+                <w:szCs w:val="24"/>
+                <w:lang w:eastAsia="pt-BR"/>
+              </w:rPr>
+              <w:t xml:space="preserve"> </w:t>
+            </w:r>
+          </w:p>
+        </w:tc>
+      </w:tr>
+      <w:tr>
+        <w:tc>
+          <w:tcPr>
+            <w:tcW w:w="4247" w:type="dxa"/>
+          </w:tcPr>
+          <w:p>
+            <w:pPr>
+              <w:ind w:firstLine="0"/>
+              <w:jc w:val="left"/>
+              <w:rPr>
+                <w:szCs w:val="24"/>
+              </w:rPr>
+            </w:pPr>
+            <w:r>
+              <w:rPr>
+                <w:szCs w:val="24"/>
+              </w:rPr>
+              <w:t>3 – O Usuário digita sua mensagem e clica no botão enviar mensagem.</w:t>
+            </w:r>
+          </w:p>
+        </w:tc>
+        <w:tc>
+          <w:tcPr>
+            <w:tcW w:w="4247" w:type="dxa"/>
+          </w:tcPr>
+          <w:p>
+            <w:pPr>
+              <w:ind w:firstLine="0"/>
+              <w:jc w:val="left"/>
+              <w:rPr>
+                <w:szCs w:val="24"/>
+              </w:rPr>
+            </w:pPr>
+          </w:p>
+        </w:tc>
+      </w:tr>
+      <w:tr>
+        <w:tc>
+          <w:tcPr>
+            <w:tcW w:w="4247" w:type="dxa"/>
+          </w:tcPr>
+          <w:p>
+            <w:pPr>
+              <w:ind w:firstLine="0"/>
+              <w:jc w:val="left"/>
+              <w:rPr>
+                <w:szCs w:val="24"/>
+              </w:rPr>
+            </w:pPr>
+          </w:p>
+        </w:tc>
+        <w:tc>
+          <w:tcPr>
+            <w:tcW w:w="4247" w:type="dxa"/>
+          </w:tcPr>
+          <w:p>
+            <w:pPr>
+              <w:ind w:firstLine="0"/>
+              <w:jc w:val="left"/>
+              <w:rPr>
+                <w:szCs w:val="24"/>
+              </w:rPr>
+            </w:pPr>
+            <w:r>
+              <w:rPr>
+                <w:szCs w:val="24"/>
+              </w:rPr>
+              <w:t xml:space="preserve">4 – </w:t>
+            </w:r>
+            <w:r>
+              <w:rPr>
+                <w:rFonts w:eastAsia="Times New Roman"/>
+                <w:szCs w:val="24"/>
+                <w:lang w:eastAsia="pt-BR"/>
+              </w:rPr>
+              <w:t xml:space="preserve">O aplicativo envia a mensagem para o usuário desejado. </w:t>
+            </w:r>
+          </w:p>
+        </w:tc>
+      </w:tr>
+      <w:tr>
+        <w:tc>
+          <w:tcPr>
+            <w:tcW w:w="8494" w:type="dxa"/>
+            <w:gridSpan w:val="2"/>
+          </w:tcPr>
+          <w:p>
+            <w:pPr>
+              <w:ind w:firstLine="0"/>
+              <w:jc w:val="left"/>
+              <w:rPr>
+                <w:szCs w:val="24"/>
+              </w:rPr>
+            </w:pPr>
+            <w:r>
+              <w:rPr>
+                <w:szCs w:val="24"/>
+              </w:rPr>
+              <w:t>Fluxos Alternativos:</w:t>
+            </w:r>
+          </w:p>
+        </w:tc>
+      </w:tr>
+      <w:tr>
+        <w:tc>
+          <w:tcPr>
+            <w:tcW w:w="8494" w:type="dxa"/>
+            <w:gridSpan w:val="2"/>
+          </w:tcPr>
+          <w:p>
+            <w:pPr>
+              <w:ind w:firstLine="0"/>
+              <w:jc w:val="left"/>
+              <w:rPr>
+                <w:szCs w:val="24"/>
+              </w:rPr>
+            </w:pPr>
+            <w:r>
+              <w:rPr>
+                <w:szCs w:val="24"/>
+              </w:rPr>
+              <w:lastRenderedPageBreak/>
+              <w:t>Não contém.</w:t>
+            </w:r>
+          </w:p>
+        </w:tc>
+      </w:tr>
+      <w:tr>
+        <w:tc>
+          <w:tcPr>
+            <w:tcW w:w="8494" w:type="dxa"/>
+            <w:gridSpan w:val="2"/>
+          </w:tcPr>
+          <w:p>
+            <w:pPr>
+              <w:ind w:firstLine="0"/>
+              <w:jc w:val="left"/>
+              <w:rPr>
+                <w:szCs w:val="24"/>
+              </w:rPr>
+            </w:pPr>
+            <w:r>
+              <w:rPr>
+                <w:szCs w:val="24"/>
+              </w:rPr>
+              <w:t>Restrições e Validações:</w:t>
+            </w:r>
+          </w:p>
+        </w:tc>
+      </w:tr>
+      <w:tr>
+        <w:tc>
+          <w:tcPr>
+            <w:tcW w:w="8494" w:type="dxa"/>
+            <w:gridSpan w:val="2"/>
+          </w:tcPr>
+          <w:p>
+            <w:pPr>
+              <w:ind w:firstLine="0"/>
+              <w:jc w:val="left"/>
+              <w:rPr>
+                <w:szCs w:val="24"/>
+              </w:rPr>
+            </w:pPr>
+            <w:r>
+              <w:rPr>
+                <w:szCs w:val="24"/>
+              </w:rPr>
+              <w:t>1 – A pessoa só poderá enviar mensagem se estiver logada no aplicativo.</w:t>
+            </w:r>
+          </w:p>
+        </w:tc>
+      </w:tr>
+    </w:tbl>
+    <w:p>
+      <w:pPr>
+        <w:ind w:firstLine="0"/>
+        <w:jc w:val="left"/>
+        <w:rPr>
+          <w:szCs w:val="24"/>
+        </w:rPr>
+      </w:pPr>
+    </w:p>
+    <w:tbl>
+      <w:tblPr>
+        <w:tblStyle w:val="Tabelacomgrade"/>
+        <w:tblW w:w="0" w:type="auto"/>
+        <w:tblLook w:val="04A0" w:firstRow="1" w:lastRow="0" w:firstColumn="1" w:lastColumn="0" w:noHBand="0" w:noVBand="1"/>
+      </w:tblPr>
+      <w:tblGrid>
+        <w:gridCol w:w="4247"/>
+        <w:gridCol w:w="4247"/>
+      </w:tblGrid>
+      <w:tr>
+        <w:tc>
+          <w:tcPr>
+            <w:tcW w:w="8494" w:type="dxa"/>
+            <w:gridSpan w:val="2"/>
+          </w:tcPr>
+          <w:p>
+            <w:pPr>
+              <w:ind w:firstLine="0"/>
+              <w:jc w:val="left"/>
+              <w:rPr>
+                <w:szCs w:val="24"/>
+              </w:rPr>
+            </w:pPr>
+            <w:r>
+              <w:rPr>
+                <w:szCs w:val="24"/>
+              </w:rPr>
+              <w:t>Nome:  R</w:t>
+            </w:r>
+            <w:r>
+              <w:rPr>
+                <w:szCs w:val="24"/>
+              </w:rPr>
+              <w:t>esponder pergunta</w:t>
+            </w:r>
+          </w:p>
+        </w:tc>
+      </w:tr>
+      <w:tr>
+        <w:tc>
+          <w:tcPr>
+            <w:tcW w:w="8494" w:type="dxa"/>
+            <w:gridSpan w:val="2"/>
+          </w:tcPr>
+          <w:p>
+            <w:pPr>
+              <w:ind w:firstLine="0"/>
+              <w:jc w:val="left"/>
+              <w:rPr>
+                <w:szCs w:val="24"/>
+              </w:rPr>
+            </w:pPr>
+            <w:r>
+              <w:rPr>
+                <w:szCs w:val="24"/>
+              </w:rPr>
+              <w:t>Atores Envolvidos: Usuário</w:t>
+            </w:r>
+          </w:p>
+        </w:tc>
+      </w:tr>
+      <w:tr>
+        <w:tc>
+          <w:tcPr>
+            <w:tcW w:w="8494" w:type="dxa"/>
+            <w:gridSpan w:val="2"/>
+          </w:tcPr>
+          <w:p>
+            <w:pPr>
+              <w:ind w:firstLine="0"/>
+              <w:jc w:val="left"/>
+              <w:rPr>
+                <w:szCs w:val="24"/>
+              </w:rPr>
+            </w:pPr>
+            <w:r>
+              <w:rPr>
+                <w:szCs w:val="24"/>
+              </w:rPr>
+              <w:t>Descrição: E</w:t>
+            </w:r>
+            <w:r>
+              <w:rPr>
+                <w:szCs w:val="24"/>
+              </w:rPr>
+              <w:t>sse documento demonstra de forma detalhada o requisito responder pergunta</w:t>
+            </w:r>
+          </w:p>
+        </w:tc>
+      </w:tr>
+      <w:tr>
+        <w:tc>
+          <w:tcPr>
+            <w:tcW w:w="8494" w:type="dxa"/>
+            <w:gridSpan w:val="2"/>
+          </w:tcPr>
+          <w:p>
+            <w:pPr>
+              <w:ind w:firstLine="0"/>
+              <w:jc w:val="left"/>
+              <w:rPr>
+                <w:szCs w:val="24"/>
+              </w:rPr>
+            </w:pPr>
+            <w:r>
+              <w:rPr>
+                <w:szCs w:val="24"/>
+              </w:rPr>
+              <w:t>Pré-Condição: E</w:t>
+            </w:r>
+            <w:r>
+              <w:rPr>
+                <w:szCs w:val="24"/>
+              </w:rPr>
+              <w:t>star logado no aplicativo</w:t>
+            </w:r>
+          </w:p>
+        </w:tc>
+      </w:tr>
+      <w:tr>
+        <w:tc>
+          <w:tcPr>
+            <w:tcW w:w="8494" w:type="dxa"/>
+            <w:gridSpan w:val="2"/>
+          </w:tcPr>
+          <w:p>
+            <w:pPr>
+              <w:ind w:firstLine="0"/>
+              <w:jc w:val="left"/>
+              <w:rPr>
+                <w:szCs w:val="24"/>
+              </w:rPr>
+            </w:pPr>
+            <w:r>
+              <w:rPr>
+                <w:szCs w:val="24"/>
+              </w:rPr>
+              <w:t>Pós-Condição: R</w:t>
+            </w:r>
+            <w:r>
+              <w:rPr>
+                <w:szCs w:val="24"/>
+              </w:rPr>
+              <w:t>esposta listada na pergunta de um usuário</w:t>
+            </w:r>
+          </w:p>
+        </w:tc>
+      </w:tr>
+      <w:tr>
+        <w:tc>
+          <w:tcPr>
+            <w:tcW w:w="8494" w:type="dxa"/>
+            <w:gridSpan w:val="2"/>
+          </w:tcPr>
+          <w:p>
+            <w:pPr>
+              <w:ind w:firstLine="0"/>
+              <w:jc w:val="left"/>
+              <w:rPr>
+                <w:szCs w:val="24"/>
+              </w:rPr>
+            </w:pPr>
+            <w:r>
+              <w:rPr>
+                <w:szCs w:val="24"/>
+              </w:rPr>
+              <w:t>Fluxo Principal</w:t>
+            </w:r>
+          </w:p>
+        </w:tc>
+      </w:tr>
+      <w:tr>
+        <w:tc>
+          <w:tcPr>
+            <w:tcW w:w="4247" w:type="dxa"/>
+          </w:tcPr>
+          <w:p>
+            <w:pPr>
+              <w:ind w:firstLine="0"/>
+              <w:jc w:val="left"/>
+              <w:rPr>
+                <w:szCs w:val="24"/>
+              </w:rPr>
+            </w:pPr>
+            <w:r>
+              <w:rPr>
+                <w:szCs w:val="24"/>
+              </w:rPr>
+              <w:t>Ações dos Atores</w:t>
+            </w:r>
+          </w:p>
+        </w:tc>
+        <w:tc>
+          <w:tcPr>
+            <w:tcW w:w="4247" w:type="dxa"/>
+          </w:tcPr>
+          <w:p>
+            <w:pPr>
+              <w:ind w:firstLine="0"/>
+              <w:jc w:val="left"/>
+              <w:rPr>
+                <w:szCs w:val="24"/>
+              </w:rPr>
+            </w:pPr>
+            <w:r>
+              <w:rPr>
+                <w:szCs w:val="24"/>
+              </w:rPr>
+              <w:t>Ações do Sistema</w:t>
+            </w:r>
+          </w:p>
+        </w:tc>
+      </w:tr>
+      <w:tr>
+        <w:tc>
+          <w:tcPr>
+            <w:tcW w:w="4247" w:type="dxa"/>
+          </w:tcPr>
+          <w:p>
+            <w:pPr>
+              <w:ind w:firstLine="0"/>
+              <w:jc w:val="left"/>
+              <w:rPr>
+                <w:szCs w:val="24"/>
+              </w:rPr>
+            </w:pPr>
+            <w:r>
+              <w:rPr>
+                <w:szCs w:val="24"/>
+              </w:rPr>
+              <w:t>1 – O Usuário realiza login no app.</w:t>
+            </w:r>
+          </w:p>
+        </w:tc>
+        <w:tc>
+          <w:tcPr>
+            <w:tcW w:w="4247" w:type="dxa"/>
+          </w:tcPr>
+          <w:p>
+            <w:pPr>
+              <w:ind w:firstLine="0"/>
+              <w:jc w:val="left"/>
+              <w:rPr>
+                <w:szCs w:val="24"/>
+              </w:rPr>
+            </w:pPr>
+          </w:p>
+        </w:tc>
+      </w:tr>
+      <w:tr>
+        <w:tc>
+          <w:tcPr>
+            <w:tcW w:w="4247" w:type="dxa"/>
+          </w:tcPr>
+          <w:p>
+            <w:pPr>
+              <w:ind w:firstLine="0"/>
+              <w:jc w:val="left"/>
+              <w:rPr>
+                <w:szCs w:val="24"/>
+              </w:rPr>
+            </w:pPr>
+            <w:r>
+              <w:rPr>
+                <w:szCs w:val="24"/>
+              </w:rPr>
+              <w:t>2 – O Usuário visualiza os cursos e o seleciona.</w:t>
+            </w:r>
+          </w:p>
+        </w:tc>
+        <w:tc>
+          <w:tcPr>
+            <w:tcW w:w="4247" w:type="dxa"/>
+          </w:tcPr>
+          <w:p>
+            <w:pPr>
+              <w:ind w:firstLine="0"/>
+              <w:jc w:val="left"/>
+              <w:rPr>
+                <w:szCs w:val="24"/>
+              </w:rPr>
+            </w:pPr>
+          </w:p>
+        </w:tc>
+      </w:tr>
+      <w:tr>
+        <w:tc>
+          <w:tcPr>
+            <w:tcW w:w="4247" w:type="dxa"/>
+          </w:tcPr>
+          <w:p>
+            <w:pPr>
+              <w:ind w:firstLine="0"/>
+              <w:jc w:val="left"/>
+              <w:rPr>
+                <w:szCs w:val="24"/>
+              </w:rPr>
+            </w:pPr>
+            <w:r>
+              <w:rPr>
+                <w:szCs w:val="24"/>
+              </w:rPr>
+              <w:t>3 – O Usuário visualiza as perguntas de um curso e clica na pergunta.</w:t>
+            </w:r>
+          </w:p>
+        </w:tc>
+        <w:tc>
+          <w:tcPr>
+            <w:tcW w:w="4247" w:type="dxa"/>
+          </w:tcPr>
+          <w:p>
+            <w:pPr>
+              <w:ind w:firstLine="0"/>
+              <w:jc w:val="left"/>
+              <w:rPr>
+                <w:szCs w:val="24"/>
+              </w:rPr>
+            </w:pPr>
+          </w:p>
+        </w:tc>
+      </w:tr>
+      <w:tr>
+        <w:tc>
+          <w:tcPr>
+            <w:tcW w:w="4247" w:type="dxa"/>
+          </w:tcPr>
+          <w:p>
+            <w:pPr>
+              <w:ind w:firstLine="0"/>
+              <w:jc w:val="left"/>
+              <w:rPr>
+                <w:szCs w:val="24"/>
+              </w:rPr>
+            </w:pPr>
+            <w:r>
+              <w:rPr>
+                <w:szCs w:val="24"/>
+              </w:rPr>
+              <w:t>4 – O Usuário visualiza os detalhes da pergunta.</w:t>
+            </w:r>
+          </w:p>
+        </w:tc>
+        <w:tc>
+          <w:tcPr>
+            <w:tcW w:w="4247" w:type="dxa"/>
+          </w:tcPr>
+          <w:p>
+            <w:pPr>
+              <w:ind w:firstLine="0"/>
+              <w:jc w:val="left"/>
+              <w:rPr>
+                <w:szCs w:val="24"/>
+              </w:rPr>
+            </w:pPr>
+          </w:p>
+        </w:tc>
+      </w:tr>
+      <w:tr>
+        <w:tc>
+          <w:tcPr>
+            <w:tcW w:w="4247" w:type="dxa"/>
+          </w:tcPr>
+          <w:p>
+            <w:pPr>
+              <w:ind w:firstLine="0"/>
+              <w:jc w:val="left"/>
+              <w:rPr>
+                <w:szCs w:val="24"/>
+              </w:rPr>
+            </w:pPr>
+            <w:r>
+              <w:rPr>
+                <w:szCs w:val="24"/>
+              </w:rPr>
+              <w:t>5 – O Usuário clica no botão para adicionar uma resposta.</w:t>
+            </w:r>
+          </w:p>
+        </w:tc>
+        <w:tc>
+          <w:tcPr>
+            <w:tcW w:w="4247" w:type="dxa"/>
+          </w:tcPr>
+          <w:p>
+            <w:pPr>
+              <w:ind w:firstLine="0"/>
+              <w:jc w:val="left"/>
+              <w:rPr>
+                <w:szCs w:val="24"/>
+              </w:rPr>
+            </w:pPr>
+          </w:p>
+        </w:tc>
+      </w:tr>
+      <w:tr>
+        <w:tc>
+          <w:tcPr>
+            <w:tcW w:w="4247" w:type="dxa"/>
+          </w:tcPr>
+          <w:p>
+            <w:pPr>
+              <w:ind w:firstLine="0"/>
+              <w:jc w:val="left"/>
+              <w:rPr>
+                <w:szCs w:val="24"/>
+              </w:rPr>
+            </w:pPr>
+            <w:r>
+              <w:rPr>
+                <w:szCs w:val="24"/>
+              </w:rPr>
+              <w:t>6 – O Usuário digita sua resposta e clica no botão responder.</w:t>
+            </w:r>
+          </w:p>
+        </w:tc>
+        <w:tc>
+          <w:tcPr>
+            <w:tcW w:w="4247" w:type="dxa"/>
+          </w:tcPr>
+          <w:p>
+            <w:pPr>
+              <w:ind w:firstLine="0"/>
+              <w:jc w:val="left"/>
+              <w:rPr>
+                <w:szCs w:val="24"/>
+              </w:rPr>
+            </w:pPr>
+          </w:p>
+        </w:tc>
+      </w:tr>
+      <w:tr>
+        <w:tc>
+          <w:tcPr>
+            <w:tcW w:w="4247" w:type="dxa"/>
+          </w:tcPr>
+          <w:p>
+            <w:pPr>
+              <w:ind w:firstLine="0"/>
+              <w:jc w:val="left"/>
+              <w:rPr>
+                <w:szCs w:val="24"/>
+              </w:rPr>
+            </w:pPr>
+          </w:p>
+        </w:tc>
+        <w:tc>
+          <w:tcPr>
+            <w:tcW w:w="4247" w:type="dxa"/>
+          </w:tcPr>
+          <w:p>
+            <w:pPr>
+              <w:ind w:firstLine="0"/>
+              <w:jc w:val="left"/>
+              <w:rPr>
+                <w:szCs w:val="24"/>
+              </w:rPr>
+            </w:pPr>
+            <w:r>
+              <w:rPr>
+                <w:szCs w:val="24"/>
+              </w:rPr>
+              <w:t xml:space="preserve">7 – O </w:t>
+            </w:r>
+            <w:proofErr w:type="gramStart"/>
+            <w:r>
+              <w:rPr>
+                <w:szCs w:val="24"/>
+              </w:rPr>
+              <w:t>aplicativo lista</w:t>
+            </w:r>
+            <w:proofErr w:type="gramEnd"/>
+            <w:r>
+              <w:rPr>
+                <w:szCs w:val="24"/>
+              </w:rPr>
+              <w:t xml:space="preserve"> a resposta na pergunta do usuário que efetuou a pergunta.</w:t>
+            </w:r>
+            <w:r>
+              <w:rPr>
+                <w:rFonts w:eastAsia="Times New Roman"/>
+                <w:szCs w:val="24"/>
+                <w:lang w:eastAsia="pt-BR"/>
+              </w:rPr>
+              <w:t xml:space="preserve"> </w:t>
+            </w:r>
+          </w:p>
+        </w:tc>
+      </w:tr>
+      <w:tr>
+        <w:tc>
+          <w:tcPr>
+            <w:tcW w:w="8494" w:type="dxa"/>
+            <w:gridSpan w:val="2"/>
+          </w:tcPr>
+          <w:p>
+            <w:pPr>
+              <w:ind w:firstLine="0"/>
+              <w:jc w:val="left"/>
+              <w:rPr>
+                <w:szCs w:val="24"/>
+              </w:rPr>
+            </w:pPr>
+            <w:r>
+              <w:rPr>
+                <w:szCs w:val="24"/>
+              </w:rPr>
+              <w:t>Fluxos Alternativos:</w:t>
+            </w:r>
+          </w:p>
+        </w:tc>
+      </w:tr>
+      <w:tr>
+        <w:tc>
+          <w:tcPr>
+            <w:tcW w:w="8494" w:type="dxa"/>
+            <w:gridSpan w:val="2"/>
+          </w:tcPr>
+          <w:p>
+            <w:pPr>
+              <w:ind w:firstLine="0"/>
+              <w:jc w:val="left"/>
+              <w:rPr>
+                <w:szCs w:val="24"/>
+              </w:rPr>
+            </w:pPr>
+            <w:r>
+              <w:rPr>
+                <w:szCs w:val="24"/>
+              </w:rPr>
+              <w:t>Não contém.</w:t>
+            </w:r>
+          </w:p>
+        </w:tc>
+      </w:tr>
+      <w:tr>
+        <w:tc>
+          <w:tcPr>
+            <w:tcW w:w="8494" w:type="dxa"/>
+            <w:gridSpan w:val="2"/>
+          </w:tcPr>
+          <w:p>
+            <w:pPr>
+              <w:ind w:firstLine="0"/>
+              <w:jc w:val="left"/>
+              <w:rPr>
+                <w:szCs w:val="24"/>
+              </w:rPr>
+            </w:pPr>
+            <w:r>
+              <w:rPr>
+                <w:szCs w:val="24"/>
+              </w:rPr>
+              <w:t>Restrições e Validações:</w:t>
+            </w:r>
+          </w:p>
+        </w:tc>
+      </w:tr>
+      <w:tr>
+        <w:tc>
+          <w:tcPr>
+            <w:tcW w:w="8494" w:type="dxa"/>
+            <w:gridSpan w:val="2"/>
+          </w:tcPr>
+          <w:p>
+            <w:pPr>
+              <w:ind w:firstLine="0"/>
+              <w:jc w:val="left"/>
+              <w:rPr>
+                <w:szCs w:val="24"/>
+              </w:rPr>
+            </w:pPr>
+            <w:r>
+              <w:rPr>
+                <w:szCs w:val="24"/>
+              </w:rPr>
+              <w:t>1 – A pessoa só poderá responder uma pergunta se estiver logado no aplicativo.</w:t>
+            </w:r>
+          </w:p>
+        </w:tc>
+      </w:tr>
+    </w:tbl>
+    <w:p>
+      <w:pPr>
+        <w:ind w:firstLine="0"/>
+        <w:jc w:val="left"/>
+        <w:rPr>
+          <w:szCs w:val="24"/>
+        </w:rPr>
+      </w:pPr>
+    </w:p>
+    <w:tbl>
+      <w:tblPr>
+        <w:tblStyle w:val="Tabelacomgrade"/>
+        <w:tblW w:w="0" w:type="auto"/>
+        <w:tblLook w:val="04A0" w:firstRow="1" w:lastRow="0" w:firstColumn="1" w:lastColumn="0" w:noHBand="0" w:noVBand="1"/>
+      </w:tblPr>
+      <w:tblGrid>
+        <w:gridCol w:w="4247"/>
+        <w:gridCol w:w="4247"/>
+      </w:tblGrid>
+      <w:tr>
+        <w:tc>
+          <w:tcPr>
+            <w:tcW w:w="8494" w:type="dxa"/>
+            <w:gridSpan w:val="2"/>
+          </w:tcPr>
+          <w:p>
+            <w:pPr>
+              <w:ind w:firstLine="0"/>
+              <w:jc w:val="left"/>
+              <w:rPr>
+                <w:szCs w:val="24"/>
+              </w:rPr>
+            </w:pPr>
+            <w:r>
+              <w:rPr>
+                <w:szCs w:val="24"/>
+              </w:rPr>
+              <w:lastRenderedPageBreak/>
+              <w:t>Nome:  F</w:t>
+            </w:r>
+            <w:r>
+              <w:rPr>
+                <w:szCs w:val="24"/>
+              </w:rPr>
+              <w:t>azer pergunta</w:t>
+            </w:r>
+          </w:p>
+        </w:tc>
+      </w:tr>
+      <w:tr>
+        <w:tc>
+          <w:tcPr>
+            <w:tcW w:w="8494" w:type="dxa"/>
+            <w:gridSpan w:val="2"/>
+          </w:tcPr>
+          <w:p>
+            <w:pPr>
+              <w:ind w:firstLine="0"/>
+              <w:jc w:val="left"/>
+              <w:rPr>
+                <w:szCs w:val="24"/>
+              </w:rPr>
+            </w:pPr>
+            <w:r>
+              <w:rPr>
+                <w:szCs w:val="24"/>
+              </w:rPr>
+              <w:t>Atores Envolvidos: Usuário</w:t>
+            </w:r>
+          </w:p>
+        </w:tc>
+      </w:tr>
+      <w:tr>
+        <w:tc>
+          <w:tcPr>
+            <w:tcW w:w="8494" w:type="dxa"/>
+            <w:gridSpan w:val="2"/>
+          </w:tcPr>
+          <w:p>
+            <w:pPr>
+              <w:ind w:firstLine="0"/>
+              <w:jc w:val="left"/>
+              <w:rPr>
+                <w:szCs w:val="24"/>
+              </w:rPr>
+            </w:pPr>
+            <w:r>
+              <w:rPr>
+                <w:szCs w:val="24"/>
+              </w:rPr>
+              <w:t>Descrição: E</w:t>
+            </w:r>
+            <w:r>
+              <w:rPr>
+                <w:szCs w:val="24"/>
+              </w:rPr>
+              <w:t>sse documento demonstra de forma detalhada o requisito fazer pergunta</w:t>
+            </w:r>
+          </w:p>
+        </w:tc>
+      </w:tr>
+      <w:tr>
+        <w:tc>
+          <w:tcPr>
+            <w:tcW w:w="8494" w:type="dxa"/>
+            <w:gridSpan w:val="2"/>
+          </w:tcPr>
+          <w:p>
+            <w:pPr>
+              <w:ind w:firstLine="0"/>
+              <w:jc w:val="left"/>
+              <w:rPr>
+                <w:szCs w:val="24"/>
+              </w:rPr>
+            </w:pPr>
+            <w:r>
+              <w:rPr>
+                <w:szCs w:val="24"/>
+              </w:rPr>
+              <w:t>Pré-Condição: E</w:t>
+            </w:r>
+            <w:r>
+              <w:rPr>
+                <w:szCs w:val="24"/>
+              </w:rPr>
+              <w:t>star logado no aplicativo</w:t>
+            </w:r>
+          </w:p>
+        </w:tc>
+      </w:tr>
+      <w:tr>
+        <w:tc>
+          <w:tcPr>
+            <w:tcW w:w="8494" w:type="dxa"/>
+            <w:gridSpan w:val="2"/>
+          </w:tcPr>
+          <w:p>
+            <w:pPr>
+              <w:ind w:firstLine="0"/>
+              <w:jc w:val="left"/>
+              <w:rPr>
+                <w:szCs w:val="24"/>
+              </w:rPr>
+            </w:pPr>
+            <w:r>
+              <w:rPr>
+                <w:szCs w:val="24"/>
+              </w:rPr>
+              <w:t>Pós-Condição: P</w:t>
+            </w:r>
+            <w:bookmarkStart w:id="104" w:name="_GoBack"/>
+            <w:r>
+              <w:rPr>
+                <w:szCs w:val="24"/>
+              </w:rPr>
+              <w:t>ergunta listada no seu respectivo curso</w:t>
+            </w:r>
+            <w:bookmarkEnd w:id="104"/>
+          </w:p>
+        </w:tc>
+      </w:tr>
+      <w:tr>
+        <w:tc>
+          <w:tcPr>
+            <w:tcW w:w="8494" w:type="dxa"/>
+            <w:gridSpan w:val="2"/>
+          </w:tcPr>
+          <w:p>
+            <w:pPr>
+              <w:ind w:firstLine="0"/>
+              <w:jc w:val="left"/>
+              <w:rPr>
+                <w:szCs w:val="24"/>
+              </w:rPr>
+            </w:pPr>
+            <w:r>
+              <w:rPr>
+                <w:szCs w:val="24"/>
+              </w:rPr>
+              <w:t>Fluxo Principal</w:t>
+            </w:r>
+          </w:p>
+        </w:tc>
+      </w:tr>
+      <w:tr>
+        <w:tc>
+          <w:tcPr>
+            <w:tcW w:w="4247" w:type="dxa"/>
+          </w:tcPr>
+          <w:p>
+            <w:pPr>
+              <w:ind w:firstLine="0"/>
+              <w:jc w:val="left"/>
+              <w:rPr>
+                <w:szCs w:val="24"/>
+              </w:rPr>
+            </w:pPr>
+            <w:bookmarkStart w:id="105" w:name="_Hlk27008141"/>
+            <w:r>
+              <w:rPr>
+                <w:szCs w:val="24"/>
+              </w:rPr>
+              <w:t>Ações dos Atores</w:t>
+            </w:r>
+          </w:p>
+        </w:tc>
+        <w:tc>
+          <w:tcPr>
+            <w:tcW w:w="4247" w:type="dxa"/>
+          </w:tcPr>
+          <w:p>
+            <w:pPr>
+              <w:ind w:firstLine="0"/>
+              <w:jc w:val="left"/>
+              <w:rPr>
+                <w:szCs w:val="24"/>
+              </w:rPr>
+            </w:pPr>
+            <w:r>
+              <w:rPr>
+                <w:szCs w:val="24"/>
+              </w:rPr>
+              <w:t>Ações do Sistema</w:t>
+            </w:r>
+          </w:p>
+        </w:tc>
+      </w:tr>
+      <w:tr>
+        <w:tc>
+          <w:tcPr>
+            <w:tcW w:w="4247" w:type="dxa"/>
+          </w:tcPr>
+          <w:p>
+            <w:pPr>
+              <w:ind w:firstLine="0"/>
+              <w:jc w:val="left"/>
+              <w:rPr>
+                <w:szCs w:val="24"/>
+              </w:rPr>
+            </w:pPr>
+            <w:bookmarkStart w:id="106" w:name="_Hlk27008043"/>
+            <w:bookmarkEnd w:id="105"/>
+            <w:r>
+              <w:rPr>
+                <w:szCs w:val="24"/>
+              </w:rPr>
+              <w:t xml:space="preserve">1 – O Usuário realiza login no aplicativo, </w:t>
+            </w:r>
+          </w:p>
+          <w:p>
+            <w:pPr>
+              <w:ind w:firstLine="0"/>
+              <w:jc w:val="left"/>
+              <w:rPr>
+                <w:szCs w:val="24"/>
+              </w:rPr>
+            </w:pPr>
+          </w:p>
+          <w:p>
+            <w:pPr>
+              <w:ind w:firstLine="0"/>
+              <w:jc w:val="left"/>
+              <w:rPr>
+                <w:szCs w:val="24"/>
+              </w:rPr>
+            </w:pPr>
+          </w:p>
+          <w:p>
+            <w:pPr>
+              <w:ind w:firstLine="0"/>
+              <w:jc w:val="left"/>
+              <w:rPr>
+                <w:szCs w:val="24"/>
+              </w:rPr>
+            </w:pPr>
+            <w:r>
+              <w:rPr>
+                <w:szCs w:val="24"/>
+              </w:rPr>
+              <w:t xml:space="preserve">inseri uma imagem de forma opcional e </w:t>
+            </w:r>
+          </w:p>
+        </w:tc>
+        <w:tc>
+          <w:tcPr>
+            <w:tcW w:w="4247" w:type="dxa"/>
+          </w:tcPr>
+          <w:p>
+            <w:pPr>
+              <w:ind w:firstLine="0"/>
+              <w:jc w:val="left"/>
+              <w:rPr>
+                <w:szCs w:val="24"/>
+              </w:rPr>
+            </w:pPr>
+          </w:p>
+        </w:tc>
+      </w:tr>
+      <w:tr>
+        <w:tc>
+          <w:tcPr>
+            <w:tcW w:w="4247" w:type="dxa"/>
+          </w:tcPr>
+          <w:p>
+            <w:pPr>
+              <w:ind w:firstLine="0"/>
+              <w:jc w:val="left"/>
+              <w:rPr>
+                <w:szCs w:val="24"/>
+              </w:rPr>
+            </w:pPr>
+            <w:r>
+              <w:rPr>
+                <w:szCs w:val="24"/>
+              </w:rPr>
+              <w:t xml:space="preserve">2 – O Usuário clica no botão “perguntar”. </w:t>
+            </w:r>
+          </w:p>
+        </w:tc>
+        <w:tc>
+          <w:tcPr>
+            <w:tcW w:w="4247" w:type="dxa"/>
+          </w:tcPr>
+          <w:p>
+            <w:pPr>
+              <w:ind w:firstLine="0"/>
+              <w:jc w:val="left"/>
+              <w:rPr>
+                <w:szCs w:val="24"/>
+              </w:rPr>
+            </w:pPr>
+          </w:p>
+        </w:tc>
+      </w:tr>
+      <w:tr>
+        <w:tc>
+          <w:tcPr>
+            <w:tcW w:w="4247" w:type="dxa"/>
+          </w:tcPr>
+          <w:p>
+            <w:pPr>
+              <w:ind w:firstLine="0"/>
+              <w:jc w:val="left"/>
+              <w:rPr>
+                <w:szCs w:val="24"/>
+              </w:rPr>
+            </w:pPr>
+            <w:r>
+              <w:rPr>
+                <w:szCs w:val="24"/>
+              </w:rPr>
+              <w:t>3 – O Usuário digita o título da pergunta.</w:t>
+            </w:r>
+          </w:p>
+        </w:tc>
+        <w:tc>
+          <w:tcPr>
+            <w:tcW w:w="4247" w:type="dxa"/>
+          </w:tcPr>
+          <w:p>
+            <w:pPr>
+              <w:ind w:firstLine="0"/>
+              <w:jc w:val="left"/>
+              <w:rPr>
+                <w:szCs w:val="24"/>
+              </w:rPr>
+            </w:pPr>
+          </w:p>
+        </w:tc>
+      </w:tr>
+      <w:tr>
+        <w:tc>
+          <w:tcPr>
+            <w:tcW w:w="4247" w:type="dxa"/>
+          </w:tcPr>
+          <w:p>
+            <w:pPr>
+              <w:ind w:firstLine="0"/>
+              <w:jc w:val="left"/>
+              <w:rPr>
+                <w:szCs w:val="24"/>
+              </w:rPr>
+            </w:pPr>
+            <w:r>
+              <w:rPr>
+                <w:szCs w:val="24"/>
+              </w:rPr>
+              <w:t>4 – O Usuário digita o texto da pergunta no campo abaixo do título.</w:t>
+            </w:r>
+          </w:p>
+        </w:tc>
+        <w:tc>
+          <w:tcPr>
+            <w:tcW w:w="4247" w:type="dxa"/>
+          </w:tcPr>
+          <w:p>
+            <w:pPr>
+              <w:ind w:firstLine="0"/>
+              <w:jc w:val="left"/>
+              <w:rPr>
+                <w:szCs w:val="24"/>
+              </w:rPr>
+            </w:pPr>
+          </w:p>
+        </w:tc>
+      </w:tr>
+      <w:tr>
+        <w:tc>
+          <w:tcPr>
+            <w:tcW w:w="4247" w:type="dxa"/>
+          </w:tcPr>
+          <w:p>
+            <w:pPr>
+              <w:ind w:firstLine="0"/>
+              <w:jc w:val="left"/>
+              <w:rPr>
+                <w:szCs w:val="24"/>
+              </w:rPr>
+            </w:pPr>
+            <w:r>
+              <w:rPr>
+                <w:szCs w:val="24"/>
+              </w:rPr>
+              <w:t>5 – O Usuário clica no botão perguntar.</w:t>
+            </w:r>
+          </w:p>
+        </w:tc>
+        <w:tc>
+          <w:tcPr>
+            <w:tcW w:w="4247" w:type="dxa"/>
+          </w:tcPr>
+          <w:p>
+            <w:pPr>
+              <w:ind w:firstLine="0"/>
+              <w:jc w:val="left"/>
+              <w:rPr>
+                <w:szCs w:val="24"/>
+              </w:rPr>
+            </w:pPr>
+          </w:p>
+        </w:tc>
+      </w:tr>
+      <w:tr>
+        <w:tc>
+          <w:tcPr>
+            <w:tcW w:w="4247" w:type="dxa"/>
+          </w:tcPr>
+          <w:p>
+            <w:pPr>
+              <w:ind w:firstLine="0"/>
+              <w:jc w:val="left"/>
+              <w:rPr>
+                <w:szCs w:val="24"/>
+              </w:rPr>
+            </w:pPr>
+          </w:p>
+        </w:tc>
+        <w:tc>
+          <w:tcPr>
+            <w:tcW w:w="4247" w:type="dxa"/>
+          </w:tcPr>
+          <w:p>
+            <w:pPr>
+              <w:ind w:firstLine="0"/>
+              <w:jc w:val="left"/>
+              <w:rPr>
+                <w:szCs w:val="24"/>
+              </w:rPr>
+            </w:pPr>
+            <w:r>
+              <w:rPr>
+                <w:szCs w:val="24"/>
+              </w:rPr>
+              <w:t>6 – O aplicativo a lista pergunta para os usuários no seu respectivo curso.</w:t>
+            </w:r>
+            <w:r>
+              <w:rPr>
+                <w:rFonts w:eastAsia="Times New Roman"/>
+                <w:szCs w:val="24"/>
+                <w:lang w:eastAsia="pt-BR"/>
+              </w:rPr>
+              <w:t xml:space="preserve"> </w:t>
+            </w:r>
+          </w:p>
+        </w:tc>
+      </w:tr>
+      <w:bookmarkEnd w:id="106"/>
+      <w:tr>
+        <w:tc>
+          <w:tcPr>
+            <w:tcW w:w="8494" w:type="dxa"/>
+            <w:gridSpan w:val="2"/>
+          </w:tcPr>
+          <w:p>
+            <w:pPr>
+              <w:ind w:firstLine="0"/>
+              <w:jc w:val="left"/>
+              <w:rPr>
+                <w:szCs w:val="24"/>
+              </w:rPr>
+            </w:pPr>
+            <w:r>
+              <w:rPr>
+                <w:szCs w:val="24"/>
+              </w:rPr>
+              <w:t>Fluxos Alternativos:</w:t>
+            </w:r>
+          </w:p>
+        </w:tc>
+      </w:tr>
+      <w:tr>
+        <w:tc>
+          <w:tcPr>
+            <w:tcW w:w="4247" w:type="dxa"/>
+          </w:tcPr>
+          <w:p>
+            <w:pPr>
+              <w:ind w:firstLine="0"/>
+              <w:jc w:val="left"/>
+              <w:rPr>
+                <w:szCs w:val="24"/>
+              </w:rPr>
+            </w:pPr>
+            <w:r>
+              <w:rPr>
+                <w:szCs w:val="24"/>
+              </w:rPr>
+              <w:t>Ações dos Atores</w:t>
+            </w:r>
+          </w:p>
+        </w:tc>
+        <w:tc>
+          <w:tcPr>
+            <w:tcW w:w="4247" w:type="dxa"/>
+          </w:tcPr>
+          <w:p>
+            <w:pPr>
+              <w:ind w:firstLine="0"/>
+              <w:jc w:val="left"/>
+              <w:rPr>
+                <w:szCs w:val="24"/>
+              </w:rPr>
+            </w:pPr>
+            <w:r>
+              <w:rPr>
+                <w:szCs w:val="24"/>
+              </w:rPr>
+              <w:t>Ações do Sistema</w:t>
+            </w:r>
+          </w:p>
+        </w:tc>
+      </w:tr>
+      <w:tr>
+        <w:tc>
+          <w:tcPr>
+            <w:tcW w:w="4247" w:type="dxa"/>
+          </w:tcPr>
+          <w:p>
+            <w:pPr>
+              <w:ind w:firstLine="0"/>
+              <w:jc w:val="left"/>
+              <w:rPr>
+                <w:szCs w:val="24"/>
+              </w:rPr>
+            </w:pPr>
+            <w:r>
+              <w:rPr>
+                <w:szCs w:val="24"/>
+              </w:rPr>
+              <w:t xml:space="preserve">1 – O Usuário realiza login no aplicativo,  </w:t>
+            </w:r>
+          </w:p>
+        </w:tc>
+        <w:tc>
+          <w:tcPr>
+            <w:tcW w:w="4247" w:type="dxa"/>
+          </w:tcPr>
+          <w:p>
+            <w:pPr>
+              <w:ind w:firstLine="0"/>
+              <w:jc w:val="left"/>
+              <w:rPr>
+                <w:szCs w:val="24"/>
+              </w:rPr>
+            </w:pPr>
+          </w:p>
+        </w:tc>
+      </w:tr>
+      <w:tr>
+        <w:tc>
+          <w:tcPr>
+            <w:tcW w:w="4247" w:type="dxa"/>
+          </w:tcPr>
+          <w:p>
+            <w:pPr>
+              <w:ind w:firstLine="0"/>
+              <w:jc w:val="left"/>
+              <w:rPr>
+                <w:szCs w:val="24"/>
+              </w:rPr>
+            </w:pPr>
+            <w:r>
+              <w:rPr>
+                <w:szCs w:val="24"/>
+              </w:rPr>
+              <w:t xml:space="preserve">2 – O Usuário clica no botão “perguntar”. </w:t>
+            </w:r>
+          </w:p>
+        </w:tc>
+        <w:tc>
+          <w:tcPr>
+            <w:tcW w:w="4247" w:type="dxa"/>
+          </w:tcPr>
+          <w:p>
+            <w:pPr>
+              <w:ind w:firstLine="0"/>
+              <w:jc w:val="left"/>
+              <w:rPr>
+                <w:szCs w:val="24"/>
+              </w:rPr>
+            </w:pPr>
+          </w:p>
+        </w:tc>
+      </w:tr>
+      <w:tr>
+        <w:tc>
+          <w:tcPr>
+            <w:tcW w:w="4247" w:type="dxa"/>
+          </w:tcPr>
+          <w:p>
+            <w:pPr>
+              <w:ind w:firstLine="0"/>
+              <w:jc w:val="left"/>
+              <w:rPr>
+                <w:szCs w:val="24"/>
+              </w:rPr>
+            </w:pPr>
+            <w:r>
+              <w:rPr>
+                <w:szCs w:val="24"/>
+              </w:rPr>
+              <w:t>3 – O Usuário digita o título da pergunta.</w:t>
+            </w:r>
+          </w:p>
+        </w:tc>
+        <w:tc>
+          <w:tcPr>
+            <w:tcW w:w="4247" w:type="dxa"/>
+          </w:tcPr>
+          <w:p>
+            <w:pPr>
+              <w:ind w:firstLine="0"/>
+              <w:jc w:val="left"/>
+              <w:rPr>
+                <w:szCs w:val="24"/>
+              </w:rPr>
+            </w:pPr>
+          </w:p>
+        </w:tc>
+      </w:tr>
+      <w:tr>
+        <w:tc>
+          <w:tcPr>
+            <w:tcW w:w="4247" w:type="dxa"/>
+          </w:tcPr>
+          <w:p>
+            <w:pPr>
+              <w:ind w:firstLine="0"/>
+              <w:jc w:val="left"/>
+              <w:rPr>
+                <w:szCs w:val="24"/>
+              </w:rPr>
+            </w:pPr>
+            <w:r>
+              <w:rPr>
+                <w:szCs w:val="24"/>
+              </w:rPr>
+              <w:lastRenderedPageBreak/>
+              <w:t>4 – O Usuário digita o texto da pergunta no campo abaixo do título.</w:t>
+            </w:r>
+          </w:p>
+        </w:tc>
+        <w:tc>
+          <w:tcPr>
+            <w:tcW w:w="4247" w:type="dxa"/>
+          </w:tcPr>
+          <w:p>
+            <w:pPr>
+              <w:ind w:firstLine="0"/>
+              <w:jc w:val="left"/>
+              <w:rPr>
+                <w:szCs w:val="24"/>
+              </w:rPr>
+            </w:pPr>
+          </w:p>
+        </w:tc>
+      </w:tr>
+      <w:tr>
+        <w:tc>
+          <w:tcPr>
+            <w:tcW w:w="4247" w:type="dxa"/>
+          </w:tcPr>
+          <w:p>
+            <w:pPr>
+              <w:ind w:firstLine="0"/>
+              <w:jc w:val="left"/>
+              <w:rPr>
+                <w:szCs w:val="24"/>
+              </w:rPr>
+            </w:pPr>
+            <w:r>
+              <w:rPr>
+                <w:szCs w:val="24"/>
+              </w:rPr>
+              <w:t>5 – O Usuário insere uma imagem de forma opcional.</w:t>
+            </w:r>
+          </w:p>
+        </w:tc>
+        <w:tc>
+          <w:tcPr>
+            <w:tcW w:w="4247" w:type="dxa"/>
+          </w:tcPr>
+          <w:p>
+            <w:pPr>
+              <w:ind w:firstLine="0"/>
+              <w:jc w:val="left"/>
+              <w:rPr>
+                <w:szCs w:val="24"/>
+              </w:rPr>
+            </w:pPr>
+          </w:p>
+        </w:tc>
+      </w:tr>
+      <w:tr>
+        <w:tc>
+          <w:tcPr>
+            <w:tcW w:w="4247" w:type="dxa"/>
+          </w:tcPr>
+          <w:p>
+            <w:pPr>
+              <w:ind w:firstLine="0"/>
+              <w:jc w:val="left"/>
+              <w:rPr>
+                <w:szCs w:val="24"/>
+              </w:rPr>
+            </w:pPr>
+            <w:r>
+              <w:rPr>
+                <w:szCs w:val="24"/>
+              </w:rPr>
+              <w:t>6 – O Usuário clica no botão perguntar.</w:t>
+            </w:r>
+          </w:p>
+        </w:tc>
+        <w:tc>
+          <w:tcPr>
+            <w:tcW w:w="4247" w:type="dxa"/>
+          </w:tcPr>
+          <w:p>
+            <w:pPr>
+              <w:ind w:firstLine="0"/>
+              <w:jc w:val="left"/>
+              <w:rPr>
+                <w:szCs w:val="24"/>
+              </w:rPr>
+            </w:pPr>
+          </w:p>
+        </w:tc>
+      </w:tr>
+      <w:tr>
+        <w:tc>
+          <w:tcPr>
+            <w:tcW w:w="4247" w:type="dxa"/>
+          </w:tcPr>
+          <w:p>
+            <w:pPr>
+              <w:ind w:firstLine="0"/>
+              <w:jc w:val="left"/>
+              <w:rPr>
+                <w:szCs w:val="24"/>
+              </w:rPr>
+            </w:pPr>
+          </w:p>
+        </w:tc>
+        <w:tc>
+          <w:tcPr>
+            <w:tcW w:w="4247" w:type="dxa"/>
+          </w:tcPr>
+          <w:p>
+            <w:pPr>
+              <w:ind w:firstLine="0"/>
+              <w:jc w:val="left"/>
+              <w:rPr>
+                <w:szCs w:val="24"/>
+              </w:rPr>
+            </w:pPr>
+            <w:r>
+              <w:rPr>
+                <w:szCs w:val="24"/>
+              </w:rPr>
+              <w:t>7 – O aplicativo a lista pergunta para os usuários no seu respectivo curso.</w:t>
+            </w:r>
+            <w:r>
+              <w:rPr>
+                <w:rFonts w:eastAsia="Times New Roman"/>
+                <w:szCs w:val="24"/>
+                <w:lang w:eastAsia="pt-BR"/>
+              </w:rPr>
+              <w:t xml:space="preserve"> </w:t>
+            </w:r>
+          </w:p>
+        </w:tc>
+      </w:tr>
+      <w:tr>
+        <w:tc>
+          <w:tcPr>
+            <w:tcW w:w="8494" w:type="dxa"/>
+            <w:gridSpan w:val="2"/>
+          </w:tcPr>
+          <w:p>
+            <w:pPr>
+              <w:ind w:firstLine="0"/>
+              <w:jc w:val="left"/>
+              <w:rPr>
+                <w:szCs w:val="24"/>
+              </w:rPr>
+            </w:pPr>
+            <w:r>
+              <w:rPr>
+                <w:szCs w:val="24"/>
+              </w:rPr>
+              <w:t>Restrições e Validações:</w:t>
+            </w:r>
+          </w:p>
+        </w:tc>
+      </w:tr>
+      <w:tr>
+        <w:tc>
+          <w:tcPr>
+            <w:tcW w:w="8494" w:type="dxa"/>
+            <w:gridSpan w:val="2"/>
+          </w:tcPr>
+          <w:p>
+            <w:pPr>
+              <w:ind w:firstLine="0"/>
+              <w:jc w:val="left"/>
+              <w:rPr>
+                <w:szCs w:val="24"/>
+              </w:rPr>
+            </w:pPr>
+            <w:r>
+              <w:rPr>
+                <w:szCs w:val="24"/>
+              </w:rPr>
+              <w:t>1 – A Usuário só poderá fazer uma pergunta se o usuário estiver logado no aplicativo.</w:t>
+            </w:r>
+          </w:p>
+        </w:tc>
+      </w:tr>
+    </w:tbl>
+    <w:p/>
+    <w:p/>
+    <w:p>
       <w:pPr>
         <w:pStyle w:val="Legenda"/>
         <w:jc w:val="center"/>
@@ -26903,6 +31025,7 @@
           <w:noProof/>
           <w:lang w:val="en-US"/>
         </w:rPr>
+        <w:lastRenderedPageBreak/>
         <w:drawing>
           <wp:inline distT="0" distB="0" distL="0" distR="0" wp14:anchorId="1DDAE62D" wp14:editId="71BD16D3">
             <wp:extent cx="5842285" cy="4563373"/>
@@ -26961,14 +31084,14 @@
         <w:pStyle w:val="Legenda"/>
         <w:jc w:val="center"/>
       </w:pPr>
-      <w:bookmarkStart w:id="105" w:name="_Toc10041118"/>
+      <w:bookmarkStart w:id="107" w:name="_Toc10041118"/>
       <w:r>
         <w:t>Fonte</w:t>
       </w:r>
       <w:r>
         <w:t xml:space="preserve">: </w:t>
       </w:r>
-      <w:bookmarkEnd w:id="105"/>
+      <w:bookmarkEnd w:id="107"/>
       <w:r>
         <w:t>Elaborado pelos autores</w:t>
       </w:r>
@@ -27178,7 +31301,6 @@
     </w:p>
     <w:p>
       <w:r>
-        <w:lastRenderedPageBreak/>
         <w:t>Em seguida</w:t>
       </w:r>
       <w:r>
@@ -27219,7 +31341,11 @@
         <w:t>,</w:t>
       </w:r>
       <w:r>
-        <w:t xml:space="preserve"> informações do usuário, </w:t>
+        <w:t xml:space="preserve"> informações do </w:t>
+      </w:r>
+      <w:r>
+        <w:lastRenderedPageBreak/>
+        <w:t xml:space="preserve">usuário, </w:t>
       </w:r>
       <w:proofErr w:type="spellStart"/>
       <w:r>
@@ -27522,11 +31648,11 @@
         <w:pStyle w:val="Legenda"/>
         <w:jc w:val="center"/>
       </w:pPr>
-      <w:bookmarkStart w:id="106" w:name="_Toc10041120"/>
+      <w:bookmarkStart w:id="108" w:name="_Toc10041120"/>
       <w:r>
         <w:t xml:space="preserve">Fonte: </w:t>
       </w:r>
-      <w:bookmarkEnd w:id="106"/>
+      <w:bookmarkEnd w:id="108"/>
       <w:r>
         <w:t>Elaborado pelos autores (2019)</w:t>
       </w:r>
@@ -27556,6 +31682,7 @@
         <w:jc w:val="center"/>
       </w:pPr>
       <w:r>
+        <w:lastRenderedPageBreak/>
         <w:t>Figura 12: Diagrama de Atividade: Fazer login</w:t>
       </w:r>
     </w:p>
@@ -27627,11 +31754,11 @@
         <w:pStyle w:val="Legenda"/>
         <w:jc w:val="center"/>
       </w:pPr>
-      <w:bookmarkStart w:id="107" w:name="_Toc10041122"/>
+      <w:bookmarkStart w:id="109" w:name="_Toc10041122"/>
       <w:r>
         <w:t xml:space="preserve">Fonte: </w:t>
       </w:r>
-      <w:bookmarkEnd w:id="107"/>
+      <w:bookmarkEnd w:id="109"/>
       <w:r>
         <w:t>Elaborado pelos autores (2019)</w:t>
       </w:r>
@@ -27727,14 +31854,14 @@
         <w:pStyle w:val="Legenda"/>
         <w:jc w:val="center"/>
       </w:pPr>
-      <w:bookmarkStart w:id="108" w:name="_Toc10041126"/>
+      <w:bookmarkStart w:id="110" w:name="_Toc10041126"/>
       <w:r>
         <w:t>Fonte</w:t>
       </w:r>
       <w:r>
         <w:t xml:space="preserve">: </w:t>
       </w:r>
-      <w:bookmarkEnd w:id="108"/>
+      <w:bookmarkEnd w:id="110"/>
       <w:r>
         <w:t>Elaborado pelos autores (2019)</w:t>
       </w:r>
@@ -27771,11 +31898,11 @@
       <w:r>
         <w:t xml:space="preserve">  </w:t>
       </w:r>
-      <w:bookmarkStart w:id="109" w:name="_Toc24461549"/>
+      <w:bookmarkStart w:id="111" w:name="_Toc24461549"/>
       <w:r>
         <w:t>prototipagem do aplicativo</w:t>
       </w:r>
-      <w:bookmarkEnd w:id="109"/>
+      <w:bookmarkEnd w:id="111"/>
     </w:p>
     <w:p/>
     <w:p/>
@@ -27875,7 +32002,7 @@
         <w:pStyle w:val="Legenda"/>
         <w:jc w:val="center"/>
       </w:pPr>
-      <w:bookmarkStart w:id="110" w:name="_Toc10041119"/>
+      <w:bookmarkStart w:id="112" w:name="_Toc10041119"/>
       <w:r>
         <w:t>Fonte</w:t>
       </w:r>
@@ -27885,7 +32012,7 @@
       <w:r>
         <w:t xml:space="preserve"> </w:t>
       </w:r>
-      <w:bookmarkEnd w:id="110"/>
+      <w:bookmarkEnd w:id="112"/>
       <w:r>
         <w:t>Elaborado pelos autores</w:t>
       </w:r>
@@ -28155,7 +32282,7 @@
         <w:pStyle w:val="Legenda"/>
         <w:jc w:val="center"/>
       </w:pPr>
-      <w:bookmarkStart w:id="111" w:name="_Toc10041121"/>
+      <w:bookmarkStart w:id="113" w:name="_Toc10041121"/>
       <w:r>
         <w:t>Fonte</w:t>
       </w:r>
@@ -28165,7 +32292,7 @@
       <w:r>
         <w:t xml:space="preserve"> </w:t>
       </w:r>
-      <w:bookmarkEnd w:id="111"/>
+      <w:bookmarkEnd w:id="113"/>
       <w:r>
         <w:t>Elaborado pelos autores</w:t>
       </w:r>
@@ -28679,7 +32806,7 @@
         <w:pStyle w:val="Legenda"/>
         <w:jc w:val="center"/>
       </w:pPr>
-      <w:bookmarkStart w:id="112" w:name="_Toc10041123"/>
+      <w:bookmarkStart w:id="114" w:name="_Toc10041123"/>
       <w:r>
         <w:t>Fonte</w:t>
       </w:r>
@@ -28689,7 +32816,7 @@
       <w:r>
         <w:t xml:space="preserve"> </w:t>
       </w:r>
-      <w:bookmarkEnd w:id="112"/>
+      <w:bookmarkEnd w:id="114"/>
       <w:r>
         <w:t>Elaborado pelos autores</w:t>
       </w:r>
@@ -29016,14 +33143,14 @@
         <w:pStyle w:val="Legenda"/>
         <w:jc w:val="center"/>
       </w:pPr>
-      <w:bookmarkStart w:id="113" w:name="_Toc10041124"/>
+      <w:bookmarkStart w:id="115" w:name="_Toc10041124"/>
       <w:r>
         <w:t>Fonte</w:t>
       </w:r>
       <w:r>
         <w:t xml:space="preserve">: </w:t>
       </w:r>
-      <w:bookmarkEnd w:id="113"/>
+      <w:bookmarkEnd w:id="115"/>
       <w:r>
         <w:t>Elaborado pelos autores</w:t>
       </w:r>
@@ -29266,14 +33393,14 @@
         <w:pStyle w:val="Legenda"/>
         <w:jc w:val="center"/>
       </w:pPr>
-      <w:bookmarkStart w:id="114" w:name="_Toc10041125"/>
+      <w:bookmarkStart w:id="116" w:name="_Toc10041125"/>
       <w:r>
         <w:t>Fonte</w:t>
       </w:r>
       <w:r>
         <w:t xml:space="preserve">: </w:t>
       </w:r>
-      <w:bookmarkEnd w:id="114"/>
+      <w:bookmarkEnd w:id="116"/>
       <w:r>
         <w:t>Elaborado pelos autores</w:t>
       </w:r>
@@ -29637,14 +33764,14 @@
         <w:pStyle w:val="Legenda"/>
         <w:jc w:val="center"/>
       </w:pPr>
-      <w:bookmarkStart w:id="115" w:name="_Toc10041127"/>
+      <w:bookmarkStart w:id="117" w:name="_Toc10041127"/>
       <w:r>
         <w:t>Fonte</w:t>
       </w:r>
       <w:r>
         <w:t xml:space="preserve">: </w:t>
       </w:r>
-      <w:bookmarkEnd w:id="115"/>
+      <w:bookmarkEnd w:id="117"/>
       <w:r>
         <w:t>Elaborado pelos autores</w:t>
       </w:r>
@@ -29775,14 +33902,14 @@
         <w:pStyle w:val="Legenda"/>
         <w:jc w:val="center"/>
       </w:pPr>
-      <w:bookmarkStart w:id="116" w:name="_Toc10041128"/>
+      <w:bookmarkStart w:id="118" w:name="_Toc10041128"/>
       <w:r>
         <w:t>Fonte</w:t>
       </w:r>
       <w:r>
         <w:t xml:space="preserve">: </w:t>
       </w:r>
-      <w:bookmarkEnd w:id="116"/>
+      <w:bookmarkEnd w:id="118"/>
       <w:r>
         <w:t>Elaborado pelos autores</w:t>
       </w:r>
@@ -30012,14 +34139,14 @@
         <w:pStyle w:val="Legenda"/>
         <w:jc w:val="center"/>
       </w:pPr>
-      <w:bookmarkStart w:id="117" w:name="_Toc10041129"/>
+      <w:bookmarkStart w:id="119" w:name="_Toc10041129"/>
       <w:r>
         <w:t>Fonte</w:t>
       </w:r>
       <w:r>
         <w:t xml:space="preserve">: </w:t>
       </w:r>
-      <w:bookmarkEnd w:id="117"/>
+      <w:bookmarkEnd w:id="119"/>
       <w:r>
         <w:t>Elaborado pelos autores</w:t>
       </w:r>
@@ -30235,14 +34362,14 @@
         <w:pStyle w:val="Legenda"/>
         <w:jc w:val="center"/>
       </w:pPr>
-      <w:bookmarkStart w:id="118" w:name="_Toc10041130"/>
+      <w:bookmarkStart w:id="120" w:name="_Toc10041130"/>
       <w:r>
         <w:t>Fonte</w:t>
       </w:r>
       <w:r>
         <w:t xml:space="preserve">: </w:t>
       </w:r>
-      <w:bookmarkEnd w:id="118"/>
+      <w:bookmarkEnd w:id="120"/>
       <w:r>
         <w:t>Elaborado pelos autores</w:t>
       </w:r>
@@ -30267,12 +34394,12 @@
       <w:pPr>
         <w:pStyle w:val="Ttulo1"/>
       </w:pPr>
-      <w:bookmarkStart w:id="119" w:name="_Toc24461550"/>
+      <w:bookmarkStart w:id="121" w:name="_Toc24461550"/>
       <w:r>
         <w:lastRenderedPageBreak/>
         <w:t>considerações finais</w:t>
       </w:r>
-      <w:bookmarkEnd w:id="119"/>
+      <w:bookmarkEnd w:id="121"/>
     </w:p>
     <w:p/>
     <w:p/>
@@ -30540,12 +34667,12 @@
           <w:numId w:val="0"/>
         </w:numPr>
       </w:pPr>
-      <w:bookmarkStart w:id="120" w:name="_Toc24461551"/>
+      <w:bookmarkStart w:id="122" w:name="_Toc24461551"/>
       <w:r>
         <w:lastRenderedPageBreak/>
         <w:t>referências</w:t>
       </w:r>
-      <w:bookmarkEnd w:id="120"/>
+      <w:bookmarkEnd w:id="122"/>
     </w:p>
     <w:p>
       <w:pPr>
@@ -35825,7 +39952,7 @@
 </file>
 
 <file path=customXml/itemProps1.xml><?xml version="1.0" encoding="utf-8"?>
-<ds:datastoreItem xmlns:ds="http://schemas.openxmlformats.org/officeDocument/2006/customXml" ds:itemID="{C445ED45-D196-4991-818C-F24C8BC18D99}">
+<ds:datastoreItem xmlns:ds="http://schemas.openxmlformats.org/officeDocument/2006/customXml" ds:itemID="{34E701E0-AECF-4853-B16D-D576890905FA}">
   <ds:schemaRefs>
     <ds:schemaRef ds:uri="http://schemas.openxmlformats.org/officeDocument/2006/bibliography"/>
   </ds:schemaRefs>

</xml_diff>

<commit_message>
added style to use cases documentation
</commit_message>
<xml_diff>
--- a/monografia-apresentada-falta-correcoes.docx
+++ b/monografia-apresentada-falta-correcoes.docx
@@ -26869,11 +26869,15 @@
         <w:t>A seguir será descrito a documentação dos casos de uso:</w:t>
       </w:r>
     </w:p>
-    <w:p/>
+    <w:p>
+      <w:bookmarkStart w:id="104" w:name="_GoBack"/>
+      <w:bookmarkEnd w:id="104"/>
+    </w:p>
     <w:tbl>
       <w:tblPr>
         <w:tblStyle w:val="Tabelacomgrade"/>
         <w:tblW w:w="0" w:type="auto"/>
+        <w:shd w:val="clear" w:color="auto" w:fill="FFFFCC"/>
         <w:tblLook w:val="04A0" w:firstRow="1" w:lastRow="0" w:firstColumn="1" w:lastColumn="0" w:noHBand="0" w:noVBand="1"/>
       </w:tblPr>
       <w:tblGrid>
@@ -26885,9 +26889,11 @@
           <w:tcPr>
             <w:tcW w:w="8494" w:type="dxa"/>
             <w:gridSpan w:val="2"/>
-          </w:tcPr>
-          <w:p>
-            <w:pPr>
+            <w:shd w:val="clear" w:color="auto" w:fill="FFFFCC"/>
+          </w:tcPr>
+          <w:p>
+            <w:pPr>
+              <w:spacing w:line="276" w:lineRule="auto"/>
               <w:ind w:firstLine="0"/>
               <w:jc w:val="left"/>
               <w:rPr>
@@ -26914,9 +26920,11 @@
           <w:tcPr>
             <w:tcW w:w="8494" w:type="dxa"/>
             <w:gridSpan w:val="2"/>
-          </w:tcPr>
-          <w:p>
-            <w:pPr>
+            <w:shd w:val="clear" w:color="auto" w:fill="FFFFCC"/>
+          </w:tcPr>
+          <w:p>
+            <w:pPr>
+              <w:spacing w:line="276" w:lineRule="auto"/>
               <w:ind w:firstLine="0"/>
               <w:jc w:val="left"/>
               <w:rPr>
@@ -26937,9 +26945,11 @@
           <w:tcPr>
             <w:tcW w:w="8494" w:type="dxa"/>
             <w:gridSpan w:val="2"/>
-          </w:tcPr>
-          <w:p>
-            <w:pPr>
+            <w:shd w:val="clear" w:color="auto" w:fill="FFFFCC"/>
+          </w:tcPr>
+          <w:p>
+            <w:pPr>
+              <w:spacing w:line="276" w:lineRule="auto"/>
               <w:ind w:firstLine="0"/>
               <w:jc w:val="left"/>
               <w:rPr>
@@ -26972,9 +26982,11 @@
           <w:tcPr>
             <w:tcW w:w="8494" w:type="dxa"/>
             <w:gridSpan w:val="2"/>
-          </w:tcPr>
-          <w:p>
-            <w:pPr>
+            <w:shd w:val="clear" w:color="auto" w:fill="FFFFCC"/>
+          </w:tcPr>
+          <w:p>
+            <w:pPr>
+              <w:spacing w:line="276" w:lineRule="auto"/>
               <w:ind w:firstLine="0"/>
               <w:jc w:val="left"/>
               <w:rPr>
@@ -27007,9 +27019,11 @@
           <w:tcPr>
             <w:tcW w:w="8494" w:type="dxa"/>
             <w:gridSpan w:val="2"/>
-          </w:tcPr>
-          <w:p>
-            <w:pPr>
+            <w:shd w:val="clear" w:color="auto" w:fill="FFFFCC"/>
+          </w:tcPr>
+          <w:p>
+            <w:pPr>
+              <w:spacing w:line="276" w:lineRule="auto"/>
               <w:ind w:firstLine="0"/>
               <w:jc w:val="left"/>
               <w:rPr>
@@ -27036,9 +27050,11 @@
           <w:tcPr>
             <w:tcW w:w="8494" w:type="dxa"/>
             <w:gridSpan w:val="2"/>
-          </w:tcPr>
-          <w:p>
-            <w:pPr>
+            <w:shd w:val="clear" w:color="auto" w:fill="FFFFCC"/>
+          </w:tcPr>
+          <w:p>
+            <w:pPr>
+              <w:spacing w:line="276" w:lineRule="auto"/>
               <w:ind w:firstLine="0"/>
               <w:jc w:val="left"/>
               <w:rPr>
@@ -27058,9 +27074,11 @@
         <w:tc>
           <w:tcPr>
             <w:tcW w:w="4247" w:type="dxa"/>
-          </w:tcPr>
-          <w:p>
-            <w:pPr>
+            <w:shd w:val="clear" w:color="auto" w:fill="FFFFCC"/>
+          </w:tcPr>
+          <w:p>
+            <w:pPr>
+              <w:spacing w:line="276" w:lineRule="auto"/>
               <w:ind w:firstLine="0"/>
               <w:jc w:val="left"/>
               <w:rPr>
@@ -27078,9 +27096,11 @@
         <w:tc>
           <w:tcPr>
             <w:tcW w:w="4247" w:type="dxa"/>
-          </w:tcPr>
-          <w:p>
-            <w:pPr>
+            <w:shd w:val="clear" w:color="auto" w:fill="FFFFCC"/>
+          </w:tcPr>
+          <w:p>
+            <w:pPr>
+              <w:spacing w:line="276" w:lineRule="auto"/>
               <w:ind w:firstLine="0"/>
               <w:jc w:val="left"/>
               <w:rPr>
@@ -27100,9 +27120,11 @@
         <w:tc>
           <w:tcPr>
             <w:tcW w:w="4247" w:type="dxa"/>
-          </w:tcPr>
-          <w:p>
-            <w:pPr>
+            <w:shd w:val="clear" w:color="auto" w:fill="FFFFCC"/>
+          </w:tcPr>
+          <w:p>
+            <w:pPr>
+              <w:spacing w:line="276" w:lineRule="auto"/>
               <w:ind w:firstLine="0"/>
               <w:jc w:val="left"/>
               <w:rPr>
@@ -27120,9 +27142,11 @@
         <w:tc>
           <w:tcPr>
             <w:tcW w:w="4247" w:type="dxa"/>
-          </w:tcPr>
-          <w:p>
-            <w:pPr>
+            <w:shd w:val="clear" w:color="auto" w:fill="FFFFCC"/>
+          </w:tcPr>
+          <w:p>
+            <w:pPr>
+              <w:spacing w:line="276" w:lineRule="auto"/>
               <w:ind w:firstLine="0"/>
               <w:jc w:val="left"/>
               <w:rPr>
@@ -27136,9 +27160,11 @@
         <w:tc>
           <w:tcPr>
             <w:tcW w:w="4247" w:type="dxa"/>
-          </w:tcPr>
-          <w:p>
-            <w:pPr>
+            <w:shd w:val="clear" w:color="auto" w:fill="FFFFCC"/>
+          </w:tcPr>
+          <w:p>
+            <w:pPr>
+              <w:spacing w:line="276" w:lineRule="auto"/>
               <w:ind w:firstLine="0"/>
               <w:jc w:val="left"/>
               <w:rPr>
@@ -27150,9 +27176,11 @@
         <w:tc>
           <w:tcPr>
             <w:tcW w:w="4247" w:type="dxa"/>
-          </w:tcPr>
-          <w:p>
-            <w:pPr>
+            <w:shd w:val="clear" w:color="auto" w:fill="FFFFCC"/>
+          </w:tcPr>
+          <w:p>
+            <w:pPr>
+              <w:spacing w:line="276" w:lineRule="auto"/>
               <w:ind w:firstLine="0"/>
               <w:jc w:val="left"/>
               <w:rPr>
@@ -27180,9 +27208,11 @@
         <w:tc>
           <w:tcPr>
             <w:tcW w:w="4247" w:type="dxa"/>
-          </w:tcPr>
-          <w:p>
-            <w:pPr>
+            <w:shd w:val="clear" w:color="auto" w:fill="FFFFCC"/>
+          </w:tcPr>
+          <w:p>
+            <w:pPr>
+              <w:spacing w:line="276" w:lineRule="auto"/>
               <w:ind w:firstLine="0"/>
               <w:jc w:val="left"/>
               <w:rPr>
@@ -27200,9 +27230,11 @@
         <w:tc>
           <w:tcPr>
             <w:tcW w:w="4247" w:type="dxa"/>
-          </w:tcPr>
-          <w:p>
-            <w:pPr>
+            <w:shd w:val="clear" w:color="auto" w:fill="FFFFCC"/>
+          </w:tcPr>
+          <w:p>
+            <w:pPr>
+              <w:spacing w:line="276" w:lineRule="auto"/>
               <w:ind w:firstLine="0"/>
               <w:jc w:val="left"/>
               <w:rPr>
@@ -27216,9 +27248,11 @@
         <w:tc>
           <w:tcPr>
             <w:tcW w:w="4247" w:type="dxa"/>
-          </w:tcPr>
-          <w:p>
-            <w:pPr>
+            <w:shd w:val="clear" w:color="auto" w:fill="FFFFCC"/>
+          </w:tcPr>
+          <w:p>
+            <w:pPr>
+              <w:spacing w:line="276" w:lineRule="auto"/>
               <w:ind w:firstLine="0"/>
               <w:jc w:val="left"/>
               <w:rPr>
@@ -27230,9 +27264,11 @@
         <w:tc>
           <w:tcPr>
             <w:tcW w:w="4247" w:type="dxa"/>
-          </w:tcPr>
-          <w:p>
-            <w:pPr>
+            <w:shd w:val="clear" w:color="auto" w:fill="FFFFCC"/>
+          </w:tcPr>
+          <w:p>
+            <w:pPr>
+              <w:spacing w:line="276" w:lineRule="auto"/>
               <w:ind w:firstLine="0"/>
               <w:jc w:val="left"/>
               <w:rPr>
@@ -27257,12 +27293,17 @@
         </w:tc>
       </w:tr>
       <w:tr>
+        <w:trPr>
+          <w:trHeight w:val="60"/>
+        </w:trPr>
         <w:tc>
           <w:tcPr>
             <w:tcW w:w="4247" w:type="dxa"/>
-          </w:tcPr>
-          <w:p>
-            <w:pPr>
+            <w:shd w:val="clear" w:color="auto" w:fill="FFFFCC"/>
+          </w:tcPr>
+          <w:p>
+            <w:pPr>
+              <w:spacing w:line="276" w:lineRule="auto"/>
               <w:ind w:firstLine="0"/>
               <w:jc w:val="left"/>
               <w:rPr>
@@ -27274,9 +27315,11 @@
         <w:tc>
           <w:tcPr>
             <w:tcW w:w="4247" w:type="dxa"/>
-          </w:tcPr>
-          <w:p>
-            <w:pPr>
+            <w:shd w:val="clear" w:color="auto" w:fill="FFFFCC"/>
+          </w:tcPr>
+          <w:p>
+            <w:pPr>
+              <w:spacing w:line="276" w:lineRule="auto"/>
               <w:ind w:firstLine="0"/>
               <w:jc w:val="left"/>
               <w:rPr>
@@ -27305,9 +27348,11 @@
           <w:tcPr>
             <w:tcW w:w="8494" w:type="dxa"/>
             <w:gridSpan w:val="2"/>
-          </w:tcPr>
-          <w:p>
-            <w:pPr>
+            <w:shd w:val="clear" w:color="auto" w:fill="FFFFCC"/>
+          </w:tcPr>
+          <w:p>
+            <w:pPr>
+              <w:spacing w:line="276" w:lineRule="auto"/>
               <w:ind w:firstLine="0"/>
               <w:jc w:val="left"/>
               <w:rPr>
@@ -27328,9 +27373,11 @@
           <w:tcPr>
             <w:tcW w:w="8494" w:type="dxa"/>
             <w:gridSpan w:val="2"/>
-          </w:tcPr>
-          <w:p>
-            <w:pPr>
+            <w:shd w:val="clear" w:color="auto" w:fill="FFFFCC"/>
+          </w:tcPr>
+          <w:p>
+            <w:pPr>
+              <w:spacing w:line="276" w:lineRule="auto"/>
               <w:ind w:firstLine="0"/>
               <w:jc w:val="left"/>
               <w:rPr>
@@ -27351,9 +27398,11 @@
           <w:tcPr>
             <w:tcW w:w="8494" w:type="dxa"/>
             <w:gridSpan w:val="2"/>
-          </w:tcPr>
-          <w:p>
-            <w:pPr>
+            <w:shd w:val="clear" w:color="auto" w:fill="FFFFCC"/>
+          </w:tcPr>
+          <w:p>
+            <w:pPr>
+              <w:spacing w:line="276" w:lineRule="auto"/>
               <w:ind w:firstLine="0"/>
               <w:jc w:val="left"/>
               <w:rPr>
@@ -27374,9 +27423,11 @@
           <w:tcPr>
             <w:tcW w:w="8494" w:type="dxa"/>
             <w:gridSpan w:val="2"/>
-          </w:tcPr>
-          <w:p>
-            <w:pPr>
+            <w:shd w:val="clear" w:color="auto" w:fill="FFFFCC"/>
+          </w:tcPr>
+          <w:p>
+            <w:pPr>
+              <w:spacing w:line="276" w:lineRule="auto"/>
               <w:ind w:firstLine="0"/>
               <w:jc w:val="left"/>
               <w:rPr>
@@ -27395,6 +27446,7 @@
     </w:tbl>
     <w:p>
       <w:pPr>
+        <w:spacing w:line="276" w:lineRule="auto"/>
         <w:ind w:firstLine="0"/>
         <w:jc w:val="left"/>
         <w:rPr>
@@ -27406,6 +27458,7 @@
       <w:tblPr>
         <w:tblStyle w:val="Tabelacomgrade"/>
         <w:tblW w:w="0" w:type="auto"/>
+        <w:shd w:val="clear" w:color="auto" w:fill="FFFFCC"/>
         <w:tblLook w:val="04A0" w:firstRow="1" w:lastRow="0" w:firstColumn="1" w:lastColumn="0" w:noHBand="0" w:noVBand="1"/>
       </w:tblPr>
       <w:tblGrid>
@@ -27417,9 +27470,11 @@
           <w:tcPr>
             <w:tcW w:w="8494" w:type="dxa"/>
             <w:gridSpan w:val="2"/>
-          </w:tcPr>
-          <w:p>
-            <w:pPr>
+            <w:shd w:val="clear" w:color="auto" w:fill="FFFFCC"/>
+          </w:tcPr>
+          <w:p>
+            <w:pPr>
+              <w:spacing w:line="276" w:lineRule="auto"/>
               <w:ind w:firstLine="0"/>
               <w:jc w:val="left"/>
               <w:rPr>
@@ -27446,9 +27501,11 @@
           <w:tcPr>
             <w:tcW w:w="8494" w:type="dxa"/>
             <w:gridSpan w:val="2"/>
-          </w:tcPr>
-          <w:p>
-            <w:pPr>
+            <w:shd w:val="clear" w:color="auto" w:fill="FFFFCC"/>
+          </w:tcPr>
+          <w:p>
+            <w:pPr>
+              <w:spacing w:line="276" w:lineRule="auto"/>
               <w:ind w:firstLine="0"/>
               <w:jc w:val="left"/>
               <w:rPr>
@@ -27469,9 +27526,11 @@
           <w:tcPr>
             <w:tcW w:w="8494" w:type="dxa"/>
             <w:gridSpan w:val="2"/>
-          </w:tcPr>
-          <w:p>
-            <w:pPr>
+            <w:shd w:val="clear" w:color="auto" w:fill="FFFFCC"/>
+          </w:tcPr>
+          <w:p>
+            <w:pPr>
+              <w:spacing w:line="276" w:lineRule="auto"/>
               <w:ind w:firstLine="0"/>
               <w:jc w:val="left"/>
               <w:rPr>
@@ -27498,9 +27557,11 @@
           <w:tcPr>
             <w:tcW w:w="8494" w:type="dxa"/>
             <w:gridSpan w:val="2"/>
-          </w:tcPr>
-          <w:p>
-            <w:pPr>
+            <w:shd w:val="clear" w:color="auto" w:fill="FFFFCC"/>
+          </w:tcPr>
+          <w:p>
+            <w:pPr>
+              <w:spacing w:line="276" w:lineRule="auto"/>
               <w:ind w:firstLine="0"/>
               <w:jc w:val="left"/>
               <w:rPr>
@@ -27527,9 +27588,11 @@
           <w:tcPr>
             <w:tcW w:w="8494" w:type="dxa"/>
             <w:gridSpan w:val="2"/>
-          </w:tcPr>
-          <w:p>
-            <w:pPr>
+            <w:shd w:val="clear" w:color="auto" w:fill="FFFFCC"/>
+          </w:tcPr>
+          <w:p>
+            <w:pPr>
+              <w:spacing w:line="276" w:lineRule="auto"/>
               <w:ind w:firstLine="0"/>
               <w:jc w:val="left"/>
               <w:rPr>
@@ -27540,7 +27603,6 @@
               <w:rPr>
                 <w:szCs w:val="24"/>
               </w:rPr>
-              <w:lastRenderedPageBreak/>
               <w:t>Pós-Condição: C</w:t>
             </w:r>
             <w:r>
@@ -27557,9 +27619,11 @@
           <w:tcPr>
             <w:tcW w:w="8494" w:type="dxa"/>
             <w:gridSpan w:val="2"/>
-          </w:tcPr>
-          <w:p>
-            <w:pPr>
+            <w:shd w:val="clear" w:color="auto" w:fill="FFFFCC"/>
+          </w:tcPr>
+          <w:p>
+            <w:pPr>
+              <w:spacing w:line="276" w:lineRule="auto"/>
               <w:ind w:firstLine="0"/>
               <w:jc w:val="left"/>
               <w:rPr>
@@ -27579,9 +27643,11 @@
         <w:tc>
           <w:tcPr>
             <w:tcW w:w="4247" w:type="dxa"/>
-          </w:tcPr>
-          <w:p>
-            <w:pPr>
+            <w:shd w:val="clear" w:color="auto" w:fill="FFFFCC"/>
+          </w:tcPr>
+          <w:p>
+            <w:pPr>
+              <w:spacing w:line="276" w:lineRule="auto"/>
               <w:ind w:firstLine="0"/>
               <w:jc w:val="left"/>
               <w:rPr>
@@ -27599,9 +27665,11 @@
         <w:tc>
           <w:tcPr>
             <w:tcW w:w="4247" w:type="dxa"/>
-          </w:tcPr>
-          <w:p>
-            <w:pPr>
+            <w:shd w:val="clear" w:color="auto" w:fill="FFFFCC"/>
+          </w:tcPr>
+          <w:p>
+            <w:pPr>
+              <w:spacing w:line="276" w:lineRule="auto"/>
               <w:ind w:firstLine="0"/>
               <w:jc w:val="left"/>
               <w:rPr>
@@ -27621,9 +27689,11 @@
         <w:tc>
           <w:tcPr>
             <w:tcW w:w="4247" w:type="dxa"/>
-          </w:tcPr>
-          <w:p>
-            <w:pPr>
+            <w:shd w:val="clear" w:color="auto" w:fill="FFFFCC"/>
+          </w:tcPr>
+          <w:p>
+            <w:pPr>
+              <w:spacing w:line="276" w:lineRule="auto"/>
               <w:ind w:firstLine="0"/>
               <w:jc w:val="left"/>
               <w:rPr>
@@ -27641,9 +27711,11 @@
         <w:tc>
           <w:tcPr>
             <w:tcW w:w="4247" w:type="dxa"/>
-          </w:tcPr>
-          <w:p>
-            <w:pPr>
+            <w:shd w:val="clear" w:color="auto" w:fill="FFFFCC"/>
+          </w:tcPr>
+          <w:p>
+            <w:pPr>
+              <w:spacing w:line="276" w:lineRule="auto"/>
               <w:ind w:firstLine="0"/>
               <w:jc w:val="left"/>
               <w:rPr>
@@ -27657,9 +27729,11 @@
         <w:tc>
           <w:tcPr>
             <w:tcW w:w="4247" w:type="dxa"/>
-          </w:tcPr>
-          <w:p>
-            <w:pPr>
+            <w:shd w:val="clear" w:color="auto" w:fill="FFFFCC"/>
+          </w:tcPr>
+          <w:p>
+            <w:pPr>
+              <w:spacing w:line="276" w:lineRule="auto"/>
               <w:ind w:firstLine="0"/>
               <w:jc w:val="left"/>
               <w:rPr>
@@ -27671,9 +27745,11 @@
         <w:tc>
           <w:tcPr>
             <w:tcW w:w="4247" w:type="dxa"/>
-          </w:tcPr>
-          <w:p>
-            <w:pPr>
+            <w:shd w:val="clear" w:color="auto" w:fill="FFFFCC"/>
+          </w:tcPr>
+          <w:p>
+            <w:pPr>
+              <w:spacing w:line="276" w:lineRule="auto"/>
               <w:ind w:firstLine="0"/>
               <w:jc w:val="left"/>
               <w:rPr>
@@ -27701,9 +27777,11 @@
         <w:tc>
           <w:tcPr>
             <w:tcW w:w="4247" w:type="dxa"/>
-          </w:tcPr>
-          <w:p>
-            <w:pPr>
+            <w:shd w:val="clear" w:color="auto" w:fill="FFFFCC"/>
+          </w:tcPr>
+          <w:p>
+            <w:pPr>
+              <w:spacing w:line="276" w:lineRule="auto"/>
               <w:ind w:firstLine="0"/>
               <w:jc w:val="left"/>
               <w:rPr>
@@ -27721,9 +27799,11 @@
         <w:tc>
           <w:tcPr>
             <w:tcW w:w="4247" w:type="dxa"/>
-          </w:tcPr>
-          <w:p>
-            <w:pPr>
+            <w:shd w:val="clear" w:color="auto" w:fill="FFFFCC"/>
+          </w:tcPr>
+          <w:p>
+            <w:pPr>
+              <w:spacing w:line="276" w:lineRule="auto"/>
               <w:ind w:firstLine="0"/>
               <w:jc w:val="left"/>
               <w:rPr>
@@ -27737,9 +27817,11 @@
         <w:tc>
           <w:tcPr>
             <w:tcW w:w="4247" w:type="dxa"/>
-          </w:tcPr>
-          <w:p>
-            <w:pPr>
+            <w:shd w:val="clear" w:color="auto" w:fill="FFFFCC"/>
+          </w:tcPr>
+          <w:p>
+            <w:pPr>
+              <w:spacing w:line="276" w:lineRule="auto"/>
               <w:ind w:firstLine="0"/>
               <w:jc w:val="left"/>
               <w:rPr>
@@ -27750,6 +27832,7 @@
               <w:rPr>
                 <w:szCs w:val="24"/>
               </w:rPr>
+              <w:lastRenderedPageBreak/>
               <w:t>4 – O Usuário clica no botão cadastrar.</w:t>
             </w:r>
           </w:p>
@@ -27757,9 +27840,11 @@
         <w:tc>
           <w:tcPr>
             <w:tcW w:w="4247" w:type="dxa"/>
-          </w:tcPr>
-          <w:p>
-            <w:pPr>
+            <w:shd w:val="clear" w:color="auto" w:fill="FFFFCC"/>
+          </w:tcPr>
+          <w:p>
+            <w:pPr>
+              <w:spacing w:line="276" w:lineRule="auto"/>
               <w:ind w:firstLine="0"/>
               <w:jc w:val="left"/>
               <w:rPr>
@@ -27773,9 +27858,11 @@
         <w:tc>
           <w:tcPr>
             <w:tcW w:w="4247" w:type="dxa"/>
-          </w:tcPr>
-          <w:p>
-            <w:pPr>
+            <w:shd w:val="clear" w:color="auto" w:fill="FFFFCC"/>
+          </w:tcPr>
+          <w:p>
+            <w:pPr>
+              <w:spacing w:line="276" w:lineRule="auto"/>
               <w:ind w:firstLine="0"/>
               <w:jc w:val="left"/>
               <w:rPr>
@@ -27787,9 +27874,11 @@
         <w:tc>
           <w:tcPr>
             <w:tcW w:w="4247" w:type="dxa"/>
-          </w:tcPr>
-          <w:p>
-            <w:pPr>
+            <w:shd w:val="clear" w:color="auto" w:fill="FFFFCC"/>
+          </w:tcPr>
+          <w:p>
+            <w:pPr>
+              <w:spacing w:line="276" w:lineRule="auto"/>
               <w:ind w:firstLine="0"/>
               <w:jc w:val="left"/>
               <w:rPr>
@@ -27817,9 +27906,11 @@
         <w:tc>
           <w:tcPr>
             <w:tcW w:w="4247" w:type="dxa"/>
-          </w:tcPr>
-          <w:p>
-            <w:pPr>
+            <w:shd w:val="clear" w:color="auto" w:fill="FFFFCC"/>
+          </w:tcPr>
+          <w:p>
+            <w:pPr>
+              <w:spacing w:line="276" w:lineRule="auto"/>
               <w:ind w:firstLine="0"/>
               <w:jc w:val="left"/>
               <w:rPr>
@@ -27831,9 +27922,11 @@
         <w:tc>
           <w:tcPr>
             <w:tcW w:w="4247" w:type="dxa"/>
-          </w:tcPr>
-          <w:p>
-            <w:pPr>
+            <w:shd w:val="clear" w:color="auto" w:fill="FFFFCC"/>
+          </w:tcPr>
+          <w:p>
+            <w:pPr>
+              <w:spacing w:line="276" w:lineRule="auto"/>
               <w:ind w:firstLine="0"/>
               <w:jc w:val="left"/>
               <w:rPr>
@@ -27862,9 +27955,11 @@
           <w:tcPr>
             <w:tcW w:w="8494" w:type="dxa"/>
             <w:gridSpan w:val="2"/>
-          </w:tcPr>
-          <w:p>
-            <w:pPr>
+            <w:shd w:val="clear" w:color="auto" w:fill="FFFFCC"/>
+          </w:tcPr>
+          <w:p>
+            <w:pPr>
+              <w:spacing w:line="276" w:lineRule="auto"/>
               <w:ind w:firstLine="0"/>
               <w:jc w:val="left"/>
               <w:rPr>
@@ -27885,9 +27980,11 @@
           <w:tcPr>
             <w:tcW w:w="8494" w:type="dxa"/>
             <w:gridSpan w:val="2"/>
-          </w:tcPr>
-          <w:p>
-            <w:pPr>
+            <w:shd w:val="clear" w:color="auto" w:fill="FFFFCC"/>
+          </w:tcPr>
+          <w:p>
+            <w:pPr>
+              <w:spacing w:line="276" w:lineRule="auto"/>
               <w:ind w:firstLine="0"/>
               <w:jc w:val="left"/>
               <w:rPr>
@@ -27908,9 +28005,11 @@
           <w:tcPr>
             <w:tcW w:w="8494" w:type="dxa"/>
             <w:gridSpan w:val="2"/>
-          </w:tcPr>
-          <w:p>
-            <w:pPr>
+            <w:shd w:val="clear" w:color="auto" w:fill="FFFFCC"/>
+          </w:tcPr>
+          <w:p>
+            <w:pPr>
+              <w:spacing w:line="276" w:lineRule="auto"/>
               <w:ind w:firstLine="0"/>
               <w:jc w:val="left"/>
               <w:rPr>
@@ -27931,9 +28030,11 @@
           <w:tcPr>
             <w:tcW w:w="8494" w:type="dxa"/>
             <w:gridSpan w:val="2"/>
-          </w:tcPr>
-          <w:p>
-            <w:pPr>
+            <w:shd w:val="clear" w:color="auto" w:fill="FFFFCC"/>
+          </w:tcPr>
+          <w:p>
+            <w:pPr>
+              <w:spacing w:line="276" w:lineRule="auto"/>
               <w:ind w:firstLine="0"/>
               <w:jc w:val="left"/>
               <w:rPr>
@@ -27952,6 +28053,7 @@
     </w:tbl>
     <w:p>
       <w:pPr>
+        <w:spacing w:line="276" w:lineRule="auto"/>
         <w:ind w:firstLine="0"/>
         <w:jc w:val="left"/>
         <w:rPr>
@@ -27963,6 +28065,7 @@
       <w:tblPr>
         <w:tblStyle w:val="Tabelacomgrade"/>
         <w:tblW w:w="0" w:type="auto"/>
+        <w:shd w:val="clear" w:color="auto" w:fill="FFFFCC"/>
         <w:tblLook w:val="04A0" w:firstRow="1" w:lastRow="0" w:firstColumn="1" w:lastColumn="0" w:noHBand="0" w:noVBand="1"/>
       </w:tblPr>
       <w:tblGrid>
@@ -27974,9 +28077,11 @@
           <w:tcPr>
             <w:tcW w:w="8494" w:type="dxa"/>
             <w:gridSpan w:val="2"/>
-          </w:tcPr>
-          <w:p>
-            <w:pPr>
+            <w:shd w:val="clear" w:color="auto" w:fill="FFFFCC"/>
+          </w:tcPr>
+          <w:p>
+            <w:pPr>
+              <w:spacing w:line="276" w:lineRule="auto"/>
               <w:ind w:firstLine="0"/>
               <w:jc w:val="left"/>
               <w:rPr>
@@ -28003,9 +28108,11 @@
           <w:tcPr>
             <w:tcW w:w="8494" w:type="dxa"/>
             <w:gridSpan w:val="2"/>
-          </w:tcPr>
-          <w:p>
-            <w:pPr>
+            <w:shd w:val="clear" w:color="auto" w:fill="FFFFCC"/>
+          </w:tcPr>
+          <w:p>
+            <w:pPr>
+              <w:spacing w:line="276" w:lineRule="auto"/>
               <w:ind w:firstLine="0"/>
               <w:jc w:val="left"/>
               <w:rPr>
@@ -28026,9 +28133,11 @@
           <w:tcPr>
             <w:tcW w:w="8494" w:type="dxa"/>
             <w:gridSpan w:val="2"/>
-          </w:tcPr>
-          <w:p>
-            <w:pPr>
+            <w:shd w:val="clear" w:color="auto" w:fill="FFFFCC"/>
+          </w:tcPr>
+          <w:p>
+            <w:pPr>
+              <w:spacing w:line="276" w:lineRule="auto"/>
               <w:ind w:firstLine="0"/>
               <w:jc w:val="left"/>
               <w:rPr>
@@ -28055,9 +28164,11 @@
           <w:tcPr>
             <w:tcW w:w="8494" w:type="dxa"/>
             <w:gridSpan w:val="2"/>
-          </w:tcPr>
-          <w:p>
-            <w:pPr>
+            <w:shd w:val="clear" w:color="auto" w:fill="FFFFCC"/>
+          </w:tcPr>
+          <w:p>
+            <w:pPr>
+              <w:spacing w:line="276" w:lineRule="auto"/>
               <w:ind w:firstLine="0"/>
               <w:jc w:val="left"/>
               <w:rPr>
@@ -28102,9 +28213,11 @@
           <w:tcPr>
             <w:tcW w:w="8494" w:type="dxa"/>
             <w:gridSpan w:val="2"/>
-          </w:tcPr>
-          <w:p>
-            <w:pPr>
+            <w:shd w:val="clear" w:color="auto" w:fill="FFFFCC"/>
+          </w:tcPr>
+          <w:p>
+            <w:pPr>
+              <w:spacing w:line="276" w:lineRule="auto"/>
               <w:ind w:firstLine="0"/>
               <w:jc w:val="left"/>
               <w:rPr>
@@ -28131,9 +28244,11 @@
           <w:tcPr>
             <w:tcW w:w="8494" w:type="dxa"/>
             <w:gridSpan w:val="2"/>
-          </w:tcPr>
-          <w:p>
-            <w:pPr>
+            <w:shd w:val="clear" w:color="auto" w:fill="FFFFCC"/>
+          </w:tcPr>
+          <w:p>
+            <w:pPr>
+              <w:spacing w:line="276" w:lineRule="auto"/>
               <w:ind w:firstLine="0"/>
               <w:jc w:val="left"/>
               <w:rPr>
@@ -28153,9 +28268,11 @@
         <w:tc>
           <w:tcPr>
             <w:tcW w:w="4247" w:type="dxa"/>
-          </w:tcPr>
-          <w:p>
-            <w:pPr>
+            <w:shd w:val="clear" w:color="auto" w:fill="FFFFCC"/>
+          </w:tcPr>
+          <w:p>
+            <w:pPr>
+              <w:spacing w:line="276" w:lineRule="auto"/>
               <w:ind w:firstLine="0"/>
               <w:jc w:val="left"/>
               <w:rPr>
@@ -28173,9 +28290,11 @@
         <w:tc>
           <w:tcPr>
             <w:tcW w:w="4247" w:type="dxa"/>
-          </w:tcPr>
-          <w:p>
-            <w:pPr>
+            <w:shd w:val="clear" w:color="auto" w:fill="FFFFCC"/>
+          </w:tcPr>
+          <w:p>
+            <w:pPr>
+              <w:spacing w:line="276" w:lineRule="auto"/>
               <w:ind w:firstLine="0"/>
               <w:jc w:val="left"/>
               <w:rPr>
@@ -28195,9 +28314,11 @@
         <w:tc>
           <w:tcPr>
             <w:tcW w:w="4247" w:type="dxa"/>
-          </w:tcPr>
-          <w:p>
-            <w:pPr>
+            <w:shd w:val="clear" w:color="auto" w:fill="FFFFCC"/>
+          </w:tcPr>
+          <w:p>
+            <w:pPr>
+              <w:spacing w:line="276" w:lineRule="auto"/>
               <w:ind w:firstLine="0"/>
               <w:jc w:val="left"/>
               <w:rPr>
@@ -28213,6 +28334,7 @@
           </w:p>
           <w:p>
             <w:pPr>
+              <w:spacing w:line="276" w:lineRule="auto"/>
               <w:ind w:firstLine="0"/>
               <w:jc w:val="left"/>
               <w:rPr>
@@ -28230,9 +28352,11 @@
         <w:tc>
           <w:tcPr>
             <w:tcW w:w="4247" w:type="dxa"/>
-          </w:tcPr>
-          <w:p>
-            <w:pPr>
+            <w:shd w:val="clear" w:color="auto" w:fill="FFFFCC"/>
+          </w:tcPr>
+          <w:p>
+            <w:pPr>
+              <w:spacing w:line="276" w:lineRule="auto"/>
               <w:ind w:firstLine="0"/>
               <w:jc w:val="left"/>
               <w:rPr>
@@ -28246,9 +28370,11 @@
         <w:tc>
           <w:tcPr>
             <w:tcW w:w="4247" w:type="dxa"/>
-          </w:tcPr>
-          <w:p>
-            <w:pPr>
+            <w:shd w:val="clear" w:color="auto" w:fill="FFFFCC"/>
+          </w:tcPr>
+          <w:p>
+            <w:pPr>
+              <w:spacing w:line="276" w:lineRule="auto"/>
               <w:ind w:firstLine="0"/>
               <w:jc w:val="left"/>
               <w:rPr>
@@ -28259,7 +28385,6 @@
               <w:rPr>
                 <w:szCs w:val="24"/>
               </w:rPr>
-              <w:lastRenderedPageBreak/>
               <w:t>2 – O Usuário clica em visualizar configurações da conta.</w:t>
             </w:r>
           </w:p>
@@ -28267,9 +28392,11 @@
         <w:tc>
           <w:tcPr>
             <w:tcW w:w="4247" w:type="dxa"/>
-          </w:tcPr>
-          <w:p>
-            <w:pPr>
+            <w:shd w:val="clear" w:color="auto" w:fill="FFFFCC"/>
+          </w:tcPr>
+          <w:p>
+            <w:pPr>
+              <w:spacing w:line="276" w:lineRule="auto"/>
               <w:ind w:firstLine="0"/>
               <w:jc w:val="left"/>
               <w:rPr>
@@ -28283,9 +28410,11 @@
         <w:tc>
           <w:tcPr>
             <w:tcW w:w="4247" w:type="dxa"/>
-          </w:tcPr>
-          <w:p>
-            <w:pPr>
+            <w:shd w:val="clear" w:color="auto" w:fill="FFFFCC"/>
+          </w:tcPr>
+          <w:p>
+            <w:pPr>
+              <w:spacing w:line="276" w:lineRule="auto"/>
               <w:ind w:firstLine="0"/>
               <w:jc w:val="left"/>
               <w:rPr>
@@ -28303,9 +28432,11 @@
         <w:tc>
           <w:tcPr>
             <w:tcW w:w="4247" w:type="dxa"/>
-          </w:tcPr>
-          <w:p>
-            <w:pPr>
+            <w:shd w:val="clear" w:color="auto" w:fill="FFFFCC"/>
+          </w:tcPr>
+          <w:p>
+            <w:pPr>
+              <w:spacing w:line="276" w:lineRule="auto"/>
               <w:ind w:firstLine="0"/>
               <w:jc w:val="left"/>
               <w:rPr>
@@ -28319,9 +28450,11 @@
         <w:tc>
           <w:tcPr>
             <w:tcW w:w="4247" w:type="dxa"/>
-          </w:tcPr>
-          <w:p>
-            <w:pPr>
+            <w:shd w:val="clear" w:color="auto" w:fill="FFFFCC"/>
+          </w:tcPr>
+          <w:p>
+            <w:pPr>
+              <w:spacing w:line="276" w:lineRule="auto"/>
               <w:ind w:firstLine="0"/>
               <w:jc w:val="left"/>
               <w:rPr>
@@ -28339,9 +28472,11 @@
         <w:tc>
           <w:tcPr>
             <w:tcW w:w="4247" w:type="dxa"/>
-          </w:tcPr>
-          <w:p>
-            <w:pPr>
+            <w:shd w:val="clear" w:color="auto" w:fill="FFFFCC"/>
+          </w:tcPr>
+          <w:p>
+            <w:pPr>
+              <w:spacing w:line="276" w:lineRule="auto"/>
               <w:ind w:firstLine="0"/>
               <w:jc w:val="left"/>
               <w:rPr>
@@ -28355,9 +28490,11 @@
         <w:tc>
           <w:tcPr>
             <w:tcW w:w="4247" w:type="dxa"/>
-          </w:tcPr>
-          <w:p>
-            <w:pPr>
+            <w:shd w:val="clear" w:color="auto" w:fill="FFFFCC"/>
+          </w:tcPr>
+          <w:p>
+            <w:pPr>
+              <w:spacing w:line="276" w:lineRule="auto"/>
               <w:ind w:firstLine="0"/>
               <w:jc w:val="left"/>
               <w:rPr>
@@ -28369,9 +28506,11 @@
         <w:tc>
           <w:tcPr>
             <w:tcW w:w="4247" w:type="dxa"/>
-          </w:tcPr>
-          <w:p>
-            <w:pPr>
+            <w:shd w:val="clear" w:color="auto" w:fill="FFFFCC"/>
+          </w:tcPr>
+          <w:p>
+            <w:pPr>
+              <w:spacing w:line="276" w:lineRule="auto"/>
               <w:ind w:firstLine="0"/>
               <w:jc w:val="left"/>
               <w:rPr>
@@ -28400,9 +28539,11 @@
           <w:tcPr>
             <w:tcW w:w="8494" w:type="dxa"/>
             <w:gridSpan w:val="2"/>
-          </w:tcPr>
-          <w:p>
-            <w:pPr>
+            <w:shd w:val="clear" w:color="auto" w:fill="FFFFCC"/>
+          </w:tcPr>
+          <w:p>
+            <w:pPr>
+              <w:spacing w:line="276" w:lineRule="auto"/>
               <w:ind w:firstLine="0"/>
               <w:jc w:val="left"/>
               <w:rPr>
@@ -28423,9 +28564,11 @@
           <w:tcPr>
             <w:tcW w:w="8494" w:type="dxa"/>
             <w:gridSpan w:val="2"/>
-          </w:tcPr>
-          <w:p>
-            <w:pPr>
+            <w:shd w:val="clear" w:color="auto" w:fill="FFFFCC"/>
+          </w:tcPr>
+          <w:p>
+            <w:pPr>
+              <w:spacing w:line="276" w:lineRule="auto"/>
               <w:ind w:firstLine="0"/>
               <w:jc w:val="left"/>
               <w:rPr>
@@ -28446,9 +28589,11 @@
           <w:tcPr>
             <w:tcW w:w="8494" w:type="dxa"/>
             <w:gridSpan w:val="2"/>
-          </w:tcPr>
-          <w:p>
-            <w:pPr>
+            <w:shd w:val="clear" w:color="auto" w:fill="FFFFCC"/>
+          </w:tcPr>
+          <w:p>
+            <w:pPr>
+              <w:spacing w:line="276" w:lineRule="auto"/>
               <w:ind w:firstLine="0"/>
               <w:jc w:val="left"/>
               <w:rPr>
@@ -28469,9 +28614,11 @@
           <w:tcPr>
             <w:tcW w:w="8494" w:type="dxa"/>
             <w:gridSpan w:val="2"/>
-          </w:tcPr>
-          <w:p>
-            <w:pPr>
+            <w:shd w:val="clear" w:color="auto" w:fill="FFFFCC"/>
+          </w:tcPr>
+          <w:p>
+            <w:pPr>
+              <w:spacing w:line="276" w:lineRule="auto"/>
               <w:ind w:firstLine="0"/>
               <w:jc w:val="left"/>
               <w:rPr>
@@ -28490,6 +28637,7 @@
     </w:tbl>
     <w:p>
       <w:pPr>
+        <w:spacing w:line="276" w:lineRule="auto"/>
         <w:ind w:firstLine="0"/>
         <w:jc w:val="left"/>
         <w:rPr>
@@ -28501,6 +28649,7 @@
       <w:tblPr>
         <w:tblStyle w:val="Tabelacomgrade"/>
         <w:tblW w:w="0" w:type="auto"/>
+        <w:shd w:val="clear" w:color="auto" w:fill="FFFFCC"/>
         <w:tblLook w:val="04A0" w:firstRow="1" w:lastRow="0" w:firstColumn="1" w:lastColumn="0" w:noHBand="0" w:noVBand="1"/>
       </w:tblPr>
       <w:tblGrid>
@@ -28512,9 +28661,11 @@
           <w:tcPr>
             <w:tcW w:w="8494" w:type="dxa"/>
             <w:gridSpan w:val="2"/>
-          </w:tcPr>
-          <w:p>
-            <w:pPr>
+            <w:shd w:val="clear" w:color="auto" w:fill="FFFFCC"/>
+          </w:tcPr>
+          <w:p>
+            <w:pPr>
+              <w:spacing w:line="276" w:lineRule="auto"/>
               <w:ind w:firstLine="0"/>
               <w:jc w:val="left"/>
               <w:rPr>
@@ -28541,9 +28692,11 @@
           <w:tcPr>
             <w:tcW w:w="8494" w:type="dxa"/>
             <w:gridSpan w:val="2"/>
-          </w:tcPr>
-          <w:p>
-            <w:pPr>
+            <w:shd w:val="clear" w:color="auto" w:fill="FFFFCC"/>
+          </w:tcPr>
+          <w:p>
+            <w:pPr>
+              <w:spacing w:line="276" w:lineRule="auto"/>
               <w:ind w:firstLine="0"/>
               <w:jc w:val="left"/>
               <w:rPr>
@@ -28564,9 +28717,11 @@
           <w:tcPr>
             <w:tcW w:w="8494" w:type="dxa"/>
             <w:gridSpan w:val="2"/>
-          </w:tcPr>
-          <w:p>
-            <w:pPr>
+            <w:shd w:val="clear" w:color="auto" w:fill="FFFFCC"/>
+          </w:tcPr>
+          <w:p>
+            <w:pPr>
+              <w:spacing w:line="276" w:lineRule="auto"/>
               <w:ind w:firstLine="0"/>
               <w:jc w:val="left"/>
               <w:rPr>
@@ -28577,6 +28732,7 @@
               <w:rPr>
                 <w:szCs w:val="24"/>
               </w:rPr>
+              <w:lastRenderedPageBreak/>
               <w:t>Descrição: E</w:t>
             </w:r>
             <w:r>
@@ -28593,9 +28749,11 @@
           <w:tcPr>
             <w:tcW w:w="8494" w:type="dxa"/>
             <w:gridSpan w:val="2"/>
-          </w:tcPr>
-          <w:p>
-            <w:pPr>
+            <w:shd w:val="clear" w:color="auto" w:fill="FFFFCC"/>
+          </w:tcPr>
+          <w:p>
+            <w:pPr>
+              <w:spacing w:line="276" w:lineRule="auto"/>
               <w:ind w:firstLine="0"/>
               <w:jc w:val="left"/>
               <w:rPr>
@@ -28622,9 +28780,11 @@
           <w:tcPr>
             <w:tcW w:w="8494" w:type="dxa"/>
             <w:gridSpan w:val="2"/>
-          </w:tcPr>
-          <w:p>
-            <w:pPr>
+            <w:shd w:val="clear" w:color="auto" w:fill="FFFFCC"/>
+          </w:tcPr>
+          <w:p>
+            <w:pPr>
+              <w:spacing w:line="276" w:lineRule="auto"/>
               <w:ind w:firstLine="0"/>
               <w:jc w:val="left"/>
               <w:rPr>
@@ -28651,9 +28811,11 @@
           <w:tcPr>
             <w:tcW w:w="8494" w:type="dxa"/>
             <w:gridSpan w:val="2"/>
-          </w:tcPr>
-          <w:p>
-            <w:pPr>
+            <w:shd w:val="clear" w:color="auto" w:fill="FFFFCC"/>
+          </w:tcPr>
+          <w:p>
+            <w:pPr>
+              <w:spacing w:line="276" w:lineRule="auto"/>
               <w:ind w:firstLine="0"/>
               <w:jc w:val="left"/>
               <w:rPr>
@@ -28673,9 +28835,11 @@
         <w:tc>
           <w:tcPr>
             <w:tcW w:w="4247" w:type="dxa"/>
-          </w:tcPr>
-          <w:p>
-            <w:pPr>
+            <w:shd w:val="clear" w:color="auto" w:fill="FFFFCC"/>
+          </w:tcPr>
+          <w:p>
+            <w:pPr>
+              <w:spacing w:line="276" w:lineRule="auto"/>
               <w:ind w:firstLine="0"/>
               <w:jc w:val="left"/>
               <w:rPr>
@@ -28693,9 +28857,11 @@
         <w:tc>
           <w:tcPr>
             <w:tcW w:w="4247" w:type="dxa"/>
-          </w:tcPr>
-          <w:p>
-            <w:pPr>
+            <w:shd w:val="clear" w:color="auto" w:fill="FFFFCC"/>
+          </w:tcPr>
+          <w:p>
+            <w:pPr>
+              <w:spacing w:line="276" w:lineRule="auto"/>
               <w:ind w:firstLine="0"/>
               <w:jc w:val="left"/>
               <w:rPr>
@@ -28715,9 +28881,11 @@
         <w:tc>
           <w:tcPr>
             <w:tcW w:w="4247" w:type="dxa"/>
-          </w:tcPr>
-          <w:p>
-            <w:pPr>
+            <w:shd w:val="clear" w:color="auto" w:fill="FFFFCC"/>
+          </w:tcPr>
+          <w:p>
+            <w:pPr>
+              <w:spacing w:line="276" w:lineRule="auto"/>
               <w:ind w:firstLine="0"/>
               <w:jc w:val="left"/>
               <w:rPr>
@@ -28735,9 +28903,11 @@
         <w:tc>
           <w:tcPr>
             <w:tcW w:w="4247" w:type="dxa"/>
-          </w:tcPr>
-          <w:p>
-            <w:pPr>
+            <w:shd w:val="clear" w:color="auto" w:fill="FFFFCC"/>
+          </w:tcPr>
+          <w:p>
+            <w:pPr>
+              <w:spacing w:line="276" w:lineRule="auto"/>
               <w:ind w:firstLine="0"/>
               <w:jc w:val="left"/>
               <w:rPr>
@@ -28751,9 +28921,11 @@
         <w:tc>
           <w:tcPr>
             <w:tcW w:w="4247" w:type="dxa"/>
-          </w:tcPr>
-          <w:p>
-            <w:pPr>
+            <w:shd w:val="clear" w:color="auto" w:fill="FFFFCC"/>
+          </w:tcPr>
+          <w:p>
+            <w:pPr>
+              <w:spacing w:line="276" w:lineRule="auto"/>
               <w:ind w:firstLine="0"/>
               <w:jc w:val="left"/>
               <w:rPr>
@@ -28771,9 +28943,11 @@
         <w:tc>
           <w:tcPr>
             <w:tcW w:w="4247" w:type="dxa"/>
-          </w:tcPr>
-          <w:p>
-            <w:pPr>
+            <w:shd w:val="clear" w:color="auto" w:fill="FFFFCC"/>
+          </w:tcPr>
+          <w:p>
+            <w:pPr>
+              <w:spacing w:line="276" w:lineRule="auto"/>
               <w:ind w:firstLine="0"/>
               <w:jc w:val="left"/>
               <w:rPr>
@@ -28787,9 +28961,11 @@
         <w:tc>
           <w:tcPr>
             <w:tcW w:w="4247" w:type="dxa"/>
-          </w:tcPr>
-          <w:p>
-            <w:pPr>
+            <w:shd w:val="clear" w:color="auto" w:fill="FFFFCC"/>
+          </w:tcPr>
+          <w:p>
+            <w:pPr>
+              <w:spacing w:line="276" w:lineRule="auto"/>
               <w:ind w:firstLine="0"/>
               <w:jc w:val="left"/>
               <w:rPr>
@@ -28807,9 +28983,11 @@
         <w:tc>
           <w:tcPr>
             <w:tcW w:w="4247" w:type="dxa"/>
-          </w:tcPr>
-          <w:p>
-            <w:pPr>
+            <w:shd w:val="clear" w:color="auto" w:fill="FFFFCC"/>
+          </w:tcPr>
+          <w:p>
+            <w:pPr>
+              <w:spacing w:line="276" w:lineRule="auto"/>
               <w:ind w:firstLine="0"/>
               <w:jc w:val="left"/>
               <w:rPr>
@@ -28823,9 +29001,11 @@
         <w:tc>
           <w:tcPr>
             <w:tcW w:w="4247" w:type="dxa"/>
-          </w:tcPr>
-          <w:p>
-            <w:pPr>
+            <w:shd w:val="clear" w:color="auto" w:fill="FFFFCC"/>
+          </w:tcPr>
+          <w:p>
+            <w:pPr>
+              <w:spacing w:line="276" w:lineRule="auto"/>
               <w:ind w:firstLine="0"/>
               <w:jc w:val="left"/>
               <w:rPr>
@@ -28836,7 +29016,6 @@
               <w:rPr>
                 <w:szCs w:val="24"/>
               </w:rPr>
-              <w:lastRenderedPageBreak/>
               <w:t>4 – O Usuário clica no ícone de “+” para adicionar o conhecimento no app.</w:t>
             </w:r>
           </w:p>
@@ -28844,9 +29023,11 @@
         <w:tc>
           <w:tcPr>
             <w:tcW w:w="4247" w:type="dxa"/>
-          </w:tcPr>
-          <w:p>
-            <w:pPr>
+            <w:shd w:val="clear" w:color="auto" w:fill="FFFFCC"/>
+          </w:tcPr>
+          <w:p>
+            <w:pPr>
+              <w:spacing w:line="276" w:lineRule="auto"/>
               <w:ind w:firstLine="0"/>
               <w:jc w:val="left"/>
               <w:rPr>
@@ -28860,9 +29041,11 @@
         <w:tc>
           <w:tcPr>
             <w:tcW w:w="4247" w:type="dxa"/>
-          </w:tcPr>
-          <w:p>
-            <w:pPr>
+            <w:shd w:val="clear" w:color="auto" w:fill="FFFFCC"/>
+          </w:tcPr>
+          <w:p>
+            <w:pPr>
+              <w:spacing w:line="276" w:lineRule="auto"/>
               <w:ind w:firstLine="0"/>
               <w:jc w:val="left"/>
               <w:rPr>
@@ -28874,9 +29057,11 @@
         <w:tc>
           <w:tcPr>
             <w:tcW w:w="4247" w:type="dxa"/>
-          </w:tcPr>
-          <w:p>
-            <w:pPr>
+            <w:shd w:val="clear" w:color="auto" w:fill="FFFFCC"/>
+          </w:tcPr>
+          <w:p>
+            <w:pPr>
+              <w:spacing w:line="276" w:lineRule="auto"/>
               <w:ind w:firstLine="0"/>
               <w:jc w:val="left"/>
               <w:rPr>
@@ -28905,9 +29090,11 @@
           <w:tcPr>
             <w:tcW w:w="8494" w:type="dxa"/>
             <w:gridSpan w:val="2"/>
-          </w:tcPr>
-          <w:p>
-            <w:pPr>
+            <w:shd w:val="clear" w:color="auto" w:fill="FFFFCC"/>
+          </w:tcPr>
+          <w:p>
+            <w:pPr>
+              <w:spacing w:line="276" w:lineRule="auto"/>
               <w:ind w:firstLine="0"/>
               <w:jc w:val="left"/>
               <w:rPr>
@@ -28928,9 +29115,11 @@
           <w:tcPr>
             <w:tcW w:w="8494" w:type="dxa"/>
             <w:gridSpan w:val="2"/>
-          </w:tcPr>
-          <w:p>
-            <w:pPr>
+            <w:shd w:val="clear" w:color="auto" w:fill="FFFFCC"/>
+          </w:tcPr>
+          <w:p>
+            <w:pPr>
+              <w:spacing w:line="276" w:lineRule="auto"/>
               <w:ind w:firstLine="0"/>
               <w:jc w:val="left"/>
               <w:rPr>
@@ -28951,9 +29140,11 @@
           <w:tcPr>
             <w:tcW w:w="8494" w:type="dxa"/>
             <w:gridSpan w:val="2"/>
-          </w:tcPr>
-          <w:p>
-            <w:pPr>
+            <w:shd w:val="clear" w:color="auto" w:fill="FFFFCC"/>
+          </w:tcPr>
+          <w:p>
+            <w:pPr>
+              <w:spacing w:line="276" w:lineRule="auto"/>
               <w:ind w:firstLine="0"/>
               <w:jc w:val="left"/>
               <w:rPr>
@@ -28974,9 +29165,11 @@
           <w:tcPr>
             <w:tcW w:w="8494" w:type="dxa"/>
             <w:gridSpan w:val="2"/>
-          </w:tcPr>
-          <w:p>
-            <w:pPr>
+            <w:shd w:val="clear" w:color="auto" w:fill="FFFFCC"/>
+          </w:tcPr>
+          <w:p>
+            <w:pPr>
+              <w:spacing w:line="276" w:lineRule="auto"/>
               <w:ind w:firstLine="0"/>
               <w:jc w:val="left"/>
               <w:rPr>
@@ -28995,6 +29188,7 @@
     </w:tbl>
     <w:p>
       <w:pPr>
+        <w:spacing w:line="276" w:lineRule="auto"/>
         <w:ind w:firstLine="0"/>
         <w:jc w:val="left"/>
         <w:rPr>
@@ -29006,6 +29200,7 @@
       <w:tblPr>
         <w:tblStyle w:val="Tabelacomgrade"/>
         <w:tblW w:w="0" w:type="auto"/>
+        <w:shd w:val="clear" w:color="auto" w:fill="FFFFCC"/>
         <w:tblLook w:val="04A0" w:firstRow="1" w:lastRow="0" w:firstColumn="1" w:lastColumn="0" w:noHBand="0" w:noVBand="1"/>
       </w:tblPr>
       <w:tblGrid>
@@ -29017,9 +29212,11 @@
           <w:tcPr>
             <w:tcW w:w="8494" w:type="dxa"/>
             <w:gridSpan w:val="2"/>
-          </w:tcPr>
-          <w:p>
-            <w:pPr>
+            <w:shd w:val="clear" w:color="auto" w:fill="FFFFCC"/>
+          </w:tcPr>
+          <w:p>
+            <w:pPr>
+              <w:spacing w:line="276" w:lineRule="auto"/>
               <w:ind w:firstLine="0"/>
               <w:jc w:val="left"/>
               <w:rPr>
@@ -29046,9 +29243,11 @@
           <w:tcPr>
             <w:tcW w:w="8494" w:type="dxa"/>
             <w:gridSpan w:val="2"/>
-          </w:tcPr>
-          <w:p>
-            <w:pPr>
+            <w:shd w:val="clear" w:color="auto" w:fill="FFFFCC"/>
+          </w:tcPr>
+          <w:p>
+            <w:pPr>
+              <w:spacing w:line="276" w:lineRule="auto"/>
               <w:ind w:firstLine="0"/>
               <w:jc w:val="left"/>
               <w:rPr>
@@ -29069,9 +29268,11 @@
           <w:tcPr>
             <w:tcW w:w="8494" w:type="dxa"/>
             <w:gridSpan w:val="2"/>
-          </w:tcPr>
-          <w:p>
-            <w:pPr>
+            <w:shd w:val="clear" w:color="auto" w:fill="FFFFCC"/>
+          </w:tcPr>
+          <w:p>
+            <w:pPr>
+              <w:spacing w:line="276" w:lineRule="auto"/>
               <w:ind w:firstLine="0"/>
               <w:jc w:val="left"/>
               <w:rPr>
@@ -29098,9 +29299,11 @@
           <w:tcPr>
             <w:tcW w:w="8494" w:type="dxa"/>
             <w:gridSpan w:val="2"/>
-          </w:tcPr>
-          <w:p>
-            <w:pPr>
+            <w:shd w:val="clear" w:color="auto" w:fill="FFFFCC"/>
+          </w:tcPr>
+          <w:p>
+            <w:pPr>
+              <w:spacing w:line="276" w:lineRule="auto"/>
               <w:ind w:firstLine="0"/>
               <w:jc w:val="left"/>
               <w:rPr>
@@ -29127,9 +29330,11 @@
           <w:tcPr>
             <w:tcW w:w="8494" w:type="dxa"/>
             <w:gridSpan w:val="2"/>
-          </w:tcPr>
-          <w:p>
-            <w:pPr>
+            <w:shd w:val="clear" w:color="auto" w:fill="FFFFCC"/>
+          </w:tcPr>
+          <w:p>
+            <w:pPr>
+              <w:spacing w:line="276" w:lineRule="auto"/>
               <w:ind w:firstLine="0"/>
               <w:jc w:val="left"/>
               <w:rPr>
@@ -29156,9 +29361,11 @@
           <w:tcPr>
             <w:tcW w:w="8494" w:type="dxa"/>
             <w:gridSpan w:val="2"/>
-          </w:tcPr>
-          <w:p>
-            <w:pPr>
+            <w:shd w:val="clear" w:color="auto" w:fill="FFFFCC"/>
+          </w:tcPr>
+          <w:p>
+            <w:pPr>
+              <w:spacing w:line="276" w:lineRule="auto"/>
               <w:ind w:firstLine="0"/>
               <w:jc w:val="left"/>
               <w:rPr>
@@ -29178,9 +29385,11 @@
         <w:tc>
           <w:tcPr>
             <w:tcW w:w="4247" w:type="dxa"/>
-          </w:tcPr>
-          <w:p>
-            <w:pPr>
+            <w:shd w:val="clear" w:color="auto" w:fill="FFFFCC"/>
+          </w:tcPr>
+          <w:p>
+            <w:pPr>
+              <w:spacing w:line="276" w:lineRule="auto"/>
               <w:ind w:firstLine="0"/>
               <w:jc w:val="left"/>
               <w:rPr>
@@ -29198,9 +29407,11 @@
         <w:tc>
           <w:tcPr>
             <w:tcW w:w="4247" w:type="dxa"/>
-          </w:tcPr>
-          <w:p>
-            <w:pPr>
+            <w:shd w:val="clear" w:color="auto" w:fill="FFFFCC"/>
+          </w:tcPr>
+          <w:p>
+            <w:pPr>
+              <w:spacing w:line="276" w:lineRule="auto"/>
               <w:ind w:firstLine="0"/>
               <w:jc w:val="left"/>
               <w:rPr>
@@ -29220,9 +29431,11 @@
         <w:tc>
           <w:tcPr>
             <w:tcW w:w="4247" w:type="dxa"/>
-          </w:tcPr>
-          <w:p>
-            <w:pPr>
+            <w:shd w:val="clear" w:color="auto" w:fill="FFFFCC"/>
+          </w:tcPr>
+          <w:p>
+            <w:pPr>
+              <w:spacing w:line="276" w:lineRule="auto"/>
               <w:ind w:firstLine="0"/>
               <w:jc w:val="left"/>
               <w:rPr>
@@ -29240,9 +29453,11 @@
         <w:tc>
           <w:tcPr>
             <w:tcW w:w="4247" w:type="dxa"/>
-          </w:tcPr>
-          <w:p>
-            <w:pPr>
+            <w:shd w:val="clear" w:color="auto" w:fill="FFFFCC"/>
+          </w:tcPr>
+          <w:p>
+            <w:pPr>
+              <w:spacing w:line="276" w:lineRule="auto"/>
               <w:ind w:firstLine="0"/>
               <w:jc w:val="left"/>
               <w:rPr>
@@ -29256,9 +29471,11 @@
         <w:tc>
           <w:tcPr>
             <w:tcW w:w="4247" w:type="dxa"/>
-          </w:tcPr>
-          <w:p>
-            <w:pPr>
+            <w:shd w:val="clear" w:color="auto" w:fill="FFFFCC"/>
+          </w:tcPr>
+          <w:p>
+            <w:pPr>
+              <w:spacing w:line="276" w:lineRule="auto"/>
               <w:ind w:firstLine="0"/>
               <w:jc w:val="left"/>
               <w:rPr>
@@ -29276,9 +29493,11 @@
         <w:tc>
           <w:tcPr>
             <w:tcW w:w="4247" w:type="dxa"/>
-          </w:tcPr>
-          <w:p>
-            <w:pPr>
+            <w:shd w:val="clear" w:color="auto" w:fill="FFFFCC"/>
+          </w:tcPr>
+          <w:p>
+            <w:pPr>
+              <w:spacing w:line="276" w:lineRule="auto"/>
               <w:ind w:firstLine="0"/>
               <w:jc w:val="left"/>
               <w:rPr>
@@ -29292,9 +29511,11 @@
         <w:tc>
           <w:tcPr>
             <w:tcW w:w="4247" w:type="dxa"/>
-          </w:tcPr>
-          <w:p>
-            <w:pPr>
+            <w:shd w:val="clear" w:color="auto" w:fill="FFFFCC"/>
+          </w:tcPr>
+          <w:p>
+            <w:pPr>
+              <w:spacing w:line="276" w:lineRule="auto"/>
               <w:ind w:firstLine="0"/>
               <w:jc w:val="left"/>
               <w:rPr>
@@ -29312,9 +29533,11 @@
         <w:tc>
           <w:tcPr>
             <w:tcW w:w="4247" w:type="dxa"/>
-          </w:tcPr>
-          <w:p>
-            <w:pPr>
+            <w:shd w:val="clear" w:color="auto" w:fill="FFFFCC"/>
+          </w:tcPr>
+          <w:p>
+            <w:pPr>
+              <w:spacing w:line="276" w:lineRule="auto"/>
               <w:ind w:firstLine="0"/>
               <w:jc w:val="left"/>
               <w:rPr>
@@ -29328,9 +29551,11 @@
         <w:tc>
           <w:tcPr>
             <w:tcW w:w="4247" w:type="dxa"/>
-          </w:tcPr>
-          <w:p>
-            <w:pPr>
+            <w:shd w:val="clear" w:color="auto" w:fill="FFFFCC"/>
+          </w:tcPr>
+          <w:p>
+            <w:pPr>
+              <w:spacing w:line="276" w:lineRule="auto"/>
               <w:ind w:firstLine="0"/>
               <w:jc w:val="left"/>
               <w:rPr>
@@ -29342,9 +29567,11 @@
         <w:tc>
           <w:tcPr>
             <w:tcW w:w="4247" w:type="dxa"/>
-          </w:tcPr>
-          <w:p>
-            <w:pPr>
+            <w:shd w:val="clear" w:color="auto" w:fill="FFFFCC"/>
+          </w:tcPr>
+          <w:p>
+            <w:pPr>
+              <w:spacing w:line="276" w:lineRule="auto"/>
               <w:ind w:firstLine="0"/>
               <w:jc w:val="left"/>
               <w:rPr>
@@ -29372,9 +29599,11 @@
         <w:tc>
           <w:tcPr>
             <w:tcW w:w="4247" w:type="dxa"/>
-          </w:tcPr>
-          <w:p>
-            <w:pPr>
+            <w:shd w:val="clear" w:color="auto" w:fill="FFFFCC"/>
+          </w:tcPr>
+          <w:p>
+            <w:pPr>
+              <w:spacing w:line="276" w:lineRule="auto"/>
               <w:ind w:firstLine="0"/>
               <w:jc w:val="left"/>
               <w:rPr>
@@ -29392,9 +29621,11 @@
         <w:tc>
           <w:tcPr>
             <w:tcW w:w="4247" w:type="dxa"/>
-          </w:tcPr>
-          <w:p>
-            <w:pPr>
+            <w:shd w:val="clear" w:color="auto" w:fill="FFFFCC"/>
+          </w:tcPr>
+          <w:p>
+            <w:pPr>
+              <w:spacing w:line="276" w:lineRule="auto"/>
               <w:ind w:firstLine="0"/>
               <w:jc w:val="left"/>
               <w:rPr>
@@ -29408,9 +29639,11 @@
         <w:tc>
           <w:tcPr>
             <w:tcW w:w="4247" w:type="dxa"/>
-          </w:tcPr>
-          <w:p>
-            <w:pPr>
+            <w:shd w:val="clear" w:color="auto" w:fill="FFFFCC"/>
+          </w:tcPr>
+          <w:p>
+            <w:pPr>
+              <w:spacing w:line="276" w:lineRule="auto"/>
               <w:ind w:firstLine="0"/>
               <w:jc w:val="left"/>
               <w:rPr>
@@ -29422,9 +29655,11 @@
         <w:tc>
           <w:tcPr>
             <w:tcW w:w="4247" w:type="dxa"/>
-          </w:tcPr>
-          <w:p>
-            <w:pPr>
+            <w:shd w:val="clear" w:color="auto" w:fill="FFFFCC"/>
+          </w:tcPr>
+          <w:p>
+            <w:pPr>
+              <w:spacing w:line="276" w:lineRule="auto"/>
               <w:ind w:firstLine="0"/>
               <w:jc w:val="left"/>
               <w:rPr>
@@ -29453,9 +29688,11 @@
           <w:tcPr>
             <w:tcW w:w="8494" w:type="dxa"/>
             <w:gridSpan w:val="2"/>
-          </w:tcPr>
-          <w:p>
-            <w:pPr>
+            <w:shd w:val="clear" w:color="auto" w:fill="FFFFCC"/>
+          </w:tcPr>
+          <w:p>
+            <w:pPr>
+              <w:spacing w:line="276" w:lineRule="auto"/>
               <w:ind w:firstLine="0"/>
               <w:jc w:val="left"/>
               <w:rPr>
@@ -29476,9 +29713,11 @@
           <w:tcPr>
             <w:tcW w:w="8494" w:type="dxa"/>
             <w:gridSpan w:val="2"/>
-          </w:tcPr>
-          <w:p>
-            <w:pPr>
+            <w:shd w:val="clear" w:color="auto" w:fill="FFFFCC"/>
+          </w:tcPr>
+          <w:p>
+            <w:pPr>
+              <w:spacing w:line="276" w:lineRule="auto"/>
               <w:ind w:firstLine="0"/>
               <w:jc w:val="left"/>
               <w:rPr>
@@ -29489,7 +29728,6 @@
               <w:rPr>
                 <w:szCs w:val="24"/>
               </w:rPr>
-              <w:lastRenderedPageBreak/>
               <w:t>Não contém.</w:t>
             </w:r>
           </w:p>
@@ -29500,9 +29738,11 @@
           <w:tcPr>
             <w:tcW w:w="8494" w:type="dxa"/>
             <w:gridSpan w:val="2"/>
-          </w:tcPr>
-          <w:p>
-            <w:pPr>
+            <w:shd w:val="clear" w:color="auto" w:fill="FFFFCC"/>
+          </w:tcPr>
+          <w:p>
+            <w:pPr>
+              <w:spacing w:line="276" w:lineRule="auto"/>
               <w:ind w:firstLine="0"/>
               <w:jc w:val="left"/>
               <w:rPr>
@@ -29523,9 +29763,11 @@
           <w:tcPr>
             <w:tcW w:w="8494" w:type="dxa"/>
             <w:gridSpan w:val="2"/>
-          </w:tcPr>
-          <w:p>
-            <w:pPr>
+            <w:shd w:val="clear" w:color="auto" w:fill="FFFFCC"/>
+          </w:tcPr>
+          <w:p>
+            <w:pPr>
+              <w:spacing w:line="276" w:lineRule="auto"/>
               <w:ind w:firstLine="0"/>
               <w:jc w:val="left"/>
               <w:rPr>
@@ -29544,6 +29786,7 @@
     </w:tbl>
     <w:p>
       <w:pPr>
+        <w:spacing w:line="276" w:lineRule="auto"/>
         <w:ind w:firstLine="0"/>
         <w:jc w:val="left"/>
         <w:rPr>
@@ -29555,6 +29798,7 @@
       <w:tblPr>
         <w:tblStyle w:val="Tabelacomgrade"/>
         <w:tblW w:w="0" w:type="auto"/>
+        <w:shd w:val="clear" w:color="auto" w:fill="FFFFCC"/>
         <w:tblLook w:val="04A0" w:firstRow="1" w:lastRow="0" w:firstColumn="1" w:lastColumn="0" w:noHBand="0" w:noVBand="1"/>
       </w:tblPr>
       <w:tblGrid>
@@ -29566,9 +29810,11 @@
           <w:tcPr>
             <w:tcW w:w="8494" w:type="dxa"/>
             <w:gridSpan w:val="2"/>
-          </w:tcPr>
-          <w:p>
-            <w:pPr>
+            <w:shd w:val="clear" w:color="auto" w:fill="FFFFCC"/>
+          </w:tcPr>
+          <w:p>
+            <w:pPr>
+              <w:spacing w:line="276" w:lineRule="auto"/>
               <w:ind w:firstLine="0"/>
               <w:jc w:val="left"/>
               <w:rPr>
@@ -29595,9 +29841,11 @@
           <w:tcPr>
             <w:tcW w:w="8494" w:type="dxa"/>
             <w:gridSpan w:val="2"/>
-          </w:tcPr>
-          <w:p>
-            <w:pPr>
+            <w:shd w:val="clear" w:color="auto" w:fill="FFFFCC"/>
+          </w:tcPr>
+          <w:p>
+            <w:pPr>
+              <w:spacing w:line="276" w:lineRule="auto"/>
               <w:ind w:firstLine="0"/>
               <w:jc w:val="left"/>
               <w:rPr>
@@ -29618,9 +29866,11 @@
           <w:tcPr>
             <w:tcW w:w="8494" w:type="dxa"/>
             <w:gridSpan w:val="2"/>
-          </w:tcPr>
-          <w:p>
-            <w:pPr>
+            <w:shd w:val="clear" w:color="auto" w:fill="FFFFCC"/>
+          </w:tcPr>
+          <w:p>
+            <w:pPr>
+              <w:spacing w:line="276" w:lineRule="auto"/>
               <w:ind w:firstLine="0"/>
               <w:jc w:val="left"/>
               <w:rPr>
@@ -29647,9 +29897,11 @@
           <w:tcPr>
             <w:tcW w:w="8494" w:type="dxa"/>
             <w:gridSpan w:val="2"/>
-          </w:tcPr>
-          <w:p>
-            <w:pPr>
+            <w:shd w:val="clear" w:color="auto" w:fill="FFFFCC"/>
+          </w:tcPr>
+          <w:p>
+            <w:pPr>
+              <w:spacing w:line="276" w:lineRule="auto"/>
               <w:ind w:firstLine="0"/>
               <w:jc w:val="left"/>
               <w:rPr>
@@ -29676,9 +29928,11 @@
           <w:tcPr>
             <w:tcW w:w="8494" w:type="dxa"/>
             <w:gridSpan w:val="2"/>
-          </w:tcPr>
-          <w:p>
-            <w:pPr>
+            <w:shd w:val="clear" w:color="auto" w:fill="FFFFCC"/>
+          </w:tcPr>
+          <w:p>
+            <w:pPr>
+              <w:spacing w:line="276" w:lineRule="auto"/>
               <w:ind w:firstLine="0"/>
               <w:jc w:val="left"/>
               <w:rPr>
@@ -29705,9 +29959,11 @@
           <w:tcPr>
             <w:tcW w:w="8494" w:type="dxa"/>
             <w:gridSpan w:val="2"/>
-          </w:tcPr>
-          <w:p>
-            <w:pPr>
+            <w:shd w:val="clear" w:color="auto" w:fill="FFFFCC"/>
+          </w:tcPr>
+          <w:p>
+            <w:pPr>
+              <w:spacing w:line="276" w:lineRule="auto"/>
               <w:ind w:firstLine="0"/>
               <w:jc w:val="left"/>
               <w:rPr>
@@ -29727,9 +29983,11 @@
         <w:tc>
           <w:tcPr>
             <w:tcW w:w="4247" w:type="dxa"/>
-          </w:tcPr>
-          <w:p>
-            <w:pPr>
+            <w:shd w:val="clear" w:color="auto" w:fill="FFFFCC"/>
+          </w:tcPr>
+          <w:p>
+            <w:pPr>
+              <w:spacing w:line="276" w:lineRule="auto"/>
               <w:ind w:firstLine="0"/>
               <w:jc w:val="left"/>
               <w:rPr>
@@ -29747,9 +30005,11 @@
         <w:tc>
           <w:tcPr>
             <w:tcW w:w="4247" w:type="dxa"/>
-          </w:tcPr>
-          <w:p>
-            <w:pPr>
+            <w:shd w:val="clear" w:color="auto" w:fill="FFFFCC"/>
+          </w:tcPr>
+          <w:p>
+            <w:pPr>
+              <w:spacing w:line="276" w:lineRule="auto"/>
               <w:ind w:firstLine="0"/>
               <w:jc w:val="left"/>
               <w:rPr>
@@ -29769,9 +30029,11 @@
         <w:tc>
           <w:tcPr>
             <w:tcW w:w="4247" w:type="dxa"/>
-          </w:tcPr>
-          <w:p>
-            <w:pPr>
+            <w:shd w:val="clear" w:color="auto" w:fill="FFFFCC"/>
+          </w:tcPr>
+          <w:p>
+            <w:pPr>
+              <w:spacing w:line="276" w:lineRule="auto"/>
               <w:ind w:firstLine="0"/>
               <w:jc w:val="left"/>
               <w:rPr>
@@ -29789,9 +30051,11 @@
         <w:tc>
           <w:tcPr>
             <w:tcW w:w="4247" w:type="dxa"/>
-          </w:tcPr>
-          <w:p>
-            <w:pPr>
+            <w:shd w:val="clear" w:color="auto" w:fill="FFFFCC"/>
+          </w:tcPr>
+          <w:p>
+            <w:pPr>
+              <w:spacing w:line="276" w:lineRule="auto"/>
               <w:ind w:firstLine="0"/>
               <w:jc w:val="left"/>
               <w:rPr>
@@ -29805,9 +30069,11 @@
         <w:tc>
           <w:tcPr>
             <w:tcW w:w="4247" w:type="dxa"/>
-          </w:tcPr>
-          <w:p>
-            <w:pPr>
+            <w:shd w:val="clear" w:color="auto" w:fill="FFFFCC"/>
+          </w:tcPr>
+          <w:p>
+            <w:pPr>
+              <w:spacing w:line="276" w:lineRule="auto"/>
               <w:ind w:firstLine="0"/>
               <w:jc w:val="left"/>
               <w:rPr>
@@ -29825,9 +30091,11 @@
         <w:tc>
           <w:tcPr>
             <w:tcW w:w="4247" w:type="dxa"/>
-          </w:tcPr>
-          <w:p>
-            <w:pPr>
+            <w:shd w:val="clear" w:color="auto" w:fill="FFFFCC"/>
+          </w:tcPr>
+          <w:p>
+            <w:pPr>
+              <w:spacing w:line="276" w:lineRule="auto"/>
               <w:ind w:firstLine="0"/>
               <w:jc w:val="left"/>
               <w:rPr>
@@ -29841,9 +30109,11 @@
         <w:tc>
           <w:tcPr>
             <w:tcW w:w="4247" w:type="dxa"/>
-          </w:tcPr>
-          <w:p>
-            <w:pPr>
+            <w:shd w:val="clear" w:color="auto" w:fill="FFFFCC"/>
+          </w:tcPr>
+          <w:p>
+            <w:pPr>
+              <w:spacing w:line="276" w:lineRule="auto"/>
               <w:ind w:firstLine="0"/>
               <w:jc w:val="left"/>
               <w:rPr>
@@ -29861,9 +30131,11 @@
         <w:tc>
           <w:tcPr>
             <w:tcW w:w="4247" w:type="dxa"/>
-          </w:tcPr>
-          <w:p>
-            <w:pPr>
+            <w:shd w:val="clear" w:color="auto" w:fill="FFFFCC"/>
+          </w:tcPr>
+          <w:p>
+            <w:pPr>
+              <w:spacing w:line="276" w:lineRule="auto"/>
               <w:ind w:firstLine="0"/>
               <w:jc w:val="left"/>
               <w:rPr>
@@ -29877,9 +30149,11 @@
         <w:tc>
           <w:tcPr>
             <w:tcW w:w="4247" w:type="dxa"/>
-          </w:tcPr>
-          <w:p>
-            <w:pPr>
+            <w:shd w:val="clear" w:color="auto" w:fill="FFFFCC"/>
+          </w:tcPr>
+          <w:p>
+            <w:pPr>
+              <w:spacing w:line="276" w:lineRule="auto"/>
               <w:ind w:firstLine="0"/>
               <w:jc w:val="left"/>
               <w:rPr>
@@ -29897,9 +30171,11 @@
         <w:tc>
           <w:tcPr>
             <w:tcW w:w="4247" w:type="dxa"/>
-          </w:tcPr>
-          <w:p>
-            <w:pPr>
+            <w:shd w:val="clear" w:color="auto" w:fill="FFFFCC"/>
+          </w:tcPr>
+          <w:p>
+            <w:pPr>
+              <w:spacing w:line="276" w:lineRule="auto"/>
               <w:ind w:firstLine="0"/>
               <w:jc w:val="left"/>
               <w:rPr>
@@ -29913,9 +30189,11 @@
         <w:tc>
           <w:tcPr>
             <w:tcW w:w="4247" w:type="dxa"/>
-          </w:tcPr>
-          <w:p>
-            <w:pPr>
+            <w:shd w:val="clear" w:color="auto" w:fill="FFFFCC"/>
+          </w:tcPr>
+          <w:p>
+            <w:pPr>
+              <w:spacing w:line="276" w:lineRule="auto"/>
               <w:ind w:firstLine="0"/>
               <w:jc w:val="left"/>
               <w:rPr>
@@ -29933,9 +30211,11 @@
         <w:tc>
           <w:tcPr>
             <w:tcW w:w="4247" w:type="dxa"/>
-          </w:tcPr>
-          <w:p>
-            <w:pPr>
+            <w:shd w:val="clear" w:color="auto" w:fill="FFFFCC"/>
+          </w:tcPr>
+          <w:p>
+            <w:pPr>
+              <w:spacing w:line="276" w:lineRule="auto"/>
               <w:ind w:firstLine="0"/>
               <w:jc w:val="left"/>
               <w:rPr>
@@ -29949,9 +30229,11 @@
         <w:tc>
           <w:tcPr>
             <w:tcW w:w="4247" w:type="dxa"/>
-          </w:tcPr>
-          <w:p>
-            <w:pPr>
+            <w:shd w:val="clear" w:color="auto" w:fill="FFFFCC"/>
+          </w:tcPr>
+          <w:p>
+            <w:pPr>
+              <w:spacing w:line="276" w:lineRule="auto"/>
               <w:ind w:firstLine="0"/>
               <w:jc w:val="left"/>
               <w:rPr>
@@ -29969,9 +30251,11 @@
         <w:tc>
           <w:tcPr>
             <w:tcW w:w="4247" w:type="dxa"/>
-          </w:tcPr>
-          <w:p>
-            <w:pPr>
+            <w:shd w:val="clear" w:color="auto" w:fill="FFFFCC"/>
+          </w:tcPr>
+          <w:p>
+            <w:pPr>
+              <w:spacing w:line="276" w:lineRule="auto"/>
               <w:ind w:firstLine="0"/>
               <w:jc w:val="left"/>
               <w:rPr>
@@ -29985,9 +30269,11 @@
         <w:tc>
           <w:tcPr>
             <w:tcW w:w="4247" w:type="dxa"/>
-          </w:tcPr>
-          <w:p>
-            <w:pPr>
+            <w:shd w:val="clear" w:color="auto" w:fill="FFFFCC"/>
+          </w:tcPr>
+          <w:p>
+            <w:pPr>
+              <w:spacing w:line="276" w:lineRule="auto"/>
               <w:ind w:firstLine="0"/>
               <w:jc w:val="left"/>
               <w:rPr>
@@ -29999,9 +30285,11 @@
         <w:tc>
           <w:tcPr>
             <w:tcW w:w="4247" w:type="dxa"/>
-          </w:tcPr>
-          <w:p>
-            <w:pPr>
+            <w:shd w:val="clear" w:color="auto" w:fill="FFFFCC"/>
+          </w:tcPr>
+          <w:p>
+            <w:pPr>
+              <w:spacing w:line="276" w:lineRule="auto"/>
               <w:ind w:firstLine="0"/>
               <w:jc w:val="left"/>
               <w:rPr>
@@ -30044,9 +30332,11 @@
           <w:tcPr>
             <w:tcW w:w="8494" w:type="dxa"/>
             <w:gridSpan w:val="2"/>
-          </w:tcPr>
-          <w:p>
-            <w:pPr>
+            <w:shd w:val="clear" w:color="auto" w:fill="FFFFCC"/>
+          </w:tcPr>
+          <w:p>
+            <w:pPr>
+              <w:spacing w:line="276" w:lineRule="auto"/>
               <w:ind w:firstLine="0"/>
               <w:jc w:val="left"/>
               <w:rPr>
@@ -30067,9 +30357,11 @@
           <w:tcPr>
             <w:tcW w:w="8494" w:type="dxa"/>
             <w:gridSpan w:val="2"/>
-          </w:tcPr>
-          <w:p>
-            <w:pPr>
+            <w:shd w:val="clear" w:color="auto" w:fill="FFFFCC"/>
+          </w:tcPr>
+          <w:p>
+            <w:pPr>
+              <w:spacing w:line="276" w:lineRule="auto"/>
               <w:ind w:firstLine="0"/>
               <w:jc w:val="left"/>
               <w:rPr>
@@ -30090,9 +30382,11 @@
           <w:tcPr>
             <w:tcW w:w="8494" w:type="dxa"/>
             <w:gridSpan w:val="2"/>
-          </w:tcPr>
-          <w:p>
-            <w:pPr>
+            <w:shd w:val="clear" w:color="auto" w:fill="FFFFCC"/>
+          </w:tcPr>
+          <w:p>
+            <w:pPr>
+              <w:spacing w:line="276" w:lineRule="auto"/>
               <w:ind w:firstLine="0"/>
               <w:jc w:val="left"/>
               <w:rPr>
@@ -30113,9 +30407,11 @@
           <w:tcPr>
             <w:tcW w:w="8494" w:type="dxa"/>
             <w:gridSpan w:val="2"/>
-          </w:tcPr>
-          <w:p>
-            <w:pPr>
+            <w:shd w:val="clear" w:color="auto" w:fill="FFFFCC"/>
+          </w:tcPr>
+          <w:p>
+            <w:pPr>
+              <w:spacing w:line="276" w:lineRule="auto"/>
               <w:ind w:firstLine="0"/>
               <w:jc w:val="left"/>
               <w:rPr>
@@ -30134,6 +30430,7 @@
     </w:tbl>
     <w:p>
       <w:pPr>
+        <w:spacing w:line="276" w:lineRule="auto"/>
         <w:ind w:firstLine="0"/>
         <w:jc w:val="left"/>
         <w:rPr>
@@ -30145,6 +30442,7 @@
       <w:tblPr>
         <w:tblStyle w:val="Tabelacomgrade"/>
         <w:tblW w:w="0" w:type="auto"/>
+        <w:shd w:val="clear" w:color="auto" w:fill="FFFFCC"/>
         <w:tblLook w:val="04A0" w:firstRow="1" w:lastRow="0" w:firstColumn="1" w:lastColumn="0" w:noHBand="0" w:noVBand="1"/>
       </w:tblPr>
       <w:tblGrid>
@@ -30156,9 +30454,11 @@
           <w:tcPr>
             <w:tcW w:w="8494" w:type="dxa"/>
             <w:gridSpan w:val="2"/>
-          </w:tcPr>
-          <w:p>
-            <w:pPr>
+            <w:shd w:val="clear" w:color="auto" w:fill="FFFFCC"/>
+          </w:tcPr>
+          <w:p>
+            <w:pPr>
+              <w:spacing w:line="276" w:lineRule="auto"/>
               <w:ind w:firstLine="0"/>
               <w:jc w:val="left"/>
               <w:rPr>
@@ -30169,7 +30469,6 @@
               <w:rPr>
                 <w:szCs w:val="24"/>
               </w:rPr>
-              <w:lastRenderedPageBreak/>
               <w:t>Nome:  F</w:t>
             </w:r>
             <w:r>
@@ -30186,9 +30485,11 @@
           <w:tcPr>
             <w:tcW w:w="8494" w:type="dxa"/>
             <w:gridSpan w:val="2"/>
-          </w:tcPr>
-          <w:p>
-            <w:pPr>
+            <w:shd w:val="clear" w:color="auto" w:fill="FFFFCC"/>
+          </w:tcPr>
+          <w:p>
+            <w:pPr>
+              <w:spacing w:line="276" w:lineRule="auto"/>
               <w:ind w:firstLine="0"/>
               <w:jc w:val="left"/>
               <w:rPr>
@@ -30209,9 +30510,11 @@
           <w:tcPr>
             <w:tcW w:w="8494" w:type="dxa"/>
             <w:gridSpan w:val="2"/>
-          </w:tcPr>
-          <w:p>
-            <w:pPr>
+            <w:shd w:val="clear" w:color="auto" w:fill="FFFFCC"/>
+          </w:tcPr>
+          <w:p>
+            <w:pPr>
+              <w:spacing w:line="276" w:lineRule="auto"/>
               <w:ind w:firstLine="0"/>
               <w:jc w:val="left"/>
               <w:rPr>
@@ -30238,9 +30541,11 @@
           <w:tcPr>
             <w:tcW w:w="8494" w:type="dxa"/>
             <w:gridSpan w:val="2"/>
-          </w:tcPr>
-          <w:p>
-            <w:pPr>
+            <w:shd w:val="clear" w:color="auto" w:fill="FFFFCC"/>
+          </w:tcPr>
+          <w:p>
+            <w:pPr>
+              <w:spacing w:line="276" w:lineRule="auto"/>
               <w:ind w:firstLine="0"/>
               <w:jc w:val="left"/>
               <w:rPr>
@@ -30267,9 +30572,11 @@
           <w:tcPr>
             <w:tcW w:w="8494" w:type="dxa"/>
             <w:gridSpan w:val="2"/>
-          </w:tcPr>
-          <w:p>
-            <w:pPr>
+            <w:shd w:val="clear" w:color="auto" w:fill="FFFFCC"/>
+          </w:tcPr>
+          <w:p>
+            <w:pPr>
+              <w:spacing w:line="276" w:lineRule="auto"/>
               <w:ind w:firstLine="0"/>
               <w:jc w:val="left"/>
               <w:rPr>
@@ -30282,14 +30589,12 @@
               </w:rPr>
               <w:t>Pós-Condição: P</w:t>
             </w:r>
-            <w:bookmarkStart w:id="104" w:name="_GoBack"/>
             <w:r>
               <w:rPr>
                 <w:szCs w:val="24"/>
               </w:rPr>
               <w:t>ergunta listada no seu respectivo curso</w:t>
             </w:r>
-            <w:bookmarkEnd w:id="104"/>
           </w:p>
         </w:tc>
       </w:tr>
@@ -30298,9 +30603,11 @@
           <w:tcPr>
             <w:tcW w:w="8494" w:type="dxa"/>
             <w:gridSpan w:val="2"/>
-          </w:tcPr>
-          <w:p>
-            <w:pPr>
+            <w:shd w:val="clear" w:color="auto" w:fill="FFFFCC"/>
+          </w:tcPr>
+          <w:p>
+            <w:pPr>
+              <w:spacing w:line="276" w:lineRule="auto"/>
               <w:ind w:firstLine="0"/>
               <w:jc w:val="left"/>
               <w:rPr>
@@ -30320,9 +30627,11 @@
         <w:tc>
           <w:tcPr>
             <w:tcW w:w="4247" w:type="dxa"/>
-          </w:tcPr>
-          <w:p>
-            <w:pPr>
+            <w:shd w:val="clear" w:color="auto" w:fill="FFFFCC"/>
+          </w:tcPr>
+          <w:p>
+            <w:pPr>
+              <w:spacing w:line="276" w:lineRule="auto"/>
               <w:ind w:firstLine="0"/>
               <w:jc w:val="left"/>
               <w:rPr>
@@ -30334,6 +30643,7 @@
               <w:rPr>
                 <w:szCs w:val="24"/>
               </w:rPr>
+              <w:lastRenderedPageBreak/>
               <w:t>Ações dos Atores</w:t>
             </w:r>
           </w:p>
@@ -30341,9 +30651,11 @@
         <w:tc>
           <w:tcPr>
             <w:tcW w:w="4247" w:type="dxa"/>
-          </w:tcPr>
-          <w:p>
-            <w:pPr>
+            <w:shd w:val="clear" w:color="auto" w:fill="FFFFCC"/>
+          </w:tcPr>
+          <w:p>
+            <w:pPr>
+              <w:spacing w:line="276" w:lineRule="auto"/>
               <w:ind w:firstLine="0"/>
               <w:jc w:val="left"/>
               <w:rPr>
@@ -30363,9 +30675,11 @@
         <w:tc>
           <w:tcPr>
             <w:tcW w:w="4247" w:type="dxa"/>
-          </w:tcPr>
-          <w:p>
-            <w:pPr>
+            <w:shd w:val="clear" w:color="auto" w:fill="FFFFCC"/>
+          </w:tcPr>
+          <w:p>
+            <w:pPr>
+              <w:spacing w:line="276" w:lineRule="auto"/>
               <w:ind w:firstLine="0"/>
               <w:jc w:val="left"/>
               <w:rPr>
@@ -30378,11 +30692,18 @@
               <w:rPr>
                 <w:szCs w:val="24"/>
               </w:rPr>
-              <w:t xml:space="preserve">1 – O Usuário realiza login no aplicativo, </w:t>
-            </w:r>
-          </w:p>
-          <w:p>
-            <w:pPr>
+              <w:t xml:space="preserve">1 – O Usuário realiza login no aplicativo, inseri uma imagem de forma opcional e </w:t>
+            </w:r>
+          </w:p>
+        </w:tc>
+        <w:tc>
+          <w:tcPr>
+            <w:tcW w:w="4247" w:type="dxa"/>
+            <w:shd w:val="clear" w:color="auto" w:fill="FFFFCC"/>
+          </w:tcPr>
+          <w:p>
+            <w:pPr>
+              <w:spacing w:line="276" w:lineRule="auto"/>
               <w:ind w:firstLine="0"/>
               <w:jc w:val="left"/>
               <w:rPr>
@@ -30390,43 +30711,85 @@
               </w:rPr>
             </w:pPr>
           </w:p>
-          <w:p>
-            <w:pPr>
+        </w:tc>
+      </w:tr>
+      <w:tr>
+        <w:tc>
+          <w:tcPr>
+            <w:tcW w:w="4247" w:type="dxa"/>
+            <w:shd w:val="clear" w:color="auto" w:fill="FFFFCC"/>
+          </w:tcPr>
+          <w:p>
+            <w:pPr>
+              <w:spacing w:line="276" w:lineRule="auto"/>
               <w:ind w:firstLine="0"/>
               <w:jc w:val="left"/>
               <w:rPr>
                 <w:szCs w:val="24"/>
               </w:rPr>
             </w:pPr>
-          </w:p>
-          <w:p>
-            <w:pPr>
+            <w:r>
+              <w:rPr>
+                <w:szCs w:val="24"/>
+              </w:rPr>
+              <w:t xml:space="preserve">2 – O Usuário clica no botão “perguntar”. </w:t>
+            </w:r>
+          </w:p>
+        </w:tc>
+        <w:tc>
+          <w:tcPr>
+            <w:tcW w:w="4247" w:type="dxa"/>
+            <w:shd w:val="clear" w:color="auto" w:fill="FFFFCC"/>
+          </w:tcPr>
+          <w:p>
+            <w:pPr>
+              <w:spacing w:line="276" w:lineRule="auto"/>
               <w:ind w:firstLine="0"/>
               <w:jc w:val="left"/>
               <w:rPr>
                 <w:szCs w:val="24"/>
               </w:rPr>
             </w:pPr>
-            <w:r>
-              <w:rPr>
-                <w:szCs w:val="24"/>
-              </w:rPr>
-              <w:t xml:space="preserve">inseri uma imagem de forma opcional e </w:t>
-            </w:r>
-          </w:p>
-        </w:tc>
+          </w:p>
+        </w:tc>
+      </w:tr>
+      <w:tr>
         <w:tc>
           <w:tcPr>
             <w:tcW w:w="4247" w:type="dxa"/>
-          </w:tcPr>
-          <w:p>
-            <w:pPr>
+            <w:shd w:val="clear" w:color="auto" w:fill="FFFFCC"/>
+          </w:tcPr>
+          <w:p>
+            <w:pPr>
+              <w:spacing w:line="276" w:lineRule="auto"/>
               <w:ind w:firstLine="0"/>
               <w:jc w:val="left"/>
               <w:rPr>
                 <w:szCs w:val="24"/>
               </w:rPr>
             </w:pPr>
+            <w:r>
+              <w:rPr>
+                <w:szCs w:val="24"/>
+              </w:rPr>
+              <w:t>3 – O Usuário digita o título da pergunta.</w:t>
+            </w:r>
+          </w:p>
+        </w:tc>
+        <w:tc>
+          <w:tcPr>
+            <w:tcW w:w="4247" w:type="dxa"/>
+            <w:shd w:val="clear" w:color="auto" w:fill="FFFFCC"/>
+          </w:tcPr>
+          <w:p>
+            <w:pPr>
+              <w:spacing w:line="276" w:lineRule="auto"/>
+              <w:ind w:firstLine="0"/>
+              <w:jc w:val="left"/>
+              <w:rPr>
+                <w:szCs w:val="24"/>
+              </w:rPr>
+            </w:pPr>
           </w:p>
         </w:tc>
       </w:tr>
@@ -30434,9 +30797,11 @@
         <w:tc>
           <w:tcPr>
             <w:tcW w:w="4247" w:type="dxa"/>
-          </w:tcPr>
-          <w:p>
-            <w:pPr>
+            <w:shd w:val="clear" w:color="auto" w:fill="FFFFCC"/>
+          </w:tcPr>
+          <w:p>
+            <w:pPr>
+              <w:spacing w:line="276" w:lineRule="auto"/>
               <w:ind w:firstLine="0"/>
               <w:jc w:val="left"/>
               <w:rPr>
@@ -30447,16 +30812,18 @@
               <w:rPr>
                 <w:szCs w:val="24"/>
               </w:rPr>
-              <w:t xml:space="preserve">2 – O Usuário clica no botão “perguntar”. </w:t>
+              <w:t>4 – O Usuário digita o texto da pergunta no campo abaixo do título.</w:t>
             </w:r>
           </w:p>
         </w:tc>
         <w:tc>
           <w:tcPr>
             <w:tcW w:w="4247" w:type="dxa"/>
-          </w:tcPr>
-          <w:p>
-            <w:pPr>
+            <w:shd w:val="clear" w:color="auto" w:fill="FFFFCC"/>
+          </w:tcPr>
+          <w:p>
+            <w:pPr>
+              <w:spacing w:line="276" w:lineRule="auto"/>
               <w:ind w:firstLine="0"/>
               <w:jc w:val="left"/>
               <w:rPr>
@@ -30470,9 +30837,11 @@
         <w:tc>
           <w:tcPr>
             <w:tcW w:w="4247" w:type="dxa"/>
-          </w:tcPr>
-          <w:p>
-            <w:pPr>
+            <w:shd w:val="clear" w:color="auto" w:fill="FFFFCC"/>
+          </w:tcPr>
+          <w:p>
+            <w:pPr>
+              <w:spacing w:line="276" w:lineRule="auto"/>
               <w:ind w:firstLine="0"/>
               <w:jc w:val="left"/>
               <w:rPr>
@@ -30483,16 +30852,18 @@
               <w:rPr>
                 <w:szCs w:val="24"/>
               </w:rPr>
-              <w:t>3 – O Usuário digita o título da pergunta.</w:t>
+              <w:t>5 – O Usuário clica no botão perguntar.</w:t>
             </w:r>
           </w:p>
         </w:tc>
         <w:tc>
           <w:tcPr>
             <w:tcW w:w="4247" w:type="dxa"/>
-          </w:tcPr>
-          <w:p>
-            <w:pPr>
+            <w:shd w:val="clear" w:color="auto" w:fill="FFFFCC"/>
+          </w:tcPr>
+          <w:p>
+            <w:pPr>
+              <w:spacing w:line="276" w:lineRule="auto"/>
               <w:ind w:firstLine="0"/>
               <w:jc w:val="left"/>
               <w:rPr>
@@ -30506,95 +30877,27 @@
         <w:tc>
           <w:tcPr>
             <w:tcW w:w="4247" w:type="dxa"/>
-          </w:tcPr>
-          <w:p>
-            <w:pPr>
+            <w:shd w:val="clear" w:color="auto" w:fill="FFFFCC"/>
+          </w:tcPr>
+          <w:p>
+            <w:pPr>
+              <w:spacing w:line="276" w:lineRule="auto"/>
               <w:ind w:firstLine="0"/>
               <w:jc w:val="left"/>
               <w:rPr>
                 <w:szCs w:val="24"/>
               </w:rPr>
             </w:pPr>
-            <w:r>
-              <w:rPr>
-                <w:szCs w:val="24"/>
-              </w:rPr>
-              <w:t>4 – O Usuário digita o texto da pergunta no campo abaixo do título.</w:t>
-            </w:r>
           </w:p>
         </w:tc>
         <w:tc>
           <w:tcPr>
             <w:tcW w:w="4247" w:type="dxa"/>
-          </w:tcPr>
-          <w:p>
-            <w:pPr>
-              <w:ind w:firstLine="0"/>
-              <w:jc w:val="left"/>
-              <w:rPr>
-                <w:szCs w:val="24"/>
-              </w:rPr>
-            </w:pPr>
-          </w:p>
-        </w:tc>
-      </w:tr>
-      <w:tr>
-        <w:tc>
-          <w:tcPr>
-            <w:tcW w:w="4247" w:type="dxa"/>
-          </w:tcPr>
-          <w:p>
-            <w:pPr>
-              <w:ind w:firstLine="0"/>
-              <w:jc w:val="left"/>
-              <w:rPr>
-                <w:szCs w:val="24"/>
-              </w:rPr>
-            </w:pPr>
-            <w:r>
-              <w:rPr>
-                <w:szCs w:val="24"/>
-              </w:rPr>
-              <w:t>5 – O Usuário clica no botão perguntar.</w:t>
-            </w:r>
-          </w:p>
-        </w:tc>
-        <w:tc>
-          <w:tcPr>
-            <w:tcW w:w="4247" w:type="dxa"/>
-          </w:tcPr>
-          <w:p>
-            <w:pPr>
-              <w:ind w:firstLine="0"/>
-              <w:jc w:val="left"/>
-              <w:rPr>
-                <w:szCs w:val="24"/>
-              </w:rPr>
-            </w:pPr>
-          </w:p>
-        </w:tc>
-      </w:tr>
-      <w:tr>
-        <w:tc>
-          <w:tcPr>
-            <w:tcW w:w="4247" w:type="dxa"/>
-          </w:tcPr>
-          <w:p>
-            <w:pPr>
-              <w:ind w:firstLine="0"/>
-              <w:jc w:val="left"/>
-              <w:rPr>
-                <w:szCs w:val="24"/>
-              </w:rPr>
-            </w:pPr>
-          </w:p>
-        </w:tc>
-        <w:tc>
-          <w:tcPr>
-            <w:tcW w:w="4247" w:type="dxa"/>
-          </w:tcPr>
-          <w:p>
-            <w:pPr>
+            <w:shd w:val="clear" w:color="auto" w:fill="FFFFCC"/>
+          </w:tcPr>
+          <w:p>
+            <w:pPr>
+              <w:spacing w:line="276" w:lineRule="auto"/>
               <w:ind w:firstLine="0"/>
               <w:jc w:val="left"/>
               <w:rPr>
@@ -30624,9 +30927,11 @@
           <w:tcPr>
             <w:tcW w:w="8494" w:type="dxa"/>
             <w:gridSpan w:val="2"/>
-          </w:tcPr>
-          <w:p>
-            <w:pPr>
+            <w:shd w:val="clear" w:color="auto" w:fill="FFFFCC"/>
+          </w:tcPr>
+          <w:p>
+            <w:pPr>
+              <w:spacing w:line="276" w:lineRule="auto"/>
               <w:ind w:firstLine="0"/>
               <w:jc w:val="left"/>
               <w:rPr>
@@ -30646,9 +30951,11 @@
         <w:tc>
           <w:tcPr>
             <w:tcW w:w="4247" w:type="dxa"/>
-          </w:tcPr>
-          <w:p>
-            <w:pPr>
+            <w:shd w:val="clear" w:color="auto" w:fill="FFFFCC"/>
+          </w:tcPr>
+          <w:p>
+            <w:pPr>
+              <w:spacing w:line="276" w:lineRule="auto"/>
               <w:ind w:firstLine="0"/>
               <w:jc w:val="left"/>
               <w:rPr>
@@ -30666,9 +30973,11 @@
         <w:tc>
           <w:tcPr>
             <w:tcW w:w="4247" w:type="dxa"/>
-          </w:tcPr>
-          <w:p>
-            <w:pPr>
+            <w:shd w:val="clear" w:color="auto" w:fill="FFFFCC"/>
+          </w:tcPr>
+          <w:p>
+            <w:pPr>
+              <w:spacing w:line="276" w:lineRule="auto"/>
               <w:ind w:firstLine="0"/>
               <w:jc w:val="left"/>
               <w:rPr>
@@ -30688,9 +30997,11 @@
         <w:tc>
           <w:tcPr>
             <w:tcW w:w="4247" w:type="dxa"/>
-          </w:tcPr>
-          <w:p>
-            <w:pPr>
+            <w:shd w:val="clear" w:color="auto" w:fill="FFFFCC"/>
+          </w:tcPr>
+          <w:p>
+            <w:pPr>
+              <w:spacing w:line="276" w:lineRule="auto"/>
               <w:ind w:firstLine="0"/>
               <w:jc w:val="left"/>
               <w:rPr>
@@ -30708,9 +31019,11 @@
         <w:tc>
           <w:tcPr>
             <w:tcW w:w="4247" w:type="dxa"/>
-          </w:tcPr>
-          <w:p>
-            <w:pPr>
+            <w:shd w:val="clear" w:color="auto" w:fill="FFFFCC"/>
+          </w:tcPr>
+          <w:p>
+            <w:pPr>
+              <w:spacing w:line="276" w:lineRule="auto"/>
               <w:ind w:firstLine="0"/>
               <w:jc w:val="left"/>
               <w:rPr>
@@ -30724,9 +31037,11 @@
         <w:tc>
           <w:tcPr>
             <w:tcW w:w="4247" w:type="dxa"/>
-          </w:tcPr>
-          <w:p>
-            <w:pPr>
+            <w:shd w:val="clear" w:color="auto" w:fill="FFFFCC"/>
+          </w:tcPr>
+          <w:p>
+            <w:pPr>
+              <w:spacing w:line="276" w:lineRule="auto"/>
               <w:ind w:firstLine="0"/>
               <w:jc w:val="left"/>
               <w:rPr>
@@ -30744,9 +31059,11 @@
         <w:tc>
           <w:tcPr>
             <w:tcW w:w="4247" w:type="dxa"/>
-          </w:tcPr>
-          <w:p>
-            <w:pPr>
+            <w:shd w:val="clear" w:color="auto" w:fill="FFFFCC"/>
+          </w:tcPr>
+          <w:p>
+            <w:pPr>
+              <w:spacing w:line="276" w:lineRule="auto"/>
               <w:ind w:firstLine="0"/>
               <w:jc w:val="left"/>
               <w:rPr>
@@ -30760,9 +31077,11 @@
         <w:tc>
           <w:tcPr>
             <w:tcW w:w="4247" w:type="dxa"/>
-          </w:tcPr>
-          <w:p>
-            <w:pPr>
+            <w:shd w:val="clear" w:color="auto" w:fill="FFFFCC"/>
+          </w:tcPr>
+          <w:p>
+            <w:pPr>
+              <w:spacing w:line="276" w:lineRule="auto"/>
               <w:ind w:firstLine="0"/>
               <w:jc w:val="left"/>
               <w:rPr>
@@ -30780,9 +31099,11 @@
         <w:tc>
           <w:tcPr>
             <w:tcW w:w="4247" w:type="dxa"/>
-          </w:tcPr>
-          <w:p>
-            <w:pPr>
+            <w:shd w:val="clear" w:color="auto" w:fill="FFFFCC"/>
+          </w:tcPr>
+          <w:p>
+            <w:pPr>
+              <w:spacing w:line="276" w:lineRule="auto"/>
               <w:ind w:firstLine="0"/>
               <w:jc w:val="left"/>
               <w:rPr>
@@ -30796,9 +31117,11 @@
         <w:tc>
           <w:tcPr>
             <w:tcW w:w="4247" w:type="dxa"/>
-          </w:tcPr>
-          <w:p>
-            <w:pPr>
+            <w:shd w:val="clear" w:color="auto" w:fill="FFFFCC"/>
+          </w:tcPr>
+          <w:p>
+            <w:pPr>
+              <w:spacing w:line="276" w:lineRule="auto"/>
               <w:ind w:firstLine="0"/>
               <w:jc w:val="left"/>
               <w:rPr>
@@ -30809,7 +31132,6 @@
               <w:rPr>
                 <w:szCs w:val="24"/>
               </w:rPr>
-              <w:lastRenderedPageBreak/>
               <w:t>4 – O Usuário digita o texto da pergunta no campo abaixo do título.</w:t>
             </w:r>
           </w:p>
@@ -30817,9 +31139,11 @@
         <w:tc>
           <w:tcPr>
             <w:tcW w:w="4247" w:type="dxa"/>
-          </w:tcPr>
-          <w:p>
-            <w:pPr>
+            <w:shd w:val="clear" w:color="auto" w:fill="FFFFCC"/>
+          </w:tcPr>
+          <w:p>
+            <w:pPr>
+              <w:spacing w:line="276" w:lineRule="auto"/>
               <w:ind w:firstLine="0"/>
               <w:jc w:val="left"/>
               <w:rPr>
@@ -30833,9 +31157,11 @@
         <w:tc>
           <w:tcPr>
             <w:tcW w:w="4247" w:type="dxa"/>
-          </w:tcPr>
-          <w:p>
-            <w:pPr>
+            <w:shd w:val="clear" w:color="auto" w:fill="FFFFCC"/>
+          </w:tcPr>
+          <w:p>
+            <w:pPr>
+              <w:spacing w:line="276" w:lineRule="auto"/>
               <w:ind w:firstLine="0"/>
               <w:jc w:val="left"/>
               <w:rPr>
@@ -30853,9 +31179,11 @@
         <w:tc>
           <w:tcPr>
             <w:tcW w:w="4247" w:type="dxa"/>
-          </w:tcPr>
-          <w:p>
-            <w:pPr>
+            <w:shd w:val="clear" w:color="auto" w:fill="FFFFCC"/>
+          </w:tcPr>
+          <w:p>
+            <w:pPr>
+              <w:spacing w:line="276" w:lineRule="auto"/>
               <w:ind w:firstLine="0"/>
               <w:jc w:val="left"/>
               <w:rPr>
@@ -30869,9 +31197,11 @@
         <w:tc>
           <w:tcPr>
             <w:tcW w:w="4247" w:type="dxa"/>
-          </w:tcPr>
-          <w:p>
-            <w:pPr>
+            <w:shd w:val="clear" w:color="auto" w:fill="FFFFCC"/>
+          </w:tcPr>
+          <w:p>
+            <w:pPr>
+              <w:spacing w:line="276" w:lineRule="auto"/>
               <w:ind w:firstLine="0"/>
               <w:jc w:val="left"/>
               <w:rPr>
@@ -30889,9 +31219,11 @@
         <w:tc>
           <w:tcPr>
             <w:tcW w:w="4247" w:type="dxa"/>
-          </w:tcPr>
-          <w:p>
-            <w:pPr>
+            <w:shd w:val="clear" w:color="auto" w:fill="FFFFCC"/>
+          </w:tcPr>
+          <w:p>
+            <w:pPr>
+              <w:spacing w:line="276" w:lineRule="auto"/>
               <w:ind w:firstLine="0"/>
               <w:jc w:val="left"/>
               <w:rPr>
@@ -30905,9 +31237,11 @@
         <w:tc>
           <w:tcPr>
             <w:tcW w:w="4247" w:type="dxa"/>
-          </w:tcPr>
-          <w:p>
-            <w:pPr>
+            <w:shd w:val="clear" w:color="auto" w:fill="FFFFCC"/>
+          </w:tcPr>
+          <w:p>
+            <w:pPr>
+              <w:spacing w:line="276" w:lineRule="auto"/>
               <w:ind w:firstLine="0"/>
               <w:jc w:val="left"/>
               <w:rPr>
@@ -30919,9 +31253,11 @@
         <w:tc>
           <w:tcPr>
             <w:tcW w:w="4247" w:type="dxa"/>
-          </w:tcPr>
-          <w:p>
-            <w:pPr>
+            <w:shd w:val="clear" w:color="auto" w:fill="FFFFCC"/>
+          </w:tcPr>
+          <w:p>
+            <w:pPr>
+              <w:spacing w:line="276" w:lineRule="auto"/>
               <w:ind w:firstLine="0"/>
               <w:jc w:val="left"/>
               <w:rPr>
@@ -30950,9 +31286,11 @@
           <w:tcPr>
             <w:tcW w:w="8494" w:type="dxa"/>
             <w:gridSpan w:val="2"/>
-          </w:tcPr>
-          <w:p>
-            <w:pPr>
+            <w:shd w:val="clear" w:color="auto" w:fill="FFFFCC"/>
+          </w:tcPr>
+          <w:p>
+            <w:pPr>
+              <w:spacing w:line="276" w:lineRule="auto"/>
               <w:ind w:firstLine="0"/>
               <w:jc w:val="left"/>
               <w:rPr>
@@ -30973,9 +31311,11 @@
           <w:tcPr>
             <w:tcW w:w="8494" w:type="dxa"/>
             <w:gridSpan w:val="2"/>
-          </w:tcPr>
-          <w:p>
-            <w:pPr>
+            <w:shd w:val="clear" w:color="auto" w:fill="FFFFCC"/>
+          </w:tcPr>
+          <w:p>
+            <w:pPr>
+              <w:spacing w:line="276" w:lineRule="auto"/>
               <w:ind w:firstLine="0"/>
               <w:jc w:val="left"/>
               <w:rPr>
@@ -39952,7 +40292,7 @@
 </file>
 
 <file path=customXml/itemProps1.xml><?xml version="1.0" encoding="utf-8"?>
-<ds:datastoreItem xmlns:ds="http://schemas.openxmlformats.org/officeDocument/2006/customXml" ds:itemID="{34E701E0-AECF-4853-B16D-D576890905FA}">
+<ds:datastoreItem xmlns:ds="http://schemas.openxmlformats.org/officeDocument/2006/customXml" ds:itemID="{9613B468-DF37-4971-B7D2-ECF215A2A890}">
   <ds:schemaRefs>
     <ds:schemaRef ds:uri="http://schemas.openxmlformats.org/officeDocument/2006/bibliography"/>
   </ds:schemaRefs>

</xml_diff>

<commit_message>
updated efraim texts novamente
</commit_message>
<xml_diff>
--- a/monografia-apresentada-falta-correcoes.docx
+++ b/monografia-apresentada-falta-correcoes.docx
@@ -501,8 +501,21 @@
       <w:r>
         <w:t xml:space="preserve">, sob a orientação da </w:t>
       </w:r>
-      <w:r>
-        <w:t>Profª Drª Andressa Silvério Terra França.</w:t>
+      <w:proofErr w:type="spellStart"/>
+      <w:r>
+        <w:t>Profª</w:t>
+      </w:r>
+      <w:proofErr w:type="spellEnd"/>
+      <w:r>
+        <w:t xml:space="preserve"> </w:t>
+      </w:r>
+      <w:proofErr w:type="spellStart"/>
+      <w:r>
+        <w:t>Dr</w:t>
+      </w:r>
+      <w:proofErr w:type="spellEnd"/>
+      <w:r>
+        <w:t>ª Andressa Silvério Terra França.</w:t>
       </w:r>
     </w:p>
     <w:p>
@@ -744,7 +757,31 @@
         <w:t xml:space="preserve">Palavras chave: </w:t>
       </w:r>
       <w:r>
-        <w:t>Aprendizagem Colaborativa, React Native, Javascript, UI/UX, Educação.</w:t>
+        <w:t xml:space="preserve">Aprendizagem Colaborativa, </w:t>
+      </w:r>
+      <w:proofErr w:type="spellStart"/>
+      <w:r>
+        <w:t>React</w:t>
+      </w:r>
+      <w:proofErr w:type="spellEnd"/>
+      <w:r>
+        <w:t xml:space="preserve"> </w:t>
+      </w:r>
+      <w:proofErr w:type="spellStart"/>
+      <w:r>
+        <w:t>Native</w:t>
+      </w:r>
+      <w:proofErr w:type="spellEnd"/>
+      <w:r>
+        <w:t xml:space="preserve">, </w:t>
+      </w:r>
+      <w:proofErr w:type="spellStart"/>
+      <w:r>
+        <w:t>Javascript</w:t>
+      </w:r>
+      <w:proofErr w:type="spellEnd"/>
+      <w:r>
+        <w:t>, UI/UX, Educação.</w:t>
       </w:r>
       <w:r>
         <w:br w:type="page"/>
@@ -4932,6 +4969,7 @@
       <w:r>
         <w:t xml:space="preserve">De acordo com </w:t>
       </w:r>
+      <w:proofErr w:type="spellStart"/>
       <w:r>
         <w:rPr>
           <w:rFonts w:cs="Arial"/>
@@ -4954,7 +4992,16 @@
           <w:color w:val="000000"/>
           <w:shd w:val="clear" w:color="auto" w:fill="FFFFFF"/>
         </w:rPr>
-        <w:t xml:space="preserve">mim </w:t>
+        <w:t>mim</w:t>
+      </w:r>
+      <w:proofErr w:type="spellEnd"/>
+      <w:r>
+        <w:rPr>
+          <w:rFonts w:cs="Arial"/>
+          <w:color w:val="000000"/>
+          <w:shd w:val="clear" w:color="auto" w:fill="FFFFFF"/>
+        </w:rPr>
+        <w:t xml:space="preserve"> </w:t>
       </w:r>
       <w:r>
         <w:t>(</w:t>
@@ -5043,8 +5090,13 @@
       <w:r>
         <w:t xml:space="preserve">o projeto </w:t>
       </w:r>
-      <w:r>
-        <w:t xml:space="preserve">Helpin </w:t>
+      <w:proofErr w:type="spellStart"/>
+      <w:r>
+        <w:t>Helpin</w:t>
+      </w:r>
+      <w:proofErr w:type="spellEnd"/>
+      <w:r>
+        <w:t xml:space="preserve"> </w:t>
       </w:r>
       <w:r>
         <w:t>foi idealizado</w:t>
@@ -5390,6 +5442,7 @@
       <w:r>
         <w:t xml:space="preserve">Atualmente, existe a plataforma </w:t>
       </w:r>
+      <w:proofErr w:type="spellStart"/>
       <w:r>
         <w:rPr>
           <w:i/>
@@ -5397,9 +5450,11 @@
         </w:rPr>
         <w:t>Brainly</w:t>
       </w:r>
+      <w:proofErr w:type="spellEnd"/>
       <w:r>
         <w:t xml:space="preserve">, onde o usuário pode publicar questões para outros responderem no formato de fórum. A </w:t>
       </w:r>
+      <w:proofErr w:type="spellStart"/>
       <w:r>
         <w:rPr>
           <w:i/>
@@ -5407,6 +5462,7 @@
         </w:rPr>
         <w:t>Brainly</w:t>
       </w:r>
+      <w:proofErr w:type="spellEnd"/>
       <w:r>
         <w:t xml:space="preserve"> foi fundada em 2009, logo em 2015 já possuía 40 milhões de usuários em 35 países, isto indica que os investimentos em aplicações desse nicho têm taxa alta de conversão de usuários. </w:t>
       </w:r>
@@ -5442,6 +5498,7 @@
       <w:r>
         <w:t xml:space="preserve"> a </w:t>
       </w:r>
+      <w:proofErr w:type="spellStart"/>
       <w:r>
         <w:rPr>
           <w:i/>
@@ -5449,6 +5506,7 @@
         </w:rPr>
         <w:t>Brainly</w:t>
       </w:r>
+      <w:proofErr w:type="spellEnd"/>
       <w:r>
         <w:t>,</w:t>
       </w:r>
@@ -5488,6 +5546,7 @@
       <w:r>
         <w:t xml:space="preserve">, </w:t>
       </w:r>
+      <w:proofErr w:type="spellStart"/>
       <w:r>
         <w:rPr>
           <w:i/>
@@ -5495,6 +5554,7 @@
         </w:rPr>
         <w:t>Hangouts</w:t>
       </w:r>
+      <w:proofErr w:type="spellEnd"/>
       <w:r>
         <w:rPr>
           <w:rStyle w:val="Refdenotaderodap"/>
@@ -5629,9 +5689,11 @@
       <w:r>
         <w:t xml:space="preserve"> aplicativo </w:t>
       </w:r>
+      <w:proofErr w:type="spellStart"/>
       <w:r>
         <w:t>Helpin</w:t>
       </w:r>
+      <w:proofErr w:type="spellEnd"/>
       <w:r>
         <w:t xml:space="preserve"> </w:t>
       </w:r>
@@ -5903,11 +5965,19 @@
       <w:r>
         <w:t xml:space="preserve"> (</w:t>
       </w:r>
+      <w:proofErr w:type="spellStart"/>
       <w:r>
         <w:rPr>
           <w:i/>
         </w:rPr>
-        <w:t>User Interface</w:t>
+        <w:t>User</w:t>
+      </w:r>
+      <w:proofErr w:type="spellEnd"/>
+      <w:r>
+        <w:rPr>
+          <w:i/>
+        </w:rPr>
+        <w:t xml:space="preserve"> Interface</w:t>
       </w:r>
       <w:r>
         <w:t>)</w:t>
@@ -5942,12 +6012,14 @@
       <w:r>
         <w:t xml:space="preserve"> aspectos de implementação </w:t>
       </w:r>
+      <w:proofErr w:type="spellStart"/>
       <w:r>
         <w:rPr>
           <w:i/>
         </w:rPr>
         <w:t>frontend</w:t>
       </w:r>
+      <w:proofErr w:type="spellEnd"/>
       <w:r>
         <w:rPr>
           <w:rStyle w:val="Refdenotaderodap"/>
@@ -5964,6 +6036,7 @@
         <w:t xml:space="preserve"> serão utilizados a linguagem de programação </w:t>
       </w:r>
       <w:bookmarkStart w:id="16" w:name="_Hlk10037151"/>
+      <w:proofErr w:type="spellStart"/>
       <w:r>
         <w:rPr>
           <w:i/>
@@ -5971,6 +6044,7 @@
         </w:rPr>
         <w:t>JavaScript</w:t>
       </w:r>
+      <w:proofErr w:type="spellEnd"/>
       <w:r>
         <w:rPr>
           <w:rStyle w:val="Refdenotaderodap"/>
@@ -5984,12 +6058,28 @@
       <w:r>
         <w:t xml:space="preserve">com a biblioteca </w:t>
       </w:r>
+      <w:proofErr w:type="spellStart"/>
       <w:r>
         <w:rPr>
           <w:i/>
         </w:rPr>
-        <w:t>React Native</w:t>
-      </w:r>
+        <w:t>React</w:t>
+      </w:r>
+      <w:proofErr w:type="spellEnd"/>
+      <w:r>
+        <w:rPr>
+          <w:i/>
+        </w:rPr>
+        <w:t xml:space="preserve"> </w:t>
+      </w:r>
+      <w:proofErr w:type="spellStart"/>
+      <w:r>
+        <w:rPr>
+          <w:i/>
+        </w:rPr>
+        <w:t>Native</w:t>
+      </w:r>
+      <w:proofErr w:type="spellEnd"/>
       <w:r>
         <w:rPr>
           <w:rStyle w:val="Refdenotaderodap"/>
@@ -5999,6 +6089,7 @@
       <w:r>
         <w:t xml:space="preserve">, responsável por converter o código </w:t>
       </w:r>
+      <w:proofErr w:type="spellStart"/>
       <w:r>
         <w:rPr>
           <w:i/>
@@ -6006,6 +6097,7 @@
         </w:rPr>
         <w:t>JavaScript</w:t>
       </w:r>
+      <w:proofErr w:type="spellEnd"/>
       <w:r>
         <w:t xml:space="preserve"> </w:t>
       </w:r>
@@ -6103,25 +6195,36 @@
           <w:i/>
           <w:iCs/>
         </w:rPr>
-        <w:t>Cloud Firestor</w:t>
-      </w:r>
+        <w:t xml:space="preserve">Cloud </w:t>
+      </w:r>
+      <w:proofErr w:type="spellStart"/>
       <w:r>
         <w:rPr>
           <w:i/>
           <w:iCs/>
         </w:rPr>
-        <w:t>e</w:t>
-      </w:r>
-      <w:r>
-        <w:t xml:space="preserve"> da plataforma </w:t>
+        <w:t>Firestor</w:t>
       </w:r>
       <w:r>
         <w:rPr>
           <w:i/>
           <w:iCs/>
         </w:rPr>
+        <w:t>e</w:t>
+      </w:r>
+      <w:proofErr w:type="spellEnd"/>
+      <w:r>
+        <w:t xml:space="preserve"> da plataforma </w:t>
+      </w:r>
+      <w:proofErr w:type="spellStart"/>
+      <w:r>
+        <w:rPr>
+          <w:i/>
+          <w:iCs/>
+        </w:rPr>
         <w:t>Firebase</w:t>
       </w:r>
+      <w:proofErr w:type="spellEnd"/>
       <w:r>
         <w:t xml:space="preserve">. </w:t>
       </w:r>
@@ -6131,12 +6234,14 @@
         <w:lastRenderedPageBreak/>
         <w:t xml:space="preserve">No </w:t>
       </w:r>
+      <w:proofErr w:type="spellStart"/>
       <w:r>
         <w:rPr>
           <w:i/>
         </w:rPr>
         <w:t>backend</w:t>
       </w:r>
+      <w:proofErr w:type="spellEnd"/>
       <w:r>
         <w:rPr>
           <w:rStyle w:val="Refdenotaderodap"/>
@@ -6155,6 +6260,7 @@
       <w:r>
         <w:t xml:space="preserve"> </w:t>
       </w:r>
+      <w:proofErr w:type="spellStart"/>
       <w:r>
         <w:rPr>
           <w:i/>
@@ -6162,6 +6268,7 @@
         </w:rPr>
         <w:t>JavaScript</w:t>
       </w:r>
+      <w:proofErr w:type="spellEnd"/>
       <w:r>
         <w:t xml:space="preserve"> </w:t>
       </w:r>
@@ -6183,6 +6290,7 @@
       <w:r>
         <w:t xml:space="preserve"> </w:t>
       </w:r>
+      <w:proofErr w:type="spellStart"/>
       <w:r>
         <w:rPr>
           <w:i/>
@@ -6201,6 +6309,7 @@
         </w:rPr>
         <w:t>ions</w:t>
       </w:r>
+      <w:proofErr w:type="spellEnd"/>
       <w:r>
         <w:t>,</w:t>
       </w:r>
@@ -6276,6 +6385,7 @@
       <w:r>
         <w:t xml:space="preserve"> </w:t>
       </w:r>
+      <w:proofErr w:type="spellStart"/>
       <w:r>
         <w:rPr>
           <w:i/>
@@ -6283,6 +6393,7 @@
         </w:rPr>
         <w:t>ClickUp</w:t>
       </w:r>
+      <w:proofErr w:type="spellEnd"/>
       <w:r>
         <w:t>,</w:t>
       </w:r>
@@ -6317,6 +6428,7 @@
       <w:r>
         <w:t xml:space="preserve"> </w:t>
       </w:r>
+      <w:proofErr w:type="spellStart"/>
       <w:r>
         <w:rPr>
           <w:i/>
@@ -6331,6 +6443,7 @@
         </w:rPr>
         <w:t>anban</w:t>
       </w:r>
+      <w:proofErr w:type="spellEnd"/>
       <w:r>
         <w:rPr>
           <w:rStyle w:val="Refdenotaderodap"/>
@@ -6792,6 +6905,7 @@
       <w:r>
         <w:t xml:space="preserve">A linguagem de programação definida para o desenvolvimento do aplicativo foi </w:t>
       </w:r>
+      <w:proofErr w:type="spellStart"/>
       <w:r>
         <w:rPr>
           <w:i/>
@@ -6799,9 +6913,11 @@
         </w:rPr>
         <w:t>JavaScript</w:t>
       </w:r>
+      <w:proofErr w:type="spellEnd"/>
       <w:r>
         <w:t xml:space="preserve">, pois essa participa de todo o processo de desenvolvimento </w:t>
       </w:r>
+      <w:proofErr w:type="spellStart"/>
       <w:r>
         <w:rPr>
           <w:i/>
@@ -6809,9 +6925,11 @@
         </w:rPr>
         <w:t>frontend</w:t>
       </w:r>
+      <w:proofErr w:type="spellEnd"/>
       <w:r>
         <w:t xml:space="preserve"> e </w:t>
       </w:r>
+      <w:proofErr w:type="spellStart"/>
       <w:r>
         <w:rPr>
           <w:i/>
@@ -6819,6 +6937,7 @@
         </w:rPr>
         <w:t>backend</w:t>
       </w:r>
+      <w:proofErr w:type="spellEnd"/>
       <w:r>
         <w:t>, sendo “</w:t>
       </w:r>
@@ -6899,7 +7018,23 @@
           <w:rFonts w:cs="Arial"/>
           <w:color w:val="000000"/>
         </w:rPr>
-        <w:t xml:space="preserve">Node.js é uma plataforma em JavaScript desenhada para construir aplicações escaláveis em rede, que utiliza um processo único criando um </w:t>
+        <w:t xml:space="preserve">Node.js é uma plataforma em </w:t>
+      </w:r>
+      <w:proofErr w:type="spellStart"/>
+      <w:r>
+        <w:rPr>
+          <w:rFonts w:cs="Arial"/>
+          <w:color w:val="000000"/>
+        </w:rPr>
+        <w:t>JavaScript</w:t>
+      </w:r>
+      <w:proofErr w:type="spellEnd"/>
+      <w:r>
+        <w:rPr>
+          <w:rFonts w:cs="Arial"/>
+          <w:color w:val="000000"/>
+        </w:rPr>
+        <w:t xml:space="preserve"> desenhada para construir aplicações escaláveis em rede, que utiliza um processo único criando um </w:t>
       </w:r>
       <w:r>
         <w:rPr>
@@ -6973,38 +7108,9 @@
           <w:iCs/>
           <w:color w:val="000000"/>
         </w:rPr>
-        <w:t>non-blocking I/O</w:t>
-      </w:r>
-      <w:r>
-        <w:rPr>
-          <w:rStyle w:val="Refdenotaderodap"/>
-          <w:rFonts w:cs="Arial"/>
-          <w:color w:val="000000"/>
-        </w:rPr>
-        <w:footnoteReference w:id="16"/>
-      </w:r>
-      <w:r>
-        <w:rPr>
-          <w:rFonts w:cs="Arial"/>
-          <w:color w:val="000000"/>
-        </w:rPr>
-        <w:t xml:space="preserve">, proporcionando muito mais performance utilizando menos processamento do servidor. </w:t>
-      </w:r>
-    </w:p>
-    <w:p>
-      <w:pPr>
-        <w:rPr>
-          <w:rFonts w:cs="Arial"/>
-          <w:color w:val="000000"/>
-        </w:rPr>
-      </w:pPr>
-      <w:r>
-        <w:rPr>
-          <w:rFonts w:cs="Arial"/>
-          <w:color w:val="000000"/>
-        </w:rPr>
-        <w:t xml:space="preserve">O </w:t>
-      </w:r>
+        <w:t>non-</w:t>
+      </w:r>
+      <w:proofErr w:type="spellStart"/>
       <w:r>
         <w:rPr>
           <w:rFonts w:cs="Arial"/>
@@ -7012,79 +7118,9 @@
           <w:iCs/>
           <w:color w:val="000000"/>
         </w:rPr>
-        <w:t>Cloud Firestore</w:t>
-      </w:r>
-      <w:r>
-        <w:rPr>
-          <w:rStyle w:val="Refdenotaderodap"/>
-          <w:rFonts w:cs="Arial"/>
-          <w:color w:val="000000"/>
-        </w:rPr>
-        <w:footnoteReference w:id="17"/>
-      </w:r>
-      <w:r>
-        <w:rPr>
-          <w:rFonts w:cs="Arial"/>
-          <w:color w:val="000000"/>
-        </w:rPr>
-        <w:t xml:space="preserve"> </w:t>
-      </w:r>
-      <w:r>
-        <w:rPr>
-          <w:rFonts w:cs="Arial"/>
-          <w:color w:val="000000"/>
-        </w:rPr>
-        <w:t xml:space="preserve">utilizado </w:t>
-      </w:r>
-      <w:r>
-        <w:rPr>
-          <w:rFonts w:cs="Arial"/>
-          <w:color w:val="000000"/>
-        </w:rPr>
-        <w:t xml:space="preserve">nesse projeto </w:t>
-      </w:r>
-      <w:r>
-        <w:rPr>
-          <w:rFonts w:cs="Arial"/>
-          <w:color w:val="000000"/>
-        </w:rPr>
-        <w:t>como serviço de armazenamento</w:t>
-      </w:r>
-      <w:r>
-        <w:rPr>
-          <w:rFonts w:cs="Arial"/>
-          <w:color w:val="000000"/>
-        </w:rPr>
-        <w:t xml:space="preserve"> escalável</w:t>
-      </w:r>
-      <w:r>
-        <w:rPr>
-          <w:rFonts w:cs="Arial"/>
-          <w:color w:val="000000"/>
-        </w:rPr>
-        <w:t xml:space="preserve"> </w:t>
-      </w:r>
-      <w:r>
-        <w:rPr>
-          <w:rFonts w:cs="Arial"/>
-          <w:color w:val="000000"/>
-        </w:rPr>
-        <w:t xml:space="preserve">é </w:t>
-      </w:r>
-      <w:r>
-        <w:rPr>
-          <w:rFonts w:cs="Arial"/>
-          <w:color w:val="000000"/>
-        </w:rPr>
-        <w:t>“</w:t>
-      </w:r>
-      <w:r>
-        <w:rPr>
-          <w:rFonts w:cs="Arial"/>
-          <w:color w:val="000000"/>
-        </w:rPr>
-        <w:t xml:space="preserve">um banco de dados flexível e escalável para desenvolvimento em aplicações </w:t>
-      </w:r>
+        <w:t>blocking</w:t>
+      </w:r>
+      <w:proofErr w:type="spellEnd"/>
       <w:r>
         <w:rPr>
           <w:rFonts w:cs="Arial"/>
@@ -7092,14 +7128,37 @@
           <w:iCs/>
           <w:color w:val="000000"/>
         </w:rPr>
-        <w:t>web</w:t>
-      </w:r>
-      <w:r>
-        <w:rPr>
-          <w:rFonts w:cs="Arial"/>
-          <w:color w:val="000000"/>
-        </w:rPr>
-        <w:t xml:space="preserve">, </w:t>
+        <w:t xml:space="preserve"> I/O</w:t>
+      </w:r>
+      <w:r>
+        <w:rPr>
+          <w:rStyle w:val="Refdenotaderodap"/>
+          <w:rFonts w:cs="Arial"/>
+          <w:color w:val="000000"/>
+        </w:rPr>
+        <w:footnoteReference w:id="16"/>
+      </w:r>
+      <w:r>
+        <w:rPr>
+          <w:rFonts w:cs="Arial"/>
+          <w:color w:val="000000"/>
+        </w:rPr>
+        <w:t xml:space="preserve">, proporcionando muito mais performance utilizando menos processamento do servidor. </w:t>
+      </w:r>
+    </w:p>
+    <w:p>
+      <w:pPr>
+        <w:rPr>
+          <w:rFonts w:cs="Arial"/>
+          <w:color w:val="000000"/>
+        </w:rPr>
+      </w:pPr>
+      <w:r>
+        <w:rPr>
+          <w:rFonts w:cs="Arial"/>
+          <w:color w:val="000000"/>
+        </w:rPr>
+        <w:t xml:space="preserve">O </w:t>
       </w:r>
       <w:r>
         <w:rPr>
@@ -7108,15 +7167,9 @@
           <w:iCs/>
           <w:color w:val="000000"/>
         </w:rPr>
-        <w:t>mobile</w:t>
-      </w:r>
-      <w:r>
-        <w:rPr>
-          <w:rFonts w:cs="Arial"/>
-          <w:color w:val="000000"/>
-        </w:rPr>
-        <w:t xml:space="preserve"> de servidores do </w:t>
-      </w:r>
+        <w:t xml:space="preserve">Cloud </w:t>
+      </w:r>
+      <w:proofErr w:type="spellStart"/>
       <w:r>
         <w:rPr>
           <w:rFonts w:cs="Arial"/>
@@ -7124,14 +7177,79 @@
           <w:iCs/>
           <w:color w:val="000000"/>
         </w:rPr>
-        <w:t>Firebase</w:t>
-      </w:r>
-      <w:r>
-        <w:rPr>
-          <w:rFonts w:cs="Arial"/>
-          <w:color w:val="000000"/>
-        </w:rPr>
-        <w:t xml:space="preserve"> e </w:t>
+        <w:t>Firestore</w:t>
+      </w:r>
+      <w:proofErr w:type="spellEnd"/>
+      <w:r>
+        <w:rPr>
+          <w:rStyle w:val="Refdenotaderodap"/>
+          <w:rFonts w:cs="Arial"/>
+          <w:color w:val="000000"/>
+        </w:rPr>
+        <w:footnoteReference w:id="17"/>
+      </w:r>
+      <w:r>
+        <w:rPr>
+          <w:rFonts w:cs="Arial"/>
+          <w:color w:val="000000"/>
+        </w:rPr>
+        <w:t xml:space="preserve"> </w:t>
+      </w:r>
+      <w:r>
+        <w:rPr>
+          <w:rFonts w:cs="Arial"/>
+          <w:color w:val="000000"/>
+        </w:rPr>
+        <w:t xml:space="preserve">utilizado </w:t>
+      </w:r>
+      <w:r>
+        <w:rPr>
+          <w:rFonts w:cs="Arial"/>
+          <w:color w:val="000000"/>
+        </w:rPr>
+        <w:t xml:space="preserve">nesse projeto </w:t>
+      </w:r>
+      <w:r>
+        <w:rPr>
+          <w:rFonts w:cs="Arial"/>
+          <w:color w:val="000000"/>
+        </w:rPr>
+        <w:t>como serviço de armazenamento</w:t>
+      </w:r>
+      <w:r>
+        <w:rPr>
+          <w:rFonts w:cs="Arial"/>
+          <w:color w:val="000000"/>
+        </w:rPr>
+        <w:t xml:space="preserve"> escalável</w:t>
+      </w:r>
+      <w:r>
+        <w:rPr>
+          <w:rFonts w:cs="Arial"/>
+          <w:color w:val="000000"/>
+        </w:rPr>
+        <w:t xml:space="preserve"> </w:t>
+      </w:r>
+      <w:r>
+        <w:rPr>
+          <w:rFonts w:cs="Arial"/>
+          <w:color w:val="000000"/>
+        </w:rPr>
+        <w:t xml:space="preserve">é </w:t>
+      </w:r>
+      <w:r>
+        <w:rPr>
+          <w:rFonts w:cs="Arial"/>
+          <w:color w:val="000000"/>
+        </w:rPr>
+        <w:t>“</w:t>
+      </w:r>
+      <w:r>
+        <w:rPr>
+          <w:rFonts w:cs="Arial"/>
+          <w:color w:val="000000"/>
+        </w:rPr>
+        <w:t xml:space="preserve">um banco de dados flexível e escalável para desenvolvimento em aplicações </w:t>
       </w:r>
       <w:r>
         <w:rPr>
@@ -7140,43 +7258,14 @@
           <w:iCs/>
           <w:color w:val="000000"/>
         </w:rPr>
-        <w:t>Google Cloud Platform</w:t>
-      </w:r>
-      <w:r>
-        <w:rPr>
-          <w:rFonts w:cs="Arial"/>
-          <w:color w:val="000000"/>
-        </w:rPr>
-        <w:t xml:space="preserve">” (GOOGLE DEVELOPERS, 2019). </w:t>
-      </w:r>
-    </w:p>
-    <w:p>
-      <w:pPr>
-        <w:rPr>
-          <w:rFonts w:cs="Arial"/>
-          <w:color w:val="000000"/>
-        </w:rPr>
-      </w:pPr>
-      <w:r>
-        <w:rPr>
-          <w:rFonts w:cs="Arial"/>
-          <w:color w:val="000000"/>
-        </w:rPr>
-        <w:t>N</w:t>
-      </w:r>
-      <w:r>
-        <w:rPr>
-          <w:rFonts w:cs="Arial"/>
-          <w:color w:val="000000"/>
-        </w:rPr>
-        <w:t>a etapa do</w:t>
-      </w:r>
-      <w:r>
-        <w:rPr>
-          <w:rFonts w:cs="Arial"/>
-          <w:color w:val="000000"/>
-        </w:rPr>
-        <w:t xml:space="preserve"> desenvolvimento do </w:t>
+        <w:t>web</w:t>
+      </w:r>
+      <w:r>
+        <w:rPr>
+          <w:rFonts w:cs="Arial"/>
+          <w:color w:val="000000"/>
+        </w:rPr>
+        <w:t xml:space="preserve">, </w:t>
       </w:r>
       <w:r>
         <w:rPr>
@@ -7185,29 +7274,16 @@
           <w:iCs/>
           <w:color w:val="000000"/>
         </w:rPr>
-        <w:t>frontend</w:t>
-      </w:r>
-      <w:r>
-        <w:rPr>
-          <w:rFonts w:cs="Arial"/>
-          <w:color w:val="000000"/>
-        </w:rPr>
-        <w:t xml:space="preserve"> da aplicação foi </w:t>
-      </w:r>
-      <w:r>
-        <w:rPr>
-          <w:rFonts w:cs="Arial"/>
-          <w:color w:val="000000"/>
-        </w:rPr>
-        <w:t>definido</w:t>
-      </w:r>
-      <w:r>
-        <w:rPr>
-          <w:rFonts w:cs="Arial"/>
-          <w:color w:val="000000"/>
-        </w:rPr>
-        <w:t xml:space="preserve"> o </w:t>
-      </w:r>
+        <w:t>mobile</w:t>
+      </w:r>
+      <w:r>
+        <w:rPr>
+          <w:rFonts w:cs="Arial"/>
+          <w:color w:val="000000"/>
+        </w:rPr>
+        <w:t xml:space="preserve"> de servidores do </w:t>
+      </w:r>
+      <w:proofErr w:type="spellStart"/>
       <w:r>
         <w:rPr>
           <w:rFonts w:cs="Arial"/>
@@ -7215,18 +7291,62 @@
           <w:iCs/>
           <w:color w:val="000000"/>
         </w:rPr>
-        <w:t>framework</w:t>
-      </w:r>
-      <w:r>
-        <w:rPr>
-          <w:rStyle w:val="Refdenotaderodap"/>
+        <w:t>Firebase</w:t>
+      </w:r>
+      <w:proofErr w:type="spellEnd"/>
+      <w:r>
+        <w:rPr>
+          <w:rFonts w:cs="Arial"/>
+          <w:color w:val="000000"/>
+        </w:rPr>
+        <w:t xml:space="preserve"> e </w:t>
+      </w:r>
+      <w:r>
+        <w:rPr>
           <w:rFonts w:cs="Arial"/>
           <w:i/>
           <w:iCs/>
           <w:color w:val="000000"/>
         </w:rPr>
-        <w:footnoteReference w:id="18"/>
-      </w:r>
+        <w:t>Google Cloud Platform</w:t>
+      </w:r>
+      <w:r>
+        <w:rPr>
+          <w:rFonts w:cs="Arial"/>
+          <w:color w:val="000000"/>
+        </w:rPr>
+        <w:t xml:space="preserve">” (GOOGLE DEVELOPERS, 2019). </w:t>
+      </w:r>
+    </w:p>
+    <w:p>
+      <w:pPr>
+        <w:rPr>
+          <w:rFonts w:cs="Arial"/>
+          <w:color w:val="000000"/>
+        </w:rPr>
+      </w:pPr>
+      <w:r>
+        <w:rPr>
+          <w:rFonts w:cs="Arial"/>
+          <w:color w:val="000000"/>
+        </w:rPr>
+        <w:t>N</w:t>
+      </w:r>
+      <w:r>
+        <w:rPr>
+          <w:rFonts w:cs="Arial"/>
+          <w:color w:val="000000"/>
+        </w:rPr>
+        <w:t>a etapa do</w:t>
+      </w:r>
+      <w:r>
+        <w:rPr>
+          <w:rFonts w:cs="Arial"/>
+          <w:color w:val="000000"/>
+        </w:rPr>
+        <w:t xml:space="preserve"> desenvolvimento do </w:t>
+      </w:r>
+      <w:proofErr w:type="spellStart"/>
       <w:r>
         <w:rPr>
           <w:rFonts w:cs="Arial"/>
@@ -7234,14 +7354,29 @@
           <w:iCs/>
           <w:color w:val="000000"/>
         </w:rPr>
-        <w:t xml:space="preserve"> </w:t>
-      </w:r>
-      <w:r>
-        <w:rPr>
-          <w:rFonts w:cs="Arial"/>
-          <w:color w:val="000000"/>
-        </w:rPr>
-        <w:t xml:space="preserve">em </w:t>
+        <w:t>frontend</w:t>
+      </w:r>
+      <w:proofErr w:type="spellEnd"/>
+      <w:r>
+        <w:rPr>
+          <w:rFonts w:cs="Arial"/>
+          <w:color w:val="000000"/>
+        </w:rPr>
+        <w:t xml:space="preserve"> da aplicação foi </w:t>
+      </w:r>
+      <w:r>
+        <w:rPr>
+          <w:rFonts w:cs="Arial"/>
+          <w:color w:val="000000"/>
+        </w:rPr>
+        <w:t>definido</w:t>
+      </w:r>
+      <w:r>
+        <w:rPr>
+          <w:rFonts w:cs="Arial"/>
+          <w:color w:val="000000"/>
+        </w:rPr>
+        <w:t xml:space="preserve"> o </w:t>
       </w:r>
       <w:r>
         <w:rPr>
@@ -7250,58 +7385,17 @@
           <w:iCs/>
           <w:color w:val="000000"/>
         </w:rPr>
-        <w:t>JavaScript</w:t>
-      </w:r>
-      <w:r>
-        <w:rPr>
-          <w:rFonts w:cs="Arial"/>
-          <w:color w:val="000000"/>
-        </w:rPr>
-        <w:t xml:space="preserve"> </w:t>
-      </w:r>
-      <w:r>
-        <w:rPr>
-          <w:rFonts w:cs="Arial"/>
-          <w:color w:val="000000"/>
-        </w:rPr>
-        <w:t xml:space="preserve">conhecido como </w:t>
-      </w:r>
-      <w:r>
-        <w:rPr>
+        <w:t>framework</w:t>
+      </w:r>
+      <w:r>
+        <w:rPr>
+          <w:rStyle w:val="Refdenotaderodap"/>
           <w:rFonts w:cs="Arial"/>
           <w:i/>
           <w:iCs/>
           <w:color w:val="000000"/>
         </w:rPr>
-        <w:t>React Native</w:t>
-      </w:r>
-      <w:r>
-        <w:rPr>
-          <w:rFonts w:cs="Arial"/>
-          <w:color w:val="000000"/>
-        </w:rPr>
-        <w:t>,</w:t>
-      </w:r>
-      <w:r>
-        <w:rPr>
-          <w:rFonts w:cs="Arial"/>
-          <w:color w:val="000000"/>
-        </w:rPr>
-        <w:t xml:space="preserve"> </w:t>
-      </w:r>
-      <w:r>
-        <w:rPr>
-          <w:rFonts w:cs="Arial"/>
-          <w:color w:val="000000"/>
-        </w:rPr>
-        <w:t xml:space="preserve">que </w:t>
-      </w:r>
-      <w:r>
-        <w:rPr>
-          <w:rFonts w:cs="Arial"/>
-          <w:color w:val="000000"/>
-        </w:rPr>
-        <w:t xml:space="preserve">torna possível o desenvolvimento de aplicativos </w:t>
+        <w:footnoteReference w:id="18"/>
       </w:r>
       <w:r>
         <w:rPr>
@@ -7310,15 +7404,16 @@
           <w:iCs/>
           <w:color w:val="000000"/>
         </w:rPr>
-        <w:t>mobile</w:t>
-      </w:r>
-      <w:r>
-        <w:rPr>
-          <w:rFonts w:cs="Arial"/>
-          <w:color w:val="000000"/>
-        </w:rPr>
-        <w:t xml:space="preserve"> para </w:t>
-      </w:r>
+        <w:t xml:space="preserve"> </w:t>
+      </w:r>
+      <w:r>
+        <w:rPr>
+          <w:rFonts w:cs="Arial"/>
+          <w:color w:val="000000"/>
+        </w:rPr>
+        <w:t xml:space="preserve">em </w:t>
+      </w:r>
+      <w:proofErr w:type="spellStart"/>
       <w:r>
         <w:rPr>
           <w:rFonts w:cs="Arial"/>
@@ -7326,15 +7421,24 @@
           <w:iCs/>
           <w:color w:val="000000"/>
         </w:rPr>
-        <w:t>Android</w:t>
-      </w:r>
-      <w:r>
-        <w:rPr>
-          <w:rFonts w:cs="Arial"/>
-          <w:color w:val="000000"/>
-        </w:rPr>
-        <w:t xml:space="preserve"> e </w:t>
-      </w:r>
+        <w:t>JavaScript</w:t>
+      </w:r>
+      <w:proofErr w:type="spellEnd"/>
+      <w:r>
+        <w:rPr>
+          <w:rFonts w:cs="Arial"/>
+          <w:color w:val="000000"/>
+        </w:rPr>
+        <w:t xml:space="preserve"> </w:t>
+      </w:r>
+      <w:r>
+        <w:rPr>
+          <w:rFonts w:cs="Arial"/>
+          <w:color w:val="000000"/>
+        </w:rPr>
+        <w:t xml:space="preserve">conhecido como </w:t>
+      </w:r>
+      <w:proofErr w:type="spellStart"/>
       <w:r>
         <w:rPr>
           <w:rFonts w:cs="Arial"/>
@@ -7342,6 +7446,96 @@
           <w:iCs/>
           <w:color w:val="000000"/>
         </w:rPr>
+        <w:t>React</w:t>
+      </w:r>
+      <w:proofErr w:type="spellEnd"/>
+      <w:r>
+        <w:rPr>
+          <w:rFonts w:cs="Arial"/>
+          <w:i/>
+          <w:iCs/>
+          <w:color w:val="000000"/>
+        </w:rPr>
+        <w:t xml:space="preserve"> </w:t>
+      </w:r>
+      <w:proofErr w:type="spellStart"/>
+      <w:r>
+        <w:rPr>
+          <w:rFonts w:cs="Arial"/>
+          <w:i/>
+          <w:iCs/>
+          <w:color w:val="000000"/>
+        </w:rPr>
+        <w:t>Native</w:t>
+      </w:r>
+      <w:proofErr w:type="spellEnd"/>
+      <w:r>
+        <w:rPr>
+          <w:rFonts w:cs="Arial"/>
+          <w:color w:val="000000"/>
+        </w:rPr>
+        <w:t>,</w:t>
+      </w:r>
+      <w:r>
+        <w:rPr>
+          <w:rFonts w:cs="Arial"/>
+          <w:color w:val="000000"/>
+        </w:rPr>
+        <w:t xml:space="preserve"> </w:t>
+      </w:r>
+      <w:r>
+        <w:rPr>
+          <w:rFonts w:cs="Arial"/>
+          <w:color w:val="000000"/>
+        </w:rPr>
+        <w:t xml:space="preserve">que </w:t>
+      </w:r>
+      <w:r>
+        <w:rPr>
+          <w:rFonts w:cs="Arial"/>
+          <w:color w:val="000000"/>
+        </w:rPr>
+        <w:t xml:space="preserve">torna possível o desenvolvimento de aplicativos </w:t>
+      </w:r>
+      <w:r>
+        <w:rPr>
+          <w:rFonts w:cs="Arial"/>
+          <w:i/>
+          <w:iCs/>
+          <w:color w:val="000000"/>
+        </w:rPr>
+        <w:t>mobile</w:t>
+      </w:r>
+      <w:r>
+        <w:rPr>
+          <w:rFonts w:cs="Arial"/>
+          <w:color w:val="000000"/>
+        </w:rPr>
+        <w:t xml:space="preserve"> para </w:t>
+      </w:r>
+      <w:r>
+        <w:rPr>
+          <w:rFonts w:cs="Arial"/>
+          <w:i/>
+          <w:iCs/>
+          <w:color w:val="000000"/>
+        </w:rPr>
+        <w:t>Android</w:t>
+      </w:r>
+      <w:r>
+        <w:rPr>
+          <w:rFonts w:cs="Arial"/>
+          <w:color w:val="000000"/>
+        </w:rPr>
+        <w:t xml:space="preserve"> e </w:t>
+      </w:r>
+      <w:r>
+        <w:rPr>
+          <w:rFonts w:cs="Arial"/>
+          <w:i/>
+          <w:iCs/>
+          <w:color w:val="000000"/>
+        </w:rPr>
         <w:t>iOS</w:t>
       </w:r>
       <w:r>
@@ -7543,6 +7737,7 @@
         </w:rPr>
         <w:t xml:space="preserve"> possível por meio de um </w:t>
       </w:r>
+      <w:proofErr w:type="spellStart"/>
       <w:r>
         <w:rPr>
           <w:rFonts w:cs="Arial"/>
@@ -7552,6 +7747,7 @@
         </w:rPr>
         <w:t>bundle</w:t>
       </w:r>
+      <w:proofErr w:type="spellEnd"/>
       <w:r>
         <w:rPr>
           <w:rStyle w:val="Refdenotaderodap"/>
@@ -7630,6 +7826,7 @@
         </w:rPr>
         <w:t xml:space="preserve">oda a estrutura do </w:t>
       </w:r>
+      <w:proofErr w:type="spellStart"/>
       <w:r>
         <w:rPr>
           <w:rFonts w:cs="Arial"/>
@@ -7639,6 +7836,7 @@
         </w:rPr>
         <w:t>React</w:t>
       </w:r>
+      <w:proofErr w:type="spellEnd"/>
       <w:r>
         <w:rPr>
           <w:rFonts w:cs="Arial"/>
@@ -7891,6 +8089,7 @@
         </w:rPr>
         <w:t xml:space="preserve">conhecida como </w:t>
       </w:r>
+      <w:proofErr w:type="spellStart"/>
       <w:r>
         <w:rPr>
           <w:rFonts w:cs="Arial"/>
@@ -7900,6 +8099,7 @@
         </w:rPr>
         <w:t>Redux</w:t>
       </w:r>
+      <w:proofErr w:type="spellEnd"/>
       <w:r>
         <w:rPr>
           <w:rFonts w:cs="Arial"/>
@@ -7942,6 +8142,7 @@
         </w:rPr>
         <w:t>“</w:t>
       </w:r>
+      <w:proofErr w:type="spellStart"/>
       <w:r>
         <w:rPr>
           <w:rFonts w:cs="Arial"/>
@@ -7951,6 +8152,7 @@
         </w:rPr>
         <w:t>Redux</w:t>
       </w:r>
+      <w:proofErr w:type="spellEnd"/>
       <w:r>
         <w:rPr>
           <w:rFonts w:cs="Arial"/>
@@ -7958,6 +8160,7 @@
         </w:rPr>
         <w:t xml:space="preserve"> é um controlador de estados previsível para aplicações </w:t>
       </w:r>
+      <w:proofErr w:type="spellStart"/>
       <w:r>
         <w:rPr>
           <w:rFonts w:cs="Arial"/>
@@ -7967,6 +8170,7 @@
         </w:rPr>
         <w:t>Javascript</w:t>
       </w:r>
+      <w:proofErr w:type="spellEnd"/>
       <w:r>
         <w:rPr>
           <w:rFonts w:cs="Arial"/>
@@ -8058,6 +8262,7 @@
         </w:rPr>
         <w:t xml:space="preserve"> </w:t>
       </w:r>
+      <w:proofErr w:type="spellStart"/>
       <w:r>
         <w:rPr>
           <w:rFonts w:cs="Arial"/>
@@ -8067,6 +8272,7 @@
         </w:rPr>
         <w:t>API’s</w:t>
       </w:r>
+      <w:proofErr w:type="spellEnd"/>
       <w:r>
         <w:rPr>
           <w:rFonts w:cs="Arial"/>
@@ -8090,6 +8296,7 @@
         </w:rPr>
         <w:t xml:space="preserve"> </w:t>
       </w:r>
+      <w:proofErr w:type="spellStart"/>
       <w:r>
         <w:rPr>
           <w:rFonts w:cs="Arial"/>
@@ -8108,6 +8315,7 @@
         </w:rPr>
         <w:t>e</w:t>
       </w:r>
+      <w:proofErr w:type="spellEnd"/>
       <w:r>
         <w:rPr>
           <w:rFonts w:cs="Arial"/>
@@ -8151,6 +8359,7 @@
         </w:rPr>
         <w:t xml:space="preserve"> </w:t>
       </w:r>
+      <w:proofErr w:type="spellStart"/>
       <w:r>
         <w:rPr>
           <w:rFonts w:cs="Arial"/>
@@ -8160,6 +8369,7 @@
         </w:rPr>
         <w:t>linter</w:t>
       </w:r>
+      <w:proofErr w:type="spellEnd"/>
       <w:r>
         <w:rPr>
           <w:rFonts w:cs="Arial"/>
@@ -8167,6 +8377,7 @@
         </w:rPr>
         <w:t xml:space="preserve"> de </w:t>
       </w:r>
+      <w:proofErr w:type="spellStart"/>
       <w:r>
         <w:rPr>
           <w:rFonts w:cs="Arial"/>
@@ -8176,6 +8387,7 @@
         </w:rPr>
         <w:t>JavaScript</w:t>
       </w:r>
+      <w:proofErr w:type="spellEnd"/>
       <w:r>
         <w:rPr>
           <w:rFonts w:cs="Arial"/>
@@ -8197,6 +8409,7 @@
         </w:rPr>
         <w:t xml:space="preserve"> </w:t>
       </w:r>
+      <w:proofErr w:type="spellStart"/>
       <w:r>
         <w:rPr>
           <w:rFonts w:cs="Arial"/>
@@ -8206,6 +8419,7 @@
         </w:rPr>
         <w:t>ESLint</w:t>
       </w:r>
+      <w:proofErr w:type="spellEnd"/>
       <w:r>
         <w:rPr>
           <w:rFonts w:cs="Arial"/>
@@ -8234,6 +8448,7 @@
         </w:rPr>
         <w:t xml:space="preserve">o padrão de código da empresa </w:t>
       </w:r>
+      <w:proofErr w:type="spellStart"/>
       <w:r>
         <w:rPr>
           <w:rFonts w:cs="Arial"/>
@@ -8243,6 +8458,7 @@
         </w:rPr>
         <w:t>Airbnb</w:t>
       </w:r>
+      <w:proofErr w:type="spellEnd"/>
       <w:r>
         <w:rPr>
           <w:rFonts w:cs="Arial"/>
@@ -8271,6 +8487,7 @@
         </w:rPr>
         <w:t xml:space="preserve"> </w:t>
       </w:r>
+      <w:proofErr w:type="spellStart"/>
       <w:r>
         <w:rPr>
           <w:rFonts w:cs="Arial"/>
@@ -8280,6 +8497,7 @@
         </w:rPr>
         <w:t>linter</w:t>
       </w:r>
+      <w:proofErr w:type="spellEnd"/>
       <w:r>
         <w:rPr>
           <w:rFonts w:cs="Arial"/>
@@ -8649,50 +8867,9 @@
           <w:iCs/>
           <w:color w:val="000000"/>
         </w:rPr>
-        <w:t>GIT Flow</w:t>
-      </w:r>
-      <w:r>
-        <w:rPr>
-          <w:rFonts w:cs="Arial"/>
-          <w:color w:val="000000"/>
-        </w:rPr>
-        <w:t xml:space="preserve">, que </w:t>
-      </w:r>
-      <w:r>
-        <w:rPr>
-          <w:rFonts w:cs="Arial"/>
-          <w:color w:val="000000"/>
-        </w:rPr>
-        <w:t>padroniza o</w:t>
-      </w:r>
-      <w:r>
-        <w:rPr>
-          <w:rFonts w:cs="Arial"/>
-          <w:color w:val="000000"/>
-        </w:rPr>
-        <w:t xml:space="preserve"> desenvolvimento baseado na criação de ramos </w:t>
-      </w:r>
-      <w:r>
-        <w:rPr>
-          <w:rFonts w:cs="Arial"/>
-          <w:color w:val="000000"/>
-        </w:rPr>
-        <w:t xml:space="preserve">no </w:t>
-      </w:r>
-      <w:r>
-        <w:rPr>
-          <w:rFonts w:cs="Arial"/>
-          <w:color w:val="000000"/>
-        </w:rPr>
-        <w:t>repositório</w:t>
-      </w:r>
-      <w:r>
-        <w:rPr>
-          <w:rFonts w:cs="Arial"/>
-          <w:color w:val="000000"/>
-        </w:rPr>
-        <w:t>, sendo eles</w:t>
-      </w:r>
+        <w:t xml:space="preserve">GIT </w:t>
+      </w:r>
+      <w:proofErr w:type="spellStart"/>
       <w:r>
         <w:rPr>
           <w:rFonts w:cs="Arial"/>
@@ -8700,7 +8877,50 @@
           <w:iCs/>
           <w:color w:val="000000"/>
         </w:rPr>
-        <w:t xml:space="preserve"> feature,</w:t>
+        <w:t>Flow</w:t>
+      </w:r>
+      <w:proofErr w:type="spellEnd"/>
+      <w:r>
+        <w:rPr>
+          <w:rFonts w:cs="Arial"/>
+          <w:color w:val="000000"/>
+        </w:rPr>
+        <w:t xml:space="preserve">, que </w:t>
+      </w:r>
+      <w:r>
+        <w:rPr>
+          <w:rFonts w:cs="Arial"/>
+          <w:color w:val="000000"/>
+        </w:rPr>
+        <w:t>padroniza o</w:t>
+      </w:r>
+      <w:r>
+        <w:rPr>
+          <w:rFonts w:cs="Arial"/>
+          <w:color w:val="000000"/>
+        </w:rPr>
+        <w:t xml:space="preserve"> desenvolvimento baseado na criação de ramos </w:t>
+      </w:r>
+      <w:r>
+        <w:rPr>
+          <w:rFonts w:cs="Arial"/>
+          <w:color w:val="000000"/>
+        </w:rPr>
+        <w:t xml:space="preserve">no </w:t>
+      </w:r>
+      <w:r>
+        <w:rPr>
+          <w:rFonts w:cs="Arial"/>
+          <w:color w:val="000000"/>
+        </w:rPr>
+        <w:t>repositório</w:t>
+      </w:r>
+      <w:r>
+        <w:rPr>
+          <w:rFonts w:cs="Arial"/>
+          <w:color w:val="000000"/>
+        </w:rPr>
+        <w:t>, sendo eles</w:t>
       </w:r>
       <w:r>
         <w:rPr>
@@ -8711,6 +8931,7 @@
         </w:rPr>
         <w:t xml:space="preserve"> </w:t>
       </w:r>
+      <w:proofErr w:type="spellStart"/>
       <w:r>
         <w:rPr>
           <w:rFonts w:cs="Arial"/>
@@ -8718,8 +8939,9 @@
           <w:iCs/>
           <w:color w:val="000000"/>
         </w:rPr>
-        <w:t>bugfix</w:t>
-      </w:r>
+        <w:t>feature</w:t>
+      </w:r>
+      <w:proofErr w:type="spellEnd"/>
       <w:r>
         <w:rPr>
           <w:rFonts w:cs="Arial"/>
@@ -8727,7 +8949,7 @@
           <w:iCs/>
           <w:color w:val="000000"/>
         </w:rPr>
-        <w:t>, release, hotfix,</w:t>
+        <w:t>,</w:t>
       </w:r>
       <w:r>
         <w:rPr>
@@ -8736,8 +8958,9 @@
           <w:iCs/>
           <w:color w:val="000000"/>
         </w:rPr>
-        <w:t xml:space="preserve"> develop</w:t>
-      </w:r>
+        <w:t xml:space="preserve"> </w:t>
+      </w:r>
+      <w:proofErr w:type="spellStart"/>
       <w:r>
         <w:rPr>
           <w:rFonts w:cs="Arial"/>
@@ -8745,15 +8968,9 @@
           <w:iCs/>
           <w:color w:val="000000"/>
         </w:rPr>
-        <w:t xml:space="preserve"> </w:t>
-      </w:r>
-      <w:r>
-        <w:rPr>
-          <w:rFonts w:cs="Arial"/>
-          <w:color w:val="000000"/>
-        </w:rPr>
-        <w:t>e</w:t>
-      </w:r>
+        <w:t>bugfix</w:t>
+      </w:r>
+      <w:proofErr w:type="spellEnd"/>
       <w:r>
         <w:rPr>
           <w:rFonts w:cs="Arial"/>
@@ -8761,8 +8978,9 @@
           <w:iCs/>
           <w:color w:val="000000"/>
         </w:rPr>
-        <w:t xml:space="preserve"> master</w:t>
-      </w:r>
+        <w:t xml:space="preserve">, release, </w:t>
+      </w:r>
+      <w:proofErr w:type="spellStart"/>
       <w:r>
         <w:rPr>
           <w:rFonts w:cs="Arial"/>
@@ -8770,6 +8988,70 @@
           <w:iCs/>
           <w:color w:val="000000"/>
         </w:rPr>
+        <w:t>hotfix</w:t>
+      </w:r>
+      <w:proofErr w:type="spellEnd"/>
+      <w:r>
+        <w:rPr>
+          <w:rFonts w:cs="Arial"/>
+          <w:i/>
+          <w:iCs/>
+          <w:color w:val="000000"/>
+        </w:rPr>
+        <w:t>,</w:t>
+      </w:r>
+      <w:r>
+        <w:rPr>
+          <w:rFonts w:cs="Arial"/>
+          <w:i/>
+          <w:iCs/>
+          <w:color w:val="000000"/>
+        </w:rPr>
+        <w:t xml:space="preserve"> </w:t>
+      </w:r>
+      <w:proofErr w:type="spellStart"/>
+      <w:r>
+        <w:rPr>
+          <w:rFonts w:cs="Arial"/>
+          <w:i/>
+          <w:iCs/>
+          <w:color w:val="000000"/>
+        </w:rPr>
+        <w:t>develop</w:t>
+      </w:r>
+      <w:proofErr w:type="spellEnd"/>
+      <w:r>
+        <w:rPr>
+          <w:rFonts w:cs="Arial"/>
+          <w:i/>
+          <w:iCs/>
+          <w:color w:val="000000"/>
+        </w:rPr>
+        <w:t xml:space="preserve"> </w:t>
+      </w:r>
+      <w:r>
+        <w:rPr>
+          <w:rFonts w:cs="Arial"/>
+          <w:color w:val="000000"/>
+        </w:rPr>
+        <w:t>e</w:t>
+      </w:r>
+      <w:r>
+        <w:rPr>
+          <w:rFonts w:cs="Arial"/>
+          <w:i/>
+          <w:iCs/>
+          <w:color w:val="000000"/>
+        </w:rPr>
+        <w:t xml:space="preserve"> master</w:t>
+      </w:r>
+      <w:r>
+        <w:rPr>
+          <w:rFonts w:cs="Arial"/>
+          <w:i/>
+          <w:iCs/>
+          <w:color w:val="000000"/>
+        </w:rPr>
         <w:t xml:space="preserve">, </w:t>
       </w:r>
       <w:r>
@@ -8887,6 +9169,7 @@
       <w:r>
         <w:t xml:space="preserve"> com a padronização do </w:t>
       </w:r>
+      <w:proofErr w:type="spellStart"/>
       <w:r>
         <w:rPr>
           <w:i/>
@@ -8894,20 +9177,30 @@
         </w:rPr>
         <w:t>Git</w:t>
       </w:r>
+      <w:proofErr w:type="spellEnd"/>
       <w:r>
         <w:rPr>
           <w:i/>
           <w:iCs/>
         </w:rPr>
-        <w:t xml:space="preserve"> F</w:t>
-      </w:r>
+        <w:t xml:space="preserve"> </w:t>
+      </w:r>
+      <w:proofErr w:type="spellStart"/>
       <w:r>
         <w:rPr>
           <w:i/>
           <w:iCs/>
         </w:rPr>
+        <w:t>F</w:t>
+      </w:r>
+      <w:r>
+        <w:rPr>
+          <w:i/>
+          <w:iCs/>
+        </w:rPr>
         <w:t>low</w:t>
       </w:r>
+      <w:proofErr w:type="spellEnd"/>
     </w:p>
     <w:p>
       <w:pPr>
@@ -9019,6 +9312,7 @@
           <w:color w:val="000000"/>
         </w:rPr>
       </w:pPr>
+      <w:proofErr w:type="spellStart"/>
       <w:r>
         <w:rPr>
           <w:rFonts w:cs="Arial"/>
@@ -9030,6 +9324,7 @@
         </w:rPr>
         <w:t>feature</w:t>
       </w:r>
+      <w:proofErr w:type="spellEnd"/>
       <w:r>
         <w:rPr>
           <w:rFonts w:cs="Arial"/>
@@ -9064,6 +9359,7 @@
           <w:color w:val="000000"/>
         </w:rPr>
       </w:pPr>
+      <w:proofErr w:type="spellStart"/>
       <w:r>
         <w:rPr>
           <w:rFonts w:cs="Arial"/>
@@ -9075,6 +9371,7 @@
         </w:rPr>
         <w:t>develop</w:t>
       </w:r>
+      <w:proofErr w:type="spellEnd"/>
       <w:r>
         <w:rPr>
           <w:rFonts w:cs="Arial"/>
@@ -9089,8 +9386,19 @@
           <w:iCs/>
           <w:color w:val="000000"/>
         </w:rPr>
-        <w:t xml:space="preserve"> feature</w:t>
-      </w:r>
+        <w:t xml:space="preserve"> </w:t>
+      </w:r>
+      <w:proofErr w:type="spellStart"/>
+      <w:r>
+        <w:rPr>
+          <w:rFonts w:cs="Arial"/>
+          <w:i/>
+          <w:iCs/>
+          <w:color w:val="000000"/>
+        </w:rPr>
+        <w:t>feature</w:t>
+      </w:r>
+      <w:proofErr w:type="spellEnd"/>
       <w:r>
         <w:rPr>
           <w:rFonts w:cs="Arial"/>
@@ -9120,6 +9428,7 @@
           <w:color w:val="000000"/>
         </w:rPr>
       </w:pPr>
+      <w:proofErr w:type="spellStart"/>
       <w:r>
         <w:rPr>
           <w:rFonts w:cs="Arial"/>
@@ -9131,6 +9440,7 @@
         </w:rPr>
         <w:t>bugfix</w:t>
       </w:r>
+      <w:proofErr w:type="spellEnd"/>
       <w:r>
         <w:rPr>
           <w:rFonts w:cs="Arial"/>
@@ -9138,6 +9448,7 @@
         </w:rPr>
         <w:t xml:space="preserve"> são reservados para correções após os ramos de </w:t>
       </w:r>
+      <w:proofErr w:type="spellStart"/>
       <w:r>
         <w:rPr>
           <w:rFonts w:cs="Arial"/>
@@ -9145,15 +9456,9 @@
           <w:iCs/>
           <w:color w:val="000000"/>
         </w:rPr>
-        <w:t xml:space="preserve">feature </w:t>
-      </w:r>
-      <w:r>
-        <w:rPr>
-          <w:rFonts w:cs="Arial"/>
-          <w:color w:val="000000"/>
-        </w:rPr>
-        <w:t xml:space="preserve">já terem sido mesclados com o ramo </w:t>
-      </w:r>
+        <w:t>feature</w:t>
+      </w:r>
+      <w:proofErr w:type="spellEnd"/>
       <w:r>
         <w:rPr>
           <w:rFonts w:cs="Arial"/>
@@ -9161,8 +9466,26 @@
           <w:iCs/>
           <w:color w:val="000000"/>
         </w:rPr>
+        <w:t xml:space="preserve"> </w:t>
+      </w:r>
+      <w:r>
+        <w:rPr>
+          <w:rFonts w:cs="Arial"/>
+          <w:color w:val="000000"/>
+        </w:rPr>
+        <w:t xml:space="preserve">já terem sido mesclados com o ramo </w:t>
+      </w:r>
+      <w:proofErr w:type="spellStart"/>
+      <w:r>
+        <w:rPr>
+          <w:rFonts w:cs="Arial"/>
+          <w:i/>
+          <w:iCs/>
+          <w:color w:val="000000"/>
+        </w:rPr>
         <w:t>develop</w:t>
       </w:r>
+      <w:proofErr w:type="spellEnd"/>
       <w:r>
         <w:rPr>
           <w:rFonts w:cs="Arial"/>
@@ -9289,6 +9612,7 @@
           <w:color w:val="000000"/>
         </w:rPr>
       </w:pPr>
+      <w:proofErr w:type="spellStart"/>
       <w:r>
         <w:rPr>
           <w:rFonts w:cs="Arial"/>
@@ -9298,101 +9622,70 @@
           <w:iCs/>
           <w:color w:val="000000"/>
         </w:rPr>
-        <w:t xml:space="preserve">hotfix </w:t>
-      </w:r>
-      <w:r>
-        <w:rPr>
-          <w:rFonts w:cs="Arial"/>
-          <w:color w:val="000000"/>
-        </w:rPr>
-        <w:t>é o prefixo usado nos ramos onde são adicionadas correções</w:t>
-      </w:r>
-      <w:r>
-        <w:rPr>
-          <w:rFonts w:cs="Arial"/>
-          <w:color w:val="000000"/>
-        </w:rPr>
-        <w:t xml:space="preserve"> </w:t>
-      </w:r>
-      <w:r>
-        <w:rPr>
-          <w:rFonts w:cs="Arial"/>
-          <w:color w:val="000000"/>
-        </w:rPr>
-        <w:t>de problemas críticos que se encontram nos servidores de produção</w:t>
-      </w:r>
-      <w:r>
-        <w:rPr>
-          <w:rFonts w:cs="Arial"/>
-          <w:color w:val="000000"/>
-        </w:rPr>
-        <w:t>.</w:t>
-      </w:r>
-      <w:r>
-        <w:rPr>
-          <w:rFonts w:cs="Arial"/>
-          <w:color w:val="000000"/>
-        </w:rPr>
-        <w:t xml:space="preserve"> </w:t>
-      </w:r>
-      <w:r>
-        <w:rPr>
-          <w:rFonts w:cs="Arial"/>
-          <w:color w:val="000000"/>
-        </w:rPr>
-        <w:t>A</w:t>
-      </w:r>
-      <w:r>
-        <w:rPr>
-          <w:rFonts w:cs="Arial"/>
-          <w:color w:val="000000"/>
-        </w:rPr>
-        <w:t xml:space="preserve">o finalizar o </w:t>
-      </w:r>
-      <w:r>
-        <w:rPr>
-          <w:rFonts w:cs="Arial"/>
+        <w:t>hotfix</w:t>
+      </w:r>
+      <w:proofErr w:type="spellEnd"/>
+      <w:r>
+        <w:rPr>
+          <w:rFonts w:cs="Arial"/>
+          <w:b/>
+          <w:bCs/>
           <w:i/>
           <w:iCs/>
           <w:color w:val="000000"/>
         </w:rPr>
-        <w:t>hotfix</w:t>
-      </w:r>
-      <w:r>
-        <w:rPr>
-          <w:rFonts w:cs="Arial"/>
-          <w:color w:val="000000"/>
-        </w:rPr>
-        <w:t>¸</w:t>
-      </w:r>
-      <w:r>
-        <w:rPr>
-          <w:rFonts w:cs="Arial"/>
-          <w:color w:val="000000"/>
-        </w:rPr>
-        <w:t xml:space="preserve"> a </w:t>
-      </w:r>
-      <w:r>
-        <w:rPr>
-          <w:rFonts w:cs="Arial"/>
-          <w:color w:val="000000"/>
-        </w:rPr>
-        <w:t>correção é enviad</w:t>
-      </w:r>
-      <w:r>
-        <w:rPr>
-          <w:rFonts w:cs="Arial"/>
-          <w:color w:val="000000"/>
-        </w:rPr>
-        <w:t>a</w:t>
-      </w:r>
-      <w:r>
-        <w:rPr>
-          <w:rFonts w:cs="Arial"/>
-          <w:color w:val="000000"/>
-        </w:rPr>
-        <w:t xml:space="preserve"> para o ramo de produção e para o ramo de desenvolvimento ao mesmo tempo, </w:t>
-      </w:r>
+        <w:t xml:space="preserve"> </w:t>
+      </w:r>
+      <w:r>
+        <w:rPr>
+          <w:rFonts w:cs="Arial"/>
+          <w:color w:val="000000"/>
+        </w:rPr>
+        <w:t>é o prefixo usado nos ramos onde são adicionadas correções</w:t>
+      </w:r>
+      <w:r>
+        <w:rPr>
+          <w:rFonts w:cs="Arial"/>
+          <w:color w:val="000000"/>
+        </w:rPr>
+        <w:t xml:space="preserve"> </w:t>
+      </w:r>
+      <w:r>
+        <w:rPr>
+          <w:rFonts w:cs="Arial"/>
+          <w:color w:val="000000"/>
+        </w:rPr>
+        <w:t>de problemas críticos que se encontram nos servidores de produção</w:t>
+      </w:r>
+      <w:r>
+        <w:rPr>
+          <w:rFonts w:cs="Arial"/>
+          <w:color w:val="000000"/>
+        </w:rPr>
+        <w:t>.</w:t>
+      </w:r>
+      <w:r>
+        <w:rPr>
+          <w:rFonts w:cs="Arial"/>
+          <w:color w:val="000000"/>
+        </w:rPr>
+        <w:t xml:space="preserve"> </w:t>
+      </w:r>
+      <w:r>
+        <w:rPr>
+          <w:rFonts w:cs="Arial"/>
+          <w:color w:val="000000"/>
+        </w:rPr>
+        <w:t>A</w:t>
+      </w:r>
+      <w:r>
+        <w:rPr>
+          <w:rFonts w:cs="Arial"/>
+          <w:color w:val="000000"/>
+        </w:rPr>
+        <w:t xml:space="preserve">o finalizar o </w:t>
+      </w:r>
+      <w:proofErr w:type="spellStart"/>
       <w:r>
         <w:rPr>
           <w:rFonts w:cs="Arial"/>
@@ -9400,14 +9693,43 @@
           <w:iCs/>
           <w:color w:val="000000"/>
         </w:rPr>
-        <w:t xml:space="preserve">master </w:t>
-      </w:r>
-      <w:r>
-        <w:rPr>
-          <w:rFonts w:cs="Arial"/>
-          <w:color w:val="000000"/>
-        </w:rPr>
-        <w:t xml:space="preserve">e </w:t>
+        <w:t>hotfix</w:t>
+      </w:r>
+      <w:proofErr w:type="spellEnd"/>
+      <w:r>
+        <w:rPr>
+          <w:rFonts w:cs="Arial"/>
+          <w:color w:val="000000"/>
+        </w:rPr>
+        <w:t>¸</w:t>
+      </w:r>
+      <w:r>
+        <w:rPr>
+          <w:rFonts w:cs="Arial"/>
+          <w:color w:val="000000"/>
+        </w:rPr>
+        <w:t xml:space="preserve"> a </w:t>
+      </w:r>
+      <w:r>
+        <w:rPr>
+          <w:rFonts w:cs="Arial"/>
+          <w:color w:val="000000"/>
+        </w:rPr>
+        <w:t>correção é enviad</w:t>
+      </w:r>
+      <w:r>
+        <w:rPr>
+          <w:rFonts w:cs="Arial"/>
+          <w:color w:val="000000"/>
+        </w:rPr>
+        <w:t>a</w:t>
+      </w:r>
+      <w:r>
+        <w:rPr>
+          <w:rFonts w:cs="Arial"/>
+          <w:color w:val="000000"/>
+        </w:rPr>
+        <w:t xml:space="preserve"> para o ramo de produção e para o ramo de desenvolvimento ao mesmo tempo, </w:t>
       </w:r>
       <w:r>
         <w:rPr>
@@ -9416,8 +9738,26 @@
           <w:iCs/>
           <w:color w:val="000000"/>
         </w:rPr>
+        <w:t xml:space="preserve">master </w:t>
+      </w:r>
+      <w:r>
+        <w:rPr>
+          <w:rFonts w:cs="Arial"/>
+          <w:color w:val="000000"/>
+        </w:rPr>
+        <w:t xml:space="preserve">e </w:t>
+      </w:r>
+      <w:proofErr w:type="spellStart"/>
+      <w:r>
+        <w:rPr>
+          <w:rFonts w:cs="Arial"/>
+          <w:i/>
+          <w:iCs/>
+          <w:color w:val="000000"/>
+        </w:rPr>
         <w:t>develop</w:t>
       </w:r>
+      <w:proofErr w:type="spellEnd"/>
       <w:r>
         <w:rPr>
           <w:rFonts w:cs="Arial"/>
@@ -9447,8 +9787,13 @@
         <w:lastRenderedPageBreak/>
         <w:t xml:space="preserve">Fonte: </w:t>
       </w:r>
-      <w:r>
-        <w:t>Atlassian (2014).</w:t>
+      <w:proofErr w:type="spellStart"/>
+      <w:r>
+        <w:t>Atlassian</w:t>
+      </w:r>
+      <w:proofErr w:type="spellEnd"/>
+      <w:r>
+        <w:t xml:space="preserve"> (2014).</w:t>
       </w:r>
     </w:p>
     <w:p>
@@ -9501,6 +9846,7 @@
         </w:rPr>
         <w:t xml:space="preserve"> </w:t>
       </w:r>
+      <w:proofErr w:type="spellStart"/>
       <w:r>
         <w:rPr>
           <w:rFonts w:cs="Arial"/>
@@ -9519,6 +9865,7 @@
         </w:rPr>
         <w:t>low</w:t>
       </w:r>
+      <w:proofErr w:type="spellEnd"/>
       <w:r>
         <w:rPr>
           <w:rFonts w:cs="Arial"/>
@@ -9552,7 +9899,23 @@
           <w:rFonts w:cs="Arial"/>
           <w:color w:val="000000"/>
         </w:rPr>
-        <w:t>a técnica define que as versões devem seguir o padrão x.y.z, onde x é uma versão principal, y são segundas implementações de uma versão, como melhorias, e z são correções</w:t>
+        <w:t xml:space="preserve">a técnica define que as versões devem seguir o padrão </w:t>
+      </w:r>
+      <w:proofErr w:type="spellStart"/>
+      <w:r>
+        <w:rPr>
+          <w:rFonts w:cs="Arial"/>
+          <w:color w:val="000000"/>
+        </w:rPr>
+        <w:t>x.y.z</w:t>
+      </w:r>
+      <w:proofErr w:type="spellEnd"/>
+      <w:r>
+        <w:rPr>
+          <w:rFonts w:cs="Arial"/>
+          <w:color w:val="000000"/>
+        </w:rPr>
+        <w:t>, onde x é uma versão principal, y são segundas implementações de uma versão, como melhorias, e z são correções</w:t>
       </w:r>
       <w:r>
         <w:rPr>
@@ -9590,6 +9953,7 @@
         </w:rPr>
         <w:t xml:space="preserve">Para a padronização dos </w:t>
       </w:r>
+      <w:proofErr w:type="spellStart"/>
       <w:r>
         <w:rPr>
           <w:rFonts w:cs="Arial"/>
@@ -9617,6 +9981,7 @@
         </w:rPr>
         <w:t>ts</w:t>
       </w:r>
+      <w:proofErr w:type="spellEnd"/>
       <w:r>
         <w:rPr>
           <w:rStyle w:val="Refdenotaderodap"/>
@@ -9643,6 +10008,7 @@
         </w:rPr>
         <w:t xml:space="preserve">entre os membros da equipe de desenvolvimento é utilizado a ferramenta </w:t>
       </w:r>
+      <w:proofErr w:type="spellStart"/>
       <w:r>
         <w:rPr>
           <w:rFonts w:cs="Arial"/>
@@ -9652,6 +10018,7 @@
         </w:rPr>
         <w:t>Commitzen</w:t>
       </w:r>
+      <w:proofErr w:type="spellEnd"/>
       <w:r>
         <w:rPr>
           <w:rFonts w:cs="Arial"/>
@@ -9659,6 +10026,7 @@
         </w:rPr>
         <w:t xml:space="preserve">, que gerencia o padrão de escrita de cada </w:t>
       </w:r>
+      <w:proofErr w:type="spellStart"/>
       <w:r>
         <w:rPr>
           <w:rFonts w:cs="Arial"/>
@@ -9668,6 +10036,7 @@
         </w:rPr>
         <w:t>commit</w:t>
       </w:r>
+      <w:proofErr w:type="spellEnd"/>
       <w:r>
         <w:rPr>
           <w:rFonts w:cs="Arial"/>
@@ -9675,6 +10044,7 @@
         </w:rPr>
         <w:t xml:space="preserve">, separando por tipo, como um </w:t>
       </w:r>
+      <w:proofErr w:type="spellStart"/>
       <w:r>
         <w:rPr>
           <w:rFonts w:cs="Arial"/>
@@ -9684,6 +10054,7 @@
         </w:rPr>
         <w:t>fix</w:t>
       </w:r>
+      <w:proofErr w:type="spellEnd"/>
       <w:r>
         <w:rPr>
           <w:rStyle w:val="Refdenotaderodap"/>
@@ -9693,6 +10064,7 @@
       <w:r>
         <w:t xml:space="preserve"> para correção de algum problema, </w:t>
       </w:r>
+      <w:proofErr w:type="spellStart"/>
       <w:r>
         <w:rPr>
           <w:i/>
@@ -9700,106 +10072,100 @@
         </w:rPr>
         <w:t>feature</w:t>
       </w:r>
+      <w:proofErr w:type="spellEnd"/>
       <w:r>
         <w:t xml:space="preserve"> para </w:t>
       </w:r>
+      <w:proofErr w:type="spellStart"/>
       <w:r>
         <w:rPr>
           <w:i/>
           <w:iCs/>
         </w:rPr>
-        <w:t xml:space="preserve">commits </w:t>
-      </w:r>
-      <w:r>
-        <w:t>que se tratam da implementação de uma funcionalidade, dentre outras nomenclaturas técnicas à fim de aperfeiçoar o desenvolvimento da aplicação (COMMITZEN, 2019).</w:t>
-      </w:r>
-    </w:p>
-    <w:p/>
-    <w:p>
-      <w:pPr>
-        <w:rPr>
-          <w:rFonts w:cs="Arial"/>
-          <w:color w:val="000000"/>
-        </w:rPr>
-      </w:pPr>
-    </w:p>
-    <w:p>
-      <w:pPr>
-        <w:rPr>
-          <w:rFonts w:cs="Arial"/>
-          <w:color w:val="000000"/>
-        </w:rPr>
-      </w:pPr>
-    </w:p>
-    <w:p>
-      <w:pPr>
-        <w:rPr>
-          <w:rFonts w:cs="Arial"/>
-          <w:color w:val="000000"/>
-        </w:rPr>
-      </w:pPr>
-    </w:p>
-    <w:p>
-      <w:pPr>
-        <w:rPr>
-          <w:rFonts w:cs="Arial"/>
-          <w:color w:val="000000"/>
-        </w:rPr>
-      </w:pPr>
-    </w:p>
-    <w:p>
-      <w:pPr>
-        <w:pStyle w:val="Ttulo2"/>
-        <w:rPr>
-          <w:rFonts w:cs="Arial"/>
-          <w:color w:val="000000"/>
-        </w:rPr>
-      </w:pPr>
-      <w:bookmarkStart w:id="36" w:name="_Toc27012610"/>
-      <w:r>
-        <w:t>a experiência do usuário e a interface do sistema</w:t>
-      </w:r>
-      <w:bookmarkEnd w:id="36"/>
-    </w:p>
-    <w:p>
-      <w:pPr>
-        <w:rPr>
-          <w:rFonts w:cs="Arial"/>
-          <w:color w:val="000000"/>
-        </w:rPr>
-      </w:pPr>
-    </w:p>
-    <w:p>
-      <w:pPr>
-        <w:rPr>
-          <w:rFonts w:cs="Arial"/>
-          <w:color w:val="000000"/>
-        </w:rPr>
-      </w:pPr>
-    </w:p>
-    <w:p>
-      <w:r>
-        <w:rPr>
-          <w:rFonts w:cs="Arial"/>
-          <w:color w:val="000000"/>
-        </w:rPr>
-        <w:t xml:space="preserve">A </w:t>
-      </w:r>
-      <w:r>
-        <w:rPr>
-          <w:rFonts w:cs="Arial"/>
+        <w:t>commits</w:t>
+      </w:r>
+      <w:proofErr w:type="spellEnd"/>
+      <w:r>
+        <w:rPr>
           <w:i/>
           <w:iCs/>
-          <w:color w:val="000000"/>
-        </w:rPr>
-        <w:t>UX</w:t>
-      </w:r>
-      <w:r>
-        <w:rPr>
-          <w:rFonts w:cs="Arial"/>
-          <w:color w:val="000000"/>
-        </w:rPr>
-        <w:t xml:space="preserve"> ou </w:t>
+        </w:rPr>
+        <w:t xml:space="preserve"> </w:t>
+      </w:r>
+      <w:r>
+        <w:t>que se tratam da implementação de uma funcionalidade, dentre outras nomenclaturas técnicas à fim de aperfeiçoar o desenvolvimento da aplicação (COMMITZEN, 2019).</w:t>
+      </w:r>
+    </w:p>
+    <w:p/>
+    <w:p>
+      <w:pPr>
+        <w:rPr>
+          <w:rFonts w:cs="Arial"/>
+          <w:color w:val="000000"/>
+        </w:rPr>
+      </w:pPr>
+    </w:p>
+    <w:p>
+      <w:pPr>
+        <w:rPr>
+          <w:rFonts w:cs="Arial"/>
+          <w:color w:val="000000"/>
+        </w:rPr>
+      </w:pPr>
+    </w:p>
+    <w:p>
+      <w:pPr>
+        <w:rPr>
+          <w:rFonts w:cs="Arial"/>
+          <w:color w:val="000000"/>
+        </w:rPr>
+      </w:pPr>
+    </w:p>
+    <w:p>
+      <w:pPr>
+        <w:rPr>
+          <w:rFonts w:cs="Arial"/>
+          <w:color w:val="000000"/>
+        </w:rPr>
+      </w:pPr>
+    </w:p>
+    <w:p>
+      <w:pPr>
+        <w:pStyle w:val="Ttulo2"/>
+        <w:rPr>
+          <w:rFonts w:cs="Arial"/>
+          <w:color w:val="000000"/>
+        </w:rPr>
+      </w:pPr>
+      <w:bookmarkStart w:id="36" w:name="_Toc27012610"/>
+      <w:r>
+        <w:t>a experiência do usuário e a interface do sistema</w:t>
+      </w:r>
+      <w:bookmarkEnd w:id="36"/>
+    </w:p>
+    <w:p>
+      <w:pPr>
+        <w:rPr>
+          <w:rFonts w:cs="Arial"/>
+          <w:color w:val="000000"/>
+        </w:rPr>
+      </w:pPr>
+    </w:p>
+    <w:p>
+      <w:pPr>
+        <w:rPr>
+          <w:rFonts w:cs="Arial"/>
+          <w:color w:val="000000"/>
+        </w:rPr>
+      </w:pPr>
+    </w:p>
+    <w:p>
+      <w:r>
+        <w:rPr>
+          <w:rFonts w:cs="Arial"/>
+          <w:color w:val="000000"/>
+        </w:rPr>
+        <w:t xml:space="preserve">A </w:t>
       </w:r>
       <w:r>
         <w:rPr>
@@ -9808,7 +10174,34 @@
           <w:iCs/>
           <w:color w:val="000000"/>
         </w:rPr>
-        <w:t>User Experience</w:t>
+        <w:t>UX</w:t>
+      </w:r>
+      <w:r>
+        <w:rPr>
+          <w:rFonts w:cs="Arial"/>
+          <w:color w:val="000000"/>
+        </w:rPr>
+        <w:t xml:space="preserve"> ou </w:t>
+      </w:r>
+      <w:proofErr w:type="spellStart"/>
+      <w:r>
+        <w:rPr>
+          <w:rFonts w:cs="Arial"/>
+          <w:i/>
+          <w:iCs/>
+          <w:color w:val="000000"/>
+        </w:rPr>
+        <w:t>User</w:t>
+      </w:r>
+      <w:proofErr w:type="spellEnd"/>
+      <w:r>
+        <w:rPr>
+          <w:rFonts w:cs="Arial"/>
+          <w:i/>
+          <w:iCs/>
+          <w:color w:val="000000"/>
+        </w:rPr>
+        <w:t xml:space="preserve"> Experience</w:t>
       </w:r>
       <w:r>
         <w:rPr>
@@ -10107,6 +10500,7 @@
         </w:rPr>
         <w:t xml:space="preserve"> recomenda no desenvolvimento da UX de aplicativos móveis remover obstáculos de utilização adotando as melhores práticas como Telas de Abertura (</w:t>
       </w:r>
+      <w:proofErr w:type="spellStart"/>
       <w:r>
         <w:rPr>
           <w:rFonts w:cs="Arial"/>
@@ -10114,72 +10508,9 @@
           <w:iCs/>
           <w:color w:val="000000"/>
         </w:rPr>
-        <w:t>Splash Screen</w:t>
-      </w:r>
-      <w:r>
-        <w:rPr>
-          <w:rFonts w:cs="Arial"/>
-          <w:color w:val="000000"/>
-        </w:rPr>
-        <w:t xml:space="preserve">), Dicas, Tela Inicial, Navegação, a simplificação de decisões e permitir a Busca de conteúdo dentro do </w:t>
-      </w:r>
-      <w:r>
-        <w:rPr>
-          <w:rFonts w:cs="Arial"/>
-          <w:color w:val="000000"/>
-        </w:rPr>
-        <w:t>aplicativo</w:t>
-      </w:r>
-      <w:r>
-        <w:rPr>
-          <w:rFonts w:cs="Arial"/>
-          <w:color w:val="000000"/>
-        </w:rPr>
-        <w:t xml:space="preserve"> (GOOGLE, 2019).</w:t>
-      </w:r>
-    </w:p>
-    <w:p>
-      <w:pPr>
-        <w:rPr>
-          <w:rFonts w:cs="Arial"/>
-          <w:color w:val="000000"/>
-        </w:rPr>
-      </w:pPr>
-      <w:r>
-        <w:rPr>
-          <w:rFonts w:cs="Arial"/>
-          <w:color w:val="000000"/>
-        </w:rPr>
-        <w:t xml:space="preserve">Vale ressaltar a importância da linguagem utilizada e interpretada gerada pelas experiências planejadas ou não para o usuário, a linguagem pode variar de público para público (TEIXEIRA, 2019), </w:t>
-      </w:r>
-      <w:r>
-        <w:rPr>
-          <w:rFonts w:cs="Arial"/>
-          <w:color w:val="000000"/>
-        </w:rPr>
-        <w:t>porém,</w:t>
-      </w:r>
-      <w:r>
-        <w:rPr>
-          <w:rFonts w:cs="Arial"/>
-          <w:color w:val="000000"/>
-        </w:rPr>
-        <w:t xml:space="preserve"> no desenvolvimento do </w:t>
-      </w:r>
-      <w:r>
-        <w:rPr>
-          <w:rFonts w:cs="Arial"/>
-          <w:color w:val="000000"/>
-        </w:rPr>
-        <w:t>Helpin</w:t>
-      </w:r>
-      <w:r>
-        <w:rPr>
-          <w:rFonts w:cs="Arial"/>
-          <w:color w:val="000000"/>
-        </w:rPr>
-        <w:t>,</w:t>
-      </w:r>
+        <w:t>Splash</w:t>
+      </w:r>
+      <w:proofErr w:type="spellEnd"/>
       <w:r>
         <w:rPr>
           <w:rFonts w:cs="Arial"/>
@@ -10189,74 +10520,7 @@
         </w:rPr>
         <w:t xml:space="preserve"> </w:t>
       </w:r>
-      <w:r>
-        <w:rPr>
-          <w:rFonts w:cs="Arial"/>
-          <w:color w:val="000000"/>
-        </w:rPr>
-        <w:t>foi escolhido uma linguagem coloquial, comumente usada por jovens e adultos.</w:t>
-      </w:r>
-    </w:p>
-    <w:p>
-      <w:pPr>
-        <w:rPr>
-          <w:rFonts w:cs="Arial"/>
-          <w:color w:val="000000"/>
-        </w:rPr>
-      </w:pPr>
-    </w:p>
-    <w:p>
-      <w:pPr>
-        <w:rPr>
-          <w:rFonts w:cs="Arial"/>
-          <w:color w:val="000000"/>
-        </w:rPr>
-      </w:pPr>
-    </w:p>
-    <w:p>
-      <w:pPr>
-        <w:pStyle w:val="Ttulo2"/>
-        <w:rPr>
-          <w:rFonts w:cs="Arial"/>
-          <w:color w:val="000000"/>
-        </w:rPr>
-      </w:pPr>
-      <w:bookmarkStart w:id="38" w:name="_Toc27012611"/>
-      <w:r>
-        <w:t>o proceso de documentação de software</w:t>
-      </w:r>
-      <w:bookmarkEnd w:id="38"/>
-    </w:p>
-    <w:p>
-      <w:pPr>
-        <w:rPr>
-          <w:rFonts w:cs="Arial"/>
-          <w:color w:val="000000"/>
-        </w:rPr>
-      </w:pPr>
-    </w:p>
-    <w:p>
-      <w:pPr>
-        <w:rPr>
-          <w:rFonts w:cs="Arial"/>
-          <w:color w:val="000000"/>
-        </w:rPr>
-      </w:pPr>
-    </w:p>
-    <w:p>
-      <w:pPr>
-        <w:rPr>
-          <w:rFonts w:cs="Arial"/>
-          <w:color w:val="000000"/>
-        </w:rPr>
-      </w:pPr>
-      <w:r>
-        <w:rPr>
-          <w:rFonts w:cs="Arial"/>
-          <w:color w:val="000000"/>
-        </w:rPr>
-        <w:t>A UML (</w:t>
-      </w:r>
+      <w:proofErr w:type="spellStart"/>
       <w:r>
         <w:rPr>
           <w:rFonts w:cs="Arial"/>
@@ -10264,8 +10528,203 @@
           <w:iCs/>
           <w:color w:val="000000"/>
         </w:rPr>
-        <w:t>Unified Modeling Language</w:t>
-      </w:r>
+        <w:t>Screen</w:t>
+      </w:r>
+      <w:proofErr w:type="spellEnd"/>
+      <w:r>
+        <w:rPr>
+          <w:rFonts w:cs="Arial"/>
+          <w:color w:val="000000"/>
+        </w:rPr>
+        <w:t xml:space="preserve">), Dicas, Tela Inicial, Navegação, a simplificação de decisões e permitir a Busca de conteúdo dentro do </w:t>
+      </w:r>
+      <w:r>
+        <w:rPr>
+          <w:rFonts w:cs="Arial"/>
+          <w:color w:val="000000"/>
+        </w:rPr>
+        <w:t>aplicativo</w:t>
+      </w:r>
+      <w:r>
+        <w:rPr>
+          <w:rFonts w:cs="Arial"/>
+          <w:color w:val="000000"/>
+        </w:rPr>
+        <w:t xml:space="preserve"> (GOOGLE, 2019).</w:t>
+      </w:r>
+    </w:p>
+    <w:p>
+      <w:pPr>
+        <w:rPr>
+          <w:rFonts w:cs="Arial"/>
+          <w:color w:val="000000"/>
+        </w:rPr>
+      </w:pPr>
+      <w:r>
+        <w:rPr>
+          <w:rFonts w:cs="Arial"/>
+          <w:color w:val="000000"/>
+        </w:rPr>
+        <w:t xml:space="preserve">Vale ressaltar a importância da linguagem utilizada e interpretada gerada pelas experiências planejadas ou não para o usuário, a linguagem pode variar de público para público (TEIXEIRA, 2019), </w:t>
+      </w:r>
+      <w:r>
+        <w:rPr>
+          <w:rFonts w:cs="Arial"/>
+          <w:color w:val="000000"/>
+        </w:rPr>
+        <w:t>porém,</w:t>
+      </w:r>
+      <w:r>
+        <w:rPr>
+          <w:rFonts w:cs="Arial"/>
+          <w:color w:val="000000"/>
+        </w:rPr>
+        <w:t xml:space="preserve"> no desenvolvimento do </w:t>
+      </w:r>
+      <w:proofErr w:type="spellStart"/>
+      <w:r>
+        <w:rPr>
+          <w:rFonts w:cs="Arial"/>
+          <w:color w:val="000000"/>
+        </w:rPr>
+        <w:t>Helpin</w:t>
+      </w:r>
+      <w:proofErr w:type="spellEnd"/>
+      <w:r>
+        <w:rPr>
+          <w:rFonts w:cs="Arial"/>
+          <w:color w:val="000000"/>
+        </w:rPr>
+        <w:t>,</w:t>
+      </w:r>
+      <w:r>
+        <w:rPr>
+          <w:rFonts w:cs="Arial"/>
+          <w:i/>
+          <w:iCs/>
+          <w:color w:val="000000"/>
+        </w:rPr>
+        <w:t xml:space="preserve"> </w:t>
+      </w:r>
+      <w:r>
+        <w:rPr>
+          <w:rFonts w:cs="Arial"/>
+          <w:color w:val="000000"/>
+        </w:rPr>
+        <w:t>foi escolhido uma linguagem coloquial, comumente usada por jovens e adultos.</w:t>
+      </w:r>
+    </w:p>
+    <w:p>
+      <w:pPr>
+        <w:rPr>
+          <w:rFonts w:cs="Arial"/>
+          <w:color w:val="000000"/>
+        </w:rPr>
+      </w:pPr>
+    </w:p>
+    <w:p>
+      <w:pPr>
+        <w:rPr>
+          <w:rFonts w:cs="Arial"/>
+          <w:color w:val="000000"/>
+        </w:rPr>
+      </w:pPr>
+    </w:p>
+    <w:p>
+      <w:pPr>
+        <w:pStyle w:val="Ttulo2"/>
+        <w:rPr>
+          <w:rFonts w:cs="Arial"/>
+          <w:color w:val="000000"/>
+        </w:rPr>
+      </w:pPr>
+      <w:bookmarkStart w:id="38" w:name="_Toc27012611"/>
+      <w:r>
+        <w:t>o proceso de documentação de software</w:t>
+      </w:r>
+      <w:bookmarkEnd w:id="38"/>
+    </w:p>
+    <w:p>
+      <w:pPr>
+        <w:rPr>
+          <w:rFonts w:cs="Arial"/>
+          <w:color w:val="000000"/>
+        </w:rPr>
+      </w:pPr>
+    </w:p>
+    <w:p>
+      <w:pPr>
+        <w:rPr>
+          <w:rFonts w:cs="Arial"/>
+          <w:color w:val="000000"/>
+        </w:rPr>
+      </w:pPr>
+    </w:p>
+    <w:p>
+      <w:pPr>
+        <w:rPr>
+          <w:rFonts w:cs="Arial"/>
+          <w:color w:val="000000"/>
+        </w:rPr>
+      </w:pPr>
+      <w:r>
+        <w:rPr>
+          <w:rFonts w:cs="Arial"/>
+          <w:color w:val="000000"/>
+        </w:rPr>
+        <w:t>A UML (</w:t>
+      </w:r>
+      <w:proofErr w:type="spellStart"/>
+      <w:r>
+        <w:rPr>
+          <w:rFonts w:cs="Arial"/>
+          <w:i/>
+          <w:iCs/>
+          <w:color w:val="000000"/>
+        </w:rPr>
+        <w:t>Unified</w:t>
+      </w:r>
+      <w:proofErr w:type="spellEnd"/>
+      <w:r>
+        <w:rPr>
+          <w:rFonts w:cs="Arial"/>
+          <w:i/>
+          <w:iCs/>
+          <w:color w:val="000000"/>
+        </w:rPr>
+        <w:t xml:space="preserve"> </w:t>
+      </w:r>
+      <w:proofErr w:type="spellStart"/>
+      <w:r>
+        <w:rPr>
+          <w:rFonts w:cs="Arial"/>
+          <w:i/>
+          <w:iCs/>
+          <w:color w:val="000000"/>
+        </w:rPr>
+        <w:t>Modeling</w:t>
+      </w:r>
+      <w:proofErr w:type="spellEnd"/>
+      <w:r>
+        <w:rPr>
+          <w:rFonts w:cs="Arial"/>
+          <w:i/>
+          <w:iCs/>
+          <w:color w:val="000000"/>
+        </w:rPr>
+        <w:t xml:space="preserve"> </w:t>
+      </w:r>
+      <w:proofErr w:type="spellStart"/>
+      <w:r>
+        <w:rPr>
+          <w:rFonts w:cs="Arial"/>
+          <w:i/>
+          <w:iCs/>
+          <w:color w:val="000000"/>
+        </w:rPr>
+        <w:t>Language</w:t>
+      </w:r>
+      <w:proofErr w:type="spellEnd"/>
       <w:r>
         <w:rPr>
           <w:rFonts w:cs="Arial"/>
@@ -11085,6 +11544,7 @@
         </w:rPr>
         <w:t xml:space="preserve">a etapa de </w:t>
       </w:r>
+      <w:proofErr w:type="spellStart"/>
       <w:r>
         <w:rPr>
           <w:rFonts w:cs="Arial"/>
@@ -11092,7 +11552,17 @@
           <w:iCs/>
           <w:color w:val="000000"/>
         </w:rPr>
-        <w:t>Product Backlog</w:t>
+        <w:t>Product</w:t>
+      </w:r>
+      <w:proofErr w:type="spellEnd"/>
+      <w:r>
+        <w:rPr>
+          <w:rFonts w:cs="Arial"/>
+          <w:i/>
+          <w:iCs/>
+          <w:color w:val="000000"/>
+        </w:rPr>
+        <w:t xml:space="preserve"> Backlog</w:t>
       </w:r>
       <w:r>
         <w:rPr>
@@ -11183,6 +11653,7 @@
         </w:rPr>
         <w:t xml:space="preserve">de quais funcionalidades devem ser desenvolvidas. Nesse momento é realizado um processo denominado </w:t>
       </w:r>
+      <w:proofErr w:type="spellStart"/>
       <w:r>
         <w:rPr>
           <w:rFonts w:cs="Arial"/>
@@ -11190,29 +11661,9 @@
           <w:iCs/>
           <w:color w:val="000000"/>
         </w:rPr>
-        <w:t>planning poker</w:t>
-      </w:r>
-      <w:r>
-        <w:rPr>
-          <w:rFonts w:cs="Arial"/>
-          <w:color w:val="000000"/>
-        </w:rPr>
-        <w:t>, onde todos os integrantes da equipe se juntam e juntos definem os</w:t>
-      </w:r>
-      <w:r>
-        <w:rPr>
-          <w:rFonts w:cs="Arial"/>
-          <w:color w:val="000000"/>
-        </w:rPr>
-        <w:t xml:space="preserve"> prazos para a conclusão</w:t>
-      </w:r>
-      <w:r>
-        <w:rPr>
-          <w:rFonts w:cs="Arial"/>
-          <w:color w:val="000000"/>
-        </w:rPr>
-        <w:t xml:space="preserve"> de cada </w:t>
-      </w:r>
+        <w:t>planning</w:t>
+      </w:r>
+      <w:proofErr w:type="spellEnd"/>
       <w:r>
         <w:rPr>
           <w:rFonts w:cs="Arial"/>
@@ -11220,79 +11671,28 @@
           <w:iCs/>
           <w:color w:val="000000"/>
         </w:rPr>
-        <w:t>sprint</w:t>
-      </w:r>
-      <w:r>
-        <w:rPr>
-          <w:rFonts w:cs="Arial"/>
-          <w:color w:val="000000"/>
-        </w:rPr>
-        <w:t xml:space="preserve"> de acordo com sua dificuldade</w:t>
-      </w:r>
-      <w:r>
-        <w:rPr>
-          <w:rFonts w:cs="Arial"/>
-          <w:color w:val="000000"/>
-        </w:rPr>
-        <w:t xml:space="preserve"> (</w:t>
-      </w:r>
-      <w:r>
-        <w:rPr>
-          <w:rFonts w:cs="Arial"/>
-          <w:color w:val="000000"/>
-          <w:shd w:val="clear" w:color="auto" w:fill="FFFFFF"/>
-        </w:rPr>
-        <w:t>SCRUM, 2019</w:t>
-      </w:r>
-      <w:r>
-        <w:rPr>
-          <w:rFonts w:cs="Arial"/>
-          <w:color w:val="000000"/>
-        </w:rPr>
-        <w:t>)</w:t>
-      </w:r>
-      <w:r>
-        <w:rPr>
-          <w:rFonts w:cs="Arial"/>
-          <w:color w:val="000000"/>
-        </w:rPr>
-        <w:t>.</w:t>
-      </w:r>
-    </w:p>
-    <w:p>
-      <w:pPr>
-        <w:rPr>
-          <w:rFonts w:cs="Arial"/>
-          <w:color w:val="000000"/>
-        </w:rPr>
-      </w:pPr>
-      <w:r>
-        <w:rPr>
-          <w:rFonts w:cs="Arial"/>
-          <w:color w:val="000000"/>
-        </w:rPr>
-        <w:t>A</w:t>
-      </w:r>
-      <w:r>
-        <w:rPr>
-          <w:rFonts w:cs="Arial"/>
-          <w:color w:val="000000"/>
-        </w:rPr>
-        <w:t>pós o início de um</w:t>
-      </w:r>
-      <w:r>
-        <w:rPr>
-          <w:rFonts w:cs="Arial"/>
-          <w:color w:val="000000"/>
-        </w:rPr>
-        <w:t>a</w:t>
-      </w:r>
-      <w:r>
-        <w:rPr>
-          <w:rFonts w:cs="Arial"/>
-          <w:color w:val="000000"/>
-        </w:rPr>
-        <w:t xml:space="preserve"> </w:t>
+        <w:t xml:space="preserve"> poker</w:t>
+      </w:r>
+      <w:r>
+        <w:rPr>
+          <w:rFonts w:cs="Arial"/>
+          <w:color w:val="000000"/>
+        </w:rPr>
+        <w:t>, onde todos os integrantes da equipe se juntam e juntos definem os</w:t>
+      </w:r>
+      <w:r>
+        <w:rPr>
+          <w:rFonts w:cs="Arial"/>
+          <w:color w:val="000000"/>
+        </w:rPr>
+        <w:t xml:space="preserve"> prazos para a conclusão</w:t>
+      </w:r>
+      <w:r>
+        <w:rPr>
+          <w:rFonts w:cs="Arial"/>
+          <w:color w:val="000000"/>
+        </w:rPr>
+        <w:t xml:space="preserve"> de cada </w:t>
       </w:r>
       <w:r>
         <w:rPr>
@@ -11308,21 +11708,65 @@
           <w:rFonts w:cs="Arial"/>
           <w:color w:val="000000"/>
         </w:rPr>
-        <w:t>,</w:t>
-      </w:r>
-      <w:r>
-        <w:rPr>
-          <w:rFonts w:cs="Arial"/>
-          <w:color w:val="000000"/>
-        </w:rPr>
-        <w:t xml:space="preserve"> a equipe faz uma reunião diária </w:t>
-      </w:r>
-      <w:r>
-        <w:rPr>
-          <w:rFonts w:cs="Arial"/>
-          <w:color w:val="000000"/>
-        </w:rPr>
-        <w:t>conhecida como</w:t>
+        <w:t xml:space="preserve"> de acordo com sua dificuldade</w:t>
+      </w:r>
+      <w:r>
+        <w:rPr>
+          <w:rFonts w:cs="Arial"/>
+          <w:color w:val="000000"/>
+        </w:rPr>
+        <w:t xml:space="preserve"> (</w:t>
+      </w:r>
+      <w:r>
+        <w:rPr>
+          <w:rFonts w:cs="Arial"/>
+          <w:color w:val="000000"/>
+          <w:shd w:val="clear" w:color="auto" w:fill="FFFFFF"/>
+        </w:rPr>
+        <w:t>SCRUM, 2019</w:t>
+      </w:r>
+      <w:r>
+        <w:rPr>
+          <w:rFonts w:cs="Arial"/>
+          <w:color w:val="000000"/>
+        </w:rPr>
+        <w:t>)</w:t>
+      </w:r>
+      <w:r>
+        <w:rPr>
+          <w:rFonts w:cs="Arial"/>
+          <w:color w:val="000000"/>
+        </w:rPr>
+        <w:t>.</w:t>
+      </w:r>
+    </w:p>
+    <w:p>
+      <w:pPr>
+        <w:rPr>
+          <w:rFonts w:cs="Arial"/>
+          <w:color w:val="000000"/>
+        </w:rPr>
+      </w:pPr>
+      <w:r>
+        <w:rPr>
+          <w:rFonts w:cs="Arial"/>
+          <w:color w:val="000000"/>
+        </w:rPr>
+        <w:t>A</w:t>
+      </w:r>
+      <w:r>
+        <w:rPr>
+          <w:rFonts w:cs="Arial"/>
+          <w:color w:val="000000"/>
+        </w:rPr>
+        <w:t>pós o início de um</w:t>
+      </w:r>
+      <w:r>
+        <w:rPr>
+          <w:rFonts w:cs="Arial"/>
+          <w:color w:val="000000"/>
+        </w:rPr>
+        <w:t>a</w:t>
       </w:r>
       <w:r>
         <w:rPr>
@@ -11338,7 +11782,55 @@
           <w:iCs/>
           <w:color w:val="000000"/>
         </w:rPr>
-        <w:t>daily meeting</w:t>
+        <w:t>sprint</w:t>
+      </w:r>
+      <w:r>
+        <w:rPr>
+          <w:rFonts w:cs="Arial"/>
+          <w:color w:val="000000"/>
+        </w:rPr>
+        <w:t>,</w:t>
+      </w:r>
+      <w:r>
+        <w:rPr>
+          <w:rFonts w:cs="Arial"/>
+          <w:color w:val="000000"/>
+        </w:rPr>
+        <w:t xml:space="preserve"> a equipe faz uma reunião diária </w:t>
+      </w:r>
+      <w:r>
+        <w:rPr>
+          <w:rFonts w:cs="Arial"/>
+          <w:color w:val="000000"/>
+        </w:rPr>
+        <w:t>conhecida como</w:t>
+      </w:r>
+      <w:r>
+        <w:rPr>
+          <w:rFonts w:cs="Arial"/>
+          <w:color w:val="000000"/>
+        </w:rPr>
+        <w:t xml:space="preserve"> </w:t>
+      </w:r>
+      <w:proofErr w:type="spellStart"/>
+      <w:r>
+        <w:rPr>
+          <w:rFonts w:cs="Arial"/>
+          <w:i/>
+          <w:iCs/>
+          <w:color w:val="000000"/>
+        </w:rPr>
+        <w:t>daily</w:t>
+      </w:r>
+      <w:proofErr w:type="spellEnd"/>
+      <w:r>
+        <w:rPr>
+          <w:rFonts w:cs="Arial"/>
+          <w:i/>
+          <w:iCs/>
+          <w:color w:val="000000"/>
+        </w:rPr>
+        <w:t xml:space="preserve"> meeting</w:t>
       </w:r>
       <w:r>
         <w:rPr>
@@ -11641,7 +12133,15 @@
     <w:p/>
     <w:p>
       <w:r>
-        <w:t xml:space="preserve">Foi realizada uma pesquisa com 216 alunos de diversas Fatecs e constatado a dificuldade dos alunos em alguns pontos onde </w:t>
+        <w:t xml:space="preserve">Foi realizada uma pesquisa com 216 alunos de diversas </w:t>
+      </w:r>
+      <w:proofErr w:type="spellStart"/>
+      <w:r>
+        <w:t>Fatecs</w:t>
+      </w:r>
+      <w:proofErr w:type="spellEnd"/>
+      <w:r>
+        <w:t xml:space="preserve"> e constatado a dificuldade dos alunos em alguns pontos onde </w:t>
       </w:r>
       <w:r>
         <w:t>78</w:t>
@@ -30845,172 +31345,196 @@
       <w:r>
         <w:t xml:space="preserve">A biblioteca usada no desenvolvimento do aplicativo </w:t>
       </w:r>
+      <w:proofErr w:type="spellStart"/>
       <w:r>
         <w:rPr>
           <w:i/>
           <w:iCs/>
         </w:rPr>
-        <w:t>React Native</w:t>
-      </w:r>
-      <w:r>
-        <w:t xml:space="preserve"> </w:t>
-      </w:r>
-      <w:r>
-        <w:t xml:space="preserve">funciona com </w:t>
-      </w:r>
-      <w:r>
-        <w:t>o paradigma de componentes</w:t>
-      </w:r>
-      <w:r>
-        <w:t>,</w:t>
-      </w:r>
-      <w:r>
-        <w:t xml:space="preserve"> onde tudo </w:t>
-      </w:r>
-      <w:r>
-        <w:t>deve ser</w:t>
-      </w:r>
-      <w:r>
-        <w:t xml:space="preserve"> um componente</w:t>
-      </w:r>
-      <w:r>
-        <w:t>.</w:t>
-      </w:r>
-      <w:r>
-        <w:t xml:space="preserve"> </w:t>
-      </w:r>
-      <w:r>
-        <w:t>P</w:t>
-      </w:r>
-      <w:r>
-        <w:t>or essa razão</w:t>
-      </w:r>
-      <w:r>
-        <w:t>,</w:t>
-      </w:r>
-      <w:r>
-        <w:t xml:space="preserve"> foi utilizado o</w:t>
-      </w:r>
-      <w:r>
-        <w:t xml:space="preserve"> diagrama de componentes </w:t>
-      </w:r>
-      <w:r>
-        <w:t xml:space="preserve">da UML, representado na </w:t>
-      </w:r>
-      <w:r>
-        <w:t xml:space="preserve">Figura </w:t>
-      </w:r>
-      <w:r>
-        <w:t>7</w:t>
-      </w:r>
-      <w:r>
-        <w:t>, facilitando a compreensão pelos desenvolvedores acerca das dependências entre cada componente e servindo como um mapa de ativos para reaproveitamento de código futuramente.</w:t>
-      </w:r>
-    </w:p>
-    <w:p>
-      <w:r>
-        <w:t>No diagrama</w:t>
-      </w:r>
-      <w:r>
-        <w:t xml:space="preserve"> (</w:t>
-      </w:r>
-      <w:r>
-        <w:t xml:space="preserve">Figura </w:t>
-      </w:r>
-      <w:r>
-        <w:t>7</w:t>
-      </w:r>
-      <w:r>
-        <w:t>)</w:t>
-      </w:r>
-      <w:r>
-        <w:t xml:space="preserve"> fo</w:t>
-      </w:r>
-      <w:r>
-        <w:t>ram</w:t>
-      </w:r>
-      <w:r>
-        <w:t xml:space="preserve"> representado</w:t>
-      </w:r>
-      <w:r>
-        <w:t>s</w:t>
-      </w:r>
-      <w:r>
-        <w:t xml:space="preserve"> </w:t>
-      </w:r>
-      <w:r>
-        <w:t xml:space="preserve">módulos </w:t>
-      </w:r>
-      <w:r>
-        <w:t xml:space="preserve">que </w:t>
-      </w:r>
-      <w:r>
-        <w:t xml:space="preserve">contemplam </w:t>
-      </w:r>
-      <w:r>
-        <w:t xml:space="preserve">componentes, </w:t>
-      </w:r>
-      <w:r>
-        <w:t xml:space="preserve">o módulo </w:t>
-      </w:r>
-      <w:r>
-        <w:t>login é composto por outros três componentes</w:t>
-      </w:r>
-      <w:r>
-        <w:t xml:space="preserve">, o </w:t>
-      </w:r>
+        <w:t>React</w:t>
+      </w:r>
+      <w:proofErr w:type="spellEnd"/>
       <w:r>
         <w:rPr>
           <w:i/>
           <w:iCs/>
         </w:rPr>
-        <w:t>SignIn</w:t>
-      </w:r>
-      <w:r>
-        <w:t xml:space="preserve">, que representa os componentes usados na tela para fazer </w:t>
-      </w:r>
+        <w:t xml:space="preserve"> </w:t>
+      </w:r>
+      <w:proofErr w:type="spellStart"/>
       <w:r>
         <w:rPr>
           <w:i/>
           <w:iCs/>
         </w:rPr>
-        <w:t>login</w:t>
-      </w:r>
-      <w:r>
-        <w:t xml:space="preserve">, </w:t>
-      </w:r>
-      <w:r>
-        <w:t xml:space="preserve">o </w:t>
-      </w:r>
+        <w:t>Native</w:t>
+      </w:r>
+      <w:proofErr w:type="spellEnd"/>
+      <w:r>
+        <w:t xml:space="preserve"> </w:t>
+      </w:r>
+      <w:r>
+        <w:t xml:space="preserve">funciona com </w:t>
+      </w:r>
+      <w:r>
+        <w:t>o paradigma de componentes</w:t>
+      </w:r>
+      <w:r>
+        <w:t>,</w:t>
+      </w:r>
+      <w:r>
+        <w:t xml:space="preserve"> onde tudo </w:t>
+      </w:r>
+      <w:r>
+        <w:t>deve ser</w:t>
+      </w:r>
+      <w:r>
+        <w:t xml:space="preserve"> um componente</w:t>
+      </w:r>
+      <w:r>
+        <w:t>.</w:t>
+      </w:r>
+      <w:r>
+        <w:t xml:space="preserve"> </w:t>
+      </w:r>
+      <w:r>
+        <w:t>P</w:t>
+      </w:r>
+      <w:r>
+        <w:t>or essa razão</w:t>
+      </w:r>
+      <w:r>
+        <w:t>,</w:t>
+      </w:r>
+      <w:r>
+        <w:t xml:space="preserve"> foi utilizado o</w:t>
+      </w:r>
+      <w:r>
+        <w:t xml:space="preserve"> diagrama de componentes </w:t>
+      </w:r>
+      <w:r>
+        <w:t xml:space="preserve">da UML, representado na </w:t>
+      </w:r>
+      <w:r>
+        <w:t xml:space="preserve">Figura </w:t>
+      </w:r>
+      <w:r>
+        <w:t>7</w:t>
+      </w:r>
+      <w:r>
+        <w:t>, facilitando a compreensão pelos desenvolvedores acerca das dependências entre cada componente e servindo como um mapa de ativos para reaproveitamento de código futuramente.</w:t>
+      </w:r>
+    </w:p>
+    <w:p>
+      <w:r>
+        <w:t>No diagrama</w:t>
+      </w:r>
+      <w:r>
+        <w:t xml:space="preserve"> (</w:t>
+      </w:r>
+      <w:r>
+        <w:t xml:space="preserve">Figura </w:t>
+      </w:r>
+      <w:r>
+        <w:t>7</w:t>
+      </w:r>
+      <w:r>
+        <w:t>)</w:t>
+      </w:r>
+      <w:r>
+        <w:t xml:space="preserve"> fo</w:t>
+      </w:r>
+      <w:r>
+        <w:t>ram</w:t>
+      </w:r>
+      <w:r>
+        <w:t xml:space="preserve"> representado</w:t>
+      </w:r>
+      <w:r>
+        <w:t>s</w:t>
+      </w:r>
+      <w:r>
+        <w:t xml:space="preserve"> </w:t>
+      </w:r>
+      <w:r>
+        <w:t xml:space="preserve">módulos </w:t>
+      </w:r>
+      <w:r>
+        <w:t xml:space="preserve">que </w:t>
+      </w:r>
+      <w:r>
+        <w:t xml:space="preserve">contemplam </w:t>
+      </w:r>
+      <w:r>
+        <w:t xml:space="preserve">componentes, </w:t>
+      </w:r>
+      <w:r>
+        <w:t xml:space="preserve">o módulo </w:t>
+      </w:r>
+      <w:r>
+        <w:t>login é composto por outros três componentes</w:t>
+      </w:r>
+      <w:r>
+        <w:t xml:space="preserve">, o </w:t>
+      </w:r>
+      <w:proofErr w:type="spellStart"/>
       <w:r>
         <w:rPr>
           <w:i/>
           <w:iCs/>
         </w:rPr>
-        <w:t>SignUp</w:t>
-      </w:r>
-      <w:r>
-        <w:t>, componentes da tela para registrar-se,</w:t>
-      </w:r>
-      <w:r>
-        <w:t xml:space="preserve"> </w:t>
-      </w:r>
-      <w:r>
-        <w:t>e</w:t>
-      </w:r>
-      <w:r>
-        <w:t xml:space="preserve"> </w:t>
-      </w:r>
-      <w:r>
-        <w:t xml:space="preserve">o </w:t>
+        <w:t>SignIn</w:t>
+      </w:r>
+      <w:proofErr w:type="spellEnd"/>
+      <w:r>
+        <w:t xml:space="preserve">, que representa os componentes usados na tela para fazer </w:t>
       </w:r>
       <w:r>
         <w:rPr>
           <w:i/>
           <w:iCs/>
         </w:rPr>
+        <w:t>login</w:t>
+      </w:r>
+      <w:r>
+        <w:t xml:space="preserve">, </w:t>
+      </w:r>
+      <w:r>
+        <w:t xml:space="preserve">o </w:t>
+      </w:r>
+      <w:proofErr w:type="spellStart"/>
+      <w:r>
+        <w:rPr>
+          <w:i/>
+          <w:iCs/>
+        </w:rPr>
+        <w:t>SignUp</w:t>
+      </w:r>
+      <w:proofErr w:type="spellEnd"/>
+      <w:r>
+        <w:t>, componentes da tela para registrar-se,</w:t>
+      </w:r>
+      <w:r>
+        <w:t xml:space="preserve"> </w:t>
+      </w:r>
+      <w:r>
+        <w:t>e</w:t>
+      </w:r>
+      <w:r>
+        <w:t xml:space="preserve"> </w:t>
+      </w:r>
+      <w:r>
+        <w:t xml:space="preserve">o </w:t>
+      </w:r>
+      <w:proofErr w:type="spellStart"/>
+      <w:r>
+        <w:rPr>
+          <w:i/>
+          <w:iCs/>
+        </w:rPr>
         <w:t>ResetPassword</w:t>
       </w:r>
+      <w:proofErr w:type="spellEnd"/>
       <w:r>
         <w:t xml:space="preserve">, que representa os componentes utilizados na tela de redefinir senha. </w:t>
       </w:r>
@@ -31045,6 +31569,7 @@
       <w:r>
         <w:t xml:space="preserve"> composto pelos componentes </w:t>
       </w:r>
+      <w:proofErr w:type="spellStart"/>
       <w:r>
         <w:rPr>
           <w:i/>
@@ -31052,12 +31577,14 @@
         </w:rPr>
         <w:t>UserInfo</w:t>
       </w:r>
+      <w:proofErr w:type="spellEnd"/>
       <w:r>
         <w:t>,</w:t>
       </w:r>
       <w:r>
         <w:t xml:space="preserve"> informações do usuário, </w:t>
       </w:r>
+      <w:proofErr w:type="spellStart"/>
       <w:r>
         <w:rPr>
           <w:i/>
@@ -31065,12 +31592,14 @@
         </w:rPr>
         <w:t>Issues</w:t>
       </w:r>
+      <w:proofErr w:type="spellEnd"/>
       <w:r>
         <w:t xml:space="preserve">, </w:t>
       </w:r>
       <w:r>
         <w:t xml:space="preserve">as postagens do usuário, o </w:t>
       </w:r>
+      <w:proofErr w:type="spellStart"/>
       <w:r>
         <w:rPr>
           <w:i/>
@@ -31078,6 +31607,7 @@
         </w:rPr>
         <w:t>Carousel</w:t>
       </w:r>
+      <w:proofErr w:type="spellEnd"/>
       <w:r>
         <w:t xml:space="preserve">, </w:t>
       </w:r>
@@ -31087,6 +31617,7 @@
       <w:r>
         <w:t xml:space="preserve">, denominado </w:t>
       </w:r>
+      <w:proofErr w:type="spellStart"/>
       <w:r>
         <w:rPr>
           <w:i/>
@@ -31094,6 +31625,7 @@
         </w:rPr>
         <w:t>FloatChat</w:t>
       </w:r>
+      <w:proofErr w:type="spellEnd"/>
       <w:r>
         <w:t>.</w:t>
       </w:r>
@@ -31214,6 +31746,7 @@
       <w:r>
         <w:t>), o botão flutuante do chat (</w:t>
       </w:r>
+      <w:proofErr w:type="spellStart"/>
       <w:r>
         <w:rPr>
           <w:i/>
@@ -31221,6 +31754,7 @@
         </w:rPr>
         <w:t>FloatChat</w:t>
       </w:r>
+      <w:proofErr w:type="spellEnd"/>
       <w:r>
         <w:t xml:space="preserve">) e por fim o </w:t>
       </w:r>
@@ -31230,6 +31764,7 @@
       <w:r>
         <w:t>do chat composto pelas informações do usuário no componente (</w:t>
       </w:r>
+      <w:proofErr w:type="spellStart"/>
       <w:r>
         <w:rPr>
           <w:i/>
@@ -31237,9 +31772,11 @@
         </w:rPr>
         <w:t>UserInfo</w:t>
       </w:r>
+      <w:proofErr w:type="spellEnd"/>
       <w:r>
         <w:t>), uma lista de usuários (</w:t>
       </w:r>
+      <w:proofErr w:type="spellStart"/>
       <w:r>
         <w:rPr>
           <w:i/>
@@ -31247,6 +31784,7 @@
         </w:rPr>
         <w:t>UserList</w:t>
       </w:r>
+      <w:proofErr w:type="spellEnd"/>
       <w:r>
         <w:t xml:space="preserve">) e o próprio </w:t>
       </w:r>
@@ -31256,6 +31794,7 @@
       <w:r>
         <w:t xml:space="preserve"> (</w:t>
       </w:r>
+      <w:proofErr w:type="spellStart"/>
       <w:r>
         <w:rPr>
           <w:i/>
@@ -31263,6 +31802,7 @@
         </w:rPr>
         <w:t>ChatOnline</w:t>
       </w:r>
+      <w:proofErr w:type="spellEnd"/>
       <w:r>
         <w:t>).</w:t>
       </w:r>
@@ -31516,8 +32056,6 @@
       <w:r>
         <w:t>permitida apenas para</w:t>
       </w:r>
-      <w:bookmarkStart w:id="60" w:name="_GoBack"/>
-      <w:bookmarkEnd w:id="60"/>
       <w:r>
         <w:t xml:space="preserve"> usuários autenticados.</w:t>
       </w:r>
@@ -31610,11 +32148,11 @@
         <w:ind w:firstLine="0"/>
         <w:jc w:val="center"/>
       </w:pPr>
-      <w:bookmarkStart w:id="61" w:name="_Toc10041122"/>
+      <w:bookmarkStart w:id="60" w:name="_Toc10041122"/>
       <w:r>
         <w:t xml:space="preserve">Fonte: </w:t>
       </w:r>
-      <w:bookmarkEnd w:id="61"/>
+      <w:bookmarkEnd w:id="60"/>
       <w:r>
         <w:t>Elaborado pelos autores (2019)</w:t>
       </w:r>
@@ -31631,17 +32169,75 @@
     </w:p>
     <w:p>
       <w:pPr>
+        <w:ind w:firstLine="708"/>
+      </w:pPr>
+      <w:r>
+        <w:lastRenderedPageBreak/>
+        <w:t xml:space="preserve">O diagrama </w:t>
+      </w:r>
+      <w:r>
+        <w:t>de sequência</w:t>
+      </w:r>
+      <w:r>
+        <w:t xml:space="preserve"> responder pergunta representa o fluxo para responder uma pergunta feita no chat do conhecimento</w:t>
+      </w:r>
+      <w:r>
+        <w:t xml:space="preserve">. Se </w:t>
+      </w:r>
+      <w:r>
+        <w:t>o usuário</w:t>
+      </w:r>
+      <w:r>
+        <w:t xml:space="preserve"> </w:t>
+      </w:r>
+      <w:r>
+        <w:t>não estiver autenticado</w:t>
+      </w:r>
+      <w:r>
+        <w:t>,</w:t>
+      </w:r>
+      <w:r>
+        <w:t xml:space="preserve"> deve autenticar-se </w:t>
+      </w:r>
+      <w:r>
+        <w:t>para ter acesso a essa funcionalidade</w:t>
+      </w:r>
+      <w:r>
+        <w:t xml:space="preserve">, ao entrar com suas credenciais </w:t>
+      </w:r>
+      <w:r>
+        <w:t xml:space="preserve">o usuário seleciona </w:t>
+      </w:r>
+      <w:r>
+        <w:t>um dos cursos disponíveis no fórum onde é listada as perguntas</w:t>
+      </w:r>
+      <w:r>
+        <w:t>. Por fim,</w:t>
+      </w:r>
+      <w:r>
+        <w:t xml:space="preserve"> após selecionar uma das perguntas o usuário é redirecionado para os detalhes da mesma</w:t>
+      </w:r>
+      <w:r>
+        <w:t>,</w:t>
+      </w:r>
+      <w:r>
+        <w:t xml:space="preserve"> sendo possível responder </w:t>
+      </w:r>
+      <w:proofErr w:type="gramStart"/>
+      <w:r>
+        <w:t>a</w:t>
+      </w:r>
+      <w:proofErr w:type="gramEnd"/>
+      <w:r>
+        <w:t xml:space="preserve"> pergunta em questão.</w:t>
+      </w:r>
+    </w:p>
+    <w:p>
+      <w:pPr>
         <w:ind w:firstLine="0"/>
       </w:pPr>
-      <w:r>
-        <w:lastRenderedPageBreak/>
-        <w:t>O diagrama de responder pergunta representa o fluxo  para responder uma pergunta feita no chat do conhecimento onde o usuário que não estiver autenticado deve autenticar-se antes de responder a pergunta, ao entrar com suas credenciais ele solicita um dos cursos disponíveis no fórum onde é listada as perguntas e após selecionar uma das perguntas o usuário é redirecionado para os detalhes da mesma sendo possível responder a pergunta em questão.</w:t>
-      </w:r>
-    </w:p>
-    <w:p>
-      <w:pPr>
-        <w:ind w:firstLine="0"/>
-      </w:pPr>
+      <w:bookmarkStart w:id="61" w:name="_GoBack"/>
+      <w:bookmarkEnd w:id="61"/>
     </w:p>
     <w:p>
       <w:pPr>
@@ -31987,7 +32583,11 @@
         <w:t xml:space="preserve">clicar sobre ele, o aplicativo revela </w:t>
       </w:r>
       <w:r>
-        <w:t>a senha digitada para o usuário, tornando desnecessário a utilização de uma entrada de confirmação da senha e consequentemente o usuário irá digitar menos</w:t>
+        <w:t xml:space="preserve">a senha digitada para o </w:t>
+      </w:r>
+      <w:r>
+        <w:lastRenderedPageBreak/>
+        <w:t>usuário, tornando desnecessário a utilização de uma entrada de confirmação da senha e consequentemente o usuário irá digitar menos</w:t>
       </w:r>
       <w:r>
         <w:t>.</w:t>
@@ -31998,7 +32598,6 @@
     </w:p>
     <w:p>
       <w:r>
-        <w:lastRenderedPageBreak/>
         <w:t>E</w:t>
       </w:r>
       <w:r>
@@ -32418,6 +33017,7 @@
       <w:r>
         <w:t xml:space="preserve"> agrupados por um </w:t>
       </w:r>
+      <w:proofErr w:type="spellStart"/>
       <w:r>
         <w:rPr>
           <w:i/>
@@ -32425,6 +33025,7 @@
         </w:rPr>
         <w:t>carousel</w:t>
       </w:r>
+      <w:proofErr w:type="spellEnd"/>
       <w:r>
         <w:t xml:space="preserve"> e</w:t>
       </w:r>
@@ -32709,7 +33310,6 @@
     <w:p/>
     <w:p>
       <w:r>
-        <w:lastRenderedPageBreak/>
         <w:t>A</w:t>
       </w:r>
       <w:r>
@@ -32826,6 +33426,7 @@
       <w:r>
         <w:t xml:space="preserve"> como </w:t>
       </w:r>
+      <w:proofErr w:type="spellStart"/>
       <w:r>
         <w:rPr>
           <w:i/>
@@ -32847,6 +33448,7 @@
         </w:rPr>
         <w:t>cript</w:t>
       </w:r>
+      <w:proofErr w:type="spellEnd"/>
       <w:r>
         <w:t>,</w:t>
       </w:r>
@@ -34653,19 +35255,79 @@
         </w:rPr>
       </w:pPr>
       <w:r>
-        <w:t>ABRAMOV D., Redux. 2015</w:t>
+        <w:t xml:space="preserve">ABRAMOV D., </w:t>
+      </w:r>
+      <w:proofErr w:type="spellStart"/>
+      <w:r>
+        <w:t>Redux</w:t>
+      </w:r>
+      <w:proofErr w:type="spellEnd"/>
+      <w:r>
+        <w:t>. 2015</w:t>
       </w:r>
       <w:r>
         <w:t>.</w:t>
       </w:r>
       <w:r>
-        <w:t xml:space="preserve"> Disponível em: &lt;https://redux.js.org/introduction/getting-started&gt;. </w:t>
-      </w:r>
+        <w:t xml:space="preserve"> Disponível em: &lt;https://redux.js.org/</w:t>
+      </w:r>
+      <w:proofErr w:type="spellStart"/>
+      <w:r>
+        <w:t>introduction</w:t>
+      </w:r>
+      <w:proofErr w:type="spellEnd"/>
+      <w:r>
+        <w:t>/</w:t>
+      </w:r>
+      <w:proofErr w:type="spellStart"/>
+      <w:r>
+        <w:t>getting-started</w:t>
+      </w:r>
+      <w:proofErr w:type="spellEnd"/>
+      <w:r>
+        <w:t xml:space="preserve">&gt;. </w:t>
+      </w:r>
+      <w:proofErr w:type="spellStart"/>
       <w:r>
         <w:rPr>
           <w:lang w:val="en-US"/>
         </w:rPr>
-        <w:t>Acesso em: 13 mai. 2019.</w:t>
+        <w:t>Acesso</w:t>
+      </w:r>
+      <w:proofErr w:type="spellEnd"/>
+      <w:r>
+        <w:rPr>
+          <w:lang w:val="en-US"/>
+        </w:rPr>
+        <w:t xml:space="preserve"> </w:t>
+      </w:r>
+      <w:proofErr w:type="spellStart"/>
+      <w:r>
+        <w:rPr>
+          <w:lang w:val="en-US"/>
+        </w:rPr>
+        <w:t>em</w:t>
+      </w:r>
+      <w:proofErr w:type="spellEnd"/>
+      <w:r>
+        <w:rPr>
+          <w:lang w:val="en-US"/>
+        </w:rPr>
+        <w:t xml:space="preserve">: 13 </w:t>
+      </w:r>
+      <w:proofErr w:type="spellStart"/>
+      <w:r>
+        <w:rPr>
+          <w:lang w:val="en-US"/>
+        </w:rPr>
+        <w:t>mai</w:t>
+      </w:r>
+      <w:proofErr w:type="spellEnd"/>
+      <w:r>
+        <w:rPr>
+          <w:lang w:val="en-US"/>
+        </w:rPr>
+        <w:t>. 2019.</w:t>
       </w:r>
     </w:p>
     <w:p>
@@ -34700,8 +35362,21 @@
         <w:t>m: &lt;</w:t>
       </w:r>
       <w:r>
-        <w:t>https://www.youtube.com/watch?v=gLWSJXBbJuE</w:t>
-      </w:r>
+        <w:t>https://www.youtube.com/</w:t>
+      </w:r>
+      <w:proofErr w:type="spellStart"/>
+      <w:r>
+        <w:t>watch?v</w:t>
+      </w:r>
+      <w:proofErr w:type="spellEnd"/>
+      <w:r>
+        <w:t>=</w:t>
+      </w:r>
+      <w:proofErr w:type="spellStart"/>
+      <w:r>
+        <w:t>gLWSJXBbJuE</w:t>
+      </w:r>
+      <w:proofErr w:type="spellEnd"/>
       <w:r>
         <w:t>&gt;. Acesso em: 09/11/2019.</w:t>
       </w:r>
@@ -34820,8 +35495,21 @@
         <w:t>COMMITZEN, 2019. Disponível em: &lt;</w:t>
       </w:r>
       <w:r>
-        <w:t>https://github.com/commitizen/cz-cli</w:t>
-      </w:r>
+        <w:t>https://github.com/</w:t>
+      </w:r>
+      <w:proofErr w:type="spellStart"/>
+      <w:r>
+        <w:t>commitizen</w:t>
+      </w:r>
+      <w:proofErr w:type="spellEnd"/>
+      <w:r>
+        <w:t>/</w:t>
+      </w:r>
+      <w:proofErr w:type="spellStart"/>
+      <w:r>
+        <w:t>cz-cli</w:t>
+      </w:r>
+      <w:proofErr w:type="spellEnd"/>
       <w:r>
         <w:t>&gt;. Acesso em: 20 mai. 2019.</w:t>
       </w:r>
@@ -34851,10 +35539,23 @@
         <w:t xml:space="preserve">DRUMOND, C. </w:t>
       </w:r>
       <w:r>
-        <w:t>O que é o scrum?</w:t>
-      </w:r>
-      <w:r>
-        <w:t xml:space="preserve">. </w:t>
+        <w:t xml:space="preserve">O que é o </w:t>
+      </w:r>
+      <w:proofErr w:type="spellStart"/>
+      <w:proofErr w:type="gramStart"/>
+      <w:r>
+        <w:t>scrum</w:t>
+      </w:r>
+      <w:proofErr w:type="spellEnd"/>
+      <w:r>
+        <w:t>?</w:t>
+      </w:r>
+      <w:r>
+        <w:t>.</w:t>
+      </w:r>
+      <w:proofErr w:type="gramEnd"/>
+      <w:r>
+        <w:t xml:space="preserve"> </w:t>
       </w:r>
       <w:r>
         <w:t xml:space="preserve">2019. </w:t>
@@ -34863,16 +35564,65 @@
         <w:t>Disponível em: &lt;</w:t>
       </w:r>
       <w:r>
-        <w:t>https://br.atlassian.com/agile/scrum</w:t>
-      </w:r>
+        <w:t>https://br.atlassian.com/</w:t>
+      </w:r>
+      <w:proofErr w:type="spellStart"/>
+      <w:r>
+        <w:t>agile</w:t>
+      </w:r>
+      <w:proofErr w:type="spellEnd"/>
+      <w:r>
+        <w:t>/</w:t>
+      </w:r>
+      <w:proofErr w:type="spellStart"/>
+      <w:r>
+        <w:t>scrum</w:t>
+      </w:r>
+      <w:proofErr w:type="spellEnd"/>
       <w:r>
         <w:t xml:space="preserve">&gt;. </w:t>
       </w:r>
+      <w:proofErr w:type="spellStart"/>
       <w:r>
         <w:rPr>
           <w:lang w:val="en-US"/>
         </w:rPr>
-        <w:t>Acesso em 20 mai. 2019.</w:t>
+        <w:t>Acesso</w:t>
+      </w:r>
+      <w:proofErr w:type="spellEnd"/>
+      <w:r>
+        <w:rPr>
+          <w:lang w:val="en-US"/>
+        </w:rPr>
+        <w:t xml:space="preserve"> </w:t>
+      </w:r>
+      <w:proofErr w:type="spellStart"/>
+      <w:r>
+        <w:rPr>
+          <w:lang w:val="en-US"/>
+        </w:rPr>
+        <w:t>em</w:t>
+      </w:r>
+      <w:proofErr w:type="spellEnd"/>
+      <w:r>
+        <w:rPr>
+          <w:lang w:val="en-US"/>
+        </w:rPr>
+        <w:t xml:space="preserve"> 20 </w:t>
+      </w:r>
+      <w:proofErr w:type="spellStart"/>
+      <w:r>
+        <w:rPr>
+          <w:lang w:val="en-US"/>
+        </w:rPr>
+        <w:t>mai</w:t>
+      </w:r>
+      <w:proofErr w:type="spellEnd"/>
+      <w:r>
+        <w:rPr>
+          <w:lang w:val="en-US"/>
+        </w:rPr>
+        <w:t>. 2019.</w:t>
       </w:r>
     </w:p>
     <w:p>
@@ -34971,7 +35721,23 @@
         <w:jc w:val="left"/>
       </w:pPr>
       <w:r>
-        <w:t>GONÇALVES, L. Exemplo do fluxo de desenvolvimento com SCRUM. 1 set. 2019. Disponível em: &lt;https://luis-goncalves.com/pt-pt/o-que-e-scrum/&gt;. Acesso em: 09/11/2019.</w:t>
+        <w:t>GONÇALVES, L. Exemplo do fluxo de desenvolvimento com SCRUM. 1 set. 2019. Disponível em: &lt;https://luis-goncalves.com/</w:t>
+      </w:r>
+      <w:proofErr w:type="spellStart"/>
+      <w:r>
+        <w:t>pt-pt</w:t>
+      </w:r>
+      <w:proofErr w:type="spellEnd"/>
+      <w:r>
+        <w:t>/o-que-e-</w:t>
+      </w:r>
+      <w:proofErr w:type="spellStart"/>
+      <w:r>
+        <w:t>scrum</w:t>
+      </w:r>
+      <w:proofErr w:type="spellEnd"/>
+      <w:r>
+        <w:t>/&gt;. Acesso em: 09/11/2019.</w:t>
       </w:r>
     </w:p>
     <w:p>
@@ -35028,7 +35794,31 @@
         <w:jc w:val="left"/>
       </w:pPr>
       <w:r>
-        <w:t>GOOGLE, 2019, Cloud Firestore. Disponível em: &lt;https://firebase.google.com/docs/firestore&gt;. Acesso em 10 mai. 2019.</w:t>
+        <w:t xml:space="preserve">GOOGLE, 2019, Cloud </w:t>
+      </w:r>
+      <w:proofErr w:type="spellStart"/>
+      <w:r>
+        <w:t>Firestore</w:t>
+      </w:r>
+      <w:proofErr w:type="spellEnd"/>
+      <w:r>
+        <w:t>. Disponível em: &lt;https://firebase.google.com/</w:t>
+      </w:r>
+      <w:proofErr w:type="spellStart"/>
+      <w:r>
+        <w:t>docs</w:t>
+      </w:r>
+      <w:proofErr w:type="spellEnd"/>
+      <w:r>
+        <w:t>/</w:t>
+      </w:r>
+      <w:proofErr w:type="spellStart"/>
+      <w:r>
+        <w:t>firestore</w:t>
+      </w:r>
+      <w:proofErr w:type="spellEnd"/>
+      <w:r>
+        <w:t>&gt;. Acesso em 10 mai. 2019.</w:t>
       </w:r>
     </w:p>
     <w:p>
@@ -35048,7 +35838,15 @@
       </w:pPr>
       <w:r>
         <w:lastRenderedPageBreak/>
-        <w:t>LAMIM J., O melhor jeito de aprender é ensinando, 2018. Disponível em: &lt;http://www.spreading.com.br/o-melhor-jeito-de-aprender-e-ensinando/&gt;. Acesso em: 27 mai 2019.</w:t>
+        <w:t xml:space="preserve">LAMIM J., O melhor jeito de aprender é ensinando, 2018. Disponível em: &lt;http://www.spreading.com.br/o-melhor-jeito-de-aprender-e-ensinando/&gt;. Acesso em: 27 </w:t>
+      </w:r>
+      <w:proofErr w:type="spellStart"/>
+      <w:r>
+        <w:t>mai</w:t>
+      </w:r>
+      <w:proofErr w:type="spellEnd"/>
+      <w:r>
+        <w:t xml:space="preserve"> 2019.</w:t>
       </w:r>
     </w:p>
     <w:p>
@@ -35073,7 +35871,35 @@
         <w:rPr>
           <w:lang w:val="en-US"/>
         </w:rPr>
-        <w:t xml:space="preserve">Brazilian Journal of Development, v. 5, n. 2, p. 1836-1851, 2019. Disponível em: &lt;http://www.brjd.com.br/index.php/BRJD/article/view/1186&gt;. </w:t>
+        <w:t xml:space="preserve">Brazilian Journal of Development, v. 5, n. 2, p. 1836-1851, 2019. </w:t>
+      </w:r>
+      <w:proofErr w:type="spellStart"/>
+      <w:r>
+        <w:rPr>
+          <w:lang w:val="en-US"/>
+        </w:rPr>
+        <w:t>Disponível</w:t>
+      </w:r>
+      <w:proofErr w:type="spellEnd"/>
+      <w:r>
+        <w:rPr>
+          <w:lang w:val="en-US"/>
+        </w:rPr>
+        <w:t xml:space="preserve"> </w:t>
+      </w:r>
+      <w:proofErr w:type="spellStart"/>
+      <w:r>
+        <w:rPr>
+          <w:lang w:val="en-US"/>
+        </w:rPr>
+        <w:t>em</w:t>
+      </w:r>
+      <w:proofErr w:type="spellEnd"/>
+      <w:r>
+        <w:rPr>
+          <w:lang w:val="en-US"/>
+        </w:rPr>
+        <w:t xml:space="preserve">: &lt;http://www.brjd.com.br/index.php/BRJD/article/view/1186&gt;. </w:t>
       </w:r>
       <w:r>
         <w:t>Acesso em: 21 mai. 2019.</w:t>
@@ -35098,7 +35924,31 @@
         </w:rPr>
       </w:pPr>
       <w:r>
-        <w:t xml:space="preserve">MOTA. F. J. Git Flow: Uma forma legal de organizar repositórios git. </w:t>
+        <w:t xml:space="preserve">MOTA. F. J. </w:t>
+      </w:r>
+      <w:proofErr w:type="spellStart"/>
+      <w:r>
+        <w:t>Git</w:t>
+      </w:r>
+      <w:proofErr w:type="spellEnd"/>
+      <w:r>
+        <w:t xml:space="preserve"> </w:t>
+      </w:r>
+      <w:proofErr w:type="spellStart"/>
+      <w:r>
+        <w:t>Flow</w:t>
+      </w:r>
+      <w:proofErr w:type="spellEnd"/>
+      <w:r>
+        <w:t xml:space="preserve">: Uma forma legal de organizar repositórios </w:t>
+      </w:r>
+      <w:proofErr w:type="spellStart"/>
+      <w:r>
+        <w:t>git</w:t>
+      </w:r>
+      <w:proofErr w:type="spellEnd"/>
+      <w:r>
+        <w:t xml:space="preserve">. </w:t>
       </w:r>
       <w:r>
         <w:t xml:space="preserve">22 jan. 2016. </w:t>
@@ -35138,7 +35988,21 @@
         <w:rPr>
           <w:rFonts w:cs="Arial"/>
         </w:rPr>
-        <w:t xml:space="preserve">MOURA, S. P; OLIVEIRA, C. TIC’s na educação: A atualização das tecnologias de informação e comunicação na aprendizagem do aluno. </w:t>
+        <w:t xml:space="preserve">MOURA, S. P; OLIVEIRA, C. </w:t>
+      </w:r>
+      <w:proofErr w:type="spellStart"/>
+      <w:r>
+        <w:rPr>
+          <w:rFonts w:cs="Arial"/>
+        </w:rPr>
+        <w:t>TIC’s</w:t>
+      </w:r>
+      <w:proofErr w:type="spellEnd"/>
+      <w:r>
+        <w:rPr>
+          <w:rFonts w:cs="Arial"/>
+        </w:rPr>
+        <w:t xml:space="preserve"> na educação: A atualização das tecnologias de informação e comunicação na aprendizagem do aluno. </w:t>
       </w:r>
       <w:r>
         <w:rPr>
@@ -35226,7 +36090,21 @@
         <w:rPr>
           <w:rFonts w:cs="Arial"/>
         </w:rPr>
-        <w:t xml:space="preserve"> COLABORADORES, Javascript. </w:t>
+        <w:t xml:space="preserve"> COLABORADORES, </w:t>
+      </w:r>
+      <w:proofErr w:type="spellStart"/>
+      <w:r>
+        <w:rPr>
+          <w:rFonts w:cs="Arial"/>
+        </w:rPr>
+        <w:t>Javascript</w:t>
+      </w:r>
+      <w:proofErr w:type="spellEnd"/>
+      <w:r>
+        <w:rPr>
+          <w:rFonts w:cs="Arial"/>
+        </w:rPr>
+        <w:t xml:space="preserve">. </w:t>
       </w:r>
       <w:r>
         <w:rPr>
@@ -35238,7 +36116,49 @@
         <w:rPr>
           <w:rFonts w:cs="Arial"/>
         </w:rPr>
-        <w:t>Disponível em: &lt;https://developer.mozilla.org/pt-BR/docs/Web/JavaScript&gt;. Acesso em 10 mai. 2019.</w:t>
+        <w:t>Disponível em: &lt;https://developer.mozilla.org/</w:t>
+      </w:r>
+      <w:proofErr w:type="spellStart"/>
+      <w:r>
+        <w:rPr>
+          <w:rFonts w:cs="Arial"/>
+        </w:rPr>
+        <w:t>pt</w:t>
+      </w:r>
+      <w:proofErr w:type="spellEnd"/>
+      <w:r>
+        <w:rPr>
+          <w:rFonts w:cs="Arial"/>
+        </w:rPr>
+        <w:t>-BR/</w:t>
+      </w:r>
+      <w:proofErr w:type="spellStart"/>
+      <w:r>
+        <w:rPr>
+          <w:rFonts w:cs="Arial"/>
+        </w:rPr>
+        <w:t>docs</w:t>
+      </w:r>
+      <w:proofErr w:type="spellEnd"/>
+      <w:r>
+        <w:rPr>
+          <w:rFonts w:cs="Arial"/>
+        </w:rPr>
+        <w:t>/Web/</w:t>
+      </w:r>
+      <w:proofErr w:type="spellStart"/>
+      <w:r>
+        <w:rPr>
+          <w:rFonts w:cs="Arial"/>
+        </w:rPr>
+        <w:t>JavaScript</w:t>
+      </w:r>
+      <w:proofErr w:type="spellEnd"/>
+      <w:r>
+        <w:rPr>
+          <w:rFonts w:cs="Arial"/>
+        </w:rPr>
+        <w:t>&gt;. Acesso em 10 mai. 2019.</w:t>
       </w:r>
     </w:p>
     <w:p>
@@ -35266,7 +36186,21 @@
         <w:rPr>
           <w:rFonts w:cs="Arial"/>
         </w:rPr>
-        <w:t xml:space="preserve">NODE.JS FOUNDATION, NodeJS. </w:t>
+        <w:t xml:space="preserve">NODE.JS FOUNDATION, </w:t>
+      </w:r>
+      <w:proofErr w:type="spellStart"/>
+      <w:r>
+        <w:rPr>
+          <w:rFonts w:cs="Arial"/>
+        </w:rPr>
+        <w:t>NodeJS</w:t>
+      </w:r>
+      <w:proofErr w:type="spellEnd"/>
+      <w:r>
+        <w:rPr>
+          <w:rFonts w:cs="Arial"/>
+        </w:rPr>
+        <w:t xml:space="preserve">. </w:t>
       </w:r>
       <w:r>
         <w:rPr>
@@ -35462,7 +36396,21 @@
         <w:rPr>
           <w:rFonts w:cs="Arial"/>
         </w:rPr>
-        <w:t>ROESLER, R; WEB 2.0, INTERAÇÕES SOCIAIS E CONSTRUÇÃO DO CONHECIMENTO. AEDB, 2012, Disponível em: &lt;https://www.aedb.br/wp-content/uploads/2015/04/45817495.pdf&gt;. Acesso em 12 nov. 2019.</w:t>
+        <w:t>ROESLER, R; WEB 2.0, INTERAÇÕES SOCIAIS E CONSTRUÇÃO DO CONHECIMENTO. AEDB, 2012, Disponível em: &lt;https://www.aedb.br/</w:t>
+      </w:r>
+      <w:proofErr w:type="spellStart"/>
+      <w:r>
+        <w:rPr>
+          <w:rFonts w:cs="Arial"/>
+        </w:rPr>
+        <w:t>wp-content</w:t>
+      </w:r>
+      <w:proofErr w:type="spellEnd"/>
+      <w:r>
+        <w:rPr>
+          <w:rFonts w:cs="Arial"/>
+        </w:rPr>
+        <w:t>/uploads/2015/04/45817495.pdf&gt;. Acesso em 12 nov. 2019.</w:t>
       </w:r>
     </w:p>
     <w:p>
@@ -35492,25 +36440,90 @@
         </w:rPr>
         <w:t xml:space="preserve">ROSA, M. N. L. M. O Programa de Iniciação Científica e seu impacto nas atividades de pesquisa da FACISB. </w:t>
       </w:r>
+      <w:proofErr w:type="spellStart"/>
       <w:r>
         <w:rPr>
           <w:rFonts w:cs="Arial"/>
           <w:b/>
         </w:rPr>
-        <w:t xml:space="preserve">Manuscripta </w:t>
-      </w:r>
+        <w:t>Manuscripta</w:t>
+      </w:r>
+      <w:proofErr w:type="spellEnd"/>
       <w:r>
         <w:rPr>
           <w:rFonts w:cs="Arial"/>
           <w:b/>
         </w:rPr>
+        <w:t xml:space="preserve"> </w:t>
+      </w:r>
+      <w:r>
+        <w:rPr>
+          <w:rFonts w:cs="Arial"/>
+          <w:b/>
+        </w:rPr>
         <w:t>Médica</w:t>
       </w:r>
       <w:r>
         <w:rPr>
           <w:rFonts w:cs="Arial"/>
         </w:rPr>
-        <w:t>, São Paulo, 2018. Disponível em: &lt;https://facisb.edu.br/ojs/index.php/mm/article/view/14&gt;. Acesso em: 3 mar. 2019.</w:t>
+        <w:t>, São Paulo, 2018. Disponível em: &lt;https://facisb.edu.br/</w:t>
+      </w:r>
+      <w:proofErr w:type="spellStart"/>
+      <w:r>
+        <w:rPr>
+          <w:rFonts w:cs="Arial"/>
+        </w:rPr>
+        <w:t>ojs</w:t>
+      </w:r>
+      <w:proofErr w:type="spellEnd"/>
+      <w:r>
+        <w:rPr>
+          <w:rFonts w:cs="Arial"/>
+        </w:rPr>
+        <w:t>/</w:t>
+      </w:r>
+      <w:proofErr w:type="spellStart"/>
+      <w:r>
+        <w:rPr>
+          <w:rFonts w:cs="Arial"/>
+        </w:rPr>
+        <w:t>index.php</w:t>
+      </w:r>
+      <w:proofErr w:type="spellEnd"/>
+      <w:r>
+        <w:rPr>
+          <w:rFonts w:cs="Arial"/>
+        </w:rPr>
+        <w:t>/mm/</w:t>
+      </w:r>
+      <w:proofErr w:type="spellStart"/>
+      <w:r>
+        <w:rPr>
+          <w:rFonts w:cs="Arial"/>
+        </w:rPr>
+        <w:t>article</w:t>
+      </w:r>
+      <w:proofErr w:type="spellEnd"/>
+      <w:r>
+        <w:rPr>
+          <w:rFonts w:cs="Arial"/>
+        </w:rPr>
+        <w:t>/</w:t>
+      </w:r>
+      <w:proofErr w:type="spellStart"/>
+      <w:r>
+        <w:rPr>
+          <w:rFonts w:cs="Arial"/>
+        </w:rPr>
+        <w:t>view</w:t>
+      </w:r>
+      <w:proofErr w:type="spellEnd"/>
+      <w:r>
+        <w:rPr>
+          <w:rFonts w:cs="Arial"/>
+        </w:rPr>
+        <w:t>/14&gt;. Acesso em: 3 mar. 2019.</w:t>
       </w:r>
     </w:p>
     <w:p>
@@ -35562,7 +36575,23 @@
           <w:rFonts w:cs="Arial"/>
           <w:shd w:val="clear" w:color="auto" w:fill="FFFFFF"/>
         </w:rPr>
-        <w:t>https://www.desenvolvimentoagil.com.br/scrum/</w:t>
+        <w:t>https://www.desenvolvimentoagil.com.br/</w:t>
+      </w:r>
+      <w:proofErr w:type="spellStart"/>
+      <w:r>
+        <w:rPr>
+          <w:rFonts w:cs="Arial"/>
+          <w:shd w:val="clear" w:color="auto" w:fill="FFFFFF"/>
+        </w:rPr>
+        <w:t>scrum</w:t>
+      </w:r>
+      <w:proofErr w:type="spellEnd"/>
+      <w:r>
+        <w:rPr>
+          <w:rFonts w:cs="Arial"/>
+          <w:shd w:val="clear" w:color="auto" w:fill="FFFFFF"/>
+        </w:rPr>
+        <w:t>/</w:t>
       </w:r>
       <w:r>
         <w:rPr>
@@ -35741,7 +36770,21 @@
         <w:rPr>
           <w:rFonts w:cs="Arial"/>
         </w:rPr>
-        <w:t>TORRES, P. L; IRALA, E. A. F; APRENDIZAGEM COLABORATIVA: TEORIA E PRÁTICA. Coleção Agrinho, 2014, Disponível em: &lt;https://www.agrinho.com.br/site/wp-content/uploads/2014/09/2_03_Aprendizagem-colaborativa.pdf&gt;. Acesso em 12 nov. 2019.</w:t>
+        <w:t xml:space="preserve">TORRES, P. L; IRALA, E. A. F; APRENDIZAGEM COLABORATIVA: TEORIA E PRÁTICA. Coleção </w:t>
+      </w:r>
+      <w:proofErr w:type="spellStart"/>
+      <w:r>
+        <w:rPr>
+          <w:rFonts w:cs="Arial"/>
+        </w:rPr>
+        <w:t>Agrinho</w:t>
+      </w:r>
+      <w:proofErr w:type="spellEnd"/>
+      <w:r>
+        <w:rPr>
+          <w:rFonts w:cs="Arial"/>
+        </w:rPr>
+        <w:t>, 2014, Disponível em: &lt;https://www.agrinho.com.br/site/wp-content/uploads/2014/09/2_03_Aprendizagem-colaborativa.pdf&gt;. Acesso em 12 nov. 2019.</w:t>
       </w:r>
     </w:p>
     <w:p>
@@ -35757,7 +36800,23 @@
         <w:jc w:val="left"/>
       </w:pPr>
       <w:r>
-        <w:t>WERNER T. P., Versionamento Semântico 2.0.0, 2019. Disponível em: &lt;https://semver.org/lang/pt-BR/&gt;. Acesso em: 14 mai. 2019.</w:t>
+        <w:t>WERNER T. P., Versionamento Semântico 2.0.0, 2019. Disponível em: &lt;https://semver.org/</w:t>
+      </w:r>
+      <w:proofErr w:type="spellStart"/>
+      <w:r>
+        <w:t>lang</w:t>
+      </w:r>
+      <w:proofErr w:type="spellEnd"/>
+      <w:r>
+        <w:t>/</w:t>
+      </w:r>
+      <w:proofErr w:type="spellStart"/>
+      <w:r>
+        <w:t>pt</w:t>
+      </w:r>
+      <w:proofErr w:type="spellEnd"/>
+      <w:r>
+        <w:t>-BR/&gt;. Acesso em: 14 mai. 2019.</w:t>
       </w:r>
     </w:p>
     <w:p/>
@@ -35772,13 +36831,65 @@
         </w:rPr>
       </w:pPr>
       <w:r>
-        <w:t xml:space="preserve">ZAGUINI L. F. Perguntas e respostas sobre React Native. 11 fev. 2018. Disponível em: &lt;https://medium.com/reactbrasil/perguntas-e-respostas-sobre-react-native-c56c4d8dff8&gt;. </w:t>
-      </w:r>
+        <w:t xml:space="preserve">ZAGUINI L. F. Perguntas e respostas sobre </w:t>
+      </w:r>
+      <w:proofErr w:type="spellStart"/>
+      <w:r>
+        <w:t>React</w:t>
+      </w:r>
+      <w:proofErr w:type="spellEnd"/>
+      <w:r>
+        <w:t xml:space="preserve"> </w:t>
+      </w:r>
+      <w:proofErr w:type="spellStart"/>
+      <w:r>
+        <w:t>Native</w:t>
+      </w:r>
+      <w:proofErr w:type="spellEnd"/>
+      <w:r>
+        <w:t xml:space="preserve">. 11 fev. 2018. Disponível em: &lt;https://medium.com/reactbrasil/perguntas-e-respostas-sobre-react-native-c56c4d8dff8&gt;. </w:t>
+      </w:r>
+      <w:proofErr w:type="spellStart"/>
       <w:r>
         <w:rPr>
           <w:lang w:val="en-US"/>
         </w:rPr>
-        <w:t>Acesso em: 13 mai. 2019.</w:t>
+        <w:t>Acesso</w:t>
+      </w:r>
+      <w:proofErr w:type="spellEnd"/>
+      <w:r>
+        <w:rPr>
+          <w:lang w:val="en-US"/>
+        </w:rPr>
+        <w:t xml:space="preserve"> </w:t>
+      </w:r>
+      <w:proofErr w:type="spellStart"/>
+      <w:r>
+        <w:rPr>
+          <w:lang w:val="en-US"/>
+        </w:rPr>
+        <w:t>em</w:t>
+      </w:r>
+      <w:proofErr w:type="spellEnd"/>
+      <w:r>
+        <w:rPr>
+          <w:lang w:val="en-US"/>
+        </w:rPr>
+        <w:t xml:space="preserve">: 13 </w:t>
+      </w:r>
+      <w:proofErr w:type="spellStart"/>
+      <w:r>
+        <w:rPr>
+          <w:lang w:val="en-US"/>
+        </w:rPr>
+        <w:t>mai</w:t>
+      </w:r>
+      <w:proofErr w:type="spellEnd"/>
+      <w:r>
+        <w:rPr>
+          <w:lang w:val="en-US"/>
+        </w:rPr>
+        <w:t>. 2019.</w:t>
       </w:r>
     </w:p>
     <w:p>
@@ -36288,7 +37399,10 @@
         <w:footnoteRef/>
       </w:r>
       <w:r>
-        <w:t xml:space="preserve"> Etapa do desenvolvimento de software em que são codificados regras de negócios e onde os dados são manipulados;</w:t>
+        <w:t xml:space="preserve"> Etapa do desenvolvimento de software em que são </w:t>
+      </w:r>
+      <w:r>
+        <w:t>codificados regras de negócios e onde os dados são manipulados;</w:t>
       </w:r>
     </w:p>
   </w:footnote>
@@ -36527,7 +37641,6 @@
         <w:docPartUnique/>
       </w:docPartObj>
     </w:sdtPr>
-    <w:sdtEndPr/>
     <w:sdtContent>
       <w:p>
         <w:pPr>
@@ -39312,7 +40425,7 @@
 </file>
 
 <file path=customXml/itemProps1.xml><?xml version="1.0" encoding="utf-8"?>
-<ds:datastoreItem xmlns:ds="http://schemas.openxmlformats.org/officeDocument/2006/customXml" ds:itemID="{2150CFE8-FCF9-478F-B537-8D2BF5570FF3}">
+<ds:datastoreItem xmlns:ds="http://schemas.openxmlformats.org/officeDocument/2006/customXml" ds:itemID="{69C1681C-B6B6-4F17-BD1A-7E12C5953562}">
   <ds:schemaRefs>
     <ds:schemaRef ds:uri="http://schemas.openxmlformats.org/officeDocument/2006/bibliography"/>
   </ds:schemaRefs>

</xml_diff>

<commit_message>
adicionado atualizações de indices de figuras
</commit_message>
<xml_diff>
--- a/monografia-apresentada-falta-correcoes.docx
+++ b/monografia-apresentada-falta-correcoes.docx
@@ -841,22 +841,19 @@
         <w:rPr>
           <w:noProof/>
         </w:rPr>
-        <w:t>Figura 1:</w:t>
-      </w:r>
-      <w:r>
-        <w:t xml:space="preserve"> </w:t>
-      </w:r>
-      <w:r>
-        <w:t xml:space="preserve">Gráfico com o questionamento: </w:t>
-      </w:r>
-      <w:r>
-        <w:t>Você tem dificuldade com os conte</w:t>
-      </w:r>
-      <w:r>
-        <w:t>ú</w:t>
-      </w:r>
-      <w:r>
-        <w:t>dos da faculdade?</w:t>
+        <w:t xml:space="preserve">Figura </w:t>
+      </w:r>
+      <w:r>
+        <w:rPr>
+          <w:noProof/>
+        </w:rPr>
+        <w:t>1</w:t>
+      </w:r>
+      <w:r>
+        <w:rPr>
+          <w:noProof/>
+        </w:rPr>
+        <w:t>: Fluxo de desenvolvimento com a padronização do GitFlow</w:t>
       </w:r>
       <w:r>
         <w:rPr>
@@ -868,8 +865,50 @@
       <w:r>
         <w:rPr>
           <w:noProof/>
-        </w:rPr>
-        <w:t>11</w:t>
+          <w:webHidden/>
+        </w:rPr>
+        <w:fldChar w:fldCharType="begin"/>
+      </w:r>
+      <w:r>
+        <w:rPr>
+          <w:noProof/>
+          <w:webHidden/>
+        </w:rPr>
+        <w:instrText xml:space="preserve"> PAGEREF _Toc10041115 \h </w:instrText>
+      </w:r>
+      <w:r>
+        <w:rPr>
+          <w:noProof/>
+          <w:webHidden/>
+        </w:rPr>
+      </w:r>
+      <w:r>
+        <w:rPr>
+          <w:noProof/>
+          <w:webHidden/>
+        </w:rPr>
+        <w:fldChar w:fldCharType="separate"/>
+      </w:r>
+      <w:r>
+        <w:rPr>
+          <w:noProof/>
+          <w:webHidden/>
+        </w:rPr>
+        <w:t>1</w:t>
+      </w:r>
+      <w:r>
+        <w:rPr>
+          <w:noProof/>
+          <w:webHidden/>
+        </w:rPr>
+        <w:fldChar w:fldCharType="end"/>
+      </w:r>
+      <w:r>
+        <w:rPr>
+          <w:noProof/>
+          <w:webHidden/>
+        </w:rPr>
+        <w:t>5</w:t>
       </w:r>
     </w:p>
     <w:p>
@@ -889,13 +928,19 @@
         <w:rPr>
           <w:noProof/>
         </w:rPr>
-        <w:t xml:space="preserve">Figura 2: </w:t>
-      </w:r>
-      <w:r>
-        <w:t xml:space="preserve">Gráfico com o questionamento: </w:t>
-      </w:r>
-      <w:r>
-        <w:t>Pra quem você pede ajuda quando está com dificuldades em alguma matéria?</w:t>
+        <w:t xml:space="preserve">Figura </w:t>
+      </w:r>
+      <w:r>
+        <w:rPr>
+          <w:noProof/>
+        </w:rPr>
+        <w:t>2</w:t>
+      </w:r>
+      <w:r>
+        <w:rPr>
+          <w:noProof/>
+        </w:rPr>
+        <w:t>: Exemplo do fluxo de desenvolvimento com SCRUM</w:t>
       </w:r>
       <w:r>
         <w:rPr>
@@ -908,7 +953,7 @@
         <w:rPr>
           <w:noProof/>
         </w:rPr>
-        <w:t>11</w:t>
+        <w:t>18</w:t>
       </w:r>
     </w:p>
     <w:p>
@@ -928,10 +973,34 @@
         <w:rPr>
           <w:noProof/>
         </w:rPr>
-        <w:t>Figura 3: Gráfico com o questionamento: Você conhece os monitores da sua Fatec</w:t>
-      </w:r>
-      <w:r>
-        <w:t>?</w:t>
+        <w:t xml:space="preserve">Figura </w:t>
+      </w:r>
+      <w:r>
+        <w:rPr>
+          <w:noProof/>
+        </w:rPr>
+        <w:t>3</w:t>
+      </w:r>
+      <w:r>
+        <w:rPr>
+          <w:noProof/>
+        </w:rPr>
+        <w:t>:</w:t>
+      </w:r>
+      <w:r>
+        <w:t xml:space="preserve"> </w:t>
+      </w:r>
+      <w:r>
+        <w:t xml:space="preserve">Gráfico com o questionamento: </w:t>
+      </w:r>
+      <w:r>
+        <w:t>Você tem dificuldade com os conte</w:t>
+      </w:r>
+      <w:r>
+        <w:t>ú</w:t>
+      </w:r>
+      <w:r>
+        <w:t>dos da faculdade?</w:t>
       </w:r>
       <w:r>
         <w:rPr>
@@ -943,9 +1012,8 @@
       <w:r>
         <w:rPr>
           <w:noProof/>
-          <w:webHidden/>
-        </w:rPr>
-        <w:t>12</w:t>
+        </w:rPr>
+        <w:t>20</w:t>
       </w:r>
     </w:p>
     <w:p>
@@ -965,7 +1033,125 @@
         <w:rPr>
           <w:noProof/>
         </w:rPr>
-        <w:t>Figura 4:</w:t>
+        <w:t xml:space="preserve">Figura </w:t>
+      </w:r>
+      <w:r>
+        <w:rPr>
+          <w:noProof/>
+        </w:rPr>
+        <w:t>4</w:t>
+      </w:r>
+      <w:r>
+        <w:rPr>
+          <w:noProof/>
+        </w:rPr>
+        <w:t xml:space="preserve">: </w:t>
+      </w:r>
+      <w:r>
+        <w:t xml:space="preserve">Gráfico com o questionamento: </w:t>
+      </w:r>
+      <w:proofErr w:type="gramStart"/>
+      <w:r>
+        <w:t>Pra</w:t>
+      </w:r>
+      <w:proofErr w:type="gramEnd"/>
+      <w:r>
+        <w:t xml:space="preserve"> quem você pede ajuda quando está com dificuldades em alguma matéria?</w:t>
+      </w:r>
+      <w:r>
+        <w:rPr>
+          <w:noProof/>
+          <w:webHidden/>
+        </w:rPr>
+        <w:tab/>
+      </w:r>
+      <w:r>
+        <w:rPr>
+          <w:noProof/>
+          <w:webHidden/>
+        </w:rPr>
+        <w:t>20</w:t>
+      </w:r>
+    </w:p>
+    <w:p>
+      <w:pPr>
+        <w:pStyle w:val="ndicedeilustraes"/>
+        <w:tabs>
+          <w:tab w:val="right" w:leader="dot" w:pos="9061"/>
+        </w:tabs>
+        <w:rPr>
+          <w:rFonts w:asciiTheme="minorHAnsi" w:eastAsiaTheme="minorEastAsia" w:hAnsiTheme="minorHAnsi"/>
+          <w:noProof/>
+          <w:sz w:val="22"/>
+          <w:lang w:eastAsia="pt-BR"/>
+        </w:rPr>
+      </w:pPr>
+      <w:r>
+        <w:rPr>
+          <w:noProof/>
+        </w:rPr>
+        <w:t xml:space="preserve">Figura </w:t>
+      </w:r>
+      <w:r>
+        <w:rPr>
+          <w:noProof/>
+        </w:rPr>
+        <w:t>5</w:t>
+      </w:r>
+      <w:r>
+        <w:rPr>
+          <w:noProof/>
+        </w:rPr>
+        <w:t>: Gráfico com o questionamento: Você conhece os monitores da sua Fatec</w:t>
+      </w:r>
+      <w:r>
+        <w:t>?</w:t>
+      </w:r>
+      <w:r>
+        <w:rPr>
+          <w:noProof/>
+          <w:webHidden/>
+        </w:rPr>
+        <w:tab/>
+      </w:r>
+      <w:r>
+        <w:rPr>
+          <w:noProof/>
+          <w:webHidden/>
+        </w:rPr>
+        <w:t>21</w:t>
+      </w:r>
+    </w:p>
+    <w:p>
+      <w:pPr>
+        <w:pStyle w:val="ndicedeilustraes"/>
+        <w:tabs>
+          <w:tab w:val="right" w:leader="dot" w:pos="9061"/>
+        </w:tabs>
+        <w:rPr>
+          <w:rFonts w:asciiTheme="minorHAnsi" w:eastAsiaTheme="minorEastAsia" w:hAnsiTheme="minorHAnsi"/>
+          <w:noProof/>
+          <w:sz w:val="22"/>
+          <w:lang w:eastAsia="pt-BR"/>
+        </w:rPr>
+      </w:pPr>
+      <w:r>
+        <w:rPr>
+          <w:noProof/>
+        </w:rPr>
+        <w:t xml:space="preserve">Figura </w:t>
+      </w:r>
+      <w:r>
+        <w:rPr>
+          <w:noProof/>
+        </w:rPr>
+        <w:t>6</w:t>
+      </w:r>
+      <w:r>
+        <w:rPr>
+          <w:noProof/>
+        </w:rPr>
+        <w:t>:</w:t>
       </w:r>
       <w:r>
         <w:t xml:space="preserve"> </w:t>
@@ -998,7 +1184,7 @@
           <w:noProof/>
           <w:webHidden/>
         </w:rPr>
-        <w:t>12</w:t>
+        <w:t>21</w:t>
       </w:r>
     </w:p>
     <w:p>
@@ -1018,7 +1204,19 @@
         <w:rPr>
           <w:noProof/>
         </w:rPr>
-        <w:t>Figura 5: Fluxo de desenvolvimento com a padronização do GitFlow</w:t>
+        <w:t xml:space="preserve">Figura </w:t>
+      </w:r>
+      <w:r>
+        <w:rPr>
+          <w:noProof/>
+        </w:rPr>
+        <w:t>7</w:t>
+      </w:r>
+      <w:r>
+        <w:rPr>
+          <w:noProof/>
+        </w:rPr>
+        <w:t>: Diagrama de caso de uso: Casos de uso gerais do aplicativo</w:t>
       </w:r>
       <w:r>
         <w:rPr>
@@ -1032,41 +1230,7 @@
           <w:noProof/>
           <w:webHidden/>
         </w:rPr>
-        <w:fldChar w:fldCharType="begin"/>
-      </w:r>
-      <w:r>
-        <w:rPr>
-          <w:noProof/>
-          <w:webHidden/>
-        </w:rPr>
-        <w:instrText xml:space="preserve"> PAGEREF _Toc10041115 \h </w:instrText>
-      </w:r>
-      <w:r>
-        <w:rPr>
-          <w:noProof/>
-          <w:webHidden/>
-        </w:rPr>
-      </w:r>
-      <w:r>
-        <w:rPr>
-          <w:noProof/>
-          <w:webHidden/>
-        </w:rPr>
-        <w:fldChar w:fldCharType="separate"/>
-      </w:r>
-      <w:r>
-        <w:rPr>
-          <w:noProof/>
-          <w:webHidden/>
-        </w:rPr>
-        <w:t>18</w:t>
-      </w:r>
-      <w:r>
-        <w:rPr>
-          <w:noProof/>
-          <w:webHidden/>
-        </w:rPr>
-        <w:fldChar w:fldCharType="end"/>
+        <w:t>29</w:t>
       </w:r>
     </w:p>
     <w:p>
@@ -1076,6 +1240,54 @@
           <w:tab w:val="right" w:leader="dot" w:pos="9061"/>
         </w:tabs>
         <w:rPr>
+          <w:noProof/>
+        </w:rPr>
+      </w:pPr>
+      <w:r>
+        <w:rPr>
+          <w:noProof/>
+        </w:rPr>
+        <w:t xml:space="preserve">Figura </w:t>
+      </w:r>
+      <w:r>
+        <w:rPr>
+          <w:noProof/>
+        </w:rPr>
+        <w:t>8</w:t>
+      </w:r>
+      <w:r>
+        <w:rPr>
+          <w:noProof/>
+        </w:rPr>
+        <w:t>: Diagrama de componentes: Componentes gerais do aplicativo</w:t>
+      </w:r>
+      <w:r>
+        <w:rPr>
+          <w:noProof/>
+          <w:webHidden/>
+        </w:rPr>
+        <w:tab/>
+      </w:r>
+      <w:r>
+        <w:rPr>
+          <w:noProof/>
+        </w:rPr>
+        <w:t>3</w:t>
+      </w:r>
+      <w:r>
+        <w:rPr>
+          <w:noProof/>
+        </w:rPr>
+        <w:t>7</w:t>
+      </w:r>
+    </w:p>
+    <w:p>
+      <w:pPr>
+        <w:pStyle w:val="ndicedeilustraes"/>
+        <w:tabs>
+          <w:tab w:val="right" w:leader="dot" w:pos="9061"/>
+        </w:tabs>
+        <w:rPr>
           <w:rFonts w:asciiTheme="minorHAnsi" w:eastAsiaTheme="minorEastAsia" w:hAnsiTheme="minorHAnsi"/>
           <w:noProof/>
           <w:sz w:val="22"/>
@@ -1086,7 +1298,19 @@
         <w:rPr>
           <w:noProof/>
         </w:rPr>
-        <w:t>Figura 6: Exemplo do fluxo de desenvolvimento com SCRUM</w:t>
+        <w:t xml:space="preserve">Figura </w:t>
+      </w:r>
+      <w:r>
+        <w:rPr>
+          <w:noProof/>
+        </w:rPr>
+        <w:t>9</w:t>
+      </w:r>
+      <w:r>
+        <w:rPr>
+          <w:noProof/>
+        </w:rPr>
+        <w:t>: Diagrama de Atividade: Registrar-se</w:t>
       </w:r>
       <w:r>
         <w:rPr>
@@ -1098,8 +1322,50 @@
       <w:r>
         <w:rPr>
           <w:noProof/>
-        </w:rPr>
-        <w:t>22</w:t>
+          <w:webHidden/>
+        </w:rPr>
+        <w:fldChar w:fldCharType="begin"/>
+      </w:r>
+      <w:r>
+        <w:rPr>
+          <w:noProof/>
+          <w:webHidden/>
+        </w:rPr>
+        <w:instrText xml:space="preserve"> PAGEREF _Toc10041120 \h </w:instrText>
+      </w:r>
+      <w:r>
+        <w:rPr>
+          <w:noProof/>
+          <w:webHidden/>
+        </w:rPr>
+      </w:r>
+      <w:r>
+        <w:rPr>
+          <w:noProof/>
+          <w:webHidden/>
+        </w:rPr>
+        <w:fldChar w:fldCharType="separate"/>
+      </w:r>
+      <w:r>
+        <w:rPr>
+          <w:noProof/>
+          <w:webHidden/>
+        </w:rPr>
+        <w:t>3</w:t>
+      </w:r>
+      <w:r>
+        <w:rPr>
+          <w:noProof/>
+          <w:webHidden/>
+        </w:rPr>
+        <w:fldChar w:fldCharType="end"/>
+      </w:r>
+      <w:r>
+        <w:rPr>
+          <w:noProof/>
+          <w:webHidden/>
+        </w:rPr>
+        <w:t>8</w:t>
       </w:r>
     </w:p>
     <w:p>
@@ -1109,14 +1375,29 @@
           <w:tab w:val="right" w:leader="dot" w:pos="9061"/>
         </w:tabs>
         <w:rPr>
+          <w:rFonts w:asciiTheme="minorHAnsi" w:eastAsiaTheme="minorEastAsia" w:hAnsiTheme="minorHAnsi"/>
           <w:noProof/>
+          <w:sz w:val="22"/>
+          <w:lang w:eastAsia="pt-BR"/>
         </w:rPr>
       </w:pPr>
       <w:r>
         <w:rPr>
           <w:noProof/>
         </w:rPr>
-        <w:t>Figura 7: Diagrama de componentes: Componentes gerais do aplicativo</w:t>
+        <w:t xml:space="preserve">Figura </w:t>
+      </w:r>
+      <w:r>
+        <w:rPr>
+          <w:noProof/>
+        </w:rPr>
+        <w:t>10</w:t>
+      </w:r>
+      <w:r>
+        <w:rPr>
+          <w:noProof/>
+        </w:rPr>
+        <w:t>: Diagrama de Atividade: Fazer login</w:t>
       </w:r>
       <w:r>
         <w:rPr>
@@ -1128,8 +1409,43 @@
       <w:r>
         <w:rPr>
           <w:noProof/>
-        </w:rPr>
-        <w:t>31</w:t>
+          <w:webHidden/>
+        </w:rPr>
+        <w:fldChar w:fldCharType="begin"/>
+      </w:r>
+      <w:r>
+        <w:rPr>
+          <w:noProof/>
+          <w:webHidden/>
+        </w:rPr>
+        <w:instrText xml:space="preserve"> PAGEREF _Toc10041122 \h </w:instrText>
+      </w:r>
+      <w:r>
+        <w:rPr>
+          <w:noProof/>
+          <w:webHidden/>
+        </w:rPr>
+      </w:r>
+      <w:r>
+        <w:rPr>
+          <w:noProof/>
+          <w:webHidden/>
+        </w:rPr>
+        <w:fldChar w:fldCharType="separate"/>
+      </w:r>
+      <w:r>
+        <w:rPr>
+          <w:noProof/>
+          <w:webHidden/>
+        </w:rPr>
+        <w:t>39</w:t>
+      </w:r>
+      <w:r>
+        <w:rPr>
+          <w:noProof/>
+          <w:webHidden/>
+        </w:rPr>
+        <w:fldChar w:fldCharType="end"/>
       </w:r>
     </w:p>
     <w:p>
@@ -1149,7 +1465,19 @@
         <w:rPr>
           <w:noProof/>
         </w:rPr>
-        <w:t>Figura 8: Diagrama de caso de uso: Casos de uso gerais do aplicativo</w:t>
+        <w:t>Figura 1</w:t>
+      </w:r>
+      <w:r>
+        <w:rPr>
+          <w:noProof/>
+        </w:rPr>
+        <w:t>1</w:t>
+      </w:r>
+      <w:r>
+        <w:rPr>
+          <w:noProof/>
+        </w:rPr>
+        <w:t>: Diagrama de Atividade: Responder pergunta</w:t>
       </w:r>
       <w:r>
         <w:rPr>
@@ -1162,7 +1490,13 @@
         <w:rPr>
           <w:noProof/>
         </w:rPr>
-        <w:t>33</w:t>
+        <w:t>4</w:t>
+      </w:r>
+      <w:r>
+        <w:rPr>
+          <w:noProof/>
+        </w:rPr>
+        <w:t>0</w:t>
       </w:r>
     </w:p>
     <w:p>
@@ -1182,7 +1516,19 @@
         <w:rPr>
           <w:noProof/>
         </w:rPr>
-        <w:t>Figura 9: Tela de cadastro</w:t>
+        <w:t xml:space="preserve">Figura </w:t>
+      </w:r>
+      <w:r>
+        <w:rPr>
+          <w:noProof/>
+        </w:rPr>
+        <w:t>12</w:t>
+      </w:r>
+      <w:r>
+        <w:rPr>
+          <w:noProof/>
+        </w:rPr>
+        <w:t>: Tela de cadastro</w:t>
       </w:r>
       <w:r>
         <w:rPr>
@@ -1223,7 +1569,7 @@
           <w:noProof/>
           <w:webHidden/>
         </w:rPr>
-        <w:t>34</w:t>
+        <w:t>41</w:t>
       </w:r>
       <w:r>
         <w:rPr>
@@ -1250,7 +1596,19 @@
         <w:rPr>
           <w:noProof/>
         </w:rPr>
-        <w:t>Figura 10: Diagrama de Atividade: Registrar-se</w:t>
+        <w:t>Figura 1</w:t>
+      </w:r>
+      <w:r>
+        <w:rPr>
+          <w:noProof/>
+        </w:rPr>
+        <w:t>3</w:t>
+      </w:r>
+      <w:r>
+        <w:rPr>
+          <w:noProof/>
+        </w:rPr>
+        <w:t>: Tela de login</w:t>
       </w:r>
       <w:r>
         <w:rPr>
@@ -1271,7 +1629,7 @@
           <w:noProof/>
           <w:webHidden/>
         </w:rPr>
-        <w:instrText xml:space="preserve"> PAGEREF _Toc10041120 \h </w:instrText>
+        <w:instrText xml:space="preserve"> PAGEREF _Toc10041121 \h </w:instrText>
       </w:r>
       <w:r>
         <w:rPr>
@@ -1291,7 +1649,7 @@
           <w:noProof/>
           <w:webHidden/>
         </w:rPr>
-        <w:t>35</w:t>
+        <w:t>42</w:t>
       </w:r>
       <w:r>
         <w:rPr>
@@ -1318,7 +1676,19 @@
         <w:rPr>
           <w:noProof/>
         </w:rPr>
-        <w:t>Figura 11: Tela de login</w:t>
+        <w:t>Figura 1</w:t>
+      </w:r>
+      <w:r>
+        <w:rPr>
+          <w:noProof/>
+        </w:rPr>
+        <w:t>4</w:t>
+      </w:r>
+      <w:r>
+        <w:rPr>
+          <w:noProof/>
+        </w:rPr>
+        <w:t>: Tela principal e tela de listagem de conhecimentos</w:t>
       </w:r>
       <w:r>
         <w:rPr>
@@ -1339,7 +1709,7 @@
           <w:noProof/>
           <w:webHidden/>
         </w:rPr>
-        <w:instrText xml:space="preserve"> PAGEREF _Toc10041121 \h </w:instrText>
+        <w:instrText xml:space="preserve"> PAGEREF _Toc10041123 \h </w:instrText>
       </w:r>
       <w:r>
         <w:rPr>
@@ -1359,7 +1729,7 @@
           <w:noProof/>
           <w:webHidden/>
         </w:rPr>
-        <w:t>36</w:t>
+        <w:t>43</w:t>
       </w:r>
       <w:r>
         <w:rPr>
@@ -1386,7 +1756,19 @@
         <w:rPr>
           <w:noProof/>
         </w:rPr>
-        <w:t>Figura 12: Diagrama de Atividade: Fazer login</w:t>
+        <w:t>Figura 1</w:t>
+      </w:r>
+      <w:r>
+        <w:rPr>
+          <w:noProof/>
+        </w:rPr>
+        <w:t>5</w:t>
+      </w:r>
+      <w:r>
+        <w:rPr>
+          <w:noProof/>
+        </w:rPr>
+        <w:t>: Tela de Configurações e tela de cadastro de conhecimento</w:t>
       </w:r>
       <w:r>
         <w:rPr>
@@ -1407,7 +1789,7 @@
           <w:noProof/>
           <w:webHidden/>
         </w:rPr>
-        <w:instrText xml:space="preserve"> PAGEREF _Toc10041122 \h </w:instrText>
+        <w:instrText xml:space="preserve"> PAGEREF _Toc10041124 \h </w:instrText>
       </w:r>
       <w:r>
         <w:rPr>
@@ -1427,7 +1809,7 @@
           <w:noProof/>
           <w:webHidden/>
         </w:rPr>
-        <w:t>37</w:t>
+        <w:t>44</w:t>
       </w:r>
       <w:r>
         <w:rPr>
@@ -1454,7 +1836,19 @@
         <w:rPr>
           <w:noProof/>
         </w:rPr>
-        <w:t>Figura 13: Tela principal e tela de listagem de conhecimentos</w:t>
+        <w:t>Figura 1</w:t>
+      </w:r>
+      <w:r>
+        <w:rPr>
+          <w:noProof/>
+        </w:rPr>
+        <w:t>6</w:t>
+      </w:r>
+      <w:r>
+        <w:rPr>
+          <w:noProof/>
+        </w:rPr>
+        <w:t>: Tela de ajudar: listagem de categorias e conhecimentos</w:t>
       </w:r>
       <w:r>
         <w:rPr>
@@ -1475,7 +1869,7 @@
           <w:noProof/>
           <w:webHidden/>
         </w:rPr>
-        <w:instrText xml:space="preserve"> PAGEREF _Toc10041123 \h </w:instrText>
+        <w:instrText xml:space="preserve"> PAGEREF _Toc10041125 \h </w:instrText>
       </w:r>
       <w:r>
         <w:rPr>
@@ -1495,7 +1889,7 @@
           <w:noProof/>
           <w:webHidden/>
         </w:rPr>
-        <w:t>38</w:t>
+        <w:t>45</w:t>
       </w:r>
       <w:r>
         <w:rPr>
@@ -1522,7 +1916,7 @@
         <w:rPr>
           <w:noProof/>
         </w:rPr>
-        <w:t>Figura 14: Tela de Configurações e tela de cadastro de conhecimento</w:t>
+        <w:t>Figura 17: Tela de visualização de postagem e escrevendo uma resposta</w:t>
       </w:r>
       <w:r>
         <w:rPr>
@@ -1543,7 +1937,7 @@
           <w:noProof/>
           <w:webHidden/>
         </w:rPr>
-        <w:instrText xml:space="preserve"> PAGEREF _Toc10041124 \h </w:instrText>
+        <w:instrText xml:space="preserve"> PAGEREF _Toc10041127 \h </w:instrText>
       </w:r>
       <w:r>
         <w:rPr>
@@ -1563,7 +1957,7 @@
           <w:noProof/>
           <w:webHidden/>
         </w:rPr>
-        <w:t>39</w:t>
+        <w:t>46</w:t>
       </w:r>
       <w:r>
         <w:rPr>
@@ -1590,7 +1984,7 @@
         <w:rPr>
           <w:noProof/>
         </w:rPr>
-        <w:t>Figura 15: Tela de ajudar: listagem de categorias e conhecimentos</w:t>
+        <w:t>Figura 18: Tela de perguntar: seleção de categoria</w:t>
       </w:r>
       <w:r>
         <w:rPr>
@@ -1598,47 +1992,14 @@
           <w:webHidden/>
         </w:rPr>
         <w:tab/>
+        <w:t>4</w:t>
       </w:r>
       <w:r>
         <w:rPr>
           <w:noProof/>
           <w:webHidden/>
         </w:rPr>
-        <w:fldChar w:fldCharType="begin"/>
-      </w:r>
-      <w:r>
-        <w:rPr>
-          <w:noProof/>
-          <w:webHidden/>
-        </w:rPr>
-        <w:instrText xml:space="preserve"> PAGEREF _Toc10041125 \h </w:instrText>
-      </w:r>
-      <w:r>
-        <w:rPr>
-          <w:noProof/>
-          <w:webHidden/>
-        </w:rPr>
-      </w:r>
-      <w:r>
-        <w:rPr>
-          <w:noProof/>
-          <w:webHidden/>
-        </w:rPr>
-        <w:fldChar w:fldCharType="separate"/>
-      </w:r>
-      <w:r>
-        <w:rPr>
-          <w:noProof/>
-          <w:webHidden/>
-        </w:rPr>
-        <w:t>40</w:t>
-      </w:r>
-      <w:r>
-        <w:rPr>
-          <w:noProof/>
-          <w:webHidden/>
-        </w:rPr>
-        <w:fldChar w:fldCharType="end"/>
+        <w:t>7</w:t>
       </w:r>
     </w:p>
     <w:p>
@@ -1658,7 +2019,7 @@
         <w:rPr>
           <w:noProof/>
         </w:rPr>
-        <w:t>Figura 16: Diagrama de Atividade: Responder pergunta</w:t>
+        <w:t>Figura 19: Tela de criação de dúvida e tela de confirmação de cadastro</w:t>
       </w:r>
       <w:r>
         <w:rPr>
@@ -1670,8 +2031,50 @@
       <w:r>
         <w:rPr>
           <w:noProof/>
-        </w:rPr>
-        <w:t>41</w:t>
+          <w:webHidden/>
+        </w:rPr>
+        <w:fldChar w:fldCharType="begin"/>
+      </w:r>
+      <w:r>
+        <w:rPr>
+          <w:noProof/>
+          <w:webHidden/>
+        </w:rPr>
+        <w:instrText xml:space="preserve"> PAGEREF _Toc10041129 \h </w:instrText>
+      </w:r>
+      <w:r>
+        <w:rPr>
+          <w:noProof/>
+          <w:webHidden/>
+        </w:rPr>
+      </w:r>
+      <w:r>
+        <w:rPr>
+          <w:noProof/>
+          <w:webHidden/>
+        </w:rPr>
+        <w:fldChar w:fldCharType="separate"/>
+      </w:r>
+      <w:r>
+        <w:rPr>
+          <w:noProof/>
+          <w:webHidden/>
+        </w:rPr>
+        <w:t>4</w:t>
+      </w:r>
+      <w:r>
+        <w:rPr>
+          <w:noProof/>
+          <w:webHidden/>
+        </w:rPr>
+        <w:fldChar w:fldCharType="end"/>
+      </w:r>
+      <w:r>
+        <w:rPr>
+          <w:noProof/>
+          <w:webHidden/>
+        </w:rPr>
+        <w:t>8</w:t>
       </w:r>
     </w:p>
     <w:p>
@@ -1680,18 +2083,12 @@
         <w:tabs>
           <w:tab w:val="right" w:leader="dot" w:pos="9061"/>
         </w:tabs>
-        <w:rPr>
-          <w:rFonts w:asciiTheme="minorHAnsi" w:eastAsiaTheme="minorEastAsia" w:hAnsiTheme="minorHAnsi"/>
+      </w:pPr>
+      <w:r>
+        <w:rPr>
           <w:noProof/>
-          <w:sz w:val="22"/>
-          <w:lang w:eastAsia="pt-BR"/>
-        </w:rPr>
-      </w:pPr>
-      <w:r>
-        <w:rPr>
-          <w:noProof/>
-        </w:rPr>
-        <w:t>Figura 17: Tela de visualização de postagem e escrevendo uma resposta</w:t>
+        </w:rPr>
+        <w:t>Figura 20: Tela de chat ou bate-papo e tela de conversação</w:t>
       </w:r>
       <w:r>
         <w:rPr>
@@ -1712,7 +2109,7 @@
           <w:noProof/>
           <w:webHidden/>
         </w:rPr>
-        <w:instrText xml:space="preserve"> PAGEREF _Toc10041127 \h </w:instrText>
+        <w:instrText xml:space="preserve"> PAGEREF _Toc10041130 \h </w:instrText>
       </w:r>
       <w:r>
         <w:rPr>
@@ -1732,173 +2129,24 @@
           <w:noProof/>
           <w:webHidden/>
         </w:rPr>
-        <w:t>42</w:t>
+        <w:t>4</w:t>
       </w:r>
       <w:r>
         <w:rPr>
           <w:noProof/>
           <w:webHidden/>
         </w:rPr>
-        <w:fldChar w:fldCharType="end"/>
-      </w:r>
-    </w:p>
-    <w:p>
-      <w:pPr>
-        <w:pStyle w:val="ndicedeilustraes"/>
-        <w:tabs>
-          <w:tab w:val="right" w:leader="dot" w:pos="9061"/>
-        </w:tabs>
-        <w:rPr>
-          <w:rFonts w:asciiTheme="minorHAnsi" w:eastAsiaTheme="minorEastAsia" w:hAnsiTheme="minorHAnsi"/>
-          <w:noProof/>
-          <w:sz w:val="22"/>
-          <w:lang w:eastAsia="pt-BR"/>
-        </w:rPr>
-      </w:pPr>
-      <w:r>
-        <w:rPr>
-          <w:noProof/>
-        </w:rPr>
-        <w:t>Figura 18: Tela de perguntar: seleção de categoria</w:t>
+        <w:t>9</w:t>
       </w:r>
       <w:r>
         <w:rPr>
           <w:noProof/>
           <w:webHidden/>
         </w:rPr>
-        <w:tab/>
-        <w:t>43</w:t>
-      </w:r>
-    </w:p>
-    <w:p>
-      <w:pPr>
-        <w:pStyle w:val="ndicedeilustraes"/>
-        <w:tabs>
-          <w:tab w:val="right" w:leader="dot" w:pos="9061"/>
-        </w:tabs>
-        <w:rPr>
-          <w:rFonts w:asciiTheme="minorHAnsi" w:eastAsiaTheme="minorEastAsia" w:hAnsiTheme="minorHAnsi"/>
-          <w:noProof/>
-          <w:sz w:val="22"/>
-          <w:lang w:eastAsia="pt-BR"/>
-        </w:rPr>
-      </w:pPr>
-      <w:r>
-        <w:rPr>
-          <w:noProof/>
-        </w:rPr>
-        <w:t>Figura 19: Tela de criação de dúvida e tela de confirmação de cadastro</w:t>
-      </w:r>
-      <w:r>
-        <w:rPr>
-          <w:noProof/>
-          <w:webHidden/>
-        </w:rPr>
-        <w:tab/>
-      </w:r>
-      <w:r>
-        <w:rPr>
-          <w:noProof/>
-          <w:webHidden/>
-        </w:rPr>
-        <w:fldChar w:fldCharType="begin"/>
-      </w:r>
-      <w:r>
-        <w:rPr>
-          <w:noProof/>
-          <w:webHidden/>
-        </w:rPr>
-        <w:instrText xml:space="preserve"> PAGEREF _Toc10041129 \h </w:instrText>
-      </w:r>
-      <w:r>
-        <w:rPr>
-          <w:noProof/>
-          <w:webHidden/>
-        </w:rPr>
-      </w:r>
-      <w:r>
-        <w:rPr>
-          <w:noProof/>
-          <w:webHidden/>
-        </w:rPr>
-        <w:fldChar w:fldCharType="separate"/>
-      </w:r>
-      <w:r>
-        <w:rPr>
-          <w:noProof/>
-          <w:webHidden/>
-        </w:rPr>
-        <w:t>44</w:t>
-      </w:r>
-      <w:r>
-        <w:rPr>
-          <w:noProof/>
-          <w:webHidden/>
-        </w:rPr>
         <w:fldChar w:fldCharType="end"/>
       </w:r>
-    </w:p>
-    <w:p>
-      <w:pPr>
-        <w:pStyle w:val="ndicedeilustraes"/>
-        <w:tabs>
-          <w:tab w:val="right" w:leader="dot" w:pos="9061"/>
-        </w:tabs>
-      </w:pPr>
-      <w:r>
-        <w:rPr>
-          <w:noProof/>
-        </w:rPr>
-        <w:t>Figura 20: Tela de chat ou bate-papo e tela de conversação</w:t>
-      </w:r>
-      <w:r>
-        <w:rPr>
-          <w:noProof/>
-          <w:webHidden/>
-        </w:rPr>
-        <w:tab/>
-      </w:r>
-      <w:r>
-        <w:rPr>
-          <w:noProof/>
-          <w:webHidden/>
-        </w:rPr>
-        <w:fldChar w:fldCharType="begin"/>
-      </w:r>
-      <w:r>
-        <w:rPr>
-          <w:noProof/>
-          <w:webHidden/>
-        </w:rPr>
-        <w:instrText xml:space="preserve"> PAGEREF _Toc10041130 \h </w:instrText>
-      </w:r>
-      <w:r>
-        <w:rPr>
-          <w:noProof/>
-          <w:webHidden/>
-        </w:rPr>
-      </w:r>
-      <w:r>
-        <w:rPr>
-          <w:noProof/>
-          <w:webHidden/>
-        </w:rPr>
-        <w:fldChar w:fldCharType="separate"/>
-      </w:r>
-      <w:r>
-        <w:rPr>
-          <w:noProof/>
-          <w:webHidden/>
-        </w:rPr>
-        <w:t>45</w:t>
-      </w:r>
-      <w:r>
-        <w:rPr>
-          <w:noProof/>
-          <w:webHidden/>
-        </w:rPr>
-        <w:fldChar w:fldCharType="end"/>
-      </w:r>
+      <w:bookmarkStart w:id="0" w:name="_GoBack"/>
+      <w:bookmarkEnd w:id="0"/>
       <w:r>
         <w:rPr>
           <w:b/>
@@ -4957,12 +5205,12 @@
       <w:pPr>
         <w:pStyle w:val="Ttulo1"/>
       </w:pPr>
-      <w:bookmarkStart w:id="0" w:name="_Toc27094028"/>
+      <w:bookmarkStart w:id="1" w:name="_Toc27094028"/>
       <w:r>
         <w:lastRenderedPageBreak/>
         <w:t>Introdução</w:t>
       </w:r>
-      <w:bookmarkEnd w:id="0"/>
+      <w:bookmarkEnd w:id="1"/>
     </w:p>
     <w:p/>
     <w:p>
@@ -5593,12 +5841,12 @@
       <w:pPr>
         <w:pStyle w:val="Ttulo1"/>
       </w:pPr>
-      <w:bookmarkStart w:id="1" w:name="_Toc27094029"/>
+      <w:bookmarkStart w:id="2" w:name="_Toc27094029"/>
       <w:r>
         <w:lastRenderedPageBreak/>
         <w:t>Objetivos</w:t>
       </w:r>
-      <w:bookmarkEnd w:id="1"/>
+      <w:bookmarkEnd w:id="2"/>
     </w:p>
     <w:p/>
     <w:p/>
@@ -5621,18 +5869,17 @@
           <w:szCs w:val="26"/>
         </w:rPr>
       </w:pPr>
-      <w:bookmarkStart w:id="2" w:name="_Toc10039840"/>
-      <w:bookmarkStart w:id="3" w:name="_Toc10039921"/>
-      <w:bookmarkStart w:id="4" w:name="_Toc10039975"/>
-      <w:bookmarkStart w:id="5" w:name="_Toc10040023"/>
-      <w:bookmarkStart w:id="6" w:name="_Toc10040077"/>
-      <w:bookmarkStart w:id="7" w:name="_Toc24446083"/>
-      <w:bookmarkStart w:id="8" w:name="_Toc24459002"/>
-      <w:bookmarkStart w:id="9" w:name="_Toc24461523"/>
-      <w:bookmarkStart w:id="10" w:name="_Toc27012304"/>
-      <w:bookmarkStart w:id="11" w:name="_Toc27012599"/>
-      <w:bookmarkStart w:id="12" w:name="_Toc27094030"/>
-      <w:bookmarkEnd w:id="2"/>
+      <w:bookmarkStart w:id="3" w:name="_Toc10039840"/>
+      <w:bookmarkStart w:id="4" w:name="_Toc10039921"/>
+      <w:bookmarkStart w:id="5" w:name="_Toc10039975"/>
+      <w:bookmarkStart w:id="6" w:name="_Toc10040023"/>
+      <w:bookmarkStart w:id="7" w:name="_Toc10040077"/>
+      <w:bookmarkStart w:id="8" w:name="_Toc24446083"/>
+      <w:bookmarkStart w:id="9" w:name="_Toc24459002"/>
+      <w:bookmarkStart w:id="10" w:name="_Toc24461523"/>
+      <w:bookmarkStart w:id="11" w:name="_Toc27012304"/>
+      <w:bookmarkStart w:id="12" w:name="_Toc27012599"/>
+      <w:bookmarkStart w:id="13" w:name="_Toc27094030"/>
       <w:bookmarkEnd w:id="3"/>
       <w:bookmarkEnd w:id="4"/>
       <w:bookmarkEnd w:id="5"/>
@@ -5643,6 +5890,7 @@
       <w:bookmarkEnd w:id="10"/>
       <w:bookmarkEnd w:id="11"/>
       <w:bookmarkEnd w:id="12"/>
+      <w:bookmarkEnd w:id="13"/>
     </w:p>
     <w:p>
       <w:pPr>
@@ -5663,20 +5911,20 @@
           <w:szCs w:val="26"/>
         </w:rPr>
       </w:pPr>
-      <w:bookmarkStart w:id="13" w:name="_Toc27012600"/>
-      <w:bookmarkStart w:id="14" w:name="_Toc27094031"/>
-      <w:bookmarkEnd w:id="13"/>
+      <w:bookmarkStart w:id="14" w:name="_Toc27012600"/>
+      <w:bookmarkStart w:id="15" w:name="_Toc27094031"/>
       <w:bookmarkEnd w:id="14"/>
+      <w:bookmarkEnd w:id="15"/>
     </w:p>
     <w:p>
       <w:pPr>
         <w:pStyle w:val="Ttulo2"/>
       </w:pPr>
-      <w:bookmarkStart w:id="15" w:name="_Toc27094032"/>
+      <w:bookmarkStart w:id="16" w:name="_Toc27094032"/>
       <w:r>
         <w:t>Objetivo geral</w:t>
       </w:r>
-      <w:bookmarkEnd w:id="15"/>
+      <w:bookmarkEnd w:id="16"/>
     </w:p>
     <w:p/>
     <w:p/>
@@ -5723,11 +5971,11 @@
       <w:pPr>
         <w:pStyle w:val="Ttulo2"/>
       </w:pPr>
-      <w:bookmarkStart w:id="16" w:name="_Toc27094033"/>
+      <w:bookmarkStart w:id="17" w:name="_Toc27094033"/>
       <w:r>
         <w:t>objetivos específicos</w:t>
       </w:r>
-      <w:bookmarkEnd w:id="16"/>
+      <w:bookmarkEnd w:id="17"/>
     </w:p>
     <w:p/>
     <w:p/>
@@ -5872,12 +6120,12 @@
       <w:pPr>
         <w:pStyle w:val="Ttulo1"/>
       </w:pPr>
-      <w:bookmarkStart w:id="17" w:name="_Toc27094034"/>
+      <w:bookmarkStart w:id="18" w:name="_Toc27094034"/>
       <w:r>
         <w:lastRenderedPageBreak/>
         <w:t>metodologia</w:t>
       </w:r>
-      <w:bookmarkEnd w:id="17"/>
+      <w:bookmarkEnd w:id="18"/>
     </w:p>
     <w:p/>
     <w:p/>
@@ -6039,7 +6287,7 @@
       <w:r>
         <w:t xml:space="preserve"> serão utilizados a linguagem de programação </w:t>
       </w:r>
-      <w:bookmarkStart w:id="18" w:name="_Hlk10037151"/>
+      <w:bookmarkStart w:id="19" w:name="_Hlk10037151"/>
       <w:proofErr w:type="spellStart"/>
       <w:r>
         <w:rPr>
@@ -6058,7 +6306,7 @@
       <w:r>
         <w:t xml:space="preserve"> </w:t>
       </w:r>
-      <w:bookmarkEnd w:id="18"/>
+      <w:bookmarkEnd w:id="19"/>
       <w:r>
         <w:t xml:space="preserve">com a biblioteca </w:t>
       </w:r>
@@ -6520,12 +6768,12 @@
       <w:pPr>
         <w:pStyle w:val="Ttulo1"/>
       </w:pPr>
-      <w:bookmarkStart w:id="19" w:name="_Toc27094035"/>
+      <w:bookmarkStart w:id="20" w:name="_Toc27094035"/>
       <w:r>
         <w:lastRenderedPageBreak/>
         <w:t>Revisão da literatura</w:t>
       </w:r>
-      <w:bookmarkEnd w:id="19"/>
+      <w:bookmarkEnd w:id="20"/>
     </w:p>
     <w:p/>
     <w:p/>
@@ -6548,21 +6796,20 @@
           <w:szCs w:val="26"/>
         </w:rPr>
       </w:pPr>
-      <w:bookmarkStart w:id="20" w:name="_Toc9210101"/>
-      <w:bookmarkStart w:id="21" w:name="_Toc9943851"/>
-      <w:bookmarkStart w:id="22" w:name="_Toc9943902"/>
-      <w:bookmarkStart w:id="23" w:name="_Toc10039850"/>
-      <w:bookmarkStart w:id="24" w:name="_Toc10039931"/>
-      <w:bookmarkStart w:id="25" w:name="_Toc10039985"/>
-      <w:bookmarkStart w:id="26" w:name="_Toc10040033"/>
-      <w:bookmarkStart w:id="27" w:name="_Toc10040087"/>
-      <w:bookmarkStart w:id="28" w:name="_Toc24446093"/>
-      <w:bookmarkStart w:id="29" w:name="_Toc24459012"/>
-      <w:bookmarkStart w:id="30" w:name="_Toc24461533"/>
-      <w:bookmarkStart w:id="31" w:name="_Toc27012312"/>
-      <w:bookmarkStart w:id="32" w:name="_Toc27012605"/>
-      <w:bookmarkStart w:id="33" w:name="_Toc27094036"/>
-      <w:bookmarkEnd w:id="20"/>
+      <w:bookmarkStart w:id="21" w:name="_Toc9210101"/>
+      <w:bookmarkStart w:id="22" w:name="_Toc9943851"/>
+      <w:bookmarkStart w:id="23" w:name="_Toc9943902"/>
+      <w:bookmarkStart w:id="24" w:name="_Toc10039850"/>
+      <w:bookmarkStart w:id="25" w:name="_Toc10039931"/>
+      <w:bookmarkStart w:id="26" w:name="_Toc10039985"/>
+      <w:bookmarkStart w:id="27" w:name="_Toc10040033"/>
+      <w:bookmarkStart w:id="28" w:name="_Toc10040087"/>
+      <w:bookmarkStart w:id="29" w:name="_Toc24446093"/>
+      <w:bookmarkStart w:id="30" w:name="_Toc24459012"/>
+      <w:bookmarkStart w:id="31" w:name="_Toc24461533"/>
+      <w:bookmarkStart w:id="32" w:name="_Toc27012312"/>
+      <w:bookmarkStart w:id="33" w:name="_Toc27012605"/>
+      <w:bookmarkStart w:id="34" w:name="_Toc27094036"/>
       <w:bookmarkEnd w:id="21"/>
       <w:bookmarkEnd w:id="22"/>
       <w:bookmarkEnd w:id="23"/>
@@ -6576,6 +6823,7 @@
       <w:bookmarkEnd w:id="31"/>
       <w:bookmarkEnd w:id="32"/>
       <w:bookmarkEnd w:id="33"/>
+      <w:bookmarkEnd w:id="34"/>
     </w:p>
     <w:p>
       <w:pPr>
@@ -6596,23 +6844,23 @@
           <w:szCs w:val="26"/>
         </w:rPr>
       </w:pPr>
-      <w:bookmarkStart w:id="34" w:name="_Toc27012606"/>
-      <w:bookmarkStart w:id="35" w:name="_Toc27094037"/>
-      <w:bookmarkEnd w:id="34"/>
+      <w:bookmarkStart w:id="35" w:name="_Toc27012606"/>
+      <w:bookmarkStart w:id="36" w:name="_Toc27094037"/>
       <w:bookmarkEnd w:id="35"/>
+      <w:bookmarkEnd w:id="36"/>
     </w:p>
     <w:p>
       <w:pPr>
         <w:pStyle w:val="Ttulo2"/>
       </w:pPr>
-      <w:bookmarkStart w:id="36" w:name="_Toc27094038"/>
+      <w:bookmarkStart w:id="37" w:name="_Toc27094038"/>
       <w:r>
         <w:t>Aprend</w:t>
       </w:r>
       <w:r>
         <w:t>izagem colaborativa e a abordagem social</w:t>
       </w:r>
-      <w:bookmarkEnd w:id="36"/>
+      <w:bookmarkEnd w:id="37"/>
     </w:p>
     <w:p/>
     <w:p/>
@@ -6880,11 +7128,11 @@
       <w:pPr>
         <w:pStyle w:val="Ttulo2"/>
       </w:pPr>
-      <w:bookmarkStart w:id="37" w:name="_Toc27094039"/>
+      <w:bookmarkStart w:id="38" w:name="_Toc27094039"/>
       <w:r>
         <w:t>As tecnologias e o desenvolvimento de software</w:t>
       </w:r>
-      <w:bookmarkEnd w:id="37"/>
+      <w:bookmarkEnd w:id="38"/>
     </w:p>
     <w:p/>
     <w:p/>
@@ -8599,11 +8847,11 @@
           <w:color w:val="000000"/>
         </w:rPr>
       </w:pPr>
-      <w:bookmarkStart w:id="38" w:name="_Toc27094040"/>
+      <w:bookmarkStart w:id="39" w:name="_Toc27094040"/>
       <w:r>
         <w:t>As tecnologias de versionamento de código</w:t>
       </w:r>
-      <w:bookmarkEnd w:id="38"/>
+      <w:bookmarkEnd w:id="39"/>
     </w:p>
     <w:p>
       <w:pPr>
@@ -9102,7 +9350,7 @@
           <w:rFonts w:cs="Arial"/>
           <w:color w:val="000000"/>
         </w:rPr>
-        <w:t>5</w:t>
+        <w:t>1</w:t>
       </w:r>
       <w:r>
         <w:rPr>
@@ -9145,17 +9393,17 @@
           <w:color w:val="000000"/>
         </w:rPr>
       </w:pPr>
-      <w:bookmarkStart w:id="39" w:name="_Toc10041115"/>
+      <w:bookmarkStart w:id="40" w:name="_Toc10041115"/>
       <w:r>
         <w:t xml:space="preserve">Figura </w:t>
       </w:r>
       <w:r>
-        <w:t>5</w:t>
+        <w:t>1</w:t>
       </w:r>
       <w:r>
         <w:t>:</w:t>
       </w:r>
-      <w:bookmarkEnd w:id="39"/>
+      <w:bookmarkEnd w:id="40"/>
       <w:r>
         <w:t xml:space="preserve"> Fluxo de desenvolvimento</w:t>
       </w:r>
@@ -10080,11 +10328,11 @@
           <w:color w:val="000000"/>
         </w:rPr>
       </w:pPr>
-      <w:bookmarkStart w:id="40" w:name="_Toc27094041"/>
+      <w:bookmarkStart w:id="41" w:name="_Toc27094041"/>
       <w:r>
         <w:t>a experiência do usuário e a interface do sistema</w:t>
       </w:r>
-      <w:bookmarkEnd w:id="40"/>
+      <w:bookmarkEnd w:id="41"/>
     </w:p>
     <w:p>
       <w:pPr>
@@ -10167,7 +10415,7 @@
         </w:rPr>
         <w:t xml:space="preserve"> entender como as respostas e percepções de uma pessoa que resulta da utilização de um produto (</w:t>
       </w:r>
-      <w:bookmarkStart w:id="41" w:name="_Hlk24203467"/>
+      <w:bookmarkStart w:id="42" w:name="_Hlk24203467"/>
       <w:r>
         <w:rPr>
           <w:rFonts w:cs="Arial"/>
@@ -10175,7 +10423,7 @@
         </w:rPr>
         <w:t>CAELUM, 2019</w:t>
       </w:r>
-      <w:bookmarkEnd w:id="41"/>
+      <w:bookmarkEnd w:id="42"/>
       <w:r>
         <w:rPr>
           <w:rFonts w:cs="Arial"/>
@@ -10581,11 +10829,11 @@
           <w:color w:val="000000"/>
         </w:rPr>
       </w:pPr>
-      <w:bookmarkStart w:id="42" w:name="_Toc27094042"/>
+      <w:bookmarkStart w:id="43" w:name="_Toc27094042"/>
       <w:r>
         <w:t>o proceso de documentação de software</w:t>
       </w:r>
-      <w:bookmarkEnd w:id="42"/>
+      <w:bookmarkEnd w:id="43"/>
     </w:p>
     <w:p>
       <w:pPr>
@@ -11024,12 +11272,12 @@
           <w:color w:val="000000"/>
         </w:rPr>
       </w:pPr>
-      <w:bookmarkStart w:id="43" w:name="_Toc27094043"/>
+      <w:bookmarkStart w:id="44" w:name="_Toc27094043"/>
       <w:r>
         <w:lastRenderedPageBreak/>
         <w:t>a gestão de projeto</w:t>
       </w:r>
-      <w:bookmarkEnd w:id="43"/>
+      <w:bookmarkEnd w:id="44"/>
     </w:p>
     <w:p>
       <w:pPr>
@@ -11248,7 +11496,7 @@
           <w:sz w:val="20"/>
           <w:szCs w:val="20"/>
         </w:rPr>
-        <w:t>6</w:t>
+        <w:t>2</w:t>
       </w:r>
       <w:r>
         <w:rPr>
@@ -11403,7 +11651,7 @@
           <w:rFonts w:cs="Arial"/>
           <w:color w:val="000000"/>
         </w:rPr>
-        <w:t>6</w:t>
+        <w:t>2</w:t>
       </w:r>
       <w:r>
         <w:rPr>
@@ -12011,12 +12259,12 @@
       <w:pPr>
         <w:pStyle w:val="Ttulo1"/>
       </w:pPr>
-      <w:bookmarkStart w:id="44" w:name="_Toc27094044"/>
+      <w:bookmarkStart w:id="45" w:name="_Toc27094044"/>
       <w:r>
         <w:lastRenderedPageBreak/>
         <w:t>RESULTADOS e DISCUSSÂO</w:t>
       </w:r>
-      <w:bookmarkEnd w:id="44"/>
+      <w:bookmarkEnd w:id="45"/>
     </w:p>
     <w:p/>
     <w:p/>
@@ -12058,7 +12306,21 @@
           <w:sz w:val="20"/>
           <w:szCs w:val="20"/>
         </w:rPr>
-        <w:t>Figura 1: Gráfico com o questionamento: Você tem dificuldade com os conteúdos da faculdade?</w:t>
+        <w:t xml:space="preserve">Figura </w:t>
+      </w:r>
+      <w:r>
+        <w:rPr>
+          <w:sz w:val="20"/>
+          <w:szCs w:val="20"/>
+        </w:rPr>
+        <w:t>3</w:t>
+      </w:r>
+      <w:r>
+        <w:rPr>
+          <w:sz w:val="20"/>
+          <w:szCs w:val="20"/>
+        </w:rPr>
+        <w:t>: Gráfico com o questionamento: Você tem dificuldade com os conteúdos da faculdade?</w:t>
       </w:r>
     </w:p>
     <w:p>
@@ -12174,7 +12436,21 @@
           <w:sz w:val="20"/>
           <w:szCs w:val="20"/>
         </w:rPr>
-        <w:t>Figura 2: Gráfico com o questionamento: Para quem você pede ajuda quando está com dificuldades em alguma matéria?</w:t>
+        <w:t xml:space="preserve">Figura </w:t>
+      </w:r>
+      <w:r>
+        <w:rPr>
+          <w:sz w:val="20"/>
+          <w:szCs w:val="20"/>
+        </w:rPr>
+        <w:t>4</w:t>
+      </w:r>
+      <w:r>
+        <w:rPr>
+          <w:sz w:val="20"/>
+          <w:szCs w:val="20"/>
+        </w:rPr>
+        <w:t>: Gráfico com o questionamento: Para quem você pede ajuda quando está com dificuldades em alguma matéria?</w:t>
       </w:r>
     </w:p>
     <w:p>
@@ -12264,7 +12540,21 @@
           <w:sz w:val="20"/>
           <w:szCs w:val="20"/>
         </w:rPr>
-        <w:t xml:space="preserve">Figura 3: Gráfico com o questionamento: </w:t>
+        <w:t xml:space="preserve">Figura </w:t>
+      </w:r>
+      <w:r>
+        <w:rPr>
+          <w:sz w:val="20"/>
+          <w:szCs w:val="20"/>
+        </w:rPr>
+        <w:t>5</w:t>
+      </w:r>
+      <w:r>
+        <w:rPr>
+          <w:sz w:val="20"/>
+          <w:szCs w:val="20"/>
+        </w:rPr>
+        <w:t xml:space="preserve">: Gráfico com o questionamento: </w:t>
       </w:r>
       <w:r>
         <w:rPr>
@@ -12404,7 +12694,21 @@
           <w:sz w:val="20"/>
           <w:szCs w:val="20"/>
         </w:rPr>
-        <w:t>Figura 4: Gráfico com o questionamento:</w:t>
+        <w:t xml:space="preserve">Figura </w:t>
+      </w:r>
+      <w:r>
+        <w:rPr>
+          <w:sz w:val="20"/>
+          <w:szCs w:val="20"/>
+        </w:rPr>
+        <w:t>6</w:t>
+      </w:r>
+      <w:r>
+        <w:rPr>
+          <w:sz w:val="20"/>
+          <w:szCs w:val="20"/>
+        </w:rPr>
+        <w:t>: Gráfico com o questionamento:</w:t>
       </w:r>
       <w:r>
         <w:rPr>
@@ -12553,20 +12857,19 @@
           <w:szCs w:val="26"/>
         </w:rPr>
       </w:pPr>
-      <w:bookmarkStart w:id="45" w:name="_Toc9943864"/>
-      <w:bookmarkStart w:id="46" w:name="_Toc9943915"/>
-      <w:bookmarkStart w:id="47" w:name="_Toc10039862"/>
-      <w:bookmarkStart w:id="48" w:name="_Toc10039943"/>
-      <w:bookmarkStart w:id="49" w:name="_Toc10039997"/>
-      <w:bookmarkStart w:id="50" w:name="_Toc10040045"/>
-      <w:bookmarkStart w:id="51" w:name="_Toc10040099"/>
-      <w:bookmarkStart w:id="52" w:name="_Toc24446105"/>
-      <w:bookmarkStart w:id="53" w:name="_Toc24459024"/>
-      <w:bookmarkStart w:id="54" w:name="_Toc24461545"/>
-      <w:bookmarkStart w:id="55" w:name="_Toc27012323"/>
-      <w:bookmarkStart w:id="56" w:name="_Toc27012614"/>
-      <w:bookmarkStart w:id="57" w:name="_Toc27094045"/>
-      <w:bookmarkEnd w:id="45"/>
+      <w:bookmarkStart w:id="46" w:name="_Toc9943864"/>
+      <w:bookmarkStart w:id="47" w:name="_Toc9943915"/>
+      <w:bookmarkStart w:id="48" w:name="_Toc10039862"/>
+      <w:bookmarkStart w:id="49" w:name="_Toc10039943"/>
+      <w:bookmarkStart w:id="50" w:name="_Toc10039997"/>
+      <w:bookmarkStart w:id="51" w:name="_Toc10040045"/>
+      <w:bookmarkStart w:id="52" w:name="_Toc10040099"/>
+      <w:bookmarkStart w:id="53" w:name="_Toc24446105"/>
+      <w:bookmarkStart w:id="54" w:name="_Toc24459024"/>
+      <w:bookmarkStart w:id="55" w:name="_Toc24461545"/>
+      <w:bookmarkStart w:id="56" w:name="_Toc27012323"/>
+      <w:bookmarkStart w:id="57" w:name="_Toc27012614"/>
+      <w:bookmarkStart w:id="58" w:name="_Toc27094045"/>
       <w:bookmarkEnd w:id="46"/>
       <w:bookmarkEnd w:id="47"/>
       <w:bookmarkEnd w:id="48"/>
@@ -12579,16 +12882,17 @@
       <w:bookmarkEnd w:id="55"/>
       <w:bookmarkEnd w:id="56"/>
       <w:bookmarkEnd w:id="57"/>
+      <w:bookmarkEnd w:id="58"/>
     </w:p>
     <w:p>
       <w:pPr>
         <w:pStyle w:val="Ttulo2"/>
       </w:pPr>
-      <w:bookmarkStart w:id="58" w:name="_Toc27094046"/>
+      <w:bookmarkStart w:id="59" w:name="_Toc27094046"/>
       <w:r>
         <w:t>LEVANTAMENTO DE REQUISITOS</w:t>
       </w:r>
-      <w:bookmarkEnd w:id="58"/>
+      <w:bookmarkEnd w:id="59"/>
     </w:p>
     <w:p>
       <w:pPr>
@@ -25897,7 +26201,7 @@
         <w:pStyle w:val="Ttulo2"/>
         <w:ind w:left="993" w:hanging="633"/>
       </w:pPr>
-      <w:bookmarkStart w:id="59" w:name="_Toc27094047"/>
+      <w:bookmarkStart w:id="60" w:name="_Toc27094047"/>
       <w:r>
         <w:lastRenderedPageBreak/>
         <w:t xml:space="preserve">Os diagramas da </w:t>
@@ -25905,7 +26209,7 @@
       <w:r>
         <w:t>linguagem de modelagem unicafada</w:t>
       </w:r>
-      <w:bookmarkEnd w:id="59"/>
+      <w:bookmarkEnd w:id="60"/>
     </w:p>
     <w:p>
       <w:pPr>
@@ -25917,7 +26221,7 @@
         <w:pStyle w:val="Legenda"/>
         <w:jc w:val="center"/>
       </w:pPr>
-      <w:bookmarkStart w:id="60" w:name="_Toc10041117"/>
+      <w:bookmarkStart w:id="61" w:name="_Toc10041117"/>
       <w:r>
         <w:rPr>
           <w:noProof/>
@@ -25990,9 +26294,15 @@
         </w:drawing>
       </w:r>
       <w:r>
-        <w:t>Figura 8: Diagrama de caso de uso: Casos de uso gerais do aplicativo</w:t>
-      </w:r>
-      <w:bookmarkEnd w:id="60"/>
+        <w:t xml:space="preserve">Figura </w:t>
+      </w:r>
+      <w:r>
+        <w:t>7</w:t>
+      </w:r>
+      <w:r>
+        <w:t>: Diagrama de caso de uso: Casos de uso gerais do aplicativo</w:t>
+      </w:r>
+      <w:bookmarkEnd w:id="61"/>
     </w:p>
     <w:p>
       <w:pPr>
@@ -26024,7 +26334,10 @@
         <w:t xml:space="preserve">Figura </w:t>
       </w:r>
       <w:r>
-        <w:t xml:space="preserve">8 os casos de uso do módulo de fórum para os </w:t>
+        <w:t>7</w:t>
+      </w:r>
+      <w:r>
+        <w:t xml:space="preserve"> os casos de uso do módulo de fórum para os </w:t>
       </w:r>
       <w:r>
         <w:rPr>
@@ -30384,7 +30697,7 @@
                 <w:szCs w:val="24"/>
               </w:rPr>
             </w:pPr>
-            <w:bookmarkStart w:id="61" w:name="_Hlk27008141"/>
+            <w:bookmarkStart w:id="62" w:name="_Hlk27008141"/>
             <w:r>
               <w:rPr>
                 <w:szCs w:val="24"/>
@@ -30431,8 +30744,8 @@
                 <w:szCs w:val="24"/>
               </w:rPr>
             </w:pPr>
-            <w:bookmarkStart w:id="62" w:name="_Hlk27008043"/>
-            <w:bookmarkEnd w:id="61"/>
+            <w:bookmarkStart w:id="63" w:name="_Hlk27008043"/>
+            <w:bookmarkEnd w:id="62"/>
             <w:r>
               <w:rPr>
                 <w:szCs w:val="24"/>
@@ -30680,7 +30993,7 @@
           </w:p>
         </w:tc>
       </w:tr>
-      <w:bookmarkEnd w:id="62"/>
+      <w:bookmarkEnd w:id="63"/>
       <w:tr>
         <w:tc>
           <w:tcPr>
@@ -31137,7 +31450,7 @@
         <w:t xml:space="preserve">Figura </w:t>
       </w:r>
       <w:r>
-        <w:t>7</w:t>
+        <w:t>8</w:t>
       </w:r>
       <w:r>
         <w:t>: Diagrama de componentes: Componentes gerais do aplicativo</w:t>
@@ -31212,14 +31525,14 @@
         <w:pStyle w:val="Legenda"/>
         <w:jc w:val="center"/>
       </w:pPr>
-      <w:bookmarkStart w:id="63" w:name="_Toc10041118"/>
+      <w:bookmarkStart w:id="64" w:name="_Toc10041118"/>
       <w:r>
         <w:t>Fonte</w:t>
       </w:r>
       <w:r>
         <w:t xml:space="preserve">: </w:t>
       </w:r>
-      <w:bookmarkEnd w:id="63"/>
+      <w:bookmarkEnd w:id="64"/>
       <w:r>
         <w:t>Elaborado pelos autores</w:t>
       </w:r>
@@ -31310,7 +31623,7 @@
         <w:t xml:space="preserve">Figura </w:t>
       </w:r>
       <w:r>
-        <w:t>7</w:t>
+        <w:t>8</w:t>
       </w:r>
       <w:r>
         <w:t>, facilitando a compreensão pelos desenvolvedores acerca das dependências entre cada componente e servindo como um mapa de ativos para reaproveitamento de código futuramente.</w:t>
@@ -31321,16 +31634,10 @@
         <w:t>No diagrama</w:t>
       </w:r>
       <w:r>
-        <w:t xml:space="preserve"> (</w:t>
-      </w:r>
-      <w:r>
-        <w:t xml:space="preserve">Figura </w:t>
-      </w:r>
-      <w:r>
-        <w:t>7</w:t>
-      </w:r>
-      <w:r>
-        <w:t>)</w:t>
+        <w:t xml:space="preserve"> </w:t>
+      </w:r>
+      <w:r>
+        <w:t>representado pela Figura 8</w:t>
       </w:r>
       <w:r>
         <w:t xml:space="preserve"> fo</w:t>
@@ -31709,10 +32016,22 @@
         <w:t>o</w:t>
       </w:r>
       <w:r>
-        <w:t xml:space="preserve"> na figura</w:t>
-      </w:r>
-      <w:r>
-        <w:t xml:space="preserve"> 10, </w:t>
+        <w:t xml:space="preserve"> na </w:t>
+      </w:r>
+      <w:r>
+        <w:t>F</w:t>
+      </w:r>
+      <w:r>
+        <w:t>igura</w:t>
+      </w:r>
+      <w:r>
+        <w:t xml:space="preserve"> </w:t>
+      </w:r>
+      <w:r>
+        <w:t>9</w:t>
+      </w:r>
+      <w:r>
+        <w:t xml:space="preserve">, </w:t>
       </w:r>
       <w:r>
         <w:t xml:space="preserve">o usuário inicia na tela de </w:t>
@@ -31779,7 +32098,13 @@
         <w:jc w:val="center"/>
       </w:pPr>
       <w:r>
-        <w:t>Figura 10: Diagrama de Atividade: Registrar-se</w:t>
+        <w:t xml:space="preserve">Figura </w:t>
+      </w:r>
+      <w:r>
+        <w:t>9</w:t>
+      </w:r>
+      <w:r>
+        <w:t>: Diagrama de Atividade: Registrar-se</w:t>
       </w:r>
     </w:p>
     <w:p>
@@ -31851,11 +32176,11 @@
         <w:ind w:firstLine="0"/>
         <w:jc w:val="center"/>
       </w:pPr>
-      <w:bookmarkStart w:id="64" w:name="_Toc10041120"/>
+      <w:bookmarkStart w:id="65" w:name="_Toc10041120"/>
       <w:r>
         <w:t xml:space="preserve">Fonte: </w:t>
       </w:r>
-      <w:bookmarkEnd w:id="64"/>
+      <w:bookmarkEnd w:id="65"/>
       <w:r>
         <w:t>Elaborado pelos autores (2019)</w:t>
       </w:r>
@@ -31894,7 +32219,13 @@
         <w:t>igura</w:t>
       </w:r>
       <w:r>
-        <w:t xml:space="preserve"> 12,</w:t>
+        <w:t xml:space="preserve"> 1</w:t>
+      </w:r>
+      <w:r>
+        <w:t>0</w:t>
+      </w:r>
+      <w:r>
+        <w:t>,</w:t>
       </w:r>
       <w:r>
         <w:t xml:space="preserve"> </w:t>
@@ -31961,7 +32292,13 @@
         <w:jc w:val="center"/>
       </w:pPr>
       <w:r>
-        <w:t>Figura 12: Diagrama de Atividade: Fazer login</w:t>
+        <w:t>Figura 1</w:t>
+      </w:r>
+      <w:r>
+        <w:t>0</w:t>
+      </w:r>
+      <w:r>
+        <w:t>: Diagrama de Atividade: Fazer login</w:t>
       </w:r>
     </w:p>
     <w:p>
@@ -32033,11 +32370,11 @@
         <w:ind w:firstLine="0"/>
         <w:jc w:val="center"/>
       </w:pPr>
-      <w:bookmarkStart w:id="65" w:name="_Toc10041122"/>
+      <w:bookmarkStart w:id="66" w:name="_Toc10041122"/>
       <w:r>
         <w:t xml:space="preserve">Fonte: </w:t>
       </w:r>
-      <w:bookmarkEnd w:id="65"/>
+      <w:bookmarkEnd w:id="66"/>
       <w:r>
         <w:t>Elaborado pelos autores (2019)</w:t>
       </w:r>
@@ -32064,7 +32401,13 @@
         <w:t>de sequência</w:t>
       </w:r>
       <w:r>
-        <w:t xml:space="preserve"> responder pergunta representa o fluxo para responder uma pergunta feita no chat do conhecimento</w:t>
+        <w:t xml:space="preserve"> responder pergunta</w:t>
+      </w:r>
+      <w:r>
+        <w:t xml:space="preserve"> ilustrado na Figura 11</w:t>
+      </w:r>
+      <w:r>
+        <w:t xml:space="preserve"> representa o fluxo para responder uma pergunta feita no chat do conhecimento</w:t>
       </w:r>
       <w:r>
         <w:t xml:space="preserve">. Se </w:t>
@@ -32116,11 +32459,6 @@
       <w:r>
         <w:t xml:space="preserve"> pergunta em questão.</w:t>
       </w:r>
-    </w:p>
-    <w:p>
-      <w:pPr>
-        <w:ind w:firstLine="0"/>
-      </w:pPr>
     </w:p>
     <w:p>
       <w:pPr>
@@ -32133,7 +32471,10 @@
         <w:jc w:val="center"/>
       </w:pPr>
       <w:r>
-        <w:t>Figura 16</w:t>
+        <w:t>Figura 1</w:t>
+      </w:r>
+      <w:r>
+        <w:t>1</w:t>
       </w:r>
       <w:r>
         <w:t>: Diagrama de Atividade: Responder pergunta</w:t>
@@ -32208,14 +32549,14 @@
         <w:ind w:firstLine="0"/>
         <w:jc w:val="center"/>
       </w:pPr>
-      <w:bookmarkStart w:id="66" w:name="_Toc10041126"/>
+      <w:bookmarkStart w:id="67" w:name="_Toc10041126"/>
       <w:r>
         <w:t>Fonte</w:t>
       </w:r>
       <w:r>
         <w:t xml:space="preserve">: </w:t>
       </w:r>
-      <w:bookmarkEnd w:id="66"/>
+      <w:bookmarkEnd w:id="67"/>
       <w:r>
         <w:t>Elaborado pelos autores (2019)</w:t>
       </w:r>
@@ -32232,11 +32573,11 @@
         <w:lastRenderedPageBreak/>
         <w:t xml:space="preserve">  </w:t>
       </w:r>
-      <w:bookmarkStart w:id="67" w:name="_Toc27094048"/>
+      <w:bookmarkStart w:id="68" w:name="_Toc27094048"/>
       <w:r>
         <w:t>prototipagem do aplicativo</w:t>
       </w:r>
-      <w:bookmarkEnd w:id="67"/>
+      <w:bookmarkEnd w:id="68"/>
     </w:p>
     <w:p/>
     <w:p/>
@@ -32259,7 +32600,7 @@
         <w:t xml:space="preserve"> </w:t>
       </w:r>
       <w:r>
-        <w:t>9</w:t>
+        <w:t>12</w:t>
       </w:r>
       <w:r>
         <w:t>: Tela de cadastro</w:t>
@@ -32336,7 +32677,7 @@
         <w:pStyle w:val="Legenda"/>
         <w:jc w:val="center"/>
       </w:pPr>
-      <w:bookmarkStart w:id="68" w:name="_Toc10041119"/>
+      <w:bookmarkStart w:id="69" w:name="_Toc10041119"/>
       <w:r>
         <w:t>Fonte</w:t>
       </w:r>
@@ -32346,7 +32687,7 @@
       <w:r>
         <w:t xml:space="preserve"> </w:t>
       </w:r>
-      <w:bookmarkEnd w:id="68"/>
+      <w:bookmarkEnd w:id="69"/>
       <w:r>
         <w:t>Elaborado pelos autores</w:t>
       </w:r>
@@ -32366,19 +32707,19 @@
         <w:t xml:space="preserve"> (Figura </w:t>
       </w:r>
       <w:r>
+        <w:t>12</w:t>
+      </w:r>
+      <w:r>
+        <w:t xml:space="preserve">), de acordo com o diagrama de atividade “Registrar-se” </w:t>
+      </w:r>
+      <w:r>
+        <w:t xml:space="preserve">da </w:t>
+      </w:r>
+      <w:r>
+        <w:t xml:space="preserve">Figura </w:t>
+      </w:r>
+      <w:r>
         <w:t>9</w:t>
-      </w:r>
-      <w:r>
-        <w:t xml:space="preserve">), de acordo com o diagrama de atividade “Registrar-se” </w:t>
-      </w:r>
-      <w:r>
-        <w:t xml:space="preserve">da </w:t>
-      </w:r>
-      <w:r>
-        <w:t xml:space="preserve">Figura </w:t>
-      </w:r>
-      <w:r>
-        <w:t>10</w:t>
       </w:r>
       <w:r>
         <w:t>,</w:t>
@@ -32538,7 +32879,7 @@
         <w:t>1</w:t>
       </w:r>
       <w:r>
-        <w:t>1</w:t>
+        <w:t>3</w:t>
       </w:r>
       <w:r>
         <w:t xml:space="preserve">: Tela de </w:t>
@@ -32624,7 +32965,7 @@
         <w:ind w:firstLine="0"/>
         <w:jc w:val="center"/>
       </w:pPr>
-      <w:bookmarkStart w:id="69" w:name="_Toc10041121"/>
+      <w:bookmarkStart w:id="70" w:name="_Toc10041121"/>
       <w:r>
         <w:t>Fonte</w:t>
       </w:r>
@@ -32634,7 +32975,7 @@
       <w:r>
         <w:t xml:space="preserve"> </w:t>
       </w:r>
-      <w:bookmarkEnd w:id="69"/>
+      <w:bookmarkEnd w:id="70"/>
       <w:r>
         <w:t>Elaborado pelos autores</w:t>
       </w:r>
@@ -32655,13 +32996,19 @@
         <w:t>login</w:t>
       </w:r>
       <w:r>
-        <w:t xml:space="preserve"> (Figura </w:t>
-      </w:r>
-      <w:r>
-        <w:t>11</w:t>
-      </w:r>
-      <w:r>
-        <w:t>)</w:t>
+        <w:t xml:space="preserve"> </w:t>
+      </w:r>
+      <w:r>
+        <w:t xml:space="preserve">ilustrada na </w:t>
+      </w:r>
+      <w:r>
+        <w:t xml:space="preserve">Figura </w:t>
+      </w:r>
+      <w:r>
+        <w:t>1</w:t>
+      </w:r>
+      <w:r>
+        <w:t>3</w:t>
       </w:r>
       <w:r>
         <w:t>,</w:t>
@@ -32694,22 +33041,19 @@
         <w:t>login</w:t>
       </w:r>
       <w:r>
-        <w:t xml:space="preserve">” (Figura </w:t>
-      </w:r>
-      <w:r>
-        <w:t>12</w:t>
-      </w:r>
-      <w:r>
-        <w:t>)</w:t>
-      </w:r>
-      <w:r>
-        <w:t>.</w:t>
-      </w:r>
-      <w:r>
-        <w:t xml:space="preserve"> </w:t>
-      </w:r>
-      <w:r>
-        <w:t>C</w:t>
+        <w:t xml:space="preserve">” </w:t>
+      </w:r>
+      <w:r>
+        <w:t xml:space="preserve">da </w:t>
+      </w:r>
+      <w:r>
+        <w:t xml:space="preserve">Figura </w:t>
+      </w:r>
+      <w:r>
+        <w:t>1</w:t>
+      </w:r>
+      <w:r>
+        <w:t>0, c</w:t>
       </w:r>
       <w:r>
         <w:t xml:space="preserve">aso o usuário tenha esquecido </w:t>
@@ -32820,13 +33164,19 @@
         <w:t>principal</w:t>
       </w:r>
       <w:r>
-        <w:t xml:space="preserve"> (Figura </w:t>
-      </w:r>
-      <w:r>
-        <w:t>13</w:t>
-      </w:r>
-      <w:r>
-        <w:t>)</w:t>
+        <w:t xml:space="preserve"> </w:t>
+      </w:r>
+      <w:r>
+        <w:t xml:space="preserve">exibida na </w:t>
+      </w:r>
+      <w:r>
+        <w:t xml:space="preserve">Figura </w:t>
+      </w:r>
+      <w:r>
+        <w:t>1</w:t>
+      </w:r>
+      <w:r>
+        <w:t>4</w:t>
       </w:r>
       <w:r>
         <w:t>,</w:t>
@@ -33003,7 +33353,10 @@
         <w:t xml:space="preserve">                        Figura </w:t>
       </w:r>
       <w:r>
-        <w:t>13</w:t>
+        <w:t>1</w:t>
+      </w:r>
+      <w:r>
+        <w:t>4</w:t>
       </w:r>
       <w:r>
         <w:t>: Tela principal e tela de listagem de conhecimentos</w:t>
@@ -33132,7 +33485,7 @@
         <w:pStyle w:val="Legenda"/>
         <w:jc w:val="center"/>
       </w:pPr>
-      <w:bookmarkStart w:id="70" w:name="_Toc10041123"/>
+      <w:bookmarkStart w:id="71" w:name="_Toc10041123"/>
       <w:r>
         <w:t>Fonte</w:t>
       </w:r>
@@ -33142,7 +33495,7 @@
       <w:r>
         <w:t xml:space="preserve"> </w:t>
       </w:r>
-      <w:bookmarkEnd w:id="70"/>
+      <w:bookmarkEnd w:id="71"/>
       <w:r>
         <w:t>Elaborado pelos autores</w:t>
       </w:r>
@@ -33252,7 +33605,13 @@
         <w:t xml:space="preserve">Na </w:t>
       </w:r>
       <w:r>
-        <w:t xml:space="preserve">figura 14 é exibido a </w:t>
+        <w:t>figura 1</w:t>
+      </w:r>
+      <w:r>
+        <w:t>5</w:t>
+      </w:r>
+      <w:r>
+        <w:t xml:space="preserve"> é exibido a </w:t>
       </w:r>
       <w:r>
         <w:t>tela de configurações</w:t>
@@ -33342,7 +33701,10 @@
         <w:t xml:space="preserve">Figura </w:t>
       </w:r>
       <w:r>
-        <w:t>14</w:t>
+        <w:t>1</w:t>
+      </w:r>
+      <w:r>
+        <w:t>5</w:t>
       </w:r>
       <w:r>
         <w:t>: Tela de Configurações e tela de cadastro de conhecimento</w:t>
@@ -33482,14 +33844,14 @@
         <w:pStyle w:val="Legenda"/>
         <w:jc w:val="center"/>
       </w:pPr>
-      <w:bookmarkStart w:id="71" w:name="_Toc10041124"/>
+      <w:bookmarkStart w:id="72" w:name="_Toc10041124"/>
       <w:r>
         <w:t>Fonte</w:t>
       </w:r>
       <w:r>
         <w:t xml:space="preserve">: </w:t>
       </w:r>
-      <w:bookmarkEnd w:id="71"/>
+      <w:bookmarkEnd w:id="72"/>
       <w:r>
         <w:t>Elaborado pelos autores</w:t>
       </w:r>
@@ -33518,7 +33880,10 @@
         <w:t xml:space="preserve"> (Figura </w:t>
       </w:r>
       <w:r>
-        <w:t>15</w:t>
+        <w:t>1</w:t>
+      </w:r>
+      <w:r>
+        <w:t>6</w:t>
       </w:r>
       <w:r>
         <w:t>)</w:t>
@@ -33595,7 +33960,10 @@
         <w:t xml:space="preserve">Figura </w:t>
       </w:r>
       <w:r>
-        <w:t>15</w:t>
+        <w:t>1</w:t>
+      </w:r>
+      <w:r>
+        <w:t>6</w:t>
       </w:r>
       <w:r>
         <w:t xml:space="preserve">: </w:t>
@@ -33735,14 +34103,14 @@
         <w:pStyle w:val="Legenda"/>
         <w:jc w:val="center"/>
       </w:pPr>
-      <w:bookmarkStart w:id="72" w:name="_Toc10041125"/>
+      <w:bookmarkStart w:id="73" w:name="_Toc10041125"/>
       <w:r>
         <w:t>Fonte</w:t>
       </w:r>
       <w:r>
         <w:t xml:space="preserve">: </w:t>
       </w:r>
-      <w:bookmarkEnd w:id="72"/>
+      <w:bookmarkEnd w:id="73"/>
       <w:r>
         <w:t>Elaborado pelos autores</w:t>
       </w:r>
@@ -34069,14 +34437,14 @@
         <w:pStyle w:val="Legenda"/>
         <w:jc w:val="center"/>
       </w:pPr>
-      <w:bookmarkStart w:id="73" w:name="_Toc10041127"/>
+      <w:bookmarkStart w:id="74" w:name="_Toc10041127"/>
       <w:r>
         <w:t>Fonte</w:t>
       </w:r>
       <w:r>
         <w:t xml:space="preserve">: </w:t>
       </w:r>
-      <w:bookmarkEnd w:id="73"/>
+      <w:bookmarkEnd w:id="74"/>
       <w:r>
         <w:t>Elaborado pelos autores</w:t>
       </w:r>
@@ -34201,14 +34569,14 @@
         <w:pStyle w:val="Legenda"/>
         <w:jc w:val="center"/>
       </w:pPr>
-      <w:bookmarkStart w:id="74" w:name="_Toc10041128"/>
+      <w:bookmarkStart w:id="75" w:name="_Toc10041128"/>
       <w:r>
         <w:t>Fonte</w:t>
       </w:r>
       <w:r>
         <w:t xml:space="preserve">: </w:t>
       </w:r>
-      <w:bookmarkEnd w:id="74"/>
+      <w:bookmarkEnd w:id="75"/>
       <w:r>
         <w:t>Elaborado pelos autores</w:t>
       </w:r>
@@ -34437,14 +34805,14 @@
         <w:pStyle w:val="Legenda"/>
         <w:jc w:val="center"/>
       </w:pPr>
-      <w:bookmarkStart w:id="75" w:name="_Toc10041129"/>
+      <w:bookmarkStart w:id="76" w:name="_Toc10041129"/>
       <w:r>
         <w:t>Fonte</w:t>
       </w:r>
       <w:r>
         <w:t xml:space="preserve">: </w:t>
       </w:r>
-      <w:bookmarkEnd w:id="75"/>
+      <w:bookmarkEnd w:id="76"/>
       <w:r>
         <w:t>Elaborado pelos autores</w:t>
       </w:r>
@@ -34655,14 +35023,14 @@
         <w:pStyle w:val="Legenda"/>
         <w:jc w:val="center"/>
       </w:pPr>
-      <w:bookmarkStart w:id="76" w:name="_Toc10041130"/>
+      <w:bookmarkStart w:id="77" w:name="_Toc10041130"/>
       <w:r>
         <w:t>Fonte</w:t>
       </w:r>
       <w:r>
         <w:t xml:space="preserve">: </w:t>
       </w:r>
-      <w:bookmarkEnd w:id="76"/>
+      <w:bookmarkEnd w:id="77"/>
       <w:r>
         <w:t>Elaborado pelos autores</w:t>
       </w:r>
@@ -34688,17 +35056,14 @@
       <w:pPr>
         <w:pStyle w:val="Ttulo1"/>
       </w:pPr>
-      <w:bookmarkStart w:id="77" w:name="_Toc27094049"/>
+      <w:bookmarkStart w:id="78" w:name="_Toc27094049"/>
       <w:r>
         <w:lastRenderedPageBreak/>
         <w:t>considerações finais</w:t>
       </w:r>
-      <w:bookmarkEnd w:id="77"/>
-    </w:p>
-    <w:p>
-      <w:bookmarkStart w:id="78" w:name="_GoBack"/>
       <w:bookmarkEnd w:id="78"/>
     </w:p>
+    <w:p/>
     <w:p/>
     <w:p>
       <w:r>
@@ -40240,7 +40605,7 @@
 </file>
 
 <file path=customXml/itemProps1.xml><?xml version="1.0" encoding="utf-8"?>
-<ds:datastoreItem xmlns:ds="http://schemas.openxmlformats.org/officeDocument/2006/customXml" ds:itemID="{E8AF82EC-D6B8-4B66-906C-9B33366D40C2}">
+<ds:datastoreItem xmlns:ds="http://schemas.openxmlformats.org/officeDocument/2006/customXml" ds:itemID="{26D615BB-575C-49AC-AECF-2B70EC20BF6F}">
   <ds:schemaRefs>
     <ds:schemaRef ds:uri="http://schemas.openxmlformats.org/officeDocument/2006/bibliography"/>
   </ds:schemaRefs>

</xml_diff>

<commit_message>
atualizado todo o indice de tabelas
</commit_message>
<xml_diff>
--- a/monografia-apresentada-falta-correcoes.docx
+++ b/monografia-apresentada-falta-correcoes.docx
@@ -2145,8 +2145,6 @@
         </w:rPr>
         <w:fldChar w:fldCharType="end"/>
       </w:r>
-      <w:bookmarkStart w:id="0" w:name="_GoBack"/>
-      <w:bookmarkEnd w:id="0"/>
       <w:r>
         <w:rPr>
           <w:b/>
@@ -2286,7 +2284,7 @@
         <w:rPr>
           <w:noProof/>
         </w:rPr>
-        <w:t>4</w:t>
+        <w:t>2</w:t>
       </w:r>
     </w:p>
     <w:p>
@@ -2375,7 +2373,7 @@
         <w:rPr>
           <w:noProof/>
         </w:rPr>
-        <w:t>5</w:t>
+        <w:t>3</w:t>
       </w:r>
     </w:p>
     <w:p>
@@ -2453,7 +2451,7 @@
         <w:rPr>
           <w:noProof/>
         </w:rPr>
-        <w:t>5</w:t>
+        <w:t>3</w:t>
       </w:r>
     </w:p>
     <w:p>
@@ -2538,7 +2536,7 @@
         <w:rPr>
           <w:noProof/>
         </w:rPr>
-        <w:t>5</w:t>
+        <w:t>3</w:t>
       </w:r>
     </w:p>
     <w:p>
@@ -2623,7 +2621,7 @@
         <w:rPr>
           <w:noProof/>
         </w:rPr>
-        <w:t>6</w:t>
+        <w:t>4</w:t>
       </w:r>
     </w:p>
     <w:p>
@@ -2704,7 +2702,7 @@
         <w:rPr>
           <w:noProof/>
         </w:rPr>
-        <w:t>6</w:t>
+        <w:t>4</w:t>
       </w:r>
     </w:p>
     <w:p>
@@ -2789,7 +2787,7 @@
         <w:rPr>
           <w:noProof/>
         </w:rPr>
-        <w:t>7</w:t>
+        <w:t>5</w:t>
       </w:r>
     </w:p>
     <w:p>
@@ -2874,7 +2872,7 @@
         <w:rPr>
           <w:noProof/>
         </w:rPr>
-        <w:t>7</w:t>
+        <w:t>5</w:t>
       </w:r>
     </w:p>
     <w:p>
@@ -2959,7 +2957,7 @@
         <w:rPr>
           <w:noProof/>
         </w:rPr>
-        <w:t>8</w:t>
+        <w:t>6</w:t>
       </w:r>
     </w:p>
     <w:p>
@@ -3041,7 +3039,7 @@
         <w:rPr>
           <w:noProof/>
         </w:rPr>
-        <w:t>8</w:t>
+        <w:t>6</w:t>
       </w:r>
     </w:p>
     <w:p>
@@ -3135,7 +3133,7 @@
         <w:rPr>
           <w:noProof/>
         </w:rPr>
-        <w:t>8</w:t>
+        <w:t>6</w:t>
       </w:r>
     </w:p>
     <w:p>
@@ -3220,7 +3218,7 @@
         <w:rPr>
           <w:noProof/>
         </w:rPr>
-        <w:t>9</w:t>
+        <w:t>7</w:t>
       </w:r>
     </w:p>
     <w:p>
@@ -3302,7 +3300,7 @@
         <w:rPr>
           <w:noProof/>
         </w:rPr>
-        <w:t>9</w:t>
+        <w:t>7</w:t>
       </w:r>
     </w:p>
     <w:p>
@@ -3324,14 +3322,7 @@
             <w:rStyle w:val="Hyperlink"/>
             <w:noProof/>
           </w:rPr>
-          <w:t>Quadro</w:t>
-        </w:r>
-        <w:r>
-          <w:rPr>
-            <w:rStyle w:val="Hyperlink"/>
-            <w:noProof/>
-          </w:rPr>
-          <w:t xml:space="preserve"> 14</w:t>
+          <w:t>Quadro 14</w:t>
         </w:r>
         <w:r>
           <w:rPr>
@@ -3359,14 +3350,7 @@
             <w:rStyle w:val="Hyperlink"/>
             <w:noProof/>
           </w:rPr>
-          <w:t xml:space="preserve">014 </w:t>
-        </w:r>
-        <w:r>
-          <w:rPr>
-            <w:rStyle w:val="Hyperlink"/>
-            <w:noProof/>
-          </w:rPr>
-          <w:t>Listar minhas dúvidas</w:t>
+          <w:t>014 Listar minhas dúvidas</w:t>
         </w:r>
         <w:r>
           <w:rPr>
@@ -3374,13 +3358,7 @@
             <w:webHidden/>
           </w:rPr>
           <w:tab/>
-        </w:r>
-        <w:r>
-          <w:rPr>
-            <w:noProof/>
-            <w:webHidden/>
-          </w:rPr>
-          <w:t>30</w:t>
+          <w:t>28</w:t>
         </w:r>
       </w:hyperlink>
     </w:p>
@@ -3390,6 +3368,9 @@
         <w:tabs>
           <w:tab w:val="right" w:leader="dot" w:pos="9061"/>
         </w:tabs>
+        <w:rPr>
+          <w:noProof/>
+        </w:rPr>
       </w:pPr>
       <w:hyperlink w:anchor="_Toc10041116" w:history="1">
         <w:r>
@@ -3397,14 +3378,7 @@
             <w:rStyle w:val="Hyperlink"/>
             <w:noProof/>
           </w:rPr>
-          <w:t>Quadro</w:t>
-        </w:r>
-        <w:r>
-          <w:rPr>
-            <w:rStyle w:val="Hyperlink"/>
-            <w:noProof/>
-          </w:rPr>
-          <w:t xml:space="preserve"> 15</w:t>
+          <w:t>Quadro 15</w:t>
         </w:r>
         <w:r>
           <w:rPr>
@@ -3432,14 +3406,7 @@
             <w:rStyle w:val="Hyperlink"/>
             <w:noProof/>
           </w:rPr>
-          <w:t xml:space="preserve">015 </w:t>
-        </w:r>
-        <w:r>
-          <w:rPr>
-            <w:rStyle w:val="Hyperlink"/>
-            <w:noProof/>
-          </w:rPr>
-          <w:t>Recuperar senha</w:t>
+          <w:t>015 Recuperar senha</w:t>
         </w:r>
         <w:r>
           <w:rPr>
@@ -3453,9 +3420,518 @@
         <w:rPr>
           <w:noProof/>
         </w:rPr>
-        <w:t>30</w:t>
-      </w:r>
-    </w:p>
+        <w:t>28</w:t>
+      </w:r>
+    </w:p>
+    <w:p>
+      <w:pPr>
+        <w:pStyle w:val="ndicedeilustraes"/>
+        <w:tabs>
+          <w:tab w:val="right" w:leader="dot" w:pos="9061"/>
+        </w:tabs>
+        <w:rPr>
+          <w:rFonts w:asciiTheme="minorHAnsi" w:eastAsiaTheme="minorEastAsia" w:hAnsiTheme="minorHAnsi"/>
+          <w:noProof/>
+          <w:sz w:val="22"/>
+          <w:lang w:eastAsia="pt-BR"/>
+        </w:rPr>
+      </w:pPr>
+      <w:hyperlink w:anchor="_Toc10041116" w:history="1">
+        <w:r>
+          <w:rPr>
+            <w:rStyle w:val="Hyperlink"/>
+            <w:noProof/>
+          </w:rPr>
+          <w:t xml:space="preserve">Quadro </w:t>
+        </w:r>
+        <w:r>
+          <w:rPr>
+            <w:rStyle w:val="Hyperlink"/>
+            <w:noProof/>
+          </w:rPr>
+          <w:t>16</w:t>
+        </w:r>
+        <w:r>
+          <w:rPr>
+            <w:rStyle w:val="Hyperlink"/>
+            <w:noProof/>
+          </w:rPr>
+          <w:t>:</w:t>
+        </w:r>
+        <w:r>
+          <w:rPr>
+            <w:rStyle w:val="Hyperlink"/>
+            <w:noProof/>
+          </w:rPr>
+          <w:t xml:space="preserve"> </w:t>
+        </w:r>
+        <w:r>
+          <w:rPr>
+            <w:rStyle w:val="Hyperlink"/>
+            <w:noProof/>
+          </w:rPr>
+          <w:t>Documento de caso de uso 01 Recuperar Senha</w:t>
+        </w:r>
+        <w:r>
+          <w:rPr>
+            <w:noProof/>
+            <w:webHidden/>
+          </w:rPr>
+          <w:tab/>
+        </w:r>
+        <w:r>
+          <w:rPr>
+            <w:noProof/>
+            <w:webHidden/>
+          </w:rPr>
+          <w:t>30</w:t>
+        </w:r>
+      </w:hyperlink>
+    </w:p>
+    <w:p>
+      <w:pPr>
+        <w:pStyle w:val="ndicedeilustraes"/>
+        <w:tabs>
+          <w:tab w:val="right" w:leader="dot" w:pos="9061"/>
+        </w:tabs>
+      </w:pPr>
+      <w:hyperlink w:anchor="_Toc10041116" w:history="1">
+        <w:r>
+          <w:rPr>
+            <w:rStyle w:val="Hyperlink"/>
+            <w:noProof/>
+          </w:rPr>
+          <w:t xml:space="preserve">Quadro </w:t>
+        </w:r>
+        <w:r>
+          <w:rPr>
+            <w:rStyle w:val="Hyperlink"/>
+            <w:noProof/>
+          </w:rPr>
+          <w:t>17</w:t>
+        </w:r>
+        <w:r>
+          <w:rPr>
+            <w:rStyle w:val="Hyperlink"/>
+            <w:noProof/>
+          </w:rPr>
+          <w:t>:</w:t>
+        </w:r>
+        <w:r>
+          <w:rPr>
+            <w:rStyle w:val="Hyperlink"/>
+            <w:noProof/>
+          </w:rPr>
+          <w:t xml:space="preserve"> </w:t>
+        </w:r>
+        <w:r>
+          <w:rPr>
+            <w:rStyle w:val="Hyperlink"/>
+            <w:noProof/>
+          </w:rPr>
+          <w:t>Documento de caso de uso 02 Registrar-se</w:t>
+        </w:r>
+        <w:r>
+          <w:rPr>
+            <w:noProof/>
+            <w:webHidden/>
+          </w:rPr>
+          <w:tab/>
+        </w:r>
+      </w:hyperlink>
+      <w:r>
+        <w:rPr>
+          <w:noProof/>
+        </w:rPr>
+        <w:t>31</w:t>
+      </w:r>
+    </w:p>
+    <w:p>
+      <w:pPr>
+        <w:pStyle w:val="ndicedeilustraes"/>
+        <w:tabs>
+          <w:tab w:val="right" w:leader="dot" w:pos="9061"/>
+        </w:tabs>
+        <w:rPr>
+          <w:rFonts w:asciiTheme="minorHAnsi" w:eastAsiaTheme="minorEastAsia" w:hAnsiTheme="minorHAnsi"/>
+          <w:noProof/>
+          <w:sz w:val="22"/>
+          <w:lang w:eastAsia="pt-BR"/>
+        </w:rPr>
+      </w:pPr>
+      <w:hyperlink w:anchor="_Toc10041116" w:history="1">
+        <w:r>
+          <w:rPr>
+            <w:rStyle w:val="Hyperlink"/>
+            <w:noProof/>
+          </w:rPr>
+          <w:t>Quadro 1</w:t>
+        </w:r>
+        <w:r>
+          <w:rPr>
+            <w:rStyle w:val="Hyperlink"/>
+            <w:noProof/>
+          </w:rPr>
+          <w:t>8</w:t>
+        </w:r>
+        <w:r>
+          <w:rPr>
+            <w:rStyle w:val="Hyperlink"/>
+            <w:noProof/>
+          </w:rPr>
+          <w:t>:</w:t>
+        </w:r>
+        <w:r>
+          <w:rPr>
+            <w:rStyle w:val="Hyperlink"/>
+            <w:noProof/>
+          </w:rPr>
+          <w:t xml:space="preserve"> </w:t>
+        </w:r>
+        <w:r>
+          <w:rPr>
+            <w:rStyle w:val="Hyperlink"/>
+            <w:noProof/>
+          </w:rPr>
+          <w:t>Documento de caso de uso 03 Remover Conhecimento</w:t>
+        </w:r>
+        <w:r>
+          <w:rPr>
+            <w:noProof/>
+            <w:webHidden/>
+          </w:rPr>
+          <w:tab/>
+        </w:r>
+        <w:r>
+          <w:rPr>
+            <w:noProof/>
+            <w:webHidden/>
+          </w:rPr>
+          <w:t>32</w:t>
+        </w:r>
+      </w:hyperlink>
+    </w:p>
+    <w:p>
+      <w:pPr>
+        <w:pStyle w:val="ndicedeilustraes"/>
+        <w:tabs>
+          <w:tab w:val="right" w:leader="dot" w:pos="9061"/>
+        </w:tabs>
+        <w:rPr>
+          <w:noProof/>
+        </w:rPr>
+      </w:pPr>
+      <w:hyperlink w:anchor="_Toc10041116" w:history="1">
+        <w:r>
+          <w:rPr>
+            <w:rStyle w:val="Hyperlink"/>
+            <w:noProof/>
+          </w:rPr>
+          <w:t>Quadro 1</w:t>
+        </w:r>
+        <w:r>
+          <w:rPr>
+            <w:rStyle w:val="Hyperlink"/>
+            <w:noProof/>
+          </w:rPr>
+          <w:t>9</w:t>
+        </w:r>
+        <w:r>
+          <w:rPr>
+            <w:rStyle w:val="Hyperlink"/>
+            <w:noProof/>
+          </w:rPr>
+          <w:t>:</w:t>
+        </w:r>
+        <w:r>
+          <w:rPr>
+            <w:rStyle w:val="Hyperlink"/>
+            <w:noProof/>
+          </w:rPr>
+          <w:t xml:space="preserve"> </w:t>
+        </w:r>
+        <w:r>
+          <w:rPr>
+            <w:rStyle w:val="Hyperlink"/>
+            <w:noProof/>
+          </w:rPr>
+          <w:t>Documento de caso de uso 04 Cadastrar Conhecimentos</w:t>
+        </w:r>
+        <w:r>
+          <w:rPr>
+            <w:noProof/>
+            <w:webHidden/>
+          </w:rPr>
+          <w:tab/>
+        </w:r>
+      </w:hyperlink>
+      <w:r>
+        <w:rPr>
+          <w:noProof/>
+        </w:rPr>
+        <w:t>33</w:t>
+      </w:r>
+    </w:p>
+    <w:p>
+      <w:pPr>
+        <w:pStyle w:val="ndicedeilustraes"/>
+        <w:tabs>
+          <w:tab w:val="right" w:leader="dot" w:pos="9061"/>
+        </w:tabs>
+        <w:rPr>
+          <w:noProof/>
+        </w:rPr>
+      </w:pPr>
+      <w:hyperlink w:anchor="_Toc10041116" w:history="1">
+        <w:r>
+          <w:rPr>
+            <w:rStyle w:val="Hyperlink"/>
+            <w:noProof/>
+          </w:rPr>
+          <w:t xml:space="preserve">Quadro </w:t>
+        </w:r>
+        <w:r>
+          <w:rPr>
+            <w:rStyle w:val="Hyperlink"/>
+            <w:noProof/>
+          </w:rPr>
+          <w:t>20</w:t>
+        </w:r>
+        <w:r>
+          <w:rPr>
+            <w:rStyle w:val="Hyperlink"/>
+            <w:noProof/>
+          </w:rPr>
+          <w:t>:</w:t>
+        </w:r>
+        <w:r>
+          <w:rPr>
+            <w:rStyle w:val="Hyperlink"/>
+            <w:noProof/>
+          </w:rPr>
+          <w:t xml:space="preserve"> </w:t>
+        </w:r>
+        <w:r>
+          <w:rPr>
+            <w:rStyle w:val="Hyperlink"/>
+            <w:noProof/>
+          </w:rPr>
+          <w:t xml:space="preserve">Documento de caso de uso </w:t>
+        </w:r>
+        <w:r>
+          <w:rPr>
+            <w:rStyle w:val="Hyperlink"/>
+            <w:noProof/>
+          </w:rPr>
+          <w:t>05</w:t>
+        </w:r>
+        <w:r>
+          <w:rPr>
+            <w:rStyle w:val="Hyperlink"/>
+            <w:noProof/>
+          </w:rPr>
+          <w:t xml:space="preserve"> </w:t>
+        </w:r>
+        <w:r>
+          <w:rPr>
+            <w:rStyle w:val="Hyperlink"/>
+            <w:noProof/>
+          </w:rPr>
+          <w:t>Enviar Mensagem</w:t>
+        </w:r>
+        <w:r>
+          <w:rPr>
+            <w:noProof/>
+            <w:webHidden/>
+          </w:rPr>
+          <w:tab/>
+        </w:r>
+      </w:hyperlink>
+      <w:r>
+        <w:rPr>
+          <w:noProof/>
+        </w:rPr>
+        <w:t>3</w:t>
+      </w:r>
+      <w:r>
+        <w:rPr>
+          <w:noProof/>
+        </w:rPr>
+        <w:t>4</w:t>
+      </w:r>
+    </w:p>
+    <w:p>
+      <w:pPr>
+        <w:pStyle w:val="ndicedeilustraes"/>
+        <w:tabs>
+          <w:tab w:val="right" w:leader="dot" w:pos="9061"/>
+        </w:tabs>
+        <w:rPr>
+          <w:rFonts w:asciiTheme="minorHAnsi" w:eastAsiaTheme="minorEastAsia" w:hAnsiTheme="minorHAnsi"/>
+          <w:noProof/>
+          <w:sz w:val="22"/>
+          <w:lang w:eastAsia="pt-BR"/>
+        </w:rPr>
+      </w:pPr>
+      <w:hyperlink w:anchor="_Toc10041116" w:history="1">
+        <w:r>
+          <w:rPr>
+            <w:rStyle w:val="Hyperlink"/>
+            <w:noProof/>
+          </w:rPr>
+          <w:t xml:space="preserve">Quadro </w:t>
+        </w:r>
+        <w:r>
+          <w:rPr>
+            <w:rStyle w:val="Hyperlink"/>
+            <w:noProof/>
+          </w:rPr>
+          <w:t>2</w:t>
+        </w:r>
+        <w:r>
+          <w:rPr>
+            <w:rStyle w:val="Hyperlink"/>
+            <w:noProof/>
+          </w:rPr>
+          <w:t>1</w:t>
+        </w:r>
+        <w:r>
+          <w:rPr>
+            <w:rStyle w:val="Hyperlink"/>
+            <w:noProof/>
+          </w:rPr>
+          <w:t>:</w:t>
+        </w:r>
+        <w:r>
+          <w:rPr>
+            <w:rStyle w:val="Hyperlink"/>
+            <w:noProof/>
+          </w:rPr>
+          <w:t xml:space="preserve"> </w:t>
+        </w:r>
+        <w:r>
+          <w:rPr>
+            <w:rStyle w:val="Hyperlink"/>
+            <w:noProof/>
+          </w:rPr>
+          <w:t>Documento de caso de uso 0</w:t>
+        </w:r>
+        <w:r>
+          <w:rPr>
+            <w:rStyle w:val="Hyperlink"/>
+            <w:noProof/>
+          </w:rPr>
+          <w:t>6</w:t>
+        </w:r>
+        <w:r>
+          <w:rPr>
+            <w:rStyle w:val="Hyperlink"/>
+            <w:noProof/>
+          </w:rPr>
+          <w:t xml:space="preserve"> Responder Pergunta</w:t>
+        </w:r>
+        <w:r>
+          <w:rPr>
+            <w:noProof/>
+            <w:webHidden/>
+          </w:rPr>
+          <w:tab/>
+        </w:r>
+        <w:r>
+          <w:rPr>
+            <w:noProof/>
+            <w:webHidden/>
+          </w:rPr>
+          <w:t>3</w:t>
+        </w:r>
+      </w:hyperlink>
+      <w:r>
+        <w:rPr>
+          <w:noProof/>
+        </w:rPr>
+        <w:t>5</w:t>
+      </w:r>
+    </w:p>
+    <w:p>
+      <w:pPr>
+        <w:pStyle w:val="ndicedeilustraes"/>
+        <w:tabs>
+          <w:tab w:val="right" w:leader="dot" w:pos="9061"/>
+        </w:tabs>
+      </w:pPr>
+      <w:hyperlink w:anchor="_Toc10041116" w:history="1">
+        <w:r>
+          <w:rPr>
+            <w:rStyle w:val="Hyperlink"/>
+            <w:noProof/>
+          </w:rPr>
+          <w:t xml:space="preserve">Quadro </w:t>
+        </w:r>
+        <w:r>
+          <w:rPr>
+            <w:rStyle w:val="Hyperlink"/>
+            <w:noProof/>
+          </w:rPr>
+          <w:t>2</w:t>
+        </w:r>
+        <w:r>
+          <w:rPr>
+            <w:rStyle w:val="Hyperlink"/>
+            <w:noProof/>
+          </w:rPr>
+          <w:t>2</w:t>
+        </w:r>
+        <w:r>
+          <w:rPr>
+            <w:rStyle w:val="Hyperlink"/>
+            <w:noProof/>
+          </w:rPr>
+          <w:t>:</w:t>
+        </w:r>
+        <w:r>
+          <w:rPr>
+            <w:rStyle w:val="Hyperlink"/>
+            <w:noProof/>
+          </w:rPr>
+          <w:t xml:space="preserve"> </w:t>
+        </w:r>
+        <w:r>
+          <w:rPr>
+            <w:rStyle w:val="Hyperlink"/>
+            <w:noProof/>
+          </w:rPr>
+          <w:t>Documento de caso de uso 0</w:t>
+        </w:r>
+        <w:r>
+          <w:rPr>
+            <w:rStyle w:val="Hyperlink"/>
+            <w:noProof/>
+          </w:rPr>
+          <w:t>7</w:t>
+        </w:r>
+        <w:r>
+          <w:rPr>
+            <w:rStyle w:val="Hyperlink"/>
+            <w:noProof/>
+          </w:rPr>
+          <w:t xml:space="preserve"> Fazer Pergunta</w:t>
+        </w:r>
+        <w:r>
+          <w:rPr>
+            <w:noProof/>
+            <w:webHidden/>
+          </w:rPr>
+          <w:tab/>
+        </w:r>
+      </w:hyperlink>
+      <w:r>
+        <w:rPr>
+          <w:noProof/>
+        </w:rPr>
+        <w:t>36</w:t>
+      </w:r>
+    </w:p>
+    <w:p/>
     <w:p>
       <w:pPr>
         <w:spacing w:after="160" w:line="259" w:lineRule="auto"/>
@@ -5205,12 +5681,12 @@
       <w:pPr>
         <w:pStyle w:val="Ttulo1"/>
       </w:pPr>
-      <w:bookmarkStart w:id="1" w:name="_Toc27094028"/>
+      <w:bookmarkStart w:id="0" w:name="_Toc27094028"/>
       <w:r>
         <w:lastRenderedPageBreak/>
         <w:t>Introdução</w:t>
       </w:r>
-      <w:bookmarkEnd w:id="1"/>
+      <w:bookmarkEnd w:id="0"/>
     </w:p>
     <w:p/>
     <w:p>
@@ -5841,12 +6317,12 @@
       <w:pPr>
         <w:pStyle w:val="Ttulo1"/>
       </w:pPr>
-      <w:bookmarkStart w:id="2" w:name="_Toc27094029"/>
+      <w:bookmarkStart w:id="1" w:name="_Toc27094029"/>
       <w:r>
         <w:lastRenderedPageBreak/>
         <w:t>Objetivos</w:t>
       </w:r>
-      <w:bookmarkEnd w:id="2"/>
+      <w:bookmarkEnd w:id="1"/>
     </w:p>
     <w:p/>
     <w:p/>
@@ -5869,17 +6345,18 @@
           <w:szCs w:val="26"/>
         </w:rPr>
       </w:pPr>
-      <w:bookmarkStart w:id="3" w:name="_Toc10039840"/>
-      <w:bookmarkStart w:id="4" w:name="_Toc10039921"/>
-      <w:bookmarkStart w:id="5" w:name="_Toc10039975"/>
-      <w:bookmarkStart w:id="6" w:name="_Toc10040023"/>
-      <w:bookmarkStart w:id="7" w:name="_Toc10040077"/>
-      <w:bookmarkStart w:id="8" w:name="_Toc24446083"/>
-      <w:bookmarkStart w:id="9" w:name="_Toc24459002"/>
-      <w:bookmarkStart w:id="10" w:name="_Toc24461523"/>
-      <w:bookmarkStart w:id="11" w:name="_Toc27012304"/>
-      <w:bookmarkStart w:id="12" w:name="_Toc27012599"/>
-      <w:bookmarkStart w:id="13" w:name="_Toc27094030"/>
+      <w:bookmarkStart w:id="2" w:name="_Toc10039840"/>
+      <w:bookmarkStart w:id="3" w:name="_Toc10039921"/>
+      <w:bookmarkStart w:id="4" w:name="_Toc10039975"/>
+      <w:bookmarkStart w:id="5" w:name="_Toc10040023"/>
+      <w:bookmarkStart w:id="6" w:name="_Toc10040077"/>
+      <w:bookmarkStart w:id="7" w:name="_Toc24446083"/>
+      <w:bookmarkStart w:id="8" w:name="_Toc24459002"/>
+      <w:bookmarkStart w:id="9" w:name="_Toc24461523"/>
+      <w:bookmarkStart w:id="10" w:name="_Toc27012304"/>
+      <w:bookmarkStart w:id="11" w:name="_Toc27012599"/>
+      <w:bookmarkStart w:id="12" w:name="_Toc27094030"/>
+      <w:bookmarkEnd w:id="2"/>
       <w:bookmarkEnd w:id="3"/>
       <w:bookmarkEnd w:id="4"/>
       <w:bookmarkEnd w:id="5"/>
@@ -5890,7 +6367,6 @@
       <w:bookmarkEnd w:id="10"/>
       <w:bookmarkEnd w:id="11"/>
       <w:bookmarkEnd w:id="12"/>
-      <w:bookmarkEnd w:id="13"/>
     </w:p>
     <w:p>
       <w:pPr>
@@ -5911,20 +6387,20 @@
           <w:szCs w:val="26"/>
         </w:rPr>
       </w:pPr>
-      <w:bookmarkStart w:id="14" w:name="_Toc27012600"/>
-      <w:bookmarkStart w:id="15" w:name="_Toc27094031"/>
+      <w:bookmarkStart w:id="13" w:name="_Toc27012600"/>
+      <w:bookmarkStart w:id="14" w:name="_Toc27094031"/>
+      <w:bookmarkEnd w:id="13"/>
       <w:bookmarkEnd w:id="14"/>
+    </w:p>
+    <w:p>
+      <w:pPr>
+        <w:pStyle w:val="Ttulo2"/>
+      </w:pPr>
+      <w:bookmarkStart w:id="15" w:name="_Toc27094032"/>
+      <w:r>
+        <w:t>Objetivo geral</w:t>
+      </w:r>
       <w:bookmarkEnd w:id="15"/>
-    </w:p>
-    <w:p>
-      <w:pPr>
-        <w:pStyle w:val="Ttulo2"/>
-      </w:pPr>
-      <w:bookmarkStart w:id="16" w:name="_Toc27094032"/>
-      <w:r>
-        <w:t>Objetivo geral</w:t>
-      </w:r>
-      <w:bookmarkEnd w:id="16"/>
     </w:p>
     <w:p/>
     <w:p/>
@@ -5971,11 +6447,11 @@
       <w:pPr>
         <w:pStyle w:val="Ttulo2"/>
       </w:pPr>
-      <w:bookmarkStart w:id="17" w:name="_Toc27094033"/>
+      <w:bookmarkStart w:id="16" w:name="_Toc27094033"/>
       <w:r>
         <w:t>objetivos específicos</w:t>
       </w:r>
-      <w:bookmarkEnd w:id="17"/>
+      <w:bookmarkEnd w:id="16"/>
     </w:p>
     <w:p/>
     <w:p/>
@@ -6120,12 +6596,12 @@
       <w:pPr>
         <w:pStyle w:val="Ttulo1"/>
       </w:pPr>
-      <w:bookmarkStart w:id="18" w:name="_Toc27094034"/>
+      <w:bookmarkStart w:id="17" w:name="_Toc27094034"/>
       <w:r>
         <w:lastRenderedPageBreak/>
         <w:t>metodologia</w:t>
       </w:r>
-      <w:bookmarkEnd w:id="18"/>
+      <w:bookmarkEnd w:id="17"/>
     </w:p>
     <w:p/>
     <w:p/>
@@ -6287,7 +6763,7 @@
       <w:r>
         <w:t xml:space="preserve"> serão utilizados a linguagem de programação </w:t>
       </w:r>
-      <w:bookmarkStart w:id="19" w:name="_Hlk10037151"/>
+      <w:bookmarkStart w:id="18" w:name="_Hlk10037151"/>
       <w:proofErr w:type="spellStart"/>
       <w:r>
         <w:rPr>
@@ -6306,7 +6782,7 @@
       <w:r>
         <w:t xml:space="preserve"> </w:t>
       </w:r>
-      <w:bookmarkEnd w:id="19"/>
+      <w:bookmarkEnd w:id="18"/>
       <w:r>
         <w:t xml:space="preserve">com a biblioteca </w:t>
       </w:r>
@@ -6768,12 +7244,12 @@
       <w:pPr>
         <w:pStyle w:val="Ttulo1"/>
       </w:pPr>
-      <w:bookmarkStart w:id="20" w:name="_Toc27094035"/>
+      <w:bookmarkStart w:id="19" w:name="_Toc27094035"/>
       <w:r>
         <w:lastRenderedPageBreak/>
         <w:t>Revisão da literatura</w:t>
       </w:r>
-      <w:bookmarkEnd w:id="20"/>
+      <w:bookmarkEnd w:id="19"/>
     </w:p>
     <w:p/>
     <w:p/>
@@ -6796,20 +7272,21 @@
           <w:szCs w:val="26"/>
         </w:rPr>
       </w:pPr>
-      <w:bookmarkStart w:id="21" w:name="_Toc9210101"/>
-      <w:bookmarkStart w:id="22" w:name="_Toc9943851"/>
-      <w:bookmarkStart w:id="23" w:name="_Toc9943902"/>
-      <w:bookmarkStart w:id="24" w:name="_Toc10039850"/>
-      <w:bookmarkStart w:id="25" w:name="_Toc10039931"/>
-      <w:bookmarkStart w:id="26" w:name="_Toc10039985"/>
-      <w:bookmarkStart w:id="27" w:name="_Toc10040033"/>
-      <w:bookmarkStart w:id="28" w:name="_Toc10040087"/>
-      <w:bookmarkStart w:id="29" w:name="_Toc24446093"/>
-      <w:bookmarkStart w:id="30" w:name="_Toc24459012"/>
-      <w:bookmarkStart w:id="31" w:name="_Toc24461533"/>
-      <w:bookmarkStart w:id="32" w:name="_Toc27012312"/>
-      <w:bookmarkStart w:id="33" w:name="_Toc27012605"/>
-      <w:bookmarkStart w:id="34" w:name="_Toc27094036"/>
+      <w:bookmarkStart w:id="20" w:name="_Toc9210101"/>
+      <w:bookmarkStart w:id="21" w:name="_Toc9943851"/>
+      <w:bookmarkStart w:id="22" w:name="_Toc9943902"/>
+      <w:bookmarkStart w:id="23" w:name="_Toc10039850"/>
+      <w:bookmarkStart w:id="24" w:name="_Toc10039931"/>
+      <w:bookmarkStart w:id="25" w:name="_Toc10039985"/>
+      <w:bookmarkStart w:id="26" w:name="_Toc10040033"/>
+      <w:bookmarkStart w:id="27" w:name="_Toc10040087"/>
+      <w:bookmarkStart w:id="28" w:name="_Toc24446093"/>
+      <w:bookmarkStart w:id="29" w:name="_Toc24459012"/>
+      <w:bookmarkStart w:id="30" w:name="_Toc24461533"/>
+      <w:bookmarkStart w:id="31" w:name="_Toc27012312"/>
+      <w:bookmarkStart w:id="32" w:name="_Toc27012605"/>
+      <w:bookmarkStart w:id="33" w:name="_Toc27094036"/>
+      <w:bookmarkEnd w:id="20"/>
       <w:bookmarkEnd w:id="21"/>
       <w:bookmarkEnd w:id="22"/>
       <w:bookmarkEnd w:id="23"/>
@@ -6823,7 +7300,6 @@
       <w:bookmarkEnd w:id="31"/>
       <w:bookmarkEnd w:id="32"/>
       <w:bookmarkEnd w:id="33"/>
-      <w:bookmarkEnd w:id="34"/>
     </w:p>
     <w:p>
       <w:pPr>
@@ -6844,23 +7320,23 @@
           <w:szCs w:val="26"/>
         </w:rPr>
       </w:pPr>
-      <w:bookmarkStart w:id="35" w:name="_Toc27012606"/>
-      <w:bookmarkStart w:id="36" w:name="_Toc27094037"/>
+      <w:bookmarkStart w:id="34" w:name="_Toc27012606"/>
+      <w:bookmarkStart w:id="35" w:name="_Toc27094037"/>
+      <w:bookmarkEnd w:id="34"/>
       <w:bookmarkEnd w:id="35"/>
+    </w:p>
+    <w:p>
+      <w:pPr>
+        <w:pStyle w:val="Ttulo2"/>
+      </w:pPr>
+      <w:bookmarkStart w:id="36" w:name="_Toc27094038"/>
+      <w:r>
+        <w:t>Aprend</w:t>
+      </w:r>
+      <w:r>
+        <w:t>izagem colaborativa e a abordagem social</w:t>
+      </w:r>
       <w:bookmarkEnd w:id="36"/>
-    </w:p>
-    <w:p>
-      <w:pPr>
-        <w:pStyle w:val="Ttulo2"/>
-      </w:pPr>
-      <w:bookmarkStart w:id="37" w:name="_Toc27094038"/>
-      <w:r>
-        <w:t>Aprend</w:t>
-      </w:r>
-      <w:r>
-        <w:t>izagem colaborativa e a abordagem social</w:t>
-      </w:r>
-      <w:bookmarkEnd w:id="37"/>
     </w:p>
     <w:p/>
     <w:p/>
@@ -7128,11 +7604,11 @@
       <w:pPr>
         <w:pStyle w:val="Ttulo2"/>
       </w:pPr>
-      <w:bookmarkStart w:id="38" w:name="_Toc27094039"/>
+      <w:bookmarkStart w:id="37" w:name="_Toc27094039"/>
       <w:r>
         <w:t>As tecnologias e o desenvolvimento de software</w:t>
       </w:r>
-      <w:bookmarkEnd w:id="38"/>
+      <w:bookmarkEnd w:id="37"/>
     </w:p>
     <w:p/>
     <w:p/>
@@ -8847,11 +9323,11 @@
           <w:color w:val="000000"/>
         </w:rPr>
       </w:pPr>
-      <w:bookmarkStart w:id="39" w:name="_Toc27094040"/>
+      <w:bookmarkStart w:id="38" w:name="_Toc27094040"/>
       <w:r>
         <w:t>As tecnologias de versionamento de código</w:t>
       </w:r>
-      <w:bookmarkEnd w:id="39"/>
+      <w:bookmarkEnd w:id="38"/>
     </w:p>
     <w:p>
       <w:pPr>
@@ -9393,7 +9869,7 @@
           <w:color w:val="000000"/>
         </w:rPr>
       </w:pPr>
-      <w:bookmarkStart w:id="40" w:name="_Toc10041115"/>
+      <w:bookmarkStart w:id="39" w:name="_Toc10041115"/>
       <w:r>
         <w:t xml:space="preserve">Figura </w:t>
       </w:r>
@@ -9403,7 +9879,7 @@
       <w:r>
         <w:t>:</w:t>
       </w:r>
-      <w:bookmarkEnd w:id="40"/>
+      <w:bookmarkEnd w:id="39"/>
       <w:r>
         <w:t xml:space="preserve"> Fluxo de desenvolvimento</w:t>
       </w:r>
@@ -10328,11 +10804,11 @@
           <w:color w:val="000000"/>
         </w:rPr>
       </w:pPr>
-      <w:bookmarkStart w:id="41" w:name="_Toc27094041"/>
+      <w:bookmarkStart w:id="40" w:name="_Toc27094041"/>
       <w:r>
         <w:t>a experiência do usuário e a interface do sistema</w:t>
       </w:r>
-      <w:bookmarkEnd w:id="41"/>
+      <w:bookmarkEnd w:id="40"/>
     </w:p>
     <w:p>
       <w:pPr>
@@ -10415,7 +10891,7 @@
         </w:rPr>
         <w:t xml:space="preserve"> entender como as respostas e percepções de uma pessoa que resulta da utilização de um produto (</w:t>
       </w:r>
-      <w:bookmarkStart w:id="42" w:name="_Hlk24203467"/>
+      <w:bookmarkStart w:id="41" w:name="_Hlk24203467"/>
       <w:r>
         <w:rPr>
           <w:rFonts w:cs="Arial"/>
@@ -10423,7 +10899,7 @@
         </w:rPr>
         <w:t>CAELUM, 2019</w:t>
       </w:r>
-      <w:bookmarkEnd w:id="42"/>
+      <w:bookmarkEnd w:id="41"/>
       <w:r>
         <w:rPr>
           <w:rFonts w:cs="Arial"/>
@@ -10829,11 +11305,11 @@
           <w:color w:val="000000"/>
         </w:rPr>
       </w:pPr>
-      <w:bookmarkStart w:id="43" w:name="_Toc27094042"/>
+      <w:bookmarkStart w:id="42" w:name="_Toc27094042"/>
       <w:r>
         <w:t>o proceso de documentação de software</w:t>
       </w:r>
-      <w:bookmarkEnd w:id="43"/>
+      <w:bookmarkEnd w:id="42"/>
     </w:p>
     <w:p>
       <w:pPr>
@@ -11272,12 +11748,12 @@
           <w:color w:val="000000"/>
         </w:rPr>
       </w:pPr>
-      <w:bookmarkStart w:id="44" w:name="_Toc27094043"/>
+      <w:bookmarkStart w:id="43" w:name="_Toc27094043"/>
       <w:r>
         <w:lastRenderedPageBreak/>
         <w:t>a gestão de projeto</w:t>
       </w:r>
-      <w:bookmarkEnd w:id="44"/>
+      <w:bookmarkEnd w:id="43"/>
     </w:p>
     <w:p>
       <w:pPr>
@@ -12259,12 +12735,12 @@
       <w:pPr>
         <w:pStyle w:val="Ttulo1"/>
       </w:pPr>
-      <w:bookmarkStart w:id="45" w:name="_Toc27094044"/>
+      <w:bookmarkStart w:id="44" w:name="_Toc27094044"/>
       <w:r>
         <w:lastRenderedPageBreak/>
         <w:t>RESULTADOS e DISCUSSÂO</w:t>
       </w:r>
-      <w:bookmarkEnd w:id="45"/>
+      <w:bookmarkEnd w:id="44"/>
     </w:p>
     <w:p/>
     <w:p/>
@@ -12857,19 +13333,20 @@
           <w:szCs w:val="26"/>
         </w:rPr>
       </w:pPr>
-      <w:bookmarkStart w:id="46" w:name="_Toc9943864"/>
-      <w:bookmarkStart w:id="47" w:name="_Toc9943915"/>
-      <w:bookmarkStart w:id="48" w:name="_Toc10039862"/>
-      <w:bookmarkStart w:id="49" w:name="_Toc10039943"/>
-      <w:bookmarkStart w:id="50" w:name="_Toc10039997"/>
-      <w:bookmarkStart w:id="51" w:name="_Toc10040045"/>
-      <w:bookmarkStart w:id="52" w:name="_Toc10040099"/>
-      <w:bookmarkStart w:id="53" w:name="_Toc24446105"/>
-      <w:bookmarkStart w:id="54" w:name="_Toc24459024"/>
-      <w:bookmarkStart w:id="55" w:name="_Toc24461545"/>
-      <w:bookmarkStart w:id="56" w:name="_Toc27012323"/>
-      <w:bookmarkStart w:id="57" w:name="_Toc27012614"/>
-      <w:bookmarkStart w:id="58" w:name="_Toc27094045"/>
+      <w:bookmarkStart w:id="45" w:name="_Toc9943864"/>
+      <w:bookmarkStart w:id="46" w:name="_Toc9943915"/>
+      <w:bookmarkStart w:id="47" w:name="_Toc10039862"/>
+      <w:bookmarkStart w:id="48" w:name="_Toc10039943"/>
+      <w:bookmarkStart w:id="49" w:name="_Toc10039997"/>
+      <w:bookmarkStart w:id="50" w:name="_Toc10040045"/>
+      <w:bookmarkStart w:id="51" w:name="_Toc10040099"/>
+      <w:bookmarkStart w:id="52" w:name="_Toc24446105"/>
+      <w:bookmarkStart w:id="53" w:name="_Toc24459024"/>
+      <w:bookmarkStart w:id="54" w:name="_Toc24461545"/>
+      <w:bookmarkStart w:id="55" w:name="_Toc27012323"/>
+      <w:bookmarkStart w:id="56" w:name="_Toc27012614"/>
+      <w:bookmarkStart w:id="57" w:name="_Toc27094045"/>
+      <w:bookmarkEnd w:id="45"/>
       <w:bookmarkEnd w:id="46"/>
       <w:bookmarkEnd w:id="47"/>
       <w:bookmarkEnd w:id="48"/>
@@ -12882,17 +13359,16 @@
       <w:bookmarkEnd w:id="55"/>
       <w:bookmarkEnd w:id="56"/>
       <w:bookmarkEnd w:id="57"/>
+    </w:p>
+    <w:p>
+      <w:pPr>
+        <w:pStyle w:val="Ttulo2"/>
+      </w:pPr>
+      <w:bookmarkStart w:id="58" w:name="_Toc27094046"/>
+      <w:r>
+        <w:t>LEVANTAMENTO DE REQUISITOS</w:t>
+      </w:r>
       <w:bookmarkEnd w:id="58"/>
-    </w:p>
-    <w:p>
-      <w:pPr>
-        <w:pStyle w:val="Ttulo2"/>
-      </w:pPr>
-      <w:bookmarkStart w:id="59" w:name="_Toc27094046"/>
-      <w:r>
-        <w:t>LEVANTAMENTO DE REQUISITOS</w:t>
-      </w:r>
-      <w:bookmarkEnd w:id="59"/>
     </w:p>
     <w:p>
       <w:pPr>
@@ -26201,7 +26677,7 @@
         <w:pStyle w:val="Ttulo2"/>
         <w:ind w:left="993" w:hanging="633"/>
       </w:pPr>
-      <w:bookmarkStart w:id="60" w:name="_Toc27094047"/>
+      <w:bookmarkStart w:id="59" w:name="_Toc27094047"/>
       <w:r>
         <w:lastRenderedPageBreak/>
         <w:t xml:space="preserve">Os diagramas da </w:t>
@@ -26209,7 +26685,7 @@
       <w:r>
         <w:t>linguagem de modelagem unicafada</w:t>
       </w:r>
-      <w:bookmarkEnd w:id="60"/>
+      <w:bookmarkEnd w:id="59"/>
     </w:p>
     <w:p>
       <w:pPr>
@@ -26221,7 +26697,7 @@
         <w:pStyle w:val="Legenda"/>
         <w:jc w:val="center"/>
       </w:pPr>
-      <w:bookmarkStart w:id="61" w:name="_Toc10041117"/>
+      <w:bookmarkStart w:id="60" w:name="_Toc10041117"/>
       <w:r>
         <w:rPr>
           <w:noProof/>
@@ -26302,7 +26778,7 @@
       <w:r>
         <w:t>: Diagrama de caso de uso: Casos de uso gerais do aplicativo</w:t>
       </w:r>
-      <w:bookmarkEnd w:id="61"/>
+      <w:bookmarkEnd w:id="60"/>
     </w:p>
     <w:p>
       <w:pPr>
@@ -26399,7 +26875,7 @@
           <w:sz w:val="20"/>
           <w:szCs w:val="20"/>
         </w:rPr>
-        <w:t>5</w:t>
+        <w:t>6</w:t>
       </w:r>
       <w:r>
         <w:rPr>
@@ -27114,7 +27590,7 @@
           <w:sz w:val="20"/>
           <w:szCs w:val="20"/>
         </w:rPr>
-        <w:t>6</w:t>
+        <w:t>7</w:t>
       </w:r>
       <w:r>
         <w:rPr>
@@ -27802,7 +28278,7 @@
           <w:sz w:val="20"/>
           <w:szCs w:val="20"/>
         </w:rPr>
-        <w:t>7</w:t>
+        <w:t>8</w:t>
       </w:r>
       <w:r>
         <w:rPr>
@@ -28446,7 +28922,7 @@
           <w:sz w:val="20"/>
           <w:szCs w:val="20"/>
         </w:rPr>
-        <w:t>8</w:t>
+        <w:t>9</w:t>
       </w:r>
       <w:r>
         <w:rPr>
@@ -29080,7 +29556,7 @@
           <w:sz w:val="20"/>
           <w:szCs w:val="20"/>
         </w:rPr>
-        <w:t xml:space="preserve"> 1</w:t>
+        <w:t xml:space="preserve"> </w:t>
       </w:r>
       <w:r>
         <w:rPr>
@@ -29088,7 +29564,7 @@
           <w:sz w:val="20"/>
           <w:szCs w:val="20"/>
         </w:rPr>
-        <w:t>9</w:t>
+        <w:t>20</w:t>
       </w:r>
       <w:r>
         <w:rPr>
@@ -29104,7 +29580,23 @@
           <w:sz w:val="20"/>
           <w:szCs w:val="20"/>
         </w:rPr>
-        <w:t>Documento de caso de uso 06 Enviar Mensagem</w:t>
+        <w:t>Documento de caso de uso 0</w:t>
+      </w:r>
+      <w:r>
+        <w:rPr>
+          <w:rFonts w:cs="Arial"/>
+          <w:sz w:val="20"/>
+          <w:szCs w:val="20"/>
+        </w:rPr>
+        <w:t>5</w:t>
+      </w:r>
+      <w:r>
+        <w:rPr>
+          <w:rFonts w:cs="Arial"/>
+          <w:sz w:val="20"/>
+          <w:szCs w:val="20"/>
+        </w:rPr>
+        <w:t xml:space="preserve"> Enviar Mensagem</w:t>
       </w:r>
     </w:p>
     <w:tbl>
@@ -29768,7 +30260,7 @@
           <w:sz w:val="20"/>
           <w:szCs w:val="20"/>
         </w:rPr>
-        <w:t>20</w:t>
+        <w:t>2</w:t>
       </w:r>
       <w:r>
         <w:rPr>
@@ -29776,7 +30268,7 @@
           <w:sz w:val="20"/>
           <w:szCs w:val="20"/>
         </w:rPr>
-        <w:t xml:space="preserve">: </w:t>
+        <w:t>1</w:t>
       </w:r>
       <w:r>
         <w:rPr>
@@ -29784,7 +30276,31 @@
           <w:sz w:val="20"/>
           <w:szCs w:val="20"/>
         </w:rPr>
-        <w:t>Documento de caso de uso 07 Responder Pergunta</w:t>
+        <w:t xml:space="preserve">: </w:t>
+      </w:r>
+      <w:r>
+        <w:rPr>
+          <w:rFonts w:cs="Arial"/>
+          <w:sz w:val="20"/>
+          <w:szCs w:val="20"/>
+        </w:rPr>
+        <w:t>Documento de caso de uso 0</w:t>
+      </w:r>
+      <w:r>
+        <w:rPr>
+          <w:rFonts w:cs="Arial"/>
+          <w:sz w:val="20"/>
+          <w:szCs w:val="20"/>
+        </w:rPr>
+        <w:t>6</w:t>
+      </w:r>
+      <w:r>
+        <w:rPr>
+          <w:rFonts w:cs="Arial"/>
+          <w:sz w:val="20"/>
+          <w:szCs w:val="20"/>
+        </w:rPr>
+        <w:t xml:space="preserve"> Responder Pergunta</w:t>
       </w:r>
     </w:p>
     <w:tbl>
@@ -30502,7 +31018,7 @@
           <w:sz w:val="20"/>
           <w:szCs w:val="20"/>
         </w:rPr>
-        <w:t>21</w:t>
+        <w:t>2</w:t>
       </w:r>
       <w:r>
         <w:rPr>
@@ -30510,7 +31026,7 @@
           <w:sz w:val="20"/>
           <w:szCs w:val="20"/>
         </w:rPr>
-        <w:t xml:space="preserve">: </w:t>
+        <w:t>2</w:t>
       </w:r>
       <w:r>
         <w:rPr>
@@ -30518,7 +31034,33 @@
           <w:sz w:val="20"/>
           <w:szCs w:val="20"/>
         </w:rPr>
-        <w:t>Documento de caso de uso 08 Fazer Pergunta</w:t>
+        <w:t xml:space="preserve">: </w:t>
+      </w:r>
+      <w:bookmarkStart w:id="61" w:name="_GoBack"/>
+      <w:bookmarkEnd w:id="61"/>
+      <w:r>
+        <w:rPr>
+          <w:rFonts w:cs="Arial"/>
+          <w:sz w:val="20"/>
+          <w:szCs w:val="20"/>
+        </w:rPr>
+        <w:t>Documento de caso de uso 0</w:t>
+      </w:r>
+      <w:r>
+        <w:rPr>
+          <w:rFonts w:cs="Arial"/>
+          <w:sz w:val="20"/>
+          <w:szCs w:val="20"/>
+        </w:rPr>
+        <w:t>7</w:t>
+      </w:r>
+      <w:r>
+        <w:rPr>
+          <w:rFonts w:cs="Arial"/>
+          <w:sz w:val="20"/>
+          <w:szCs w:val="20"/>
+        </w:rPr>
+        <w:t xml:space="preserve"> Fazer Pergunta</w:t>
       </w:r>
     </w:p>
     <w:tbl>
@@ -40605,7 +41147,7 @@
 </file>
 
 <file path=customXml/itemProps1.xml><?xml version="1.0" encoding="utf-8"?>
-<ds:datastoreItem xmlns:ds="http://schemas.openxmlformats.org/officeDocument/2006/customXml" ds:itemID="{26D615BB-575C-49AC-AECF-2B70EC20BF6F}">
+<ds:datastoreItem xmlns:ds="http://schemas.openxmlformats.org/officeDocument/2006/customXml" ds:itemID="{EA87141C-E7F5-496A-9090-8EDD135D7EDD}">
   <ds:schemaRefs>
     <ds:schemaRef ds:uri="http://schemas.openxmlformats.org/officeDocument/2006/bibliography"/>
   </ds:schemaRefs>

</xml_diff>